<commit_message>
[Document] update report 2 va use case
</commit_message>
<xml_diff>
--- a/docs/Reports/Report2_G3.docx
+++ b/docs/Reports/Report2_G3.docx
@@ -1599,110 +1599,63 @@
             </w:rPr>
             <w:fldChar w:fldCharType="separate"/>
           </w:r>
-          <w:bookmarkStart w:id="1" w:name="_GoBack"/>
-          <w:bookmarkEnd w:id="1"/>
-          <w:r>
-            <w:rPr>
-              <w:rStyle w:val="Hyperlink"/>
-              <w:noProof/>
-            </w:rPr>
-            <w:fldChar w:fldCharType="begin"/>
-          </w:r>
-          <w:r>
-            <w:rPr>
-              <w:rStyle w:val="Hyperlink"/>
-              <w:noProof/>
-            </w:rPr>
-            <w:instrText xml:space="preserve"> </w:instrText>
-          </w:r>
-          <w:r>
-            <w:rPr>
-              <w:noProof/>
-            </w:rPr>
-            <w:instrText>HYPERLINK \l "_Toc430072498"</w:instrText>
-          </w:r>
-          <w:r>
-            <w:rPr>
-              <w:rStyle w:val="Hyperlink"/>
-              <w:noProof/>
-            </w:rPr>
-            <w:instrText xml:space="preserve"> </w:instrText>
-          </w:r>
-          <w:r>
-            <w:rPr>
-              <w:rStyle w:val="Hyperlink"/>
-              <w:noProof/>
-            </w:rPr>
-          </w:r>
-          <w:r>
-            <w:rPr>
-              <w:rStyle w:val="Hyperlink"/>
-              <w:noProof/>
-            </w:rPr>
-            <w:fldChar w:fldCharType="separate"/>
-          </w:r>
-          <w:r>
-            <w:rPr>
-              <w:rStyle w:val="Hyperlink"/>
-              <w:noProof/>
-            </w:rPr>
-            <w:t>Table of Contents</w:t>
-          </w:r>
-          <w:r>
-            <w:rPr>
-              <w:noProof/>
-              <w:webHidden/>
-            </w:rPr>
-            <w:tab/>
-          </w:r>
-          <w:r>
-            <w:rPr>
-              <w:noProof/>
-              <w:webHidden/>
-            </w:rPr>
-            <w:fldChar w:fldCharType="begin"/>
-          </w:r>
-          <w:r>
-            <w:rPr>
-              <w:noProof/>
-              <w:webHidden/>
-            </w:rPr>
-            <w:instrText xml:space="preserve"> PAGEREF _Toc430072498 \h </w:instrText>
-          </w:r>
-          <w:r>
-            <w:rPr>
-              <w:noProof/>
-              <w:webHidden/>
-            </w:rPr>
-          </w:r>
-          <w:r>
-            <w:rPr>
-              <w:noProof/>
-              <w:webHidden/>
-            </w:rPr>
-            <w:fldChar w:fldCharType="separate"/>
-          </w:r>
-          <w:r>
-            <w:rPr>
-              <w:noProof/>
-              <w:webHidden/>
-            </w:rPr>
-            <w:t>3</w:t>
-          </w:r>
-          <w:r>
-            <w:rPr>
-              <w:noProof/>
-              <w:webHidden/>
-            </w:rPr>
-            <w:fldChar w:fldCharType="end"/>
-          </w:r>
-          <w:r>
-            <w:rPr>
-              <w:rStyle w:val="Hyperlink"/>
-              <w:noProof/>
-            </w:rPr>
-            <w:fldChar w:fldCharType="end"/>
-          </w:r>
+          <w:hyperlink w:anchor="_Toc430072498" w:history="1">
+            <w:r>
+              <w:rPr>
+                <w:rStyle w:val="Hyperlink"/>
+                <w:noProof/>
+              </w:rPr>
+              <w:t>Table of Contents</w:t>
+            </w:r>
+            <w:r>
+              <w:rPr>
+                <w:noProof/>
+                <w:webHidden/>
+              </w:rPr>
+              <w:tab/>
+            </w:r>
+            <w:r>
+              <w:rPr>
+                <w:noProof/>
+                <w:webHidden/>
+              </w:rPr>
+              <w:fldChar w:fldCharType="begin"/>
+            </w:r>
+            <w:r>
+              <w:rPr>
+                <w:noProof/>
+                <w:webHidden/>
+              </w:rPr>
+              <w:instrText xml:space="preserve"> PAGEREF _Toc430072498 \h </w:instrText>
+            </w:r>
+            <w:r>
+              <w:rPr>
+                <w:noProof/>
+                <w:webHidden/>
+              </w:rPr>
+            </w:r>
+            <w:r>
+              <w:rPr>
+                <w:noProof/>
+                <w:webHidden/>
+              </w:rPr>
+              <w:fldChar w:fldCharType="separate"/>
+            </w:r>
+            <w:r>
+              <w:rPr>
+                <w:noProof/>
+                <w:webHidden/>
+              </w:rPr>
+              <w:t>3</w:t>
+            </w:r>
+            <w:r>
+              <w:rPr>
+                <w:noProof/>
+                <w:webHidden/>
+              </w:rPr>
+              <w:fldChar w:fldCharType="end"/>
+            </w:r>
+          </w:hyperlink>
         </w:p>
         <w:p>
           <w:pPr>
@@ -6262,14 +6215,14 @@
           <w:noProof/>
         </w:rPr>
       </w:pPr>
-      <w:bookmarkStart w:id="2" w:name="_Toc395974116"/>
-      <w:bookmarkStart w:id="3" w:name="_Toc430072499"/>
+      <w:bookmarkStart w:id="1" w:name="_Toc395974116"/>
+      <w:bookmarkStart w:id="2" w:name="_Toc430072499"/>
       <w:r>
         <w:lastRenderedPageBreak/>
         <w:t>List of Tables</w:t>
       </w:r>
+      <w:bookmarkEnd w:id="1"/>
       <w:bookmarkEnd w:id="2"/>
-      <w:bookmarkEnd w:id="3"/>
       <w:r>
         <w:rPr>
           <w:rStyle w:val="Hyperlink"/>
@@ -7046,14 +6999,14 @@
         <w:spacing w:after="240"/>
         <w:ind w:firstLine="630"/>
       </w:pPr>
-      <w:bookmarkStart w:id="4" w:name="_Toc395974117"/>
-      <w:bookmarkStart w:id="5" w:name="_Toc430072500"/>
+      <w:bookmarkStart w:id="3" w:name="_Toc395974117"/>
+      <w:bookmarkStart w:id="4" w:name="_Toc430072500"/>
       <w:r>
         <w:lastRenderedPageBreak/>
         <w:t>List of Figures</w:t>
       </w:r>
+      <w:bookmarkEnd w:id="3"/>
       <w:bookmarkEnd w:id="4"/>
-      <w:bookmarkEnd w:id="5"/>
     </w:p>
     <w:p>
       <w:pPr>
@@ -7213,7 +7166,7 @@
           <w:rFonts w:eastAsia="Cambria"/>
         </w:rPr>
       </w:pPr>
-      <w:bookmarkStart w:id="6" w:name="_Toc430072501"/>
+      <w:bookmarkStart w:id="5" w:name="_Toc430072501"/>
       <w:r>
         <w:rPr>
           <w:rFonts w:eastAsia="Cambria"/>
@@ -7384,7 +7337,7 @@
         </w:rPr>
         <w:t>ns</w:t>
       </w:r>
-      <w:bookmarkEnd w:id="6"/>
+      <w:bookmarkEnd w:id="5"/>
     </w:p>
     <w:p>
       <w:pPr>
@@ -7706,7 +7659,7 @@
         </w:rPr>
         <w:t xml:space="preserve"> </w:t>
       </w:r>
-      <w:bookmarkStart w:id="7" w:name="_Toc430072502"/>
+      <w:bookmarkStart w:id="6" w:name="_Toc430072502"/>
       <w:r>
         <w:rPr>
           <w:rFonts w:eastAsia="Cambria"/>
@@ -7766,7 +7719,7 @@
         </w:rPr>
         <w:t>n</w:t>
       </w:r>
-      <w:bookmarkEnd w:id="7"/>
+      <w:bookmarkEnd w:id="6"/>
     </w:p>
     <w:p>
       <w:pPr>
@@ -7776,11 +7729,11 @@
         </w:tabs>
         <w:ind w:left="1260" w:hanging="270"/>
       </w:pPr>
-      <w:bookmarkStart w:id="8" w:name="_Toc430072503"/>
+      <w:bookmarkStart w:id="7" w:name="_Toc430072503"/>
       <w:r>
         <w:t>Project Information</w:t>
       </w:r>
-      <w:bookmarkEnd w:id="8"/>
+      <w:bookmarkEnd w:id="7"/>
     </w:p>
     <w:p>
       <w:pPr>
@@ -8257,7 +8210,7 @@
           <w:rFonts w:eastAsia="Cambria"/>
         </w:rPr>
       </w:pPr>
-      <w:bookmarkStart w:id="9" w:name="_Toc430072504"/>
+      <w:bookmarkStart w:id="8" w:name="_Toc430072504"/>
       <w:r>
         <w:rPr>
           <w:rFonts w:eastAsia="Cambria"/>
@@ -8311,15 +8264,12 @@
         </w:rPr>
         <w:t>n</w:t>
       </w:r>
-      <w:bookmarkEnd w:id="9"/>
+      <w:bookmarkEnd w:id="8"/>
     </w:p>
     <w:p>
       <w:pPr>
         <w:pStyle w:val="ListParagraph"/>
-        <w:numPr>
-          <w:ilvl w:val="0"/>
-          <w:numId w:val="18"/>
-        </w:numPr>
+        <w:ind w:left="1260" w:firstLine="360"/>
         <w:jc w:val="both"/>
         <w:rPr>
           <w:rFonts w:cstheme="minorHAnsi"/>
@@ -8355,10 +8305,7 @@
     <w:p>
       <w:pPr>
         <w:pStyle w:val="ListParagraph"/>
-        <w:numPr>
-          <w:ilvl w:val="0"/>
-          <w:numId w:val="18"/>
-        </w:numPr>
+        <w:ind w:left="1260" w:firstLine="360"/>
         <w:jc w:val="both"/>
         <w:rPr>
           <w:rFonts w:cstheme="minorHAnsi"/>
@@ -8378,10 +8325,7 @@
     <w:p>
       <w:pPr>
         <w:pStyle w:val="ListParagraph"/>
-        <w:numPr>
-          <w:ilvl w:val="0"/>
-          <w:numId w:val="18"/>
-        </w:numPr>
+        <w:ind w:left="1260" w:firstLine="360"/>
         <w:jc w:val="both"/>
         <w:rPr>
           <w:rFonts w:cstheme="minorHAnsi"/>
@@ -8408,8 +8352,39 @@
     </w:p>
     <w:p>
       <w:pPr>
-        <w:spacing w:line="200" w:lineRule="exact"/>
-      </w:pPr>
+        <w:pStyle w:val="ListParagraph"/>
+        <w:ind w:left="1260" w:firstLine="360"/>
+        <w:jc w:val="both"/>
+        <w:rPr>
+          <w:rFonts w:cstheme="minorHAnsi"/>
+          <w:sz w:val="24"/>
+          <w:szCs w:val="24"/>
+        </w:rPr>
+      </w:pPr>
+      <w:r>
+        <w:rPr>
+          <w:rFonts w:cstheme="minorHAnsi"/>
+          <w:sz w:val="24"/>
+          <w:szCs w:val="24"/>
+        </w:rPr>
+        <w:t>This document also discribes our working process in 4 months includes our perspective in the system, component designs and detailed cor</w:t>
+      </w:r>
+      <w:r>
+        <w:rPr>
+          <w:rFonts w:cstheme="minorHAnsi"/>
+          <w:sz w:val="24"/>
+          <w:szCs w:val="24"/>
+        </w:rPr>
+        <w:t xml:space="preserve">e workflows. We hope this document </w:t>
+      </w:r>
+      <w:r>
+        <w:rPr>
+          <w:rFonts w:cstheme="minorHAnsi"/>
+          <w:sz w:val="24"/>
+          <w:szCs w:val="24"/>
+        </w:rPr>
+        <w:t>will help everyone understand about this system.</w:t>
+      </w:r>
     </w:p>
     <w:p>
       <w:pPr>
@@ -8422,7 +8397,7 @@
           <w:rFonts w:eastAsia="Cambria"/>
         </w:rPr>
       </w:pPr>
-      <w:bookmarkStart w:id="10" w:name="_Toc430072505"/>
+      <w:bookmarkStart w:id="9" w:name="_Toc430072505"/>
       <w:r>
         <w:rPr>
           <w:rFonts w:eastAsia="Cambria"/>
@@ -8475,19 +8450,17 @@
         </w:rPr>
         <w:t>n</w:t>
       </w:r>
-      <w:bookmarkEnd w:id="10"/>
+      <w:bookmarkEnd w:id="9"/>
     </w:p>
     <w:p>
       <w:pPr>
         <w:spacing w:before="7" w:line="280" w:lineRule="exact"/>
-        <w:ind w:left="545" w:right="489" w:firstLine="720"/>
+        <w:ind w:left="1260" w:right="20" w:firstLine="360"/>
         <w:jc w:val="both"/>
         <w:rPr>
-          <w:rFonts w:asciiTheme="minorHAnsi" w:eastAsia="Cambria" w:hAnsiTheme="minorHAnsi" w:cstheme="minorBidi"/>
-          <w:spacing w:val="-1"/>
-          <w:sz w:val="24"/>
-          <w:szCs w:val="24"/>
-          <w:lang w:val="en-GB" w:eastAsia="ja-JP"/>
+          <w:rFonts w:ascii="Cambria" w:eastAsia="Cambria" w:hAnsi="Cambria" w:cs="Cambria"/>
+          <w:sz w:val="24"/>
+          <w:szCs w:val="24"/>
         </w:rPr>
       </w:pPr>
       <w:r>
@@ -8497,26 +8470,17 @@
           <w:sz w:val="24"/>
           <w:szCs w:val="24"/>
         </w:rPr>
-        <w:t>Some applications already on the market:</w:t>
-      </w:r>
-    </w:p>
-    <w:p>
-      <w:pPr>
-        <w:pStyle w:val="ListParagraph"/>
-        <w:numPr>
-          <w:ilvl w:val="0"/>
-          <w:numId w:val="3"/>
-        </w:numPr>
-        <w:spacing w:before="7" w:line="280" w:lineRule="exact"/>
-        <w:ind w:right="489"/>
-        <w:jc w:val="both"/>
+        <w:t xml:space="preserve">When someone need to tracking their practice, they will choose one wristband and install application for that device in smartphone. </w:t>
+      </w:r>
+      <w:r>
         <w:rPr>
           <w:rFonts w:eastAsia="Cambria"/>
           <w:spacing w:val="-1"/>
           <w:sz w:val="24"/>
           <w:szCs w:val="24"/>
         </w:rPr>
-      </w:pPr>
+        <w:t>Then, they will run, walking,…, application will collect data and show data to user. Next day, device will res</w:t>
+      </w:r>
       <w:r>
         <w:rPr>
           <w:rFonts w:eastAsia="Cambria"/>
@@ -8524,104 +8488,7 @@
           <w:sz w:val="24"/>
           <w:szCs w:val="24"/>
         </w:rPr>
-        <w:t>Only support for one smartphone or one wristband.</w:t>
-      </w:r>
-    </w:p>
-    <w:p>
-      <w:pPr>
-        <w:pStyle w:val="ListParagraph"/>
-        <w:numPr>
-          <w:ilvl w:val="0"/>
-          <w:numId w:val="3"/>
-        </w:numPr>
-        <w:spacing w:before="7" w:line="280" w:lineRule="exact"/>
-        <w:ind w:right="489"/>
-        <w:jc w:val="both"/>
-        <w:rPr>
-          <w:rFonts w:eastAsia="Cambria"/>
-          <w:spacing w:val="-1"/>
-          <w:sz w:val="24"/>
-          <w:szCs w:val="24"/>
-        </w:rPr>
-      </w:pPr>
-      <w:r>
-        <w:rPr>
-          <w:rFonts w:eastAsia="Cambria"/>
-          <w:spacing w:val="-1"/>
-          <w:sz w:val="24"/>
-          <w:szCs w:val="24"/>
-        </w:rPr>
-        <w:t>Does not have participation of doctor.</w:t>
-      </w:r>
-    </w:p>
-    <w:p>
-      <w:pPr>
-        <w:pStyle w:val="ListParagraph"/>
-        <w:numPr>
-          <w:ilvl w:val="0"/>
-          <w:numId w:val="3"/>
-        </w:numPr>
-        <w:spacing w:before="7" w:line="280" w:lineRule="exact"/>
-        <w:ind w:right="489"/>
-        <w:jc w:val="both"/>
-        <w:rPr>
-          <w:rFonts w:ascii="Times New Roman" w:eastAsia="Cambria" w:hAnsi="Times New Roman" w:cs="Times New Roman"/>
-          <w:spacing w:val="-1"/>
-          <w:sz w:val="24"/>
-          <w:szCs w:val="24"/>
-        </w:rPr>
-      </w:pPr>
-      <w:r>
-        <w:rPr>
-          <w:rFonts w:ascii="Times New Roman" w:eastAsia="Cambria" w:hAnsi="Times New Roman" w:cs="Times New Roman"/>
-          <w:spacing w:val="-1"/>
-          <w:sz w:val="24"/>
-          <w:szCs w:val="24"/>
-        </w:rPr>
-        <w:t>Put out information but can not use.</w:t>
-      </w:r>
-    </w:p>
-    <w:p>
-      <w:pPr>
-        <w:pStyle w:val="ListParagraph"/>
-        <w:numPr>
-          <w:ilvl w:val="0"/>
-          <w:numId w:val="3"/>
-        </w:numPr>
-        <w:spacing w:before="7" w:line="280" w:lineRule="exact"/>
-        <w:ind w:right="489"/>
-        <w:jc w:val="both"/>
-        <w:rPr>
-          <w:rFonts w:ascii="Cambria" w:eastAsia="Cambria" w:hAnsi="Cambria" w:cs="Cambria"/>
-          <w:sz w:val="24"/>
-          <w:szCs w:val="24"/>
-        </w:rPr>
-      </w:pPr>
-      <w:r>
-        <w:rPr>
-          <w:rFonts w:ascii="Times New Roman" w:eastAsia="Cambria" w:hAnsi="Times New Roman" w:cs="Times New Roman"/>
-          <w:spacing w:val="-1"/>
-          <w:sz w:val="24"/>
-          <w:szCs w:val="24"/>
-        </w:rPr>
-        <w:t>Only use to practic</w:t>
-      </w:r>
-      <w:r>
-        <w:rPr>
-          <w:rFonts w:ascii="Times New Roman" w:eastAsia="Cambria" w:hAnsi="Times New Roman" w:cs="Times New Roman"/>
-          <w:spacing w:val="-1"/>
-          <w:sz w:val="24"/>
-          <w:szCs w:val="24"/>
-        </w:rPr>
-        <w:t>e</w:t>
-      </w:r>
-      <w:r>
-        <w:rPr>
-          <w:rFonts w:ascii="Cambria" w:eastAsia="Cambria" w:hAnsi="Cambria" w:cs="Cambria"/>
-          <w:sz w:val="24"/>
-          <w:szCs w:val="24"/>
-        </w:rPr>
-        <w:t>.</w:t>
+        <w:t>et data and it will count again.</w:t>
       </w:r>
     </w:p>
     <w:p>
@@ -8635,7 +8502,7 @@
           <w:rFonts w:eastAsia="Cambria"/>
         </w:rPr>
       </w:pPr>
-      <w:bookmarkStart w:id="11" w:name="_Toc430072506"/>
+      <w:bookmarkStart w:id="10" w:name="_Toc430072506"/>
       <w:r>
         <w:rPr>
           <w:rFonts w:eastAsia="Cambria"/>
@@ -8720,7 +8587,7 @@
         </w:rPr>
         <w:t>on</w:t>
       </w:r>
-      <w:bookmarkEnd w:id="11"/>
+      <w:bookmarkEnd w:id="10"/>
     </w:p>
     <w:p>
       <w:pPr>
@@ -8940,7 +8807,6 @@
           <w:sz w:val="24"/>
           <w:szCs w:val="24"/>
         </w:rPr>
-        <w:lastRenderedPageBreak/>
         <w:t>Cannot suggestion the treatment or exercies.</w:t>
       </w:r>
     </w:p>
@@ -8991,6 +8857,7 @@
           <w:sz w:val="24"/>
           <w:szCs w:val="24"/>
         </w:rPr>
+        <w:lastRenderedPageBreak/>
         <w:t>Unusable regiment in treatment.</w:t>
       </w:r>
     </w:p>
@@ -9038,7 +8905,7 @@
           <w:rFonts w:eastAsia="Cambria"/>
         </w:rPr>
       </w:pPr>
-      <w:bookmarkStart w:id="12" w:name="_Toc430072507"/>
+      <w:bookmarkStart w:id="11" w:name="_Toc430072507"/>
       <w:r>
         <w:rPr>
           <w:rFonts w:eastAsia="Cambria"/>
@@ -9118,7 +8985,7 @@
         </w:rPr>
         <w:t>n</w:t>
       </w:r>
-      <w:bookmarkEnd w:id="12"/>
+      <w:bookmarkEnd w:id="11"/>
     </w:p>
     <w:p>
       <w:pPr>
@@ -9262,14 +9129,14 @@
       <w:pPr>
         <w:pStyle w:val="Heading3"/>
       </w:pPr>
-      <w:bookmarkStart w:id="13" w:name="_Toc430072508"/>
+      <w:bookmarkStart w:id="12" w:name="_Toc430072508"/>
       <w:r>
         <w:t xml:space="preserve">Feature </w:t>
       </w:r>
       <w:r>
         <w:t>functions</w:t>
       </w:r>
-      <w:bookmarkEnd w:id="13"/>
+      <w:bookmarkEnd w:id="12"/>
     </w:p>
     <w:p>
       <w:pPr>
@@ -9582,7 +9449,7 @@
       <w:pPr>
         <w:pStyle w:val="Heading3"/>
       </w:pPr>
-      <w:bookmarkStart w:id="14" w:name="_Toc430072509"/>
+      <w:bookmarkStart w:id="13" w:name="_Toc430072509"/>
       <w:r>
         <w:t>Adv</w:t>
       </w:r>
@@ -9703,7 +9570,7 @@
       <w:r>
         <w:t>s</w:t>
       </w:r>
-      <w:bookmarkEnd w:id="14"/>
+      <w:bookmarkEnd w:id="13"/>
     </w:p>
     <w:p>
       <w:pPr>
@@ -10032,12 +9899,11 @@
           <w:rFonts w:eastAsia="Cambria"/>
         </w:rPr>
       </w:pPr>
-      <w:bookmarkStart w:id="15" w:name="_Toc430072510"/>
+      <w:bookmarkStart w:id="14" w:name="_Toc430072510"/>
       <w:r>
         <w:rPr>
           <w:rFonts w:eastAsia="Cambria"/>
         </w:rPr>
-        <w:lastRenderedPageBreak/>
         <w:t>Functi</w:t>
       </w:r>
       <w:r>
@@ -10106,7 +9972,7 @@
         </w:rPr>
         <w:t>s</w:t>
       </w:r>
-      <w:bookmarkEnd w:id="15"/>
+      <w:bookmarkEnd w:id="14"/>
     </w:p>
     <w:p>
       <w:pPr>
@@ -10303,11 +10169,12 @@
       <w:pPr>
         <w:pStyle w:val="Heading3"/>
       </w:pPr>
-      <w:bookmarkStart w:id="16" w:name="_Toc430072511"/>
-      <w:r>
+      <w:bookmarkStart w:id="15" w:name="_Toc430072511"/>
+      <w:r>
+        <w:lastRenderedPageBreak/>
         <w:t>Create a patient profile in system.</w:t>
       </w:r>
-      <w:bookmarkEnd w:id="16"/>
+      <w:bookmarkEnd w:id="15"/>
     </w:p>
     <w:p>
       <w:pPr>
@@ -10364,11 +10231,11 @@
       <w:pPr>
         <w:pStyle w:val="Heading3"/>
       </w:pPr>
-      <w:bookmarkStart w:id="17" w:name="_Toc430072512"/>
+      <w:bookmarkStart w:id="16" w:name="_Toc430072512"/>
       <w:r>
         <w:t>Get information of wristband and save in smartphone.</w:t>
       </w:r>
-      <w:bookmarkEnd w:id="17"/>
+      <w:bookmarkEnd w:id="16"/>
     </w:p>
     <w:p>
       <w:pPr>
@@ -10401,14 +10268,14 @@
       <w:pPr>
         <w:pStyle w:val="Heading3"/>
       </w:pPr>
-      <w:bookmarkStart w:id="18" w:name="_Toc430072513"/>
+      <w:bookmarkStart w:id="17" w:name="_Toc430072513"/>
       <w:r>
         <w:t>Android application send information of wristband to server</w:t>
       </w:r>
       <w:r>
         <w:t>.</w:t>
       </w:r>
-      <w:bookmarkEnd w:id="18"/>
+      <w:bookmarkEnd w:id="17"/>
     </w:p>
     <w:p>
       <w:pPr>
@@ -10447,14 +10314,11 @@
       <w:pPr>
         <w:pStyle w:val="Heading3"/>
       </w:pPr>
-      <w:bookmarkStart w:id="19" w:name="_Toc430072514"/>
-      <w:r>
-        <w:t>System Manage</w:t>
-      </w:r>
-      <w:r>
-        <w:t>ment</w:t>
-      </w:r>
-      <w:bookmarkEnd w:id="19"/>
+      <w:bookmarkStart w:id="18" w:name="_Toc429595562"/>
+      <w:r>
+        <w:t>Suggest Regiment of patient to doctor.</w:t>
+      </w:r>
+      <w:bookmarkEnd w:id="18"/>
     </w:p>
     <w:p>
       <w:pPr>
@@ -10492,11 +10356,9 @@
       <w:pPr>
         <w:pStyle w:val="Heading3"/>
       </w:pPr>
-      <w:bookmarkStart w:id="20" w:name="_Toc430072515"/>
-      <w:r>
-        <w:t>System send treatment of doctor to patient.</w:t>
-      </w:r>
-      <w:bookmarkEnd w:id="20"/>
+      <w:r>
+        <w:t>Edit treatment of patient.</w:t>
+      </w:r>
     </w:p>
     <w:p>
       <w:pPr>
@@ -10508,8 +10370,54 @@
         <w:ind w:left="1800"/>
       </w:pPr>
       <w:r>
+        <w:t>Doctor view treatment and edit treatment to patient before send to patient.</w:t>
+      </w:r>
+    </w:p>
+    <w:p>
+      <w:pPr>
+        <w:pStyle w:val="Heading3"/>
+      </w:pPr>
+      <w:bookmarkStart w:id="19" w:name="_Toc430072515"/>
+      <w:r>
         <w:t>System send treatment of doctor to patient.</w:t>
       </w:r>
+      <w:bookmarkEnd w:id="19"/>
+    </w:p>
+    <w:p>
+      <w:pPr>
+        <w:pStyle w:val="ListParagraph"/>
+        <w:numPr>
+          <w:ilvl w:val="0"/>
+          <w:numId w:val="8"/>
+        </w:numPr>
+        <w:ind w:left="1800"/>
+      </w:pPr>
+      <w:r>
+        <w:t>System send treatment of doctor to patient.</w:t>
+      </w:r>
+    </w:p>
+    <w:p>
+      <w:pPr>
+        <w:pStyle w:val="Heading3"/>
+      </w:pPr>
+      <w:r>
+        <w:t>View history of patient.</w:t>
+      </w:r>
+    </w:p>
+    <w:p>
+      <w:pPr>
+        <w:pStyle w:val="ListParagraph"/>
+        <w:numPr>
+          <w:ilvl w:val="0"/>
+          <w:numId w:val="8"/>
+        </w:numPr>
+        <w:ind w:left="1800"/>
+      </w:pPr>
+      <w:r>
+        <w:t>Doctor can view all history of patient, who being doctor treat.</w:t>
+      </w:r>
+      <w:bookmarkStart w:id="20" w:name="_GoBack"/>
+      <w:bookmarkEnd w:id="20"/>
     </w:p>
     <w:p>
       <w:pPr>
@@ -11175,7 +11083,7 @@
               <w:cnfStyle w:val="000000100000" w:firstRow="0" w:lastRow="0" w:firstColumn="0" w:lastColumn="0" w:oddVBand="0" w:evenVBand="0" w:oddHBand="1" w:evenHBand="0" w:firstRowFirstColumn="0" w:firstRowLastColumn="0" w:lastRowFirstColumn="0" w:lastRowLastColumn="0"/>
             </w:pPr>
             <w:r>
-              <w:t>Nguyen Duy Khuong</w:t>
+              <w:t>Man Huynh Khuong</w:t>
             </w:r>
           </w:p>
         </w:tc>
@@ -11304,7 +11212,25 @@
               <w:rPr>
                 <w:rStyle w:val="go"/>
               </w:rPr>
-              <w:t>khuongdk60493@fpt.edu.vn</w:t>
+              <w:t>K</w:t>
+            </w:r>
+            <w:r>
+              <w:rPr>
+                <w:rStyle w:val="go"/>
+              </w:rPr>
+              <w:t>huong</w:t>
+            </w:r>
+            <w:r>
+              <w:rPr>
+                <w:rStyle w:val="go"/>
+              </w:rPr>
+              <w:t>nd</w:t>
+            </w:r>
+            <w:r>
+              <w:rPr>
+                <w:rStyle w:val="go"/>
+              </w:rPr>
+              <w:t>60493@fpt.edu.vn</w:t>
             </w:r>
           </w:p>
         </w:tc>
@@ -12035,24 +11961,29 @@
     <w:p>
       <w:pPr>
         <w:spacing w:before="7" w:line="280" w:lineRule="exact"/>
-        <w:ind w:left="2070" w:right="489" w:firstLine="90"/>
+        <w:ind w:left="2160" w:right="489"/>
         <w:jc w:val="both"/>
         <w:rPr>
-          <w:rFonts w:asciiTheme="minorHAnsi" w:eastAsia="Cambria" w:hAnsiTheme="minorHAnsi" w:cstheme="minorBidi"/>
-          <w:spacing w:val="-1"/>
-          <w:sz w:val="24"/>
-          <w:szCs w:val="24"/>
-          <w:lang w:val="en-GB" w:eastAsia="ja-JP"/>
-        </w:rPr>
-      </w:pPr>
-      <w:r>
-        <w:rPr>
-          <w:rFonts w:eastAsia="Cambria"/>
-          <w:spacing w:val="-1"/>
-          <w:sz w:val="24"/>
-          <w:szCs w:val="24"/>
-        </w:rPr>
-        <w:t>Some applications already on the market:</w:t>
+          <w:rFonts w:ascii="Cambria" w:eastAsia="Cambria" w:hAnsi="Cambria" w:cs="Cambria"/>
+          <w:sz w:val="24"/>
+          <w:szCs w:val="24"/>
+        </w:rPr>
+      </w:pPr>
+      <w:r>
+        <w:rPr>
+          <w:rFonts w:ascii="Cambria" w:eastAsia="Cambria" w:hAnsi="Cambria" w:cs="Cambria"/>
+          <w:sz w:val="24"/>
+          <w:szCs w:val="24"/>
+        </w:rPr>
+        <w:t>Be</w:t>
+      </w:r>
+      <w:r>
+        <w:rPr>
+          <w:rFonts w:ascii="Cambria" w:eastAsia="Cambria" w:hAnsi="Cambria" w:cs="Cambria"/>
+          <w:sz w:val="24"/>
+          <w:szCs w:val="24"/>
+        </w:rPr>
+        <w:t>low are the problems encountered in this project:</w:t>
       </w:r>
     </w:p>
     <w:p>
@@ -12060,13 +11991,13 @@
         <w:pStyle w:val="ListParagraph"/>
         <w:numPr>
           <w:ilvl w:val="0"/>
-          <w:numId w:val="3"/>
+          <w:numId w:val="8"/>
         </w:numPr>
         <w:spacing w:before="7" w:line="280" w:lineRule="exact"/>
-        <w:ind w:left="2520" w:right="489"/>
+        <w:ind w:left="2790" w:right="489"/>
         <w:jc w:val="both"/>
         <w:rPr>
-          <w:rFonts w:eastAsia="Cambria"/>
+          <w:rFonts w:asciiTheme="majorHAnsi" w:eastAsia="Cambria" w:hAnsiTheme="majorHAnsi" w:cs="Cambria"/>
           <w:spacing w:val="-1"/>
           <w:sz w:val="24"/>
           <w:szCs w:val="24"/>
@@ -12074,12 +12005,21 @@
       </w:pPr>
       <w:r>
         <w:rPr>
-          <w:rFonts w:eastAsia="Cambria"/>
+          <w:rFonts w:asciiTheme="majorHAnsi" w:eastAsia="Cambria" w:hAnsiTheme="majorHAnsi" w:cs="Cambria"/>
           <w:spacing w:val="-1"/>
           <w:sz w:val="24"/>
           <w:szCs w:val="24"/>
         </w:rPr>
-        <w:t>Only support for one smartphone or one wristband.</w:t>
+        <w:t xml:space="preserve">Only 64% smartphone have android 4.3 or more. </w:t>
+      </w:r>
+      <w:r>
+        <w:rPr>
+          <w:rFonts w:asciiTheme="majorHAnsi" w:eastAsia="Cambria" w:hAnsiTheme="majorHAnsi" w:cs="Cambria"/>
+          <w:spacing w:val="-1"/>
+          <w:sz w:val="24"/>
+          <w:szCs w:val="24"/>
+        </w:rPr>
+        <w:t>Some wristband does not use BLE.</w:t>
       </w:r>
     </w:p>
     <w:p>
@@ -12087,64 +12027,10 @@
         <w:pStyle w:val="ListParagraph"/>
         <w:numPr>
           <w:ilvl w:val="0"/>
-          <w:numId w:val="3"/>
+          <w:numId w:val="8"/>
         </w:numPr>
         <w:spacing w:before="7" w:line="280" w:lineRule="exact"/>
-        <w:ind w:left="2520" w:right="489"/>
-        <w:jc w:val="both"/>
-        <w:rPr>
-          <w:rFonts w:eastAsia="Cambria"/>
-          <w:spacing w:val="-1"/>
-          <w:sz w:val="24"/>
-          <w:szCs w:val="24"/>
-        </w:rPr>
-      </w:pPr>
-      <w:r>
-        <w:rPr>
-          <w:rFonts w:eastAsia="Cambria"/>
-          <w:spacing w:val="-1"/>
-          <w:sz w:val="24"/>
-          <w:szCs w:val="24"/>
-        </w:rPr>
-        <w:t>Does not have participation of doctor.</w:t>
-      </w:r>
-    </w:p>
-    <w:p>
-      <w:pPr>
-        <w:pStyle w:val="ListParagraph"/>
-        <w:numPr>
-          <w:ilvl w:val="0"/>
-          <w:numId w:val="3"/>
-        </w:numPr>
-        <w:spacing w:before="7" w:line="280" w:lineRule="exact"/>
-        <w:ind w:left="2520" w:right="489"/>
-        <w:jc w:val="both"/>
-        <w:rPr>
-          <w:rFonts w:ascii="Times New Roman" w:eastAsia="Cambria" w:hAnsi="Times New Roman" w:cs="Times New Roman"/>
-          <w:spacing w:val="-1"/>
-          <w:sz w:val="24"/>
-          <w:szCs w:val="24"/>
-        </w:rPr>
-      </w:pPr>
-      <w:r>
-        <w:rPr>
-          <w:rFonts w:ascii="Times New Roman" w:eastAsia="Cambria" w:hAnsi="Times New Roman" w:cs="Times New Roman"/>
-          <w:spacing w:val="-1"/>
-          <w:sz w:val="24"/>
-          <w:szCs w:val="24"/>
-        </w:rPr>
-        <w:t>Put out information but can not use.</w:t>
-      </w:r>
-    </w:p>
-    <w:p>
-      <w:pPr>
-        <w:pStyle w:val="ListParagraph"/>
-        <w:numPr>
-          <w:ilvl w:val="0"/>
-          <w:numId w:val="3"/>
-        </w:numPr>
-        <w:spacing w:before="7" w:line="280" w:lineRule="exact"/>
-        <w:ind w:left="2520" w:right="489"/>
+        <w:ind w:left="2790" w:right="489"/>
         <w:jc w:val="both"/>
         <w:rPr>
           <w:rFonts w:asciiTheme="majorHAnsi" w:eastAsia="Cambria" w:hAnsiTheme="majorHAnsi" w:cs="Cambria"/>
@@ -12155,20 +12041,12 @@
       </w:pPr>
       <w:r>
         <w:rPr>
-          <w:rFonts w:ascii="Times New Roman" w:eastAsia="Cambria" w:hAnsi="Times New Roman" w:cs="Times New Roman"/>
+          <w:rFonts w:asciiTheme="majorHAnsi" w:eastAsia="Cambria" w:hAnsiTheme="majorHAnsi" w:cs="Cambria"/>
           <w:spacing w:val="-1"/>
           <w:sz w:val="24"/>
           <w:szCs w:val="24"/>
         </w:rPr>
-        <w:t>Only use to practice</w:t>
-      </w:r>
-      <w:r>
-        <w:rPr>
-          <w:rFonts w:ascii="Cambria" w:eastAsia="Cambria" w:hAnsi="Cambria" w:cs="Cambria"/>
-          <w:sz w:val="24"/>
-          <w:szCs w:val="24"/>
-        </w:rPr>
-        <w:t>.</w:t>
+        <w:t>Regimen is private information, so we have to use many relationship to get regimen of some illness.</w:t>
       </w:r>
       <w:r>
         <w:rPr>
@@ -12299,7 +12177,7 @@
     </w:p>
     <w:p>
       <w:pPr>
-        <w:ind w:left="1890"/>
+        <w:ind w:left="2160" w:firstLine="360"/>
         <w:jc w:val="both"/>
         <w:rPr>
           <w:rFonts w:asciiTheme="majorHAnsi" w:eastAsia="Cambria" w:hAnsiTheme="majorHAnsi"/>
@@ -12347,12 +12225,23 @@
         </w:rPr>
         <w:t xml:space="preserve"> </w:t>
       </w:r>
-      <w:r>
+    </w:p>
+    <w:p>
+      <w:pPr>
+        <w:ind w:left="2160" w:firstLine="360"/>
+        <w:jc w:val="both"/>
         <w:rPr>
           <w:rFonts w:asciiTheme="majorHAnsi" w:eastAsia="Cambria" w:hAnsiTheme="majorHAnsi"/>
           <w:sz w:val="24"/>
           <w:szCs w:val="24"/>
         </w:rPr>
+      </w:pPr>
+      <w:r>
+        <w:rPr>
+          <w:rFonts w:asciiTheme="majorHAnsi" w:eastAsia="Cambria" w:hAnsiTheme="majorHAnsi"/>
+          <w:sz w:val="24"/>
+          <w:szCs w:val="24"/>
+        </w:rPr>
         <w:t>It use to help patient recuperate faster</w:t>
       </w:r>
       <w:r>
@@ -12385,14 +12274,33 @@
           <w:sz w:val="24"/>
           <w:szCs w:val="24"/>
         </w:rPr>
-        <w:t xml:space="preserve"> Excepting, We can suggest</w:t>
-      </w:r>
-      <w:r>
+        <w:t xml:space="preserve"> </w:t>
+      </w:r>
+    </w:p>
+    <w:p>
+      <w:pPr>
+        <w:ind w:left="2160" w:firstLine="360"/>
+        <w:jc w:val="both"/>
         <w:rPr>
           <w:rFonts w:asciiTheme="majorHAnsi" w:eastAsia="Cambria" w:hAnsiTheme="majorHAnsi"/>
           <w:sz w:val="24"/>
           <w:szCs w:val="24"/>
         </w:rPr>
+      </w:pPr>
+      <w:r>
+        <w:rPr>
+          <w:rFonts w:asciiTheme="majorHAnsi" w:eastAsia="Cambria" w:hAnsiTheme="majorHAnsi"/>
+          <w:sz w:val="24"/>
+          <w:szCs w:val="24"/>
+        </w:rPr>
+        <w:t>Excepting, We can suggest</w:t>
+      </w:r>
+      <w:r>
+        <w:rPr>
+          <w:rFonts w:asciiTheme="majorHAnsi" w:eastAsia="Cambria" w:hAnsiTheme="majorHAnsi"/>
+          <w:sz w:val="24"/>
+          <w:szCs w:val="24"/>
+        </w:rPr>
         <w:t xml:space="preserve"> treatment for</w:t>
       </w:r>
       <w:r>
@@ -12402,6 +12310,33 @@
           <w:szCs w:val="24"/>
         </w:rPr>
         <w:t xml:space="preserve"> doctor follow regimen in database.</w:t>
+      </w:r>
+    </w:p>
+    <w:p>
+      <w:pPr>
+        <w:ind w:left="2160" w:firstLine="360"/>
+        <w:jc w:val="both"/>
+        <w:rPr>
+          <w:rFonts w:asciiTheme="majorHAnsi" w:eastAsia="Cambria" w:hAnsiTheme="majorHAnsi"/>
+          <w:sz w:val="24"/>
+          <w:szCs w:val="24"/>
+        </w:rPr>
+      </w:pPr>
+      <w:r>
+        <w:rPr>
+          <w:rFonts w:asciiTheme="majorHAnsi" w:eastAsia="Cambria" w:hAnsiTheme="majorHAnsi"/>
+          <w:sz w:val="24"/>
+          <w:szCs w:val="24"/>
+        </w:rPr>
+        <w:t>Our system includes two main subsystems: an online website for admin, doctor, nurse and mobile application to patient</w:t>
+      </w:r>
+      <w:r>
+        <w:rPr>
+          <w:rFonts w:asciiTheme="majorHAnsi" w:eastAsia="Cambria" w:hAnsiTheme="majorHAnsi"/>
+          <w:sz w:val="24"/>
+          <w:szCs w:val="24"/>
+        </w:rPr>
+        <w:t>.</w:t>
       </w:r>
     </w:p>
     <w:p>
@@ -12569,21 +12504,16 @@
           <w:ilvl w:val="0"/>
           <w:numId w:val="13"/>
         </w:numPr>
-        <w:ind w:left="2970" w:hanging="270"/>
-        <w:jc w:val="both"/>
-        <w:rPr>
-          <w:rFonts w:asciiTheme="majorHAnsi" w:hAnsiTheme="majorHAnsi"/>
-          <w:sz w:val="24"/>
-          <w:szCs w:val="24"/>
-        </w:rPr>
-      </w:pPr>
-      <w:r>
-        <w:rPr>
-          <w:rFonts w:asciiTheme="majorHAnsi" w:hAnsiTheme="majorHAnsi"/>
-          <w:sz w:val="24"/>
-          <w:szCs w:val="24"/>
-        </w:rPr>
-        <w:t>Suggest treatment to doctor.</w:t>
+        <w:ind w:left="2970"/>
+        <w:rPr>
+          <w:rFonts w:eastAsia="Cambria"/>
+        </w:rPr>
+      </w:pPr>
+      <w:r>
+        <w:rPr>
+          <w:rFonts w:eastAsia="Cambria"/>
+        </w:rPr>
+        <w:t>Add patient to system.</w:t>
       </w:r>
     </w:p>
     <w:p>
@@ -12607,7 +12537,7 @@
           <w:sz w:val="24"/>
           <w:szCs w:val="24"/>
         </w:rPr>
-        <w:t>Send appointment of doctor to patient.</w:t>
+        <w:t>Suggest treatment to doctor.</w:t>
       </w:r>
     </w:p>
     <w:p>
@@ -12631,7 +12561,8 @@
           <w:sz w:val="24"/>
           <w:szCs w:val="24"/>
         </w:rPr>
-        <w:t>Doctor can manage treatment.</w:t>
+        <w:lastRenderedPageBreak/>
+        <w:t>Doctor edit treatment.</w:t>
       </w:r>
     </w:p>
     <w:p>
@@ -12655,7 +12586,7 @@
           <w:sz w:val="24"/>
           <w:szCs w:val="24"/>
         </w:rPr>
-        <w:t>Admin can manage account.</w:t>
+        <w:t>Send appointment of doctor to patient.</w:t>
       </w:r>
     </w:p>
     <w:p>
@@ -12679,19 +12610,139 @@
           <w:sz w:val="24"/>
           <w:szCs w:val="24"/>
         </w:rPr>
-        <w:t>Notification to patient</w:t>
-      </w:r>
-      <w:r>
-        <w:rPr>
-          <w:rFonts w:asciiTheme="majorHAnsi" w:hAnsiTheme="majorHAnsi"/>
-          <w:sz w:val="24"/>
-          <w:szCs w:val="24"/>
-        </w:rPr>
-        <w:t>.</w:t>
+        <w:t>Doctor make a appointment.</w:t>
       </w:r>
     </w:p>
     <w:p>
       <w:pPr>
+        <w:pStyle w:val="ListParagraph"/>
+        <w:numPr>
+          <w:ilvl w:val="0"/>
+          <w:numId w:val="13"/>
+        </w:numPr>
+        <w:ind w:left="2970" w:hanging="270"/>
+        <w:jc w:val="both"/>
+        <w:rPr>
+          <w:rFonts w:asciiTheme="majorHAnsi" w:hAnsiTheme="majorHAnsi"/>
+          <w:sz w:val="24"/>
+          <w:szCs w:val="24"/>
+        </w:rPr>
+      </w:pPr>
+      <w:r>
+        <w:rPr>
+          <w:rFonts w:asciiTheme="majorHAnsi" w:hAnsiTheme="majorHAnsi"/>
+          <w:sz w:val="24"/>
+          <w:szCs w:val="24"/>
+        </w:rPr>
+        <w:t>Add new UUID of Device.</w:t>
+      </w:r>
+    </w:p>
+    <w:p>
+      <w:pPr>
+        <w:pStyle w:val="ListParagraph"/>
+        <w:numPr>
+          <w:ilvl w:val="0"/>
+          <w:numId w:val="13"/>
+        </w:numPr>
+        <w:ind w:left="2970" w:hanging="270"/>
+        <w:jc w:val="both"/>
+        <w:rPr>
+          <w:rFonts w:asciiTheme="majorHAnsi" w:hAnsiTheme="majorHAnsi"/>
+          <w:sz w:val="24"/>
+          <w:szCs w:val="24"/>
+        </w:rPr>
+      </w:pPr>
+      <w:r>
+        <w:rPr>
+          <w:rFonts w:asciiTheme="majorHAnsi" w:hAnsiTheme="majorHAnsi"/>
+          <w:sz w:val="24"/>
+          <w:szCs w:val="24"/>
+        </w:rPr>
+        <w:t>View history of patient.</w:t>
+      </w:r>
+    </w:p>
+    <w:p>
+      <w:pPr>
+        <w:pStyle w:val="ListParagraph"/>
+        <w:numPr>
+          <w:ilvl w:val="0"/>
+          <w:numId w:val="13"/>
+        </w:numPr>
+        <w:ind w:left="2970" w:hanging="270"/>
+        <w:jc w:val="both"/>
+        <w:rPr>
+          <w:rFonts w:asciiTheme="majorHAnsi" w:hAnsiTheme="majorHAnsi"/>
+          <w:sz w:val="24"/>
+          <w:szCs w:val="24"/>
+        </w:rPr>
+      </w:pPr>
+      <w:r>
+        <w:rPr>
+          <w:rFonts w:asciiTheme="majorHAnsi" w:hAnsiTheme="majorHAnsi"/>
+          <w:sz w:val="24"/>
+          <w:szCs w:val="24"/>
+        </w:rPr>
+        <w:t>Doctor can manage treatment.</w:t>
+      </w:r>
+    </w:p>
+    <w:p>
+      <w:pPr>
+        <w:pStyle w:val="ListParagraph"/>
+        <w:numPr>
+          <w:ilvl w:val="0"/>
+          <w:numId w:val="13"/>
+        </w:numPr>
+        <w:ind w:left="2970" w:hanging="270"/>
+        <w:jc w:val="both"/>
+        <w:rPr>
+          <w:rFonts w:asciiTheme="majorHAnsi" w:hAnsiTheme="majorHAnsi"/>
+          <w:sz w:val="24"/>
+          <w:szCs w:val="24"/>
+        </w:rPr>
+      </w:pPr>
+      <w:r>
+        <w:rPr>
+          <w:rFonts w:asciiTheme="majorHAnsi" w:hAnsiTheme="majorHAnsi"/>
+          <w:sz w:val="24"/>
+          <w:szCs w:val="24"/>
+        </w:rPr>
+        <w:t>Admin can manage account.</w:t>
+      </w:r>
+    </w:p>
+    <w:p>
+      <w:pPr>
+        <w:pStyle w:val="ListParagraph"/>
+        <w:numPr>
+          <w:ilvl w:val="0"/>
+          <w:numId w:val="13"/>
+        </w:numPr>
+        <w:ind w:left="2970" w:hanging="270"/>
+        <w:jc w:val="both"/>
+        <w:rPr>
+          <w:rFonts w:asciiTheme="majorHAnsi" w:hAnsiTheme="majorHAnsi"/>
+          <w:sz w:val="24"/>
+          <w:szCs w:val="24"/>
+        </w:rPr>
+      </w:pPr>
+      <w:r>
+        <w:rPr>
+          <w:rFonts w:asciiTheme="majorHAnsi" w:hAnsiTheme="majorHAnsi"/>
+          <w:sz w:val="24"/>
+          <w:szCs w:val="24"/>
+        </w:rPr>
+        <w:t>Notification to patient</w:t>
+      </w:r>
+      <w:r>
+        <w:rPr>
+          <w:rFonts w:asciiTheme="majorHAnsi" w:hAnsiTheme="majorHAnsi"/>
+          <w:sz w:val="24"/>
+          <w:szCs w:val="24"/>
+        </w:rPr>
+        <w:t>.</w:t>
+      </w:r>
+    </w:p>
+    <w:p>
+      <w:pPr>
         <w:pStyle w:val="Heading4"/>
         <w:ind w:left="2520" w:hanging="720"/>
         <w:rPr>
@@ -12702,7 +12753,6 @@
         <w:rPr>
           <w:rFonts w:eastAsia="Cambria"/>
         </w:rPr>
-        <w:lastRenderedPageBreak/>
         <w:t>Bou</w:t>
       </w:r>
       <w:r>
@@ -17537,6 +17587,7 @@
           <w:sz w:val="32"/>
           <w:szCs w:val="32"/>
         </w:rPr>
+        <w:lastRenderedPageBreak/>
         <w:t>Proj</w:t>
       </w:r>
       <w:r>
@@ -17712,7 +17763,6 @@
           <w:noProof/>
           <w:lang w:val="vi-VN" w:eastAsia="vi-VN"/>
         </w:rPr>
-        <w:lastRenderedPageBreak/>
         <w:drawing>
           <wp:inline distT="0" distB="0" distL="0" distR="0" wp14:anchorId="575B3EA9" wp14:editId="627FCAD6">
             <wp:extent cx="3233625" cy="2103120"/>
@@ -19166,6 +19216,7 @@
                 <w:sz w:val="24"/>
                 <w:szCs w:val="24"/>
               </w:rPr>
+              <w:lastRenderedPageBreak/>
               <w:t>Testing</w:t>
             </w:r>
           </w:p>
@@ -19192,6 +19243,7 @@
                 <w:sz w:val="24"/>
                 <w:szCs w:val="24"/>
               </w:rPr>
+              <w:lastRenderedPageBreak/>
               <w:t>5</w:t>
             </w:r>
           </w:p>
@@ -19345,7 +19397,6 @@
                 <w:sz w:val="24"/>
                 <w:szCs w:val="24"/>
               </w:rPr>
-              <w:lastRenderedPageBreak/>
               <w:t>Designing database</w:t>
             </w:r>
           </w:p>
@@ -19451,7 +19502,6 @@
           <w:sz w:val="24"/>
           <w:szCs w:val="24"/>
         </w:rPr>
-        <w:lastRenderedPageBreak/>
         <w:t xml:space="preserve">Table </w:t>
       </w:r>
       <w:r>
@@ -32850,6 +32900,14 @@
                 <w:szCs w:val="24"/>
               </w:rPr>
               <w:t>QuyHK</w:t>
+            </w:r>
+            <w:r>
+              <w:rPr>
+                <w:rFonts w:ascii="Cambria" w:eastAsia="Cambria" w:hAnsi="Cambria" w:cs="Cambria"/>
+                <w:sz w:val="24"/>
+                <w:szCs w:val="24"/>
+              </w:rPr>
+              <w:t>, KhuongMH</w:t>
             </w:r>
           </w:p>
         </w:tc>
@@ -37558,7 +37616,7 @@
           <w:rPr>
             <w:noProof/>
           </w:rPr>
-          <w:t>15</w:t>
+          <w:t>18</w:t>
         </w:r>
         <w:r>
           <w:rPr>
@@ -41854,7 +41912,7 @@
 </file>
 
 <file path=customXml/itemProps1.xml><?xml version="1.0" encoding="utf-8"?>
-<ds:datastoreItem xmlns:ds="http://schemas.openxmlformats.org/officeDocument/2006/customXml" ds:itemID="{055A4138-6832-48F8-83D4-9F024FA8AEA5}">
+<ds:datastoreItem xmlns:ds="http://schemas.openxmlformats.org/officeDocument/2006/customXml" ds:itemID="{DDB84E99-1487-43BA-B632-713009CC7967}">
   <ds:schemaRefs>
     <ds:schemaRef ds:uri="http://schemas.openxmlformats.org/officeDocument/2006/bibliography"/>
   </ds:schemaRefs>

</xml_diff>

<commit_message>
update report 2, uncompleted
</commit_message>
<xml_diff>
--- a/docs/Reports/Report2_G3.docx
+++ b/docs/Reports/Report2_G3.docx
@@ -783,7 +783,29 @@
                 <w:szCs w:val="24"/>
                 <w:lang w:val="fr-FR"/>
               </w:rPr>
-              <w:t>Ha Kim Quy – QuyHKSE61160</w:t>
+              <w:t xml:space="preserve">Ha Kim </w:t>
+            </w:r>
+            <w:proofErr w:type="spellStart"/>
+            <w:r>
+              <w:rPr>
+                <w:rFonts w:ascii="Cambria" w:eastAsia="Cambria" w:hAnsi="Cambria" w:cs="Cambria"/>
+                <w:spacing w:val="-1"/>
+                <w:sz w:val="24"/>
+                <w:szCs w:val="24"/>
+                <w:lang w:val="fr-FR"/>
+              </w:rPr>
+              <w:t>Quy</w:t>
+            </w:r>
+            <w:proofErr w:type="spellEnd"/>
+            <w:r>
+              <w:rPr>
+                <w:rFonts w:ascii="Cambria" w:eastAsia="Cambria" w:hAnsi="Cambria" w:cs="Cambria"/>
+                <w:spacing w:val="-1"/>
+                <w:sz w:val="24"/>
+                <w:szCs w:val="24"/>
+                <w:lang w:val="fr-FR"/>
+              </w:rPr>
+              <w:t xml:space="preserve"> – QuyHKSE61160</w:t>
             </w:r>
           </w:p>
           <w:p>
@@ -799,6 +821,7 @@
                 <w:lang w:val="fr-FR"/>
               </w:rPr>
             </w:pPr>
+            <w:proofErr w:type="spellStart"/>
             <w:r>
               <w:rPr>
                 <w:rFonts w:ascii="Cambria" w:eastAsia="Cambria" w:hAnsi="Cambria" w:cs="Cambria"/>
@@ -807,7 +830,40 @@
                 <w:szCs w:val="24"/>
                 <w:lang w:val="fr-FR"/>
               </w:rPr>
-              <w:t>Tran Dang Quan – QuanTDSE60878</w:t>
+              <w:t>Tran</w:t>
+            </w:r>
+            <w:proofErr w:type="spellEnd"/>
+            <w:r>
+              <w:rPr>
+                <w:rFonts w:ascii="Cambria" w:eastAsia="Cambria" w:hAnsi="Cambria" w:cs="Cambria"/>
+                <w:spacing w:val="-1"/>
+                <w:sz w:val="24"/>
+                <w:szCs w:val="24"/>
+                <w:lang w:val="fr-FR"/>
+              </w:rPr>
+              <w:t xml:space="preserve"> Dang </w:t>
+            </w:r>
+            <w:proofErr w:type="spellStart"/>
+            <w:r>
+              <w:rPr>
+                <w:rFonts w:ascii="Cambria" w:eastAsia="Cambria" w:hAnsi="Cambria" w:cs="Cambria"/>
+                <w:spacing w:val="-1"/>
+                <w:sz w:val="24"/>
+                <w:szCs w:val="24"/>
+                <w:lang w:val="fr-FR"/>
+              </w:rPr>
+              <w:t>Quan</w:t>
+            </w:r>
+            <w:proofErr w:type="spellEnd"/>
+            <w:r>
+              <w:rPr>
+                <w:rFonts w:ascii="Cambria" w:eastAsia="Cambria" w:hAnsi="Cambria" w:cs="Cambria"/>
+                <w:spacing w:val="-1"/>
+                <w:sz w:val="24"/>
+                <w:szCs w:val="24"/>
+                <w:lang w:val="fr-FR"/>
+              </w:rPr>
+              <w:t xml:space="preserve"> – QuanTDSE60878</w:t>
             </w:r>
           </w:p>
           <w:p>
@@ -829,7 +885,27 @@
                 <w:sz w:val="24"/>
                 <w:szCs w:val="24"/>
               </w:rPr>
-              <w:t>Phan Nhat Anh – AnhPNSE90158</w:t>
+              <w:t xml:space="preserve">Phan </w:t>
+            </w:r>
+            <w:proofErr w:type="spellStart"/>
+            <w:r>
+              <w:rPr>
+                <w:rFonts w:ascii="Cambria" w:eastAsia="Cambria" w:hAnsi="Cambria" w:cs="Cambria"/>
+                <w:spacing w:val="-1"/>
+                <w:sz w:val="24"/>
+                <w:szCs w:val="24"/>
+              </w:rPr>
+              <w:t>Nhat</w:t>
+            </w:r>
+            <w:proofErr w:type="spellEnd"/>
+            <w:r>
+              <w:rPr>
+                <w:rFonts w:ascii="Cambria" w:eastAsia="Cambria" w:hAnsi="Cambria" w:cs="Cambria"/>
+                <w:spacing w:val="-1"/>
+                <w:sz w:val="24"/>
+                <w:szCs w:val="24"/>
+              </w:rPr>
+              <w:t xml:space="preserve"> Anh – AnhPNSE90158</w:t>
             </w:r>
           </w:p>
           <w:p>
@@ -851,7 +927,27 @@
                 <w:sz w:val="24"/>
                 <w:szCs w:val="24"/>
               </w:rPr>
-              <w:t xml:space="preserve">Man Huynh Khuong - </w:t>
+              <w:t xml:space="preserve">Man Huynh </w:t>
+            </w:r>
+            <w:proofErr w:type="spellStart"/>
+            <w:r>
+              <w:rPr>
+                <w:rFonts w:ascii="Cambria" w:eastAsia="Cambria" w:hAnsi="Cambria" w:cs="Cambria"/>
+                <w:spacing w:val="-1"/>
+                <w:sz w:val="24"/>
+                <w:szCs w:val="24"/>
+              </w:rPr>
+              <w:t>Khuong</w:t>
+            </w:r>
+            <w:proofErr w:type="spellEnd"/>
+            <w:r>
+              <w:rPr>
+                <w:rFonts w:ascii="Cambria" w:eastAsia="Cambria" w:hAnsi="Cambria" w:cs="Cambria"/>
+                <w:spacing w:val="-1"/>
+                <w:sz w:val="24"/>
+                <w:szCs w:val="24"/>
+              </w:rPr>
+              <w:t xml:space="preserve"> - </w:t>
             </w:r>
             <w:r>
               <w:rPr>
@@ -880,7 +976,47 @@
                 <w:sz w:val="24"/>
                 <w:szCs w:val="24"/>
               </w:rPr>
-              <w:t>Nguyen Duy Khuong – Khuongnd60493</w:t>
+              <w:t xml:space="preserve">Nguyen </w:t>
+            </w:r>
+            <w:proofErr w:type="spellStart"/>
+            <w:r>
+              <w:rPr>
+                <w:rFonts w:ascii="Cambria" w:eastAsia="Cambria" w:hAnsi="Cambria" w:cs="Cambria"/>
+                <w:spacing w:val="-1"/>
+                <w:sz w:val="24"/>
+                <w:szCs w:val="24"/>
+              </w:rPr>
+              <w:t>Duy</w:t>
+            </w:r>
+            <w:proofErr w:type="spellEnd"/>
+            <w:r>
+              <w:rPr>
+                <w:rFonts w:ascii="Cambria" w:eastAsia="Cambria" w:hAnsi="Cambria" w:cs="Cambria"/>
+                <w:spacing w:val="-1"/>
+                <w:sz w:val="24"/>
+                <w:szCs w:val="24"/>
+              </w:rPr>
+              <w:t xml:space="preserve"> </w:t>
+            </w:r>
+            <w:proofErr w:type="spellStart"/>
+            <w:r>
+              <w:rPr>
+                <w:rFonts w:ascii="Cambria" w:eastAsia="Cambria" w:hAnsi="Cambria" w:cs="Cambria"/>
+                <w:spacing w:val="-1"/>
+                <w:sz w:val="24"/>
+                <w:szCs w:val="24"/>
+              </w:rPr>
+              <w:t>Khuong</w:t>
+            </w:r>
+            <w:proofErr w:type="spellEnd"/>
+            <w:r>
+              <w:rPr>
+                <w:rFonts w:ascii="Cambria" w:eastAsia="Cambria" w:hAnsi="Cambria" w:cs="Cambria"/>
+                <w:spacing w:val="-1"/>
+                <w:sz w:val="24"/>
+                <w:szCs w:val="24"/>
+              </w:rPr>
+              <w:t xml:space="preserve"> – Khuongnd60493</w:t>
             </w:r>
           </w:p>
         </w:tc>
@@ -994,8 +1130,54 @@
                 <w:sz w:val="24"/>
                 <w:szCs w:val="24"/>
               </w:rPr>
-              <w:t>Mr. Kieu Trong Khanh</w:t>
-            </w:r>
+              <w:t xml:space="preserve">Mr. </w:t>
+            </w:r>
+            <w:proofErr w:type="spellStart"/>
+            <w:r>
+              <w:rPr>
+                <w:rFonts w:ascii="Cambria" w:eastAsia="Cambria" w:hAnsi="Cambria" w:cs="Cambria"/>
+                <w:sz w:val="24"/>
+                <w:szCs w:val="24"/>
+              </w:rPr>
+              <w:t>Kieu</w:t>
+            </w:r>
+            <w:proofErr w:type="spellEnd"/>
+            <w:r>
+              <w:rPr>
+                <w:rFonts w:ascii="Cambria" w:eastAsia="Cambria" w:hAnsi="Cambria" w:cs="Cambria"/>
+                <w:sz w:val="24"/>
+                <w:szCs w:val="24"/>
+              </w:rPr>
+              <w:t xml:space="preserve"> </w:t>
+            </w:r>
+            <w:proofErr w:type="spellStart"/>
+            <w:r>
+              <w:rPr>
+                <w:rFonts w:ascii="Cambria" w:eastAsia="Cambria" w:hAnsi="Cambria" w:cs="Cambria"/>
+                <w:sz w:val="24"/>
+                <w:szCs w:val="24"/>
+              </w:rPr>
+              <w:t>Trong</w:t>
+            </w:r>
+            <w:proofErr w:type="spellEnd"/>
+            <w:r>
+              <w:rPr>
+                <w:rFonts w:ascii="Cambria" w:eastAsia="Cambria" w:hAnsi="Cambria" w:cs="Cambria"/>
+                <w:sz w:val="24"/>
+                <w:szCs w:val="24"/>
+              </w:rPr>
+              <w:t xml:space="preserve"> </w:t>
+            </w:r>
+            <w:proofErr w:type="spellStart"/>
+            <w:r>
+              <w:rPr>
+                <w:rFonts w:ascii="Cambria" w:eastAsia="Cambria" w:hAnsi="Cambria" w:cs="Cambria"/>
+                <w:sz w:val="24"/>
+                <w:szCs w:val="24"/>
+              </w:rPr>
+              <w:t>Khanh</w:t>
+            </w:r>
+            <w:proofErr w:type="spellEnd"/>
           </w:p>
         </w:tc>
       </w:tr>
@@ -8369,6 +8551,7 @@
         </w:rPr>
         <w:t xml:space="preserve"> </w:t>
       </w:r>
+      <w:proofErr w:type="spellStart"/>
       <w:r>
         <w:rPr>
           <w:rFonts w:ascii="Times New Roman" w:hAnsi="Times New Roman" w:cs="Times New Roman"/>
@@ -8383,7 +8566,16 @@
           <w:sz w:val="24"/>
           <w:szCs w:val="24"/>
         </w:rPr>
-        <w:t xml:space="preserve">luetooth </w:t>
+        <w:t>luetooth</w:t>
+      </w:r>
+      <w:proofErr w:type="spellEnd"/>
+      <w:r>
+        <w:rPr>
+          <w:rFonts w:ascii="Times New Roman" w:hAnsi="Times New Roman" w:cs="Times New Roman"/>
+          <w:sz w:val="24"/>
+          <w:szCs w:val="24"/>
+        </w:rPr>
+        <w:t xml:space="preserve"> </w:t>
       </w:r>
       <w:r>
         <w:rPr>
@@ -8530,7 +8722,7 @@
           <w:sz w:val="24"/>
           <w:szCs w:val="24"/>
         </w:rPr>
-        <w:t xml:space="preserve">When someone need to tracking their practice, they will choose one wristband and install application for that device in smartphone. </w:t>
+        <w:t>When someone need to track their practice, they will choose one wristband and install suitable mobile application for manage this device. Every day, people walk, run… then the mobile app will collect</w:t>
       </w:r>
       <w:r>
         <w:rPr>
@@ -8539,7 +8731,7 @@
           <w:sz w:val="24"/>
           <w:szCs w:val="24"/>
         </w:rPr>
-        <w:t xml:space="preserve">Then, they will run, walking,… </w:t>
+        <w:t xml:space="preserve"> data and display out to screen</w:t>
       </w:r>
       <w:r>
         <w:rPr>
@@ -8548,7 +8740,7 @@
           <w:sz w:val="24"/>
           <w:szCs w:val="24"/>
         </w:rPr>
-        <w:t>application will collect data and show data to user. Next day, device will res</w:t>
+        <w:t xml:space="preserve">. Next day, </w:t>
       </w:r>
       <w:r>
         <w:rPr>
@@ -8557,7 +8749,34 @@
           <w:sz w:val="24"/>
           <w:szCs w:val="24"/>
         </w:rPr>
+        <w:t xml:space="preserve">the </w:t>
+      </w:r>
+      <w:r>
+        <w:rPr>
+          <w:rFonts w:eastAsia="Cambria"/>
+          <w:spacing w:val="-1"/>
+          <w:sz w:val="24"/>
+          <w:szCs w:val="24"/>
+        </w:rPr>
+        <w:t>device will res</w:t>
+      </w:r>
+      <w:r>
+        <w:rPr>
+          <w:rFonts w:eastAsia="Cambria"/>
+          <w:spacing w:val="-1"/>
+          <w:sz w:val="24"/>
+          <w:szCs w:val="24"/>
+        </w:rPr>
         <w:t>et data and it will count again.</w:t>
+      </w:r>
+      <w:r>
+        <w:rPr>
+          <w:rFonts w:eastAsia="Cambria"/>
+          <w:spacing w:val="-1"/>
+          <w:sz w:val="24"/>
+          <w:szCs w:val="24"/>
+        </w:rPr>
+        <w:t xml:space="preserve"> Some device support to store data at stock’s server.</w:t>
       </w:r>
     </w:p>
     <w:p>
@@ -8661,7 +8880,7 @@
     <w:p>
       <w:pPr>
         <w:spacing w:before="3"/>
-        <w:ind w:left="1265" w:right="90"/>
+        <w:ind w:left="1265" w:right="90" w:firstLine="175"/>
         <w:jc w:val="both"/>
         <w:rPr>
           <w:rFonts w:ascii="Cambria" w:eastAsia="Cambria" w:hAnsi="Cambria" w:cs="Cambria"/>
@@ -8679,7 +8898,7 @@
           <w:sz w:val="24"/>
           <w:szCs w:val="24"/>
         </w:rPr>
-        <w:t>[</w:t>
+        <w:t xml:space="preserve">Below are the advantages and disadvantages of some activity </w:t>
       </w:r>
       <w:r>
         <w:rPr>
@@ -8689,7 +8908,7 @@
           <w:sz w:val="24"/>
           <w:szCs w:val="24"/>
         </w:rPr>
-        <w:t>viet lai</w:t>
+        <w:t xml:space="preserve">and healthy </w:t>
       </w:r>
       <w:r>
         <w:rPr>
@@ -8699,7 +8918,57 @@
           <w:sz w:val="24"/>
           <w:szCs w:val="24"/>
         </w:rPr>
-        <w:t>]</w:t>
+        <w:t>tracking application</w:t>
+      </w:r>
+      <w:r>
+        <w:rPr>
+          <w:rFonts w:ascii="Cambria" w:eastAsia="Cambria" w:hAnsi="Cambria" w:cs="Cambria"/>
+          <w:color w:val="FF0000"/>
+          <w:spacing w:val="-1"/>
+          <w:sz w:val="24"/>
+          <w:szCs w:val="24"/>
+        </w:rPr>
+        <w:t>s</w:t>
+      </w:r>
+      <w:r>
+        <w:rPr>
+          <w:rFonts w:ascii="Cambria" w:eastAsia="Cambria" w:hAnsi="Cambria" w:cs="Cambria"/>
+          <w:color w:val="FF0000"/>
+          <w:spacing w:val="-1"/>
+          <w:sz w:val="24"/>
+          <w:szCs w:val="24"/>
+        </w:rPr>
+        <w:t xml:space="preserve"> and on </w:t>
+      </w:r>
+      <w:r>
+        <w:rPr>
+          <w:rFonts w:ascii="Cambria" w:eastAsia="Cambria" w:hAnsi="Cambria" w:cs="Cambria"/>
+          <w:color w:val="FF0000"/>
+          <w:spacing w:val="-1"/>
+          <w:sz w:val="24"/>
+          <w:szCs w:val="24"/>
+        </w:rPr>
+        <w:t xml:space="preserve">Android </w:t>
+      </w:r>
+      <w:r>
+        <w:rPr>
+          <w:rFonts w:ascii="Cambria" w:eastAsia="Cambria" w:hAnsi="Cambria" w:cs="Cambria"/>
+          <w:color w:val="FF0000"/>
+          <w:spacing w:val="-1"/>
+          <w:sz w:val="24"/>
+          <w:szCs w:val="24"/>
+        </w:rPr>
+        <w:t>smartphone</w:t>
+      </w:r>
+      <w:r>
+        <w:rPr>
+          <w:rFonts w:ascii="Cambria" w:eastAsia="Cambria" w:hAnsi="Cambria" w:cs="Cambria"/>
+          <w:color w:val="FF0000"/>
+          <w:spacing w:val="-1"/>
+          <w:sz w:val="24"/>
+          <w:szCs w:val="24"/>
+        </w:rPr>
+        <w:t>:</w:t>
       </w:r>
     </w:p>
     <w:p>
@@ -8848,7 +9117,15 @@
           <w:sz w:val="24"/>
           <w:szCs w:val="24"/>
         </w:rPr>
-        <w:t>Does not have participation of doctor.</w:t>
+        <w:t>Do</w:t>
+      </w:r>
+      <w:r>
+        <w:rPr>
+          <w:rFonts w:ascii="Times New Roman" w:eastAsia="Cambria" w:hAnsi="Times New Roman" w:cs="Times New Roman"/>
+          <w:sz w:val="24"/>
+          <w:szCs w:val="24"/>
+        </w:rPr>
+        <w:t xml:space="preserve"> not have participation of doctor.</w:t>
       </w:r>
     </w:p>
     <w:p>
@@ -8898,7 +9175,31 @@
           <w:sz w:val="24"/>
           <w:szCs w:val="24"/>
         </w:rPr>
-        <w:t>Cannot suggestion the treatment or exercies.</w:t>
+        <w:t>Cannot s</w:t>
+      </w:r>
+      <w:r>
+        <w:rPr>
+          <w:rFonts w:ascii="Times New Roman" w:eastAsia="Cambria" w:hAnsi="Times New Roman" w:cs="Times New Roman"/>
+          <w:sz w:val="24"/>
+          <w:szCs w:val="24"/>
+        </w:rPr>
+        <w:t>uggestion the treatment or exercise</w:t>
+      </w:r>
+      <w:r>
+        <w:rPr>
+          <w:rFonts w:ascii="Times New Roman" w:eastAsia="Cambria" w:hAnsi="Times New Roman" w:cs="Times New Roman"/>
+          <w:sz w:val="24"/>
+          <w:szCs w:val="24"/>
+        </w:rPr>
+        <w:t>s</w:t>
+      </w:r>
+      <w:r>
+        <w:rPr>
+          <w:rFonts w:ascii="Times New Roman" w:eastAsia="Cambria" w:hAnsi="Times New Roman" w:cs="Times New Roman"/>
+          <w:sz w:val="24"/>
+          <w:szCs w:val="24"/>
+        </w:rPr>
+        <w:t>.</w:t>
       </w:r>
     </w:p>
     <w:p>
@@ -8973,7 +9274,15 @@
           <w:sz w:val="24"/>
           <w:szCs w:val="24"/>
         </w:rPr>
-        <w:t>Put out information but can not use</w:t>
+        <w:t>Display</w:t>
+      </w:r>
+      <w:r>
+        <w:rPr>
+          <w:rFonts w:ascii="Times New Roman" w:eastAsia="Cambria" w:hAnsi="Times New Roman" w:cs="Times New Roman"/>
+          <w:sz w:val="24"/>
+          <w:szCs w:val="24"/>
+        </w:rPr>
+        <w:t xml:space="preserve"> unusable information</w:t>
       </w:r>
       <w:r>
         <w:rPr>
@@ -9226,15 +9535,6 @@
           <w:highlight w:val="yellow"/>
         </w:rPr>
         <w:t>the suggestion to the doctor, then doctor will make treatment decision</w:t>
-      </w:r>
-      <w:r>
-        <w:rPr>
-          <w:rFonts w:ascii="Cambria" w:eastAsia="Cambria" w:hAnsi="Cambria"/>
-          <w:spacing w:val="-1"/>
-          <w:sz w:val="24"/>
-          <w:szCs w:val="24"/>
-        </w:rPr>
-        <w:t xml:space="preserve"> </w:t>
       </w:r>
       <w:r>
         <w:rPr>
@@ -10311,7 +10611,10 @@
       <w:bookmarkStart w:id="15" w:name="_Toc430072511"/>
       <w:r>
         <w:lastRenderedPageBreak/>
-        <w:t>Create a patient profile in system.</w:t>
+        <w:t>Nurse</w:t>
+      </w:r>
+      <w:r>
+        <w:t>.</w:t>
       </w:r>
       <w:bookmarkEnd w:id="15"/>
     </w:p>
@@ -10324,14 +10627,65 @@
         </w:numPr>
         <w:ind w:left="1800" w:hanging="270"/>
         <w:jc w:val="both"/>
-      </w:pPr>
-      <w:r>
-        <w:rPr>
-          <w:rFonts w:asciiTheme="majorHAnsi" w:eastAsia="Cambria" w:hAnsiTheme="majorHAnsi"/>
-          <w:sz w:val="24"/>
-          <w:szCs w:val="24"/>
-        </w:rPr>
-        <w:t>Nurse input information when patient meet doctor.</w:t>
+        <w:rPr>
+          <w:rFonts w:ascii="Times New Roman" w:hAnsi="Times New Roman" w:cs="Times New Roman"/>
+        </w:rPr>
+      </w:pPr>
+      <w:r>
+        <w:rPr>
+          <w:rFonts w:ascii="Times New Roman" w:eastAsia="Cambria" w:hAnsi="Times New Roman" w:cs="Times New Roman"/>
+          <w:sz w:val="24"/>
+          <w:szCs w:val="24"/>
+        </w:rPr>
+        <w:t xml:space="preserve">Nurse </w:t>
+      </w:r>
+      <w:r>
+        <w:rPr>
+          <w:rFonts w:ascii="Times New Roman" w:eastAsia="Cambria" w:hAnsi="Times New Roman" w:cs="Times New Roman"/>
+          <w:sz w:val="24"/>
+          <w:szCs w:val="24"/>
+        </w:rPr>
+        <w:t>creates</w:t>
+      </w:r>
+      <w:r>
+        <w:rPr>
+          <w:rFonts w:ascii="Times New Roman" w:eastAsia="Cambria" w:hAnsi="Times New Roman" w:cs="Times New Roman"/>
+          <w:sz w:val="24"/>
+          <w:szCs w:val="24"/>
+        </w:rPr>
+        <w:t xml:space="preserve"> </w:t>
+      </w:r>
+      <w:r>
+        <w:rPr>
+          <w:rFonts w:ascii="Times New Roman" w:eastAsia="Cambria" w:hAnsi="Times New Roman" w:cs="Times New Roman"/>
+          <w:sz w:val="24"/>
+          <w:szCs w:val="24"/>
+        </w:rPr>
+        <w:t>patient profile</w:t>
+      </w:r>
+      <w:r>
+        <w:rPr>
+          <w:rFonts w:ascii="Times New Roman" w:eastAsia="Cambria" w:hAnsi="Times New Roman" w:cs="Times New Roman"/>
+          <w:sz w:val="24"/>
+          <w:szCs w:val="24"/>
+        </w:rPr>
+        <w:t xml:space="preserve"> </w:t>
+      </w:r>
+      <w:r>
+        <w:rPr>
+          <w:rFonts w:ascii="Times New Roman" w:eastAsia="Cambria" w:hAnsi="Times New Roman" w:cs="Times New Roman"/>
+          <w:sz w:val="24"/>
+          <w:szCs w:val="24"/>
+        </w:rPr>
+        <w:t>before</w:t>
+      </w:r>
+      <w:r>
+        <w:rPr>
+          <w:rFonts w:ascii="Times New Roman" w:eastAsia="Cambria" w:hAnsi="Times New Roman" w:cs="Times New Roman"/>
+          <w:sz w:val="24"/>
+          <w:szCs w:val="24"/>
+        </w:rPr>
+        <w:t xml:space="preserve"> patient meet doctor.</w:t>
       </w:r>
     </w:p>
     <w:p>
@@ -10344,22 +10698,22 @@
         <w:ind w:left="1800" w:hanging="270"/>
         <w:jc w:val="both"/>
         <w:rPr>
-          <w:rFonts w:asciiTheme="majorHAnsi" w:eastAsia="Cambria" w:hAnsiTheme="majorHAnsi"/>
-          <w:sz w:val="24"/>
-          <w:szCs w:val="24"/>
-        </w:rPr>
-      </w:pPr>
-      <w:r>
-        <w:rPr>
-          <w:rFonts w:asciiTheme="majorHAnsi" w:eastAsia="Cambria" w:hAnsiTheme="majorHAnsi"/>
-          <w:sz w:val="24"/>
-          <w:szCs w:val="24"/>
-        </w:rPr>
-        <w:t>Doctor will accept treatment to patient and provide account</w:t>
-      </w:r>
-      <w:r>
-        <w:rPr>
-          <w:rFonts w:asciiTheme="majorHAnsi" w:eastAsia="Cambria" w:hAnsiTheme="majorHAnsi"/>
+          <w:rFonts w:ascii="Times New Roman" w:eastAsia="Cambria" w:hAnsi="Times New Roman" w:cs="Times New Roman"/>
+          <w:sz w:val="24"/>
+          <w:szCs w:val="24"/>
+        </w:rPr>
+      </w:pPr>
+      <w:r>
+        <w:rPr>
+          <w:rFonts w:ascii="Times New Roman" w:eastAsia="Cambria" w:hAnsi="Times New Roman" w:cs="Times New Roman"/>
+          <w:sz w:val="24"/>
+          <w:szCs w:val="24"/>
+        </w:rPr>
+        <w:t>Nurse will assign patient to suitable doctor</w:t>
+      </w:r>
+      <w:r>
+        <w:rPr>
+          <w:rFonts w:ascii="Times New Roman" w:eastAsia="Cambria" w:hAnsi="Times New Roman" w:cs="Times New Roman"/>
           <w:sz w:val="24"/>
           <w:szCs w:val="24"/>
         </w:rPr>
@@ -10370,11 +10724,9 @@
       <w:pPr>
         <w:pStyle w:val="Heading3"/>
       </w:pPr>
-      <w:bookmarkStart w:id="16" w:name="_Toc430072512"/>
-      <w:r>
-        <w:t>Get information of wristband and save in smartphone.</w:t>
-      </w:r>
-      <w:bookmarkEnd w:id="16"/>
+      <w:r>
+        <w:t>Doctor.</w:t>
+      </w:r>
     </w:p>
     <w:p>
       <w:pPr>
@@ -10385,36 +10737,34 @@
         </w:numPr>
         <w:ind w:left="1800" w:hanging="270"/>
         <w:jc w:val="both"/>
-      </w:pPr>
-      <w:r>
-        <w:rPr>
-          <w:rFonts w:asciiTheme="majorHAnsi" w:hAnsiTheme="majorHAnsi"/>
-          <w:sz w:val="24"/>
-          <w:szCs w:val="24"/>
-        </w:rPr>
-        <w:t>Application on smartphone can get information of wristband save in local</w:t>
-      </w:r>
-      <w:r>
-        <w:rPr>
-          <w:rFonts w:asciiTheme="majorHAnsi" w:eastAsia="Cambria" w:hAnsiTheme="majorHAnsi"/>
+        <w:rPr>
+          <w:rFonts w:ascii="Times New Roman" w:hAnsi="Times New Roman" w:cs="Times New Roman"/>
+        </w:rPr>
+      </w:pPr>
+      <w:r>
+        <w:rPr>
+          <w:rFonts w:ascii="Times New Roman" w:hAnsi="Times New Roman" w:cs="Times New Roman"/>
+          <w:sz w:val="24"/>
+          <w:szCs w:val="24"/>
+        </w:rPr>
+        <w:t>Doctor</w:t>
+      </w:r>
+      <w:r>
+        <w:rPr>
+          <w:rFonts w:ascii="Times New Roman" w:hAnsi="Times New Roman" w:cs="Times New Roman"/>
+          <w:sz w:val="24"/>
+          <w:szCs w:val="24"/>
+        </w:rPr>
+        <w:t xml:space="preserve"> can view patient’s medical history</w:t>
+      </w:r>
+      <w:r>
+        <w:rPr>
+          <w:rFonts w:ascii="Times New Roman" w:eastAsia="Cambria" w:hAnsi="Times New Roman" w:cs="Times New Roman"/>
           <w:sz w:val="24"/>
           <w:szCs w:val="24"/>
         </w:rPr>
         <w:t>.</w:t>
       </w:r>
-    </w:p>
-    <w:p>
-      <w:pPr>
-        <w:pStyle w:val="Heading3"/>
-      </w:pPr>
-      <w:bookmarkStart w:id="17" w:name="_Toc430072513"/>
-      <w:r>
-        <w:t>Android application send information of wristband to server</w:t>
-      </w:r>
-      <w:r>
-        <w:t>.</w:t>
-      </w:r>
-      <w:bookmarkEnd w:id="17"/>
     </w:p>
     <w:p>
       <w:pPr>
@@ -10426,38 +10776,17 @@
         <w:ind w:left="1800" w:hanging="270"/>
         <w:jc w:val="both"/>
         <w:rPr>
-          <w:rFonts w:asciiTheme="majorHAnsi" w:hAnsiTheme="majorHAnsi"/>
-          <w:sz w:val="24"/>
-          <w:szCs w:val="24"/>
-        </w:rPr>
-      </w:pPr>
-      <w:r>
-        <w:t xml:space="preserve">When patient’s smartphone have internet. Application will </w:t>
-      </w:r>
-      <w:r>
-        <w:t>send</w:t>
-      </w:r>
-      <w:r>
-        <w:t xml:space="preserve"> data from local to server</w:t>
-      </w:r>
-      <w:r>
-        <w:rPr>
-          <w:rFonts w:asciiTheme="majorHAnsi" w:hAnsiTheme="majorHAnsi"/>
-          <w:sz w:val="24"/>
-          <w:szCs w:val="24"/>
-        </w:rPr>
-        <w:t>.</w:t>
-      </w:r>
-    </w:p>
-    <w:p>
-      <w:pPr>
-        <w:pStyle w:val="Heading3"/>
-      </w:pPr>
-      <w:bookmarkStart w:id="18" w:name="_Toc429595562"/>
-      <w:r>
-        <w:t>Suggest Regiment of patient to doctor.</w:t>
-      </w:r>
-      <w:bookmarkEnd w:id="18"/>
+          <w:rFonts w:ascii="Times New Roman" w:hAnsi="Times New Roman" w:cs="Times New Roman"/>
+        </w:rPr>
+      </w:pPr>
+      <w:r>
+        <w:rPr>
+          <w:rFonts w:ascii="Times New Roman" w:eastAsia="Cambria" w:hAnsi="Times New Roman" w:cs="Times New Roman"/>
+          <w:sz w:val="24"/>
+          <w:szCs w:val="24"/>
+        </w:rPr>
+        <w:t>Doctor can view treatment suggestion provided by system.</w:t>
+      </w:r>
     </w:p>
     <w:p>
       <w:pPr>
@@ -10469,34 +10798,16 @@
         <w:ind w:left="1800" w:hanging="270"/>
         <w:jc w:val="both"/>
         <w:rPr>
-          <w:rFonts w:asciiTheme="majorHAnsi" w:hAnsiTheme="majorHAnsi"/>
-          <w:sz w:val="24"/>
-          <w:szCs w:val="24"/>
-        </w:rPr>
-      </w:pPr>
-      <w:r>
-        <w:rPr>
-          <w:rFonts w:asciiTheme="majorHAnsi" w:hAnsiTheme="majorHAnsi"/>
-          <w:sz w:val="24"/>
-          <w:szCs w:val="24"/>
-        </w:rPr>
-        <w:t>When collect data of patient, system will compare with regimen and suggest treatment to doctor</w:t>
-      </w:r>
-      <w:r>
-        <w:rPr>
-          <w:rFonts w:asciiTheme="majorHAnsi" w:hAnsiTheme="majorHAnsi"/>
-          <w:sz w:val="24"/>
-          <w:szCs w:val="24"/>
-        </w:rPr>
-        <w:t>.</w:t>
-      </w:r>
-    </w:p>
-    <w:p>
-      <w:pPr>
-        <w:pStyle w:val="Heading3"/>
-      </w:pPr>
-      <w:r>
-        <w:t>Edit treatment of patient.</w:t>
+          <w:rFonts w:ascii="Times New Roman" w:hAnsi="Times New Roman" w:cs="Times New Roman"/>
+        </w:rPr>
+      </w:pPr>
+      <w:r>
+        <w:rPr>
+          <w:rFonts w:ascii="Times New Roman" w:eastAsia="Cambria" w:hAnsi="Times New Roman" w:cs="Times New Roman"/>
+          <w:sz w:val="24"/>
+          <w:szCs w:val="24"/>
+        </w:rPr>
+        <w:t>Doctor can edit treatment, do treatment.</w:t>
       </w:r>
     </w:p>
     <w:p>
@@ -10506,21 +10817,33 @@
           <w:ilvl w:val="0"/>
           <w:numId w:val="8"/>
         </w:numPr>
-        <w:ind w:left="1800"/>
-      </w:pPr>
-      <w:r>
-        <w:t>Doctor view treatment and edit treatment to patient before send to patient.</w:t>
+        <w:ind w:left="1800" w:hanging="270"/>
+        <w:jc w:val="both"/>
+        <w:rPr>
+          <w:rFonts w:ascii="Times New Roman" w:hAnsi="Times New Roman" w:cs="Times New Roman"/>
+        </w:rPr>
+      </w:pPr>
+      <w:r>
+        <w:rPr>
+          <w:rFonts w:ascii="Times New Roman" w:eastAsia="Cambria" w:hAnsi="Times New Roman" w:cs="Times New Roman"/>
+          <w:sz w:val="24"/>
+          <w:szCs w:val="24"/>
+        </w:rPr>
+        <w:t>Doctor can make appointment.</w:t>
       </w:r>
     </w:p>
     <w:p>
       <w:pPr>
         <w:pStyle w:val="Heading3"/>
       </w:pPr>
-      <w:bookmarkStart w:id="19" w:name="_Toc430072515"/>
-      <w:r>
-        <w:t>System send treatment of doctor to patient.</w:t>
-      </w:r>
-      <w:bookmarkEnd w:id="19"/>
+      <w:bookmarkStart w:id="16" w:name="_Toc430072513"/>
+      <w:r>
+        <w:t>Admin</w:t>
+      </w:r>
+      <w:r>
+        <w:t>.</w:t>
+      </w:r>
+      <w:bookmarkEnd w:id="16"/>
     </w:p>
     <w:p>
       <w:pPr>
@@ -10529,18 +10852,22 @@
           <w:ilvl w:val="0"/>
           <w:numId w:val="8"/>
         </w:numPr>
-        <w:ind w:left="1800"/>
-      </w:pPr>
-      <w:r>
-        <w:t>System send treatment of doctor to patient.</w:t>
-      </w:r>
-    </w:p>
-    <w:p>
-      <w:pPr>
-        <w:pStyle w:val="Heading3"/>
-      </w:pPr>
-      <w:r>
-        <w:t>View history of patient.</w:t>
+        <w:ind w:left="1800" w:hanging="270"/>
+        <w:jc w:val="both"/>
+        <w:rPr>
+          <w:rFonts w:ascii="Times New Roman" w:hAnsi="Times New Roman" w:cs="Times New Roman"/>
+          <w:sz w:val="24"/>
+          <w:szCs w:val="24"/>
+        </w:rPr>
+      </w:pPr>
+      <w:bookmarkStart w:id="17" w:name="_GoBack"/>
+      <w:r>
+        <w:rPr>
+          <w:rFonts w:ascii="Times New Roman" w:hAnsi="Times New Roman" w:cs="Times New Roman"/>
+          <w:sz w:val="24"/>
+          <w:szCs w:val="24"/>
+        </w:rPr>
+        <w:t>Admin can manage nurse, doctor and patient account.</w:t>
       </w:r>
     </w:p>
     <w:p>
@@ -10550,27 +10877,52 @@
           <w:ilvl w:val="0"/>
           <w:numId w:val="8"/>
         </w:numPr>
-        <w:ind w:left="1800"/>
-      </w:pPr>
-      <w:r>
-        <w:t>Doctor can view all history of patient, who being doctor treat.</w:t>
+        <w:ind w:left="1800" w:hanging="270"/>
+        <w:jc w:val="both"/>
+        <w:rPr>
+          <w:rFonts w:ascii="Times New Roman" w:hAnsi="Times New Roman" w:cs="Times New Roman"/>
+          <w:sz w:val="24"/>
+          <w:szCs w:val="24"/>
+        </w:rPr>
+      </w:pPr>
+      <w:r>
+        <w:rPr>
+          <w:rFonts w:ascii="Times New Roman" w:hAnsi="Times New Roman" w:cs="Times New Roman"/>
+          <w:sz w:val="24"/>
+          <w:szCs w:val="24"/>
+        </w:rPr>
+        <w:t>Admin can manage supported devices, such as add new device specification to database.</w:t>
       </w:r>
     </w:p>
     <w:p>
       <w:pPr>
         <w:pStyle w:val="Heading3"/>
       </w:pPr>
-      <w:bookmarkStart w:id="20" w:name="_Toc430072516"/>
-      <w:r>
-        <w:t>Application support to remind use medicine, do exercise</w:t>
-      </w:r>
-      <w:r>
-        <w:t>, appointment doctor</w:t>
+      <w:bookmarkStart w:id="18" w:name="_Toc429595562"/>
+      <w:bookmarkEnd w:id="17"/>
+      <w:r>
+        <w:t>Patient</w:t>
       </w:r>
       <w:r>
         <w:t>.</w:t>
       </w:r>
-      <w:bookmarkEnd w:id="20"/>
+      <w:bookmarkEnd w:id="18"/>
+    </w:p>
+    <w:p>
+      <w:pPr>
+        <w:ind w:left="1530"/>
+        <w:rPr>
+          <w:sz w:val="24"/>
+          <w:szCs w:val="24"/>
+        </w:rPr>
+      </w:pPr>
+      <w:r>
+        <w:rPr>
+          <w:sz w:val="24"/>
+          <w:szCs w:val="24"/>
+        </w:rPr>
+        <w:t xml:space="preserve">Patient only uses a mobile application: </w:t>
+      </w:r>
     </w:p>
     <w:p>
       <w:pPr>
@@ -10579,27 +10931,22 @@
           <w:ilvl w:val="0"/>
           <w:numId w:val="8"/>
         </w:numPr>
-        <w:ind w:left="1800"/>
-      </w:pPr>
-      <w:r>
-        <w:t>Remind use medicine, do exercise</w:t>
-      </w:r>
-      <w:r>
-        <w:t>, appointment doctor</w:t>
-      </w:r>
-      <w:r>
-        <w:t>.</w:t>
-      </w:r>
-    </w:p>
-    <w:p>
-      <w:pPr>
-        <w:pStyle w:val="Heading3"/>
-      </w:pPr>
-      <w:bookmarkStart w:id="21" w:name="_Toc430072517"/>
-      <w:r>
-        <w:t>Manage regimen of disease.</w:t>
-      </w:r>
-      <w:bookmarkEnd w:id="21"/>
+        <w:ind w:left="1800" w:hanging="270"/>
+        <w:jc w:val="both"/>
+        <w:rPr>
+          <w:rFonts w:ascii="Times New Roman" w:hAnsi="Times New Roman" w:cs="Times New Roman"/>
+          <w:sz w:val="24"/>
+          <w:szCs w:val="24"/>
+        </w:rPr>
+      </w:pPr>
+      <w:r>
+        <w:rPr>
+          <w:rFonts w:ascii="Times New Roman" w:hAnsi="Times New Roman" w:cs="Times New Roman"/>
+          <w:sz w:val="24"/>
+          <w:szCs w:val="24"/>
+        </w:rPr>
+        <w:t>Patient can view treatment plan.</w:t>
+      </w:r>
     </w:p>
     <w:p>
       <w:pPr>
@@ -10608,11 +10955,37 @@
           <w:ilvl w:val="0"/>
           <w:numId w:val="8"/>
         </w:numPr>
-        <w:ind w:left="1800"/>
+        <w:ind w:left="1800" w:hanging="270"/>
         <w:jc w:val="both"/>
-      </w:pPr>
-      <w:r>
-        <w:t>Doctor add new regimen and new disease.</w:t>
+        <w:rPr>
+          <w:rFonts w:ascii="Times New Roman" w:hAnsi="Times New Roman" w:cs="Times New Roman"/>
+          <w:sz w:val="24"/>
+          <w:szCs w:val="24"/>
+        </w:rPr>
+      </w:pPr>
+      <w:r>
+        <w:rPr>
+          <w:rFonts w:ascii="Times New Roman" w:hAnsi="Times New Roman" w:cs="Times New Roman"/>
+          <w:sz w:val="24"/>
+          <w:szCs w:val="24"/>
+        </w:rPr>
+        <w:t>Patient can be remind to use medicine, do exercises</w:t>
+      </w:r>
+      <w:r>
+        <w:rPr>
+          <w:rFonts w:ascii="Times New Roman" w:hAnsi="Times New Roman" w:cs="Times New Roman"/>
+          <w:sz w:val="24"/>
+          <w:szCs w:val="24"/>
+        </w:rPr>
+        <w:t>… every day</w:t>
+      </w:r>
+      <w:r>
+        <w:rPr>
+          <w:rFonts w:ascii="Times New Roman" w:hAnsi="Times New Roman" w:cs="Times New Roman"/>
+          <w:sz w:val="24"/>
+          <w:szCs w:val="24"/>
+        </w:rPr>
+        <w:t>.</w:t>
       </w:r>
     </w:p>
     <w:p>
@@ -10622,21 +10995,22 @@
           <w:ilvl w:val="0"/>
           <w:numId w:val="8"/>
         </w:numPr>
-        <w:ind w:left="1800"/>
-      </w:pPr>
-      <w:r>
-        <w:t>Doctor update regiment of disease</w:t>
-      </w:r>
-    </w:p>
-    <w:p>
-      <w:pPr>
-        <w:pStyle w:val="Heading3"/>
-      </w:pPr>
-      <w:bookmarkStart w:id="22" w:name="_Toc430072518"/>
-      <w:r>
-        <w:t>Manage nurse, doctor.</w:t>
-      </w:r>
-      <w:bookmarkEnd w:id="22"/>
+        <w:ind w:left="1800" w:hanging="270"/>
+        <w:jc w:val="both"/>
+        <w:rPr>
+          <w:rFonts w:ascii="Times New Roman" w:hAnsi="Times New Roman" w:cs="Times New Roman"/>
+          <w:sz w:val="24"/>
+          <w:szCs w:val="24"/>
+        </w:rPr>
+      </w:pPr>
+      <w:r>
+        <w:rPr>
+          <w:rFonts w:ascii="Times New Roman" w:hAnsi="Times New Roman" w:cs="Times New Roman"/>
+          <w:sz w:val="24"/>
+          <w:szCs w:val="24"/>
+        </w:rPr>
+        <w:t>Patient can view appointment.</w:t>
+      </w:r>
     </w:p>
     <w:p>
       <w:pPr>
@@ -10645,37 +11019,38 @@
           <w:ilvl w:val="0"/>
           <w:numId w:val="8"/>
         </w:numPr>
-        <w:ind w:left="1800"/>
-      </w:pPr>
-      <w:r>
-        <w:t>Admin can insert new doctor, nurse.</w:t>
+        <w:ind w:left="1800" w:hanging="270"/>
+        <w:jc w:val="both"/>
+        <w:rPr>
+          <w:rFonts w:ascii="Times New Roman" w:hAnsi="Times New Roman" w:cs="Times New Roman"/>
+          <w:sz w:val="24"/>
+          <w:szCs w:val="24"/>
+        </w:rPr>
+      </w:pPr>
+      <w:r>
+        <w:rPr>
+          <w:rFonts w:ascii="Times New Roman" w:hAnsi="Times New Roman" w:cs="Times New Roman"/>
+          <w:sz w:val="24"/>
+          <w:szCs w:val="24"/>
+        </w:rPr>
+        <w:t>Patient can send a simple notice to doctor.</w:t>
       </w:r>
     </w:p>
     <w:p>
       <w:pPr>
-        <w:pStyle w:val="ListParagraph"/>
-        <w:numPr>
-          <w:ilvl w:val="0"/>
-          <w:numId w:val="8"/>
-        </w:numPr>
-        <w:ind w:left="1800"/>
-      </w:pPr>
-      <w:r>
-        <w:t>Delete a doctor, nurse</w:t>
-      </w:r>
-      <w:r>
-        <w:t>.</w:t>
-      </w:r>
-    </w:p>
-    <w:p>
-      <w:pPr>
         <w:pStyle w:val="Heading2"/>
         <w:ind w:left="1350" w:hanging="270"/>
         <w:rPr>
           <w:rFonts w:eastAsia="Cambria"/>
         </w:rPr>
       </w:pPr>
-      <w:bookmarkStart w:id="23" w:name="_Toc430072519"/>
+      <w:bookmarkStart w:id="19" w:name="_Toc430072519"/>
+      <w:r>
+        <w:rPr>
+          <w:rFonts w:eastAsia="Cambria"/>
+        </w:rPr>
+        <w:t xml:space="preserve"> </w:t>
+      </w:r>
       <w:r>
         <w:rPr>
           <w:rFonts w:eastAsia="Cambria"/>
@@ -10781,7 +11156,7 @@
         </w:rPr>
         <w:t>y</w:t>
       </w:r>
-      <w:bookmarkEnd w:id="23"/>
+      <w:bookmarkEnd w:id="19"/>
     </w:p>
     <w:tbl>
       <w:tblPr>
@@ -10919,9 +11294,27 @@
               <w:pStyle w:val="Default"/>
               <w:cnfStyle w:val="000000100000" w:firstRow="0" w:lastRow="0" w:firstColumn="0" w:lastColumn="0" w:oddVBand="0" w:evenVBand="0" w:oddHBand="1" w:evenHBand="0" w:firstRowFirstColumn="0" w:firstRowLastColumn="0" w:lastRowFirstColumn="0" w:lastRowLastColumn="0"/>
             </w:pPr>
-            <w:r>
-              <w:t>Kieu Trong Khanh</w:t>
-            </w:r>
+            <w:proofErr w:type="spellStart"/>
+            <w:r>
+              <w:t>Kieu</w:t>
+            </w:r>
+            <w:proofErr w:type="spellEnd"/>
+            <w:r>
+              <w:t xml:space="preserve"> </w:t>
+            </w:r>
+            <w:proofErr w:type="spellStart"/>
+            <w:r>
+              <w:t>Trong</w:t>
+            </w:r>
+            <w:proofErr w:type="spellEnd"/>
+            <w:r>
+              <w:t xml:space="preserve"> </w:t>
+            </w:r>
+            <w:proofErr w:type="spellStart"/>
+            <w:r>
+              <w:t>Khanh</w:t>
+            </w:r>
+            <w:proofErr w:type="spellEnd"/>
           </w:p>
         </w:tc>
         <w:tc>
@@ -10992,8 +11385,13 @@
               <w:cnfStyle w:val="000000000000" w:firstRow="0" w:lastRow="0" w:firstColumn="0" w:lastColumn="0" w:oddVBand="0" w:evenVBand="0" w:oddHBand="0" w:evenHBand="0" w:firstRowFirstColumn="0" w:firstRowLastColumn="0" w:lastRowFirstColumn="0" w:lastRowLastColumn="0"/>
             </w:pPr>
             <w:r>
-              <w:t>Ha Kim Quy</w:t>
-            </w:r>
+              <w:t xml:space="preserve">Ha Kim </w:t>
+            </w:r>
+            <w:proofErr w:type="spellStart"/>
+            <w:r>
+              <w:t>Quy</w:t>
+            </w:r>
+            <w:proofErr w:type="spellEnd"/>
           </w:p>
         </w:tc>
         <w:tc>
@@ -11067,8 +11465,13 @@
               <w:cnfStyle w:val="000000100000" w:firstRow="0" w:lastRow="0" w:firstColumn="0" w:lastColumn="0" w:oddVBand="0" w:evenVBand="0" w:oddHBand="1" w:evenHBand="0" w:firstRowFirstColumn="0" w:firstRowLastColumn="0" w:lastRowFirstColumn="0" w:lastRowLastColumn="0"/>
             </w:pPr>
             <w:r>
-              <w:t>Tran Dang Quan</w:t>
-            </w:r>
+              <w:t xml:space="preserve">Tran Dang </w:t>
+            </w:r>
+            <w:proofErr w:type="spellStart"/>
+            <w:r>
+              <w:t>Quan</w:t>
+            </w:r>
+            <w:proofErr w:type="spellEnd"/>
           </w:p>
         </w:tc>
         <w:tc>
@@ -11139,7 +11542,15 @@
               <w:cnfStyle w:val="000000000000" w:firstRow="0" w:lastRow="0" w:firstColumn="0" w:lastColumn="0" w:oddVBand="0" w:evenVBand="0" w:oddHBand="0" w:evenHBand="0" w:firstRowFirstColumn="0" w:firstRowLastColumn="0" w:lastRowFirstColumn="0" w:lastRowLastColumn="0"/>
             </w:pPr>
             <w:r>
-              <w:t>Phan Nhat Anh</w:t>
+              <w:t xml:space="preserve">Phan </w:t>
+            </w:r>
+            <w:proofErr w:type="spellStart"/>
+            <w:r>
+              <w:t>Nhat</w:t>
+            </w:r>
+            <w:proofErr w:type="spellEnd"/>
+            <w:r>
+              <w:t xml:space="preserve"> Anh</w:t>
             </w:r>
           </w:p>
         </w:tc>
@@ -11220,8 +11631,13 @@
               <w:cnfStyle w:val="000000100000" w:firstRow="0" w:lastRow="0" w:firstColumn="0" w:lastColumn="0" w:oddVBand="0" w:evenVBand="0" w:oddHBand="1" w:evenHBand="0" w:firstRowFirstColumn="0" w:firstRowLastColumn="0" w:lastRowFirstColumn="0" w:lastRowLastColumn="0"/>
             </w:pPr>
             <w:r>
-              <w:t>Man Huynh Khuong</w:t>
-            </w:r>
+              <w:t xml:space="preserve">Man Huynh </w:t>
+            </w:r>
+            <w:proofErr w:type="spellStart"/>
+            <w:r>
+              <w:t>Khuong</w:t>
+            </w:r>
+            <w:proofErr w:type="spellEnd"/>
           </w:p>
         </w:tc>
         <w:tc>
@@ -11301,8 +11717,21 @@
               <w:cnfStyle w:val="000000000000" w:firstRow="0" w:lastRow="0" w:firstColumn="0" w:lastColumn="0" w:oddVBand="0" w:evenVBand="0" w:oddHBand="0" w:evenHBand="0" w:firstRowFirstColumn="0" w:firstRowLastColumn="0" w:lastRowFirstColumn="0" w:lastRowLastColumn="0"/>
             </w:pPr>
             <w:r>
-              <w:t>Nguyen Duy Khuong</w:t>
-            </w:r>
+              <w:t xml:space="preserve">Nguyen </w:t>
+            </w:r>
+            <w:proofErr w:type="spellStart"/>
+            <w:r>
+              <w:t>Duy</w:t>
+            </w:r>
+            <w:proofErr w:type="spellEnd"/>
+            <w:r>
+              <w:t xml:space="preserve"> </w:t>
+            </w:r>
+            <w:proofErr w:type="spellStart"/>
+            <w:r>
+              <w:t>Khuong</w:t>
+            </w:r>
+            <w:proofErr w:type="spellEnd"/>
           </w:p>
         </w:tc>
         <w:tc>
@@ -11404,7 +11833,7 @@
           <w:cols w:space="720"/>
         </w:sectPr>
       </w:pPr>
-      <w:bookmarkStart w:id="24" w:name="_Toc408811660"/>
+      <w:bookmarkStart w:id="20" w:name="_Toc408811660"/>
       <w:r>
         <w:rPr>
           <w:rFonts w:asciiTheme="majorHAnsi" w:hAnsiTheme="majorHAnsi"/>
@@ -11462,7 +11891,7 @@
         </w:rPr>
         <w:t xml:space="preserve"> Roles and Responsibility</w:t>
       </w:r>
-      <w:bookmarkEnd w:id="24"/>
+      <w:bookmarkEnd w:id="20"/>
     </w:p>
     <w:p>
       <w:pPr>
@@ -11510,7 +11939,7 @@
           <w:rFonts w:eastAsia="Cambria"/>
         </w:rPr>
       </w:pPr>
-      <w:bookmarkStart w:id="25" w:name="_Toc430072520"/>
+      <w:bookmarkStart w:id="21" w:name="_Toc430072520"/>
       <w:r>
         <w:rPr>
           <w:rFonts w:eastAsia="Cambria"/>
@@ -11595,322 +12024,527 @@
           <w:rFonts w:eastAsia="Cambria"/>
         </w:rPr>
         <w:t>n</w:t>
+      </w:r>
+      <w:bookmarkEnd w:id="21"/>
+    </w:p>
+    <w:p>
+      <w:pPr>
+        <w:pStyle w:val="Heading2"/>
+        <w:ind w:left="1620" w:hanging="450"/>
+        <w:rPr>
+          <w:rFonts w:eastAsia="Cambria"/>
+        </w:rPr>
+      </w:pPr>
+      <w:bookmarkStart w:id="22" w:name="_Toc430072521"/>
+      <w:r>
+        <w:rPr>
+          <w:rFonts w:eastAsia="Cambria"/>
+        </w:rPr>
+        <w:t>Pro</w:t>
+      </w:r>
+      <w:r>
+        <w:rPr>
+          <w:rFonts w:eastAsia="Cambria"/>
+          <w:spacing w:val="1"/>
+        </w:rPr>
+        <w:t>b</w:t>
+      </w:r>
+      <w:r>
+        <w:rPr>
+          <w:rFonts w:eastAsia="Cambria"/>
+        </w:rPr>
+        <w:t>l</w:t>
+      </w:r>
+      <w:r>
+        <w:rPr>
+          <w:rFonts w:eastAsia="Cambria"/>
+          <w:spacing w:val="1"/>
+        </w:rPr>
+        <w:t>e</w:t>
+      </w:r>
+      <w:r>
+        <w:rPr>
+          <w:rFonts w:eastAsia="Cambria"/>
+        </w:rPr>
+        <w:t>m</w:t>
+      </w:r>
+      <w:r>
+        <w:rPr>
+          <w:rFonts w:eastAsia="Cambria"/>
+          <w:spacing w:val="-13"/>
+        </w:rPr>
+        <w:t xml:space="preserve"> </w:t>
+      </w:r>
+      <w:r>
+        <w:rPr>
+          <w:rFonts w:eastAsia="Cambria"/>
+          <w:w w:val="99"/>
+        </w:rPr>
+        <w:t>D</w:t>
+      </w:r>
+      <w:r>
+        <w:rPr>
+          <w:rFonts w:eastAsia="Cambria"/>
+          <w:spacing w:val="1"/>
+          <w:w w:val="99"/>
+        </w:rPr>
+        <w:t>e</w:t>
+      </w:r>
+      <w:r>
+        <w:rPr>
+          <w:rFonts w:eastAsia="Cambria"/>
+          <w:w w:val="99"/>
+        </w:rPr>
+        <w:t>f</w:t>
+      </w:r>
+      <w:r>
+        <w:rPr>
+          <w:rFonts w:eastAsia="Cambria"/>
+          <w:spacing w:val="2"/>
+          <w:w w:val="99"/>
+        </w:rPr>
+        <w:t>i</w:t>
+      </w:r>
+      <w:r>
+        <w:rPr>
+          <w:rFonts w:eastAsia="Cambria"/>
+          <w:w w:val="99"/>
+        </w:rPr>
+        <w:t>nit</w:t>
+      </w:r>
+      <w:r>
+        <w:rPr>
+          <w:rFonts w:eastAsia="Cambria"/>
+          <w:spacing w:val="1"/>
+          <w:w w:val="99"/>
+        </w:rPr>
+        <w:t>i</w:t>
+      </w:r>
+      <w:r>
+        <w:rPr>
+          <w:rFonts w:eastAsia="Cambria"/>
+          <w:w w:val="99"/>
+        </w:rPr>
+        <w:t>on</w:t>
+      </w:r>
+      <w:bookmarkEnd w:id="22"/>
+    </w:p>
+    <w:p>
+      <w:pPr>
+        <w:pStyle w:val="Heading3"/>
+      </w:pPr>
+      <w:bookmarkStart w:id="23" w:name="_Toc430072522"/>
+      <w:r>
+        <w:rPr>
+          <w:spacing w:val="-1"/>
+        </w:rPr>
+        <w:t>N</w:t>
+      </w:r>
+      <w:r>
+        <w:rPr>
+          <w:spacing w:val="1"/>
+        </w:rPr>
+        <w:t>a</w:t>
+      </w:r>
+      <w:r>
+        <w:t>me</w:t>
+      </w:r>
+      <w:r>
+        <w:rPr>
+          <w:spacing w:val="-2"/>
+        </w:rPr>
+        <w:t xml:space="preserve"> </w:t>
+      </w:r>
+      <w:r>
+        <w:rPr>
+          <w:spacing w:val="1"/>
+        </w:rPr>
+        <w:t>o</w:t>
+      </w:r>
+      <w:r>
+        <w:t xml:space="preserve">f </w:t>
+      </w:r>
+      <w:r>
+        <w:rPr>
+          <w:spacing w:val="-1"/>
+        </w:rPr>
+        <w:t>t</w:t>
+      </w:r>
+      <w:r>
+        <w:t>h</w:t>
+      </w:r>
+      <w:r>
+        <w:rPr>
+          <w:spacing w:val="1"/>
+        </w:rPr>
+        <w:t>i</w:t>
+      </w:r>
+      <w:r>
+        <w:t>s</w:t>
+      </w:r>
+      <w:r>
+        <w:rPr>
+          <w:spacing w:val="-2"/>
+        </w:rPr>
+        <w:t xml:space="preserve"> </w:t>
+      </w:r>
+      <w:r>
+        <w:t>C</w:t>
+      </w:r>
+      <w:r>
+        <w:rPr>
+          <w:spacing w:val="-1"/>
+        </w:rPr>
+        <w:t>a</w:t>
+      </w:r>
+      <w:r>
+        <w:t>p</w:t>
+      </w:r>
+      <w:r>
+        <w:rPr>
+          <w:spacing w:val="-1"/>
+        </w:rPr>
+        <w:t>s</w:t>
+      </w:r>
+      <w:r>
+        <w:rPr>
+          <w:spacing w:val="-2"/>
+        </w:rPr>
+        <w:t>t</w:t>
+      </w:r>
+      <w:r>
+        <w:rPr>
+          <w:spacing w:val="1"/>
+        </w:rPr>
+        <w:t>o</w:t>
+      </w:r>
+      <w:r>
+        <w:t>ne</w:t>
+      </w:r>
+      <w:r>
+        <w:rPr>
+          <w:spacing w:val="1"/>
+        </w:rPr>
+        <w:t xml:space="preserve"> </w:t>
+      </w:r>
+      <w:r>
+        <w:t>P</w:t>
+      </w:r>
+      <w:r>
+        <w:rPr>
+          <w:spacing w:val="-2"/>
+        </w:rPr>
+        <w:t>r</w:t>
+      </w:r>
+      <w:r>
+        <w:rPr>
+          <w:spacing w:val="1"/>
+        </w:rPr>
+        <w:t>o</w:t>
+      </w:r>
+      <w:r>
+        <w:t>j</w:t>
+      </w:r>
+      <w:r>
+        <w:rPr>
+          <w:spacing w:val="-1"/>
+        </w:rPr>
+        <w:t>e</w:t>
+      </w:r>
+      <w:r>
+        <w:t>ct</w:t>
+      </w:r>
+      <w:bookmarkEnd w:id="23"/>
+    </w:p>
+    <w:p>
+      <w:pPr>
+        <w:ind w:right="20" w:firstLine="1890"/>
+        <w:jc w:val="both"/>
+        <w:rPr>
+          <w:rFonts w:ascii="Cambria" w:eastAsia="Cambria" w:hAnsi="Cambria" w:cs="Cambria"/>
+          <w:sz w:val="24"/>
+          <w:szCs w:val="24"/>
+        </w:rPr>
+      </w:pPr>
+      <w:r>
+        <w:rPr>
+          <w:rFonts w:ascii="Cambria" w:eastAsia="Cambria" w:hAnsi="Cambria" w:cs="Cambria"/>
+          <w:sz w:val="24"/>
+          <w:szCs w:val="24"/>
+        </w:rPr>
+        <w:t>Heal Support Tracking System (HSTS)</w:t>
+      </w:r>
+      <w:r>
+        <w:rPr>
+          <w:rFonts w:ascii="Cambria" w:eastAsia="Cambria" w:hAnsi="Cambria" w:cs="Cambria"/>
+          <w:sz w:val="24"/>
+          <w:szCs w:val="24"/>
+        </w:rPr>
+        <w:t>.</w:t>
+      </w:r>
+    </w:p>
+    <w:p>
+      <w:pPr>
+        <w:pStyle w:val="Heading3"/>
+      </w:pPr>
+      <w:bookmarkStart w:id="24" w:name="_Toc430072523"/>
+      <w:r>
+        <w:t>Pr</w:t>
+      </w:r>
+      <w:r>
+        <w:rPr>
+          <w:spacing w:val="1"/>
+        </w:rPr>
+        <w:t>o</w:t>
+      </w:r>
+      <w:r>
+        <w:t>b</w:t>
+      </w:r>
+      <w:r>
+        <w:rPr>
+          <w:spacing w:val="-3"/>
+        </w:rPr>
+        <w:t>l</w:t>
+      </w:r>
+      <w:r>
+        <w:t>em A</w:t>
+      </w:r>
+      <w:r>
+        <w:rPr>
+          <w:spacing w:val="-1"/>
+        </w:rPr>
+        <w:t>b</w:t>
+      </w:r>
+      <w:r>
+        <w:rPr>
+          <w:spacing w:val="-2"/>
+        </w:rPr>
+        <w:t>s</w:t>
+      </w:r>
+      <w:r>
+        <w:t>t</w:t>
+      </w:r>
+      <w:r>
+        <w:rPr>
+          <w:spacing w:val="-2"/>
+        </w:rPr>
+        <w:t>r</w:t>
+      </w:r>
+      <w:r>
+        <w:rPr>
+          <w:spacing w:val="1"/>
+        </w:rPr>
+        <w:t>a</w:t>
+      </w:r>
+      <w:r>
+        <w:t>ct</w:t>
+      </w:r>
+      <w:bookmarkEnd w:id="24"/>
+    </w:p>
+    <w:p>
+      <w:pPr>
+        <w:spacing w:before="2"/>
+        <w:ind w:left="1890" w:right="168"/>
+        <w:jc w:val="both"/>
+        <w:rPr>
+          <w:rFonts w:ascii="Cambria" w:eastAsia="Cambria" w:hAnsi="Cambria" w:cs="Cambria"/>
+          <w:color w:val="FF0000"/>
+          <w:sz w:val="24"/>
+          <w:szCs w:val="24"/>
+        </w:rPr>
+      </w:pPr>
+      <w:r>
+        <w:rPr>
+          <w:rFonts w:ascii="Cambria" w:eastAsia="Cambria" w:hAnsi="Cambria" w:cs="Cambria"/>
+          <w:color w:val="FF0000"/>
+          <w:sz w:val="24"/>
+          <w:szCs w:val="24"/>
+        </w:rPr>
+        <w:t>[</w:t>
+      </w:r>
+      <w:proofErr w:type="gramStart"/>
+      <w:r>
+        <w:rPr>
+          <w:rFonts w:ascii="Cambria" w:eastAsia="Cambria" w:hAnsi="Cambria" w:cs="Cambria"/>
+          <w:color w:val="FF0000"/>
+          <w:sz w:val="24"/>
+          <w:szCs w:val="24"/>
+        </w:rPr>
+        <w:t>uncompleted</w:t>
+      </w:r>
+      <w:proofErr w:type="gramEnd"/>
+      <w:r>
+        <w:rPr>
+          <w:rFonts w:ascii="Cambria" w:eastAsia="Cambria" w:hAnsi="Cambria" w:cs="Cambria"/>
+          <w:color w:val="FF0000"/>
+          <w:sz w:val="24"/>
+          <w:szCs w:val="24"/>
+        </w:rPr>
+        <w:t>]</w:t>
+      </w:r>
+    </w:p>
+    <w:p>
+      <w:pPr>
+        <w:spacing w:before="7" w:line="100" w:lineRule="exact"/>
+        <w:rPr>
+          <w:sz w:val="11"/>
+          <w:szCs w:val="11"/>
+        </w:rPr>
+      </w:pPr>
+    </w:p>
+    <w:p>
+      <w:pPr>
+        <w:pStyle w:val="Heading3"/>
+      </w:pPr>
+      <w:bookmarkStart w:id="25" w:name="_Toc430072524"/>
+      <w:r>
+        <w:t>Pr</w:t>
+      </w:r>
+      <w:r>
+        <w:rPr>
+          <w:spacing w:val="1"/>
+        </w:rPr>
+        <w:t>o</w:t>
+      </w:r>
+      <w:r>
+        <w:t>j</w:t>
+      </w:r>
+      <w:r>
+        <w:rPr>
+          <w:spacing w:val="-3"/>
+        </w:rPr>
+        <w:t>e</w:t>
+      </w:r>
+      <w:r>
+        <w:t>ct</w:t>
+      </w:r>
+      <w:r>
+        <w:rPr>
+          <w:spacing w:val="1"/>
+        </w:rPr>
+        <w:t xml:space="preserve"> </w:t>
+      </w:r>
+      <w:r>
+        <w:t>Over</w:t>
+      </w:r>
+      <w:r>
+        <w:rPr>
+          <w:spacing w:val="-3"/>
+        </w:rPr>
+        <w:t>v</w:t>
+      </w:r>
+      <w:r>
+        <w:t>iew</w:t>
       </w:r>
       <w:bookmarkEnd w:id="25"/>
     </w:p>
     <w:p>
       <w:pPr>
-        <w:pStyle w:val="Heading2"/>
-        <w:ind w:left="1620" w:hanging="450"/>
-        <w:rPr>
-          <w:rFonts w:eastAsia="Cambria"/>
-        </w:rPr>
-      </w:pPr>
-      <w:bookmarkStart w:id="26" w:name="_Toc430072521"/>
-      <w:r>
-        <w:rPr>
-          <w:rFonts w:eastAsia="Cambria"/>
-        </w:rPr>
-        <w:t>Pro</w:t>
-      </w:r>
-      <w:r>
-        <w:rPr>
-          <w:rFonts w:eastAsia="Cambria"/>
+        <w:pStyle w:val="Heading4"/>
+        <w:ind w:left="2520" w:hanging="720"/>
+        <w:rPr>
+          <w:rFonts w:asciiTheme="majorHAnsi" w:eastAsia="Cambria" w:hAnsiTheme="majorHAnsi"/>
+        </w:rPr>
+      </w:pPr>
+      <w:r>
+        <w:rPr>
+          <w:rFonts w:asciiTheme="majorHAnsi" w:eastAsia="Cambria" w:hAnsiTheme="majorHAnsi"/>
+        </w:rPr>
+        <w:t>C</w:t>
+      </w:r>
+      <w:r>
+        <w:rPr>
+          <w:rFonts w:asciiTheme="majorHAnsi" w:eastAsia="Cambria" w:hAnsiTheme="majorHAnsi"/>
+          <w:spacing w:val="-1"/>
+        </w:rPr>
+        <w:t>u</w:t>
+      </w:r>
+      <w:r>
+        <w:rPr>
+          <w:rFonts w:asciiTheme="majorHAnsi" w:eastAsia="Cambria" w:hAnsiTheme="majorHAnsi"/>
+        </w:rPr>
+        <w:t>r</w:t>
+      </w:r>
+      <w:r>
+        <w:rPr>
+          <w:rFonts w:asciiTheme="majorHAnsi" w:eastAsia="Cambria" w:hAnsiTheme="majorHAnsi"/>
           <w:spacing w:val="1"/>
         </w:rPr>
-        <w:t>b</w:t>
-      </w:r>
-      <w:r>
-        <w:rPr>
-          <w:rFonts w:eastAsia="Cambria"/>
-        </w:rPr>
-        <w:t>l</w:t>
-      </w:r>
-      <w:r>
-        <w:rPr>
-          <w:rFonts w:eastAsia="Cambria"/>
+        <w:t>re</w:t>
+      </w:r>
+      <w:r>
+        <w:rPr>
+          <w:rFonts w:asciiTheme="majorHAnsi" w:eastAsia="Cambria" w:hAnsiTheme="majorHAnsi"/>
+        </w:rPr>
+        <w:t>nt</w:t>
+      </w:r>
+      <w:r>
+        <w:rPr>
+          <w:rFonts w:asciiTheme="majorHAnsi" w:eastAsia="Cambria" w:hAnsiTheme="majorHAnsi"/>
+          <w:spacing w:val="-8"/>
+        </w:rPr>
+        <w:t xml:space="preserve"> </w:t>
+      </w:r>
+      <w:r>
+        <w:rPr>
+          <w:rFonts w:asciiTheme="majorHAnsi" w:eastAsia="Cambria" w:hAnsiTheme="majorHAnsi"/>
+          <w:spacing w:val="-1"/>
+        </w:rPr>
+        <w:t>S</w:t>
+      </w:r>
+      <w:r>
+        <w:rPr>
+          <w:rFonts w:asciiTheme="majorHAnsi" w:eastAsia="Cambria" w:hAnsiTheme="majorHAnsi"/>
+        </w:rPr>
+        <w:t>i</w:t>
+      </w:r>
+      <w:r>
+        <w:rPr>
+          <w:rFonts w:asciiTheme="majorHAnsi" w:eastAsia="Cambria" w:hAnsiTheme="majorHAnsi"/>
           <w:spacing w:val="1"/>
         </w:rPr>
-        <w:t>e</w:t>
-      </w:r>
-      <w:r>
-        <w:rPr>
-          <w:rFonts w:eastAsia="Cambria"/>
-        </w:rPr>
-        <w:t>m</w:t>
-      </w:r>
-      <w:r>
-        <w:rPr>
-          <w:rFonts w:eastAsia="Cambria"/>
-          <w:spacing w:val="-13"/>
-        </w:rPr>
-        <w:t xml:space="preserve"> </w:t>
-      </w:r>
-      <w:r>
-        <w:rPr>
-          <w:rFonts w:eastAsia="Cambria"/>
-          <w:w w:val="99"/>
-        </w:rPr>
-        <w:t>D</w:t>
-      </w:r>
-      <w:r>
-        <w:rPr>
-          <w:rFonts w:eastAsia="Cambria"/>
+        <w:t>t</w:t>
+      </w:r>
+      <w:r>
+        <w:rPr>
+          <w:rFonts w:asciiTheme="majorHAnsi" w:eastAsia="Cambria" w:hAnsiTheme="majorHAnsi"/>
+          <w:spacing w:val="-1"/>
+        </w:rPr>
+        <w:t>u</w:t>
+      </w:r>
+      <w:r>
+        <w:rPr>
+          <w:rFonts w:asciiTheme="majorHAnsi" w:eastAsia="Cambria" w:hAnsiTheme="majorHAnsi"/>
+          <w:spacing w:val="3"/>
+        </w:rPr>
+        <w:t>a</w:t>
+      </w:r>
+      <w:r>
+        <w:rPr>
+          <w:rFonts w:asciiTheme="majorHAnsi" w:eastAsia="Cambria" w:hAnsiTheme="majorHAnsi"/>
+          <w:spacing w:val="-1"/>
+        </w:rPr>
+        <w:t>t</w:t>
+      </w:r>
+      <w:r>
+        <w:rPr>
+          <w:rFonts w:asciiTheme="majorHAnsi" w:eastAsia="Cambria" w:hAnsiTheme="majorHAnsi"/>
+        </w:rPr>
+        <w:t>i</w:t>
+      </w:r>
+      <w:r>
+        <w:rPr>
+          <w:rFonts w:asciiTheme="majorHAnsi" w:eastAsia="Cambria" w:hAnsiTheme="majorHAnsi"/>
           <w:spacing w:val="1"/>
-          <w:w w:val="99"/>
-        </w:rPr>
-        <w:t>e</w:t>
-      </w:r>
-      <w:r>
-        <w:rPr>
-          <w:rFonts w:eastAsia="Cambria"/>
-          <w:w w:val="99"/>
-        </w:rPr>
-        <w:t>f</w:t>
-      </w:r>
-      <w:r>
-        <w:rPr>
-          <w:rFonts w:eastAsia="Cambria"/>
-          <w:spacing w:val="2"/>
-          <w:w w:val="99"/>
-        </w:rPr>
-        <w:t>i</w:t>
-      </w:r>
-      <w:r>
-        <w:rPr>
-          <w:rFonts w:eastAsia="Cambria"/>
-          <w:w w:val="99"/>
-        </w:rPr>
-        <w:t>nit</w:t>
-      </w:r>
-      <w:r>
-        <w:rPr>
-          <w:rFonts w:eastAsia="Cambria"/>
-          <w:spacing w:val="1"/>
-          <w:w w:val="99"/>
-        </w:rPr>
-        <w:t>i</w:t>
-      </w:r>
-      <w:r>
-        <w:rPr>
-          <w:rFonts w:eastAsia="Cambria"/>
-          <w:w w:val="99"/>
-        </w:rPr>
-        <w:t>on</w:t>
-      </w:r>
-      <w:bookmarkEnd w:id="26"/>
-    </w:p>
-    <w:p>
-      <w:pPr>
-        <w:pStyle w:val="Heading3"/>
-      </w:pPr>
-      <w:bookmarkStart w:id="27" w:name="_Toc430072522"/>
-      <w:r>
-        <w:rPr>
-          <w:spacing w:val="-1"/>
-        </w:rPr>
-        <w:t>N</w:t>
-      </w:r>
-      <w:r>
-        <w:rPr>
-          <w:spacing w:val="1"/>
-        </w:rPr>
-        <w:t>a</w:t>
-      </w:r>
-      <w:r>
-        <w:t>me</w:t>
-      </w:r>
-      <w:r>
-        <w:rPr>
-          <w:spacing w:val="-2"/>
-        </w:rPr>
-        <w:t xml:space="preserve"> </w:t>
-      </w:r>
-      <w:r>
-        <w:rPr>
-          <w:spacing w:val="1"/>
         </w:rPr>
         <w:t>o</w:t>
       </w:r>
       <w:r>
-        <w:t xml:space="preserve">f </w:t>
-      </w:r>
-      <w:r>
-        <w:rPr>
-          <w:spacing w:val="-1"/>
-        </w:rPr>
-        <w:t>t</w:t>
-      </w:r>
-      <w:r>
-        <w:t>h</w:t>
-      </w:r>
-      <w:r>
-        <w:rPr>
-          <w:spacing w:val="1"/>
-        </w:rPr>
-        <w:t>i</w:t>
-      </w:r>
-      <w:r>
-        <w:t>s</w:t>
-      </w:r>
-      <w:r>
-        <w:rPr>
-          <w:spacing w:val="-2"/>
-        </w:rPr>
-        <w:t xml:space="preserve"> </w:t>
-      </w:r>
-      <w:r>
-        <w:t>C</w:t>
-      </w:r>
-      <w:r>
-        <w:rPr>
-          <w:spacing w:val="-1"/>
-        </w:rPr>
-        <w:t>a</w:t>
-      </w:r>
-      <w:r>
-        <w:t>p</w:t>
-      </w:r>
-      <w:r>
-        <w:rPr>
-          <w:spacing w:val="-1"/>
-        </w:rPr>
-        <w:t>s</w:t>
-      </w:r>
-      <w:r>
-        <w:rPr>
-          <w:spacing w:val="-2"/>
-        </w:rPr>
-        <w:t>t</w:t>
-      </w:r>
-      <w:r>
-        <w:rPr>
-          <w:spacing w:val="1"/>
-        </w:rPr>
-        <w:t>o</w:t>
-      </w:r>
-      <w:r>
-        <w:t>ne</w:t>
-      </w:r>
-      <w:r>
-        <w:rPr>
-          <w:spacing w:val="1"/>
-        </w:rPr>
-        <w:t xml:space="preserve"> </w:t>
-      </w:r>
-      <w:r>
-        <w:t>P</w:t>
-      </w:r>
-      <w:r>
-        <w:rPr>
-          <w:spacing w:val="-2"/>
-        </w:rPr>
-        <w:t>r</w:t>
-      </w:r>
-      <w:r>
-        <w:rPr>
-          <w:spacing w:val="1"/>
-        </w:rPr>
-        <w:t>o</w:t>
-      </w:r>
-      <w:r>
-        <w:t>j</w:t>
-      </w:r>
-      <w:r>
-        <w:rPr>
-          <w:spacing w:val="-1"/>
-        </w:rPr>
-        <w:t>e</w:t>
-      </w:r>
-      <w:r>
-        <w:t>ct</w:t>
-      </w:r>
-      <w:bookmarkEnd w:id="27"/>
-    </w:p>
-    <w:p>
-      <w:pPr>
-        <w:ind w:right="20" w:firstLine="1890"/>
-        <w:jc w:val="both"/>
-        <w:rPr>
-          <w:rFonts w:ascii="Cambria" w:eastAsia="Cambria" w:hAnsi="Cambria" w:cs="Cambria"/>
-          <w:sz w:val="24"/>
-          <w:szCs w:val="24"/>
-        </w:rPr>
-      </w:pPr>
-      <w:r>
-        <w:rPr>
-          <w:rFonts w:ascii="Cambria" w:eastAsia="Cambria" w:hAnsi="Cambria" w:cs="Cambria"/>
-          <w:sz w:val="24"/>
-          <w:szCs w:val="24"/>
-        </w:rPr>
-        <w:t>Heal Support Tracking System (HSTS)</w:t>
-      </w:r>
-      <w:r>
-        <w:rPr>
-          <w:rFonts w:ascii="Cambria" w:eastAsia="Cambria" w:hAnsi="Cambria" w:cs="Cambria"/>
-          <w:sz w:val="24"/>
-          <w:szCs w:val="24"/>
-        </w:rPr>
-        <w:t>.</w:t>
-      </w:r>
-    </w:p>
-    <w:p>
-      <w:pPr>
-        <w:pStyle w:val="Heading3"/>
-      </w:pPr>
-      <w:bookmarkStart w:id="28" w:name="_Toc430072523"/>
-      <w:r>
-        <w:t>Pr</w:t>
-      </w:r>
-      <w:r>
-        <w:rPr>
-          <w:spacing w:val="1"/>
-        </w:rPr>
-        <w:t>o</w:t>
-      </w:r>
-      <w:r>
-        <w:t>b</w:t>
-      </w:r>
-      <w:r>
-        <w:rPr>
-          <w:spacing w:val="-3"/>
-        </w:rPr>
-        <w:t>l</w:t>
-      </w:r>
-      <w:r>
-        <w:t>em A</w:t>
-      </w:r>
-      <w:r>
-        <w:rPr>
-          <w:spacing w:val="-1"/>
-        </w:rPr>
-        <w:t>b</w:t>
-      </w:r>
-      <w:r>
-        <w:rPr>
-          <w:spacing w:val="-2"/>
-        </w:rPr>
-        <w:t>s</w:t>
-      </w:r>
-      <w:r>
-        <w:t>t</w:t>
-      </w:r>
-      <w:r>
-        <w:rPr>
-          <w:spacing w:val="-2"/>
-        </w:rPr>
-        <w:t>r</w:t>
-      </w:r>
-      <w:r>
-        <w:rPr>
-          <w:spacing w:val="1"/>
-        </w:rPr>
-        <w:t>a</w:t>
-      </w:r>
-      <w:r>
-        <w:t>ct</w:t>
-      </w:r>
-      <w:bookmarkEnd w:id="28"/>
+        <w:rPr>
+          <w:rFonts w:asciiTheme="majorHAnsi" w:eastAsia="Cambria" w:hAnsiTheme="majorHAnsi"/>
+        </w:rPr>
+        <w:t>n</w:t>
+      </w:r>
     </w:p>
     <w:p>
       <w:pPr>
@@ -11933,6 +12567,7 @@
         </w:rPr>
         <w:t>[</w:t>
       </w:r>
+      <w:proofErr w:type="gramStart"/>
       <w:r>
         <w:rPr>
           <w:rFonts w:ascii="Cambria" w:eastAsia="Cambria" w:hAnsi="Cambria" w:cs="Cambria"/>
@@ -11942,209 +12577,7 @@
         </w:rPr>
         <w:t>uncompleted</w:t>
       </w:r>
-      <w:r>
-        <w:rPr>
-          <w:rFonts w:ascii="Cambria" w:eastAsia="Cambria" w:hAnsi="Cambria" w:cs="Cambria"/>
-          <w:color w:val="FF0000"/>
-          <w:sz w:val="24"/>
-          <w:szCs w:val="24"/>
-        </w:rPr>
-        <w:t>]</w:t>
-      </w:r>
-    </w:p>
-    <w:p>
-      <w:pPr>
-        <w:spacing w:before="7" w:line="100" w:lineRule="exact"/>
-        <w:rPr>
-          <w:sz w:val="11"/>
-          <w:szCs w:val="11"/>
-        </w:rPr>
-      </w:pPr>
-    </w:p>
-    <w:p>
-      <w:pPr>
-        <w:pStyle w:val="Heading3"/>
-      </w:pPr>
-      <w:bookmarkStart w:id="29" w:name="_Toc430072524"/>
-      <w:r>
-        <w:t>Pr</w:t>
-      </w:r>
-      <w:r>
-        <w:rPr>
-          <w:spacing w:val="1"/>
-        </w:rPr>
-        <w:t>o</w:t>
-      </w:r>
-      <w:r>
-        <w:t>j</w:t>
-      </w:r>
-      <w:r>
-        <w:rPr>
-          <w:spacing w:val="-3"/>
-        </w:rPr>
-        <w:t>e</w:t>
-      </w:r>
-      <w:r>
-        <w:t>ct</w:t>
-      </w:r>
-      <w:r>
-        <w:rPr>
-          <w:spacing w:val="1"/>
-        </w:rPr>
-        <w:t xml:space="preserve"> </w:t>
-      </w:r>
-      <w:r>
-        <w:t>Over</w:t>
-      </w:r>
-      <w:r>
-        <w:rPr>
-          <w:spacing w:val="-3"/>
-        </w:rPr>
-        <w:t>v</w:t>
-      </w:r>
-      <w:r>
-        <w:t>iew</w:t>
-      </w:r>
-      <w:bookmarkEnd w:id="29"/>
-    </w:p>
-    <w:p>
-      <w:pPr>
-        <w:pStyle w:val="Heading4"/>
-        <w:ind w:left="2520" w:hanging="720"/>
-        <w:rPr>
-          <w:rFonts w:asciiTheme="majorHAnsi" w:eastAsia="Cambria" w:hAnsiTheme="majorHAnsi"/>
-        </w:rPr>
-      </w:pPr>
-      <w:r>
-        <w:rPr>
-          <w:rFonts w:asciiTheme="majorHAnsi" w:eastAsia="Cambria" w:hAnsiTheme="majorHAnsi"/>
-        </w:rPr>
-        <w:t>C</w:t>
-      </w:r>
-      <w:r>
-        <w:rPr>
-          <w:rFonts w:asciiTheme="majorHAnsi" w:eastAsia="Cambria" w:hAnsiTheme="majorHAnsi"/>
-          <w:spacing w:val="-1"/>
-        </w:rPr>
-        <w:t>u</w:t>
-      </w:r>
-      <w:r>
-        <w:rPr>
-          <w:rFonts w:asciiTheme="majorHAnsi" w:eastAsia="Cambria" w:hAnsiTheme="majorHAnsi"/>
-        </w:rPr>
-        <w:t>r</w:t>
-      </w:r>
-      <w:r>
-        <w:rPr>
-          <w:rFonts w:asciiTheme="majorHAnsi" w:eastAsia="Cambria" w:hAnsiTheme="majorHAnsi"/>
-          <w:spacing w:val="1"/>
-        </w:rPr>
-        <w:t>re</w:t>
-      </w:r>
-      <w:r>
-        <w:rPr>
-          <w:rFonts w:asciiTheme="majorHAnsi" w:eastAsia="Cambria" w:hAnsiTheme="majorHAnsi"/>
-        </w:rPr>
-        <w:t>nt</w:t>
-      </w:r>
-      <w:r>
-        <w:rPr>
-          <w:rFonts w:asciiTheme="majorHAnsi" w:eastAsia="Cambria" w:hAnsiTheme="majorHAnsi"/>
-          <w:spacing w:val="-8"/>
-        </w:rPr>
-        <w:t xml:space="preserve"> </w:t>
-      </w:r>
-      <w:r>
-        <w:rPr>
-          <w:rFonts w:asciiTheme="majorHAnsi" w:eastAsia="Cambria" w:hAnsiTheme="majorHAnsi"/>
-          <w:spacing w:val="-1"/>
-        </w:rPr>
-        <w:t>S</w:t>
-      </w:r>
-      <w:r>
-        <w:rPr>
-          <w:rFonts w:asciiTheme="majorHAnsi" w:eastAsia="Cambria" w:hAnsiTheme="majorHAnsi"/>
-        </w:rPr>
-        <w:t>i</w:t>
-      </w:r>
-      <w:r>
-        <w:rPr>
-          <w:rFonts w:asciiTheme="majorHAnsi" w:eastAsia="Cambria" w:hAnsiTheme="majorHAnsi"/>
-          <w:spacing w:val="1"/>
-        </w:rPr>
-        <w:t>t</w:t>
-      </w:r>
-      <w:r>
-        <w:rPr>
-          <w:rFonts w:asciiTheme="majorHAnsi" w:eastAsia="Cambria" w:hAnsiTheme="majorHAnsi"/>
-          <w:spacing w:val="-1"/>
-        </w:rPr>
-        <w:t>u</w:t>
-      </w:r>
-      <w:r>
-        <w:rPr>
-          <w:rFonts w:asciiTheme="majorHAnsi" w:eastAsia="Cambria" w:hAnsiTheme="majorHAnsi"/>
-          <w:spacing w:val="3"/>
-        </w:rPr>
-        <w:t>a</w:t>
-      </w:r>
-      <w:r>
-        <w:rPr>
-          <w:rFonts w:asciiTheme="majorHAnsi" w:eastAsia="Cambria" w:hAnsiTheme="majorHAnsi"/>
-          <w:spacing w:val="-1"/>
-        </w:rPr>
-        <w:t>t</w:t>
-      </w:r>
-      <w:r>
-        <w:rPr>
-          <w:rFonts w:asciiTheme="majorHAnsi" w:eastAsia="Cambria" w:hAnsiTheme="majorHAnsi"/>
-        </w:rPr>
-        <w:t>i</w:t>
-      </w:r>
-      <w:r>
-        <w:rPr>
-          <w:rFonts w:asciiTheme="majorHAnsi" w:eastAsia="Cambria" w:hAnsiTheme="majorHAnsi"/>
-          <w:spacing w:val="1"/>
-        </w:rPr>
-        <w:t>o</w:t>
-      </w:r>
-      <w:r>
-        <w:rPr>
-          <w:rFonts w:asciiTheme="majorHAnsi" w:eastAsia="Cambria" w:hAnsiTheme="majorHAnsi"/>
-        </w:rPr>
-        <w:t>n</w:t>
-      </w:r>
-    </w:p>
-    <w:p>
-      <w:pPr>
-        <w:spacing w:before="2"/>
-        <w:ind w:left="1890" w:right="168"/>
-        <w:jc w:val="both"/>
-        <w:rPr>
-          <w:rFonts w:ascii="Cambria" w:eastAsia="Cambria" w:hAnsi="Cambria" w:cs="Cambria"/>
-          <w:color w:val="FF0000"/>
-          <w:sz w:val="24"/>
-          <w:szCs w:val="24"/>
-        </w:rPr>
-      </w:pPr>
-      <w:r>
-        <w:rPr>
-          <w:rFonts w:ascii="Cambria" w:eastAsia="Cambria" w:hAnsi="Cambria" w:cs="Cambria"/>
-          <w:color w:val="FF0000"/>
-          <w:sz w:val="24"/>
-          <w:szCs w:val="24"/>
-        </w:rPr>
-        <w:t>[</w:t>
-      </w:r>
-      <w:r>
-        <w:rPr>
-          <w:rFonts w:ascii="Cambria" w:eastAsia="Cambria" w:hAnsi="Cambria" w:cs="Cambria"/>
-          <w:color w:val="FF0000"/>
-          <w:sz w:val="24"/>
-          <w:szCs w:val="24"/>
-        </w:rPr>
-        <w:t>uncompleted</w:t>
-      </w:r>
+      <w:proofErr w:type="gramEnd"/>
       <w:r>
         <w:rPr>
           <w:rFonts w:ascii="Cambria" w:eastAsia="Cambria" w:hAnsi="Cambria" w:cs="Cambria"/>
@@ -12320,6 +12753,7 @@
         </w:rPr>
         <w:t>[</w:t>
       </w:r>
+      <w:proofErr w:type="gramStart"/>
       <w:r>
         <w:rPr>
           <w:rFonts w:ascii="Cambria" w:eastAsia="Cambria" w:hAnsi="Cambria" w:cs="Cambria"/>
@@ -12329,6 +12763,7 @@
         </w:rPr>
         <w:t>uncompleted</w:t>
       </w:r>
+      <w:proofErr w:type="gramEnd"/>
       <w:r>
         <w:rPr>
           <w:rFonts w:ascii="Cambria" w:eastAsia="Cambria" w:hAnsi="Cambria" w:cs="Cambria"/>
@@ -12623,8 +13058,9 @@
           <w:szCs w:val="24"/>
           <w:highlight w:val="yellow"/>
         </w:rPr>
-        <w:t>(xem lại flow điều trị</w:t>
-      </w:r>
+        <w:t>(</w:t>
+      </w:r>
+      <w:proofErr w:type="spellStart"/>
       <w:r>
         <w:rPr>
           <w:rFonts w:ascii="Times New Roman" w:eastAsia="Cambria" w:hAnsi="Times New Roman" w:cs="Times New Roman"/>
@@ -12632,8 +13068,429 @@
           <w:szCs w:val="24"/>
           <w:highlight w:val="yellow"/>
         </w:rPr>
-        <w:t xml:space="preserve"> có ổn không: bệnh nhân đến điều trị, nurse lấy thông tin sau đó lựa chọn bác sĩ phù hợp</w:t>
-      </w:r>
+        <w:t>xem</w:t>
+      </w:r>
+      <w:proofErr w:type="spellEnd"/>
+      <w:r>
+        <w:rPr>
+          <w:rFonts w:ascii="Times New Roman" w:eastAsia="Cambria" w:hAnsi="Times New Roman" w:cs="Times New Roman"/>
+          <w:sz w:val="24"/>
+          <w:szCs w:val="24"/>
+          <w:highlight w:val="yellow"/>
+        </w:rPr>
+        <w:t xml:space="preserve"> </w:t>
+      </w:r>
+      <w:proofErr w:type="spellStart"/>
+      <w:r>
+        <w:rPr>
+          <w:rFonts w:ascii="Times New Roman" w:eastAsia="Cambria" w:hAnsi="Times New Roman" w:cs="Times New Roman"/>
+          <w:sz w:val="24"/>
+          <w:szCs w:val="24"/>
+          <w:highlight w:val="yellow"/>
+        </w:rPr>
+        <w:t>lại</w:t>
+      </w:r>
+      <w:proofErr w:type="spellEnd"/>
+      <w:r>
+        <w:rPr>
+          <w:rFonts w:ascii="Times New Roman" w:eastAsia="Cambria" w:hAnsi="Times New Roman" w:cs="Times New Roman"/>
+          <w:sz w:val="24"/>
+          <w:szCs w:val="24"/>
+          <w:highlight w:val="yellow"/>
+        </w:rPr>
+        <w:t xml:space="preserve"> flow </w:t>
+      </w:r>
+      <w:proofErr w:type="spellStart"/>
+      <w:r>
+        <w:rPr>
+          <w:rFonts w:ascii="Times New Roman" w:eastAsia="Cambria" w:hAnsi="Times New Roman" w:cs="Times New Roman"/>
+          <w:sz w:val="24"/>
+          <w:szCs w:val="24"/>
+          <w:highlight w:val="yellow"/>
+        </w:rPr>
+        <w:t>điều</w:t>
+      </w:r>
+      <w:proofErr w:type="spellEnd"/>
+      <w:r>
+        <w:rPr>
+          <w:rFonts w:ascii="Times New Roman" w:eastAsia="Cambria" w:hAnsi="Times New Roman" w:cs="Times New Roman"/>
+          <w:sz w:val="24"/>
+          <w:szCs w:val="24"/>
+          <w:highlight w:val="yellow"/>
+        </w:rPr>
+        <w:t xml:space="preserve"> </w:t>
+      </w:r>
+      <w:proofErr w:type="spellStart"/>
+      <w:r>
+        <w:rPr>
+          <w:rFonts w:ascii="Times New Roman" w:eastAsia="Cambria" w:hAnsi="Times New Roman" w:cs="Times New Roman"/>
+          <w:sz w:val="24"/>
+          <w:szCs w:val="24"/>
+          <w:highlight w:val="yellow"/>
+        </w:rPr>
+        <w:t>trị</w:t>
+      </w:r>
+      <w:proofErr w:type="spellEnd"/>
+      <w:r>
+        <w:rPr>
+          <w:rFonts w:ascii="Times New Roman" w:eastAsia="Cambria" w:hAnsi="Times New Roman" w:cs="Times New Roman"/>
+          <w:sz w:val="24"/>
+          <w:szCs w:val="24"/>
+          <w:highlight w:val="yellow"/>
+        </w:rPr>
+        <w:t xml:space="preserve"> </w:t>
+      </w:r>
+      <w:proofErr w:type="spellStart"/>
+      <w:r>
+        <w:rPr>
+          <w:rFonts w:ascii="Times New Roman" w:eastAsia="Cambria" w:hAnsi="Times New Roman" w:cs="Times New Roman"/>
+          <w:sz w:val="24"/>
+          <w:szCs w:val="24"/>
+          <w:highlight w:val="yellow"/>
+        </w:rPr>
+        <w:t>có</w:t>
+      </w:r>
+      <w:proofErr w:type="spellEnd"/>
+      <w:r>
+        <w:rPr>
+          <w:rFonts w:ascii="Times New Roman" w:eastAsia="Cambria" w:hAnsi="Times New Roman" w:cs="Times New Roman"/>
+          <w:sz w:val="24"/>
+          <w:szCs w:val="24"/>
+          <w:highlight w:val="yellow"/>
+        </w:rPr>
+        <w:t xml:space="preserve"> </w:t>
+      </w:r>
+      <w:proofErr w:type="spellStart"/>
+      <w:r>
+        <w:rPr>
+          <w:rFonts w:ascii="Times New Roman" w:eastAsia="Cambria" w:hAnsi="Times New Roman" w:cs="Times New Roman"/>
+          <w:sz w:val="24"/>
+          <w:szCs w:val="24"/>
+          <w:highlight w:val="yellow"/>
+        </w:rPr>
+        <w:t>ổn</w:t>
+      </w:r>
+      <w:proofErr w:type="spellEnd"/>
+      <w:r>
+        <w:rPr>
+          <w:rFonts w:ascii="Times New Roman" w:eastAsia="Cambria" w:hAnsi="Times New Roman" w:cs="Times New Roman"/>
+          <w:sz w:val="24"/>
+          <w:szCs w:val="24"/>
+          <w:highlight w:val="yellow"/>
+        </w:rPr>
+        <w:t xml:space="preserve"> </w:t>
+      </w:r>
+      <w:proofErr w:type="spellStart"/>
+      <w:r>
+        <w:rPr>
+          <w:rFonts w:ascii="Times New Roman" w:eastAsia="Cambria" w:hAnsi="Times New Roman" w:cs="Times New Roman"/>
+          <w:sz w:val="24"/>
+          <w:szCs w:val="24"/>
+          <w:highlight w:val="yellow"/>
+        </w:rPr>
+        <w:t>không</w:t>
+      </w:r>
+      <w:proofErr w:type="spellEnd"/>
+      <w:r>
+        <w:rPr>
+          <w:rFonts w:ascii="Times New Roman" w:eastAsia="Cambria" w:hAnsi="Times New Roman" w:cs="Times New Roman"/>
+          <w:sz w:val="24"/>
+          <w:szCs w:val="24"/>
+          <w:highlight w:val="yellow"/>
+        </w:rPr>
+        <w:t xml:space="preserve">: </w:t>
+      </w:r>
+      <w:proofErr w:type="spellStart"/>
+      <w:r>
+        <w:rPr>
+          <w:rFonts w:ascii="Times New Roman" w:eastAsia="Cambria" w:hAnsi="Times New Roman" w:cs="Times New Roman"/>
+          <w:sz w:val="24"/>
+          <w:szCs w:val="24"/>
+          <w:highlight w:val="yellow"/>
+        </w:rPr>
+        <w:t>bệnh</w:t>
+      </w:r>
+      <w:proofErr w:type="spellEnd"/>
+      <w:r>
+        <w:rPr>
+          <w:rFonts w:ascii="Times New Roman" w:eastAsia="Cambria" w:hAnsi="Times New Roman" w:cs="Times New Roman"/>
+          <w:sz w:val="24"/>
+          <w:szCs w:val="24"/>
+          <w:highlight w:val="yellow"/>
+        </w:rPr>
+        <w:t xml:space="preserve"> </w:t>
+      </w:r>
+      <w:proofErr w:type="spellStart"/>
+      <w:r>
+        <w:rPr>
+          <w:rFonts w:ascii="Times New Roman" w:eastAsia="Cambria" w:hAnsi="Times New Roman" w:cs="Times New Roman"/>
+          <w:sz w:val="24"/>
+          <w:szCs w:val="24"/>
+          <w:highlight w:val="yellow"/>
+        </w:rPr>
+        <w:t>nhân</w:t>
+      </w:r>
+      <w:proofErr w:type="spellEnd"/>
+      <w:r>
+        <w:rPr>
+          <w:rFonts w:ascii="Times New Roman" w:eastAsia="Cambria" w:hAnsi="Times New Roman" w:cs="Times New Roman"/>
+          <w:sz w:val="24"/>
+          <w:szCs w:val="24"/>
+          <w:highlight w:val="yellow"/>
+        </w:rPr>
+        <w:t xml:space="preserve"> </w:t>
+      </w:r>
+      <w:proofErr w:type="spellStart"/>
+      <w:r>
+        <w:rPr>
+          <w:rFonts w:ascii="Times New Roman" w:eastAsia="Cambria" w:hAnsi="Times New Roman" w:cs="Times New Roman"/>
+          <w:sz w:val="24"/>
+          <w:szCs w:val="24"/>
+          <w:highlight w:val="yellow"/>
+        </w:rPr>
+        <w:t>đến</w:t>
+      </w:r>
+      <w:proofErr w:type="spellEnd"/>
+      <w:r>
+        <w:rPr>
+          <w:rFonts w:ascii="Times New Roman" w:eastAsia="Cambria" w:hAnsi="Times New Roman" w:cs="Times New Roman"/>
+          <w:sz w:val="24"/>
+          <w:szCs w:val="24"/>
+          <w:highlight w:val="yellow"/>
+        </w:rPr>
+        <w:t xml:space="preserve"> </w:t>
+      </w:r>
+      <w:proofErr w:type="spellStart"/>
+      <w:r>
+        <w:rPr>
+          <w:rFonts w:ascii="Times New Roman" w:eastAsia="Cambria" w:hAnsi="Times New Roman" w:cs="Times New Roman"/>
+          <w:sz w:val="24"/>
+          <w:szCs w:val="24"/>
+          <w:highlight w:val="yellow"/>
+        </w:rPr>
+        <w:t>điều</w:t>
+      </w:r>
+      <w:proofErr w:type="spellEnd"/>
+      <w:r>
+        <w:rPr>
+          <w:rFonts w:ascii="Times New Roman" w:eastAsia="Cambria" w:hAnsi="Times New Roman" w:cs="Times New Roman"/>
+          <w:sz w:val="24"/>
+          <w:szCs w:val="24"/>
+          <w:highlight w:val="yellow"/>
+        </w:rPr>
+        <w:t xml:space="preserve"> </w:t>
+      </w:r>
+      <w:proofErr w:type="spellStart"/>
+      <w:r>
+        <w:rPr>
+          <w:rFonts w:ascii="Times New Roman" w:eastAsia="Cambria" w:hAnsi="Times New Roman" w:cs="Times New Roman"/>
+          <w:sz w:val="24"/>
+          <w:szCs w:val="24"/>
+          <w:highlight w:val="yellow"/>
+        </w:rPr>
+        <w:t>trị</w:t>
+      </w:r>
+      <w:proofErr w:type="spellEnd"/>
+      <w:r>
+        <w:rPr>
+          <w:rFonts w:ascii="Times New Roman" w:eastAsia="Cambria" w:hAnsi="Times New Roman" w:cs="Times New Roman"/>
+          <w:sz w:val="24"/>
+          <w:szCs w:val="24"/>
+          <w:highlight w:val="yellow"/>
+        </w:rPr>
+        <w:t xml:space="preserve">, nurse </w:t>
+      </w:r>
+      <w:proofErr w:type="spellStart"/>
+      <w:r>
+        <w:rPr>
+          <w:rFonts w:ascii="Times New Roman" w:eastAsia="Cambria" w:hAnsi="Times New Roman" w:cs="Times New Roman"/>
+          <w:sz w:val="24"/>
+          <w:szCs w:val="24"/>
+          <w:highlight w:val="yellow"/>
+        </w:rPr>
+        <w:t>lấy</w:t>
+      </w:r>
+      <w:proofErr w:type="spellEnd"/>
+      <w:r>
+        <w:rPr>
+          <w:rFonts w:ascii="Times New Roman" w:eastAsia="Cambria" w:hAnsi="Times New Roman" w:cs="Times New Roman"/>
+          <w:sz w:val="24"/>
+          <w:szCs w:val="24"/>
+          <w:highlight w:val="yellow"/>
+        </w:rPr>
+        <w:t xml:space="preserve"> </w:t>
+      </w:r>
+      <w:proofErr w:type="spellStart"/>
+      <w:r>
+        <w:rPr>
+          <w:rFonts w:ascii="Times New Roman" w:eastAsia="Cambria" w:hAnsi="Times New Roman" w:cs="Times New Roman"/>
+          <w:sz w:val="24"/>
+          <w:szCs w:val="24"/>
+          <w:highlight w:val="yellow"/>
+        </w:rPr>
+        <w:t>thông</w:t>
+      </w:r>
+      <w:proofErr w:type="spellEnd"/>
+      <w:r>
+        <w:rPr>
+          <w:rFonts w:ascii="Times New Roman" w:eastAsia="Cambria" w:hAnsi="Times New Roman" w:cs="Times New Roman"/>
+          <w:sz w:val="24"/>
+          <w:szCs w:val="24"/>
+          <w:highlight w:val="yellow"/>
+        </w:rPr>
+        <w:t xml:space="preserve"> tin </w:t>
+      </w:r>
+      <w:proofErr w:type="spellStart"/>
+      <w:r>
+        <w:rPr>
+          <w:rFonts w:ascii="Times New Roman" w:eastAsia="Cambria" w:hAnsi="Times New Roman" w:cs="Times New Roman"/>
+          <w:sz w:val="24"/>
+          <w:szCs w:val="24"/>
+          <w:highlight w:val="yellow"/>
+        </w:rPr>
+        <w:t>sau</w:t>
+      </w:r>
+      <w:proofErr w:type="spellEnd"/>
+      <w:r>
+        <w:rPr>
+          <w:rFonts w:ascii="Times New Roman" w:eastAsia="Cambria" w:hAnsi="Times New Roman" w:cs="Times New Roman"/>
+          <w:sz w:val="24"/>
+          <w:szCs w:val="24"/>
+          <w:highlight w:val="yellow"/>
+        </w:rPr>
+        <w:t xml:space="preserve"> </w:t>
+      </w:r>
+      <w:proofErr w:type="spellStart"/>
+      <w:r>
+        <w:rPr>
+          <w:rFonts w:ascii="Times New Roman" w:eastAsia="Cambria" w:hAnsi="Times New Roman" w:cs="Times New Roman"/>
+          <w:sz w:val="24"/>
+          <w:szCs w:val="24"/>
+          <w:highlight w:val="yellow"/>
+        </w:rPr>
+        <w:t>đó</w:t>
+      </w:r>
+      <w:proofErr w:type="spellEnd"/>
+      <w:r>
+        <w:rPr>
+          <w:rFonts w:ascii="Times New Roman" w:eastAsia="Cambria" w:hAnsi="Times New Roman" w:cs="Times New Roman"/>
+          <w:sz w:val="24"/>
+          <w:szCs w:val="24"/>
+          <w:highlight w:val="yellow"/>
+        </w:rPr>
+        <w:t xml:space="preserve"> </w:t>
+      </w:r>
+      <w:proofErr w:type="spellStart"/>
+      <w:r>
+        <w:rPr>
+          <w:rFonts w:ascii="Times New Roman" w:eastAsia="Cambria" w:hAnsi="Times New Roman" w:cs="Times New Roman"/>
+          <w:sz w:val="24"/>
+          <w:szCs w:val="24"/>
+          <w:highlight w:val="yellow"/>
+        </w:rPr>
+        <w:t>lựa</w:t>
+      </w:r>
+      <w:proofErr w:type="spellEnd"/>
+      <w:r>
+        <w:rPr>
+          <w:rFonts w:ascii="Times New Roman" w:eastAsia="Cambria" w:hAnsi="Times New Roman" w:cs="Times New Roman"/>
+          <w:sz w:val="24"/>
+          <w:szCs w:val="24"/>
+          <w:highlight w:val="yellow"/>
+        </w:rPr>
+        <w:t xml:space="preserve"> </w:t>
+      </w:r>
+      <w:proofErr w:type="spellStart"/>
+      <w:r>
+        <w:rPr>
+          <w:rFonts w:ascii="Times New Roman" w:eastAsia="Cambria" w:hAnsi="Times New Roman" w:cs="Times New Roman"/>
+          <w:sz w:val="24"/>
+          <w:szCs w:val="24"/>
+          <w:highlight w:val="yellow"/>
+        </w:rPr>
+        <w:t>chọn</w:t>
+      </w:r>
+      <w:proofErr w:type="spellEnd"/>
+      <w:r>
+        <w:rPr>
+          <w:rFonts w:ascii="Times New Roman" w:eastAsia="Cambria" w:hAnsi="Times New Roman" w:cs="Times New Roman"/>
+          <w:sz w:val="24"/>
+          <w:szCs w:val="24"/>
+          <w:highlight w:val="yellow"/>
+        </w:rPr>
+        <w:t xml:space="preserve"> </w:t>
+      </w:r>
+      <w:proofErr w:type="spellStart"/>
+      <w:r>
+        <w:rPr>
+          <w:rFonts w:ascii="Times New Roman" w:eastAsia="Cambria" w:hAnsi="Times New Roman" w:cs="Times New Roman"/>
+          <w:sz w:val="24"/>
+          <w:szCs w:val="24"/>
+          <w:highlight w:val="yellow"/>
+        </w:rPr>
+        <w:t>bác</w:t>
+      </w:r>
+      <w:proofErr w:type="spellEnd"/>
+      <w:r>
+        <w:rPr>
+          <w:rFonts w:ascii="Times New Roman" w:eastAsia="Cambria" w:hAnsi="Times New Roman" w:cs="Times New Roman"/>
+          <w:sz w:val="24"/>
+          <w:szCs w:val="24"/>
+          <w:highlight w:val="yellow"/>
+        </w:rPr>
+        <w:t xml:space="preserve"> </w:t>
+      </w:r>
+      <w:proofErr w:type="spellStart"/>
+      <w:r>
+        <w:rPr>
+          <w:rFonts w:ascii="Times New Roman" w:eastAsia="Cambria" w:hAnsi="Times New Roman" w:cs="Times New Roman"/>
+          <w:sz w:val="24"/>
+          <w:szCs w:val="24"/>
+          <w:highlight w:val="yellow"/>
+        </w:rPr>
+        <w:t>sĩ</w:t>
+      </w:r>
+      <w:proofErr w:type="spellEnd"/>
+      <w:r>
+        <w:rPr>
+          <w:rFonts w:ascii="Times New Roman" w:eastAsia="Cambria" w:hAnsi="Times New Roman" w:cs="Times New Roman"/>
+          <w:sz w:val="24"/>
+          <w:szCs w:val="24"/>
+          <w:highlight w:val="yellow"/>
+        </w:rPr>
+        <w:t xml:space="preserve"> </w:t>
+      </w:r>
+      <w:proofErr w:type="spellStart"/>
+      <w:r>
+        <w:rPr>
+          <w:rFonts w:ascii="Times New Roman" w:eastAsia="Cambria" w:hAnsi="Times New Roman" w:cs="Times New Roman"/>
+          <w:sz w:val="24"/>
+          <w:szCs w:val="24"/>
+          <w:highlight w:val="yellow"/>
+        </w:rPr>
+        <w:t>phù</w:t>
+      </w:r>
+      <w:proofErr w:type="spellEnd"/>
+      <w:r>
+        <w:rPr>
+          <w:rFonts w:ascii="Times New Roman" w:eastAsia="Cambria" w:hAnsi="Times New Roman" w:cs="Times New Roman"/>
+          <w:sz w:val="24"/>
+          <w:szCs w:val="24"/>
+          <w:highlight w:val="yellow"/>
+        </w:rPr>
+        <w:t xml:space="preserve"> </w:t>
+      </w:r>
+      <w:proofErr w:type="spellStart"/>
+      <w:r>
+        <w:rPr>
+          <w:rFonts w:ascii="Times New Roman" w:eastAsia="Cambria" w:hAnsi="Times New Roman" w:cs="Times New Roman"/>
+          <w:sz w:val="24"/>
+          <w:szCs w:val="24"/>
+          <w:highlight w:val="yellow"/>
+        </w:rPr>
+        <w:t>hợp</w:t>
+      </w:r>
+      <w:proofErr w:type="spellEnd"/>
       <w:r>
         <w:rPr>
           <w:rFonts w:ascii="Times New Roman" w:eastAsia="Cambria" w:hAnsi="Times New Roman" w:cs="Times New Roman"/>
@@ -12901,7 +13758,115 @@
           <w:sz w:val="24"/>
           <w:szCs w:val="24"/>
         </w:rPr>
-        <w:t xml:space="preserve"> (chỉnh sửa phác đồ tiêu chuẩn)</w:t>
+        <w:t xml:space="preserve"> (</w:t>
+      </w:r>
+      <w:proofErr w:type="spellStart"/>
+      <w:r>
+        <w:rPr>
+          <w:rFonts w:ascii="Times New Roman" w:hAnsi="Times New Roman" w:cs="Times New Roman"/>
+          <w:sz w:val="24"/>
+          <w:szCs w:val="24"/>
+        </w:rPr>
+        <w:t>chỉnh</w:t>
+      </w:r>
+      <w:proofErr w:type="spellEnd"/>
+      <w:r>
+        <w:rPr>
+          <w:rFonts w:ascii="Times New Roman" w:hAnsi="Times New Roman" w:cs="Times New Roman"/>
+          <w:sz w:val="24"/>
+          <w:szCs w:val="24"/>
+        </w:rPr>
+        <w:t xml:space="preserve"> </w:t>
+      </w:r>
+      <w:proofErr w:type="spellStart"/>
+      <w:r>
+        <w:rPr>
+          <w:rFonts w:ascii="Times New Roman" w:hAnsi="Times New Roman" w:cs="Times New Roman"/>
+          <w:sz w:val="24"/>
+          <w:szCs w:val="24"/>
+        </w:rPr>
+        <w:t>sửa</w:t>
+      </w:r>
+      <w:proofErr w:type="spellEnd"/>
+      <w:r>
+        <w:rPr>
+          <w:rFonts w:ascii="Times New Roman" w:hAnsi="Times New Roman" w:cs="Times New Roman"/>
+          <w:sz w:val="24"/>
+          <w:szCs w:val="24"/>
+        </w:rPr>
+        <w:t xml:space="preserve"> </w:t>
+      </w:r>
+      <w:proofErr w:type="spellStart"/>
+      <w:r>
+        <w:rPr>
+          <w:rFonts w:ascii="Times New Roman" w:hAnsi="Times New Roman" w:cs="Times New Roman"/>
+          <w:sz w:val="24"/>
+          <w:szCs w:val="24"/>
+        </w:rPr>
+        <w:t>phác</w:t>
+      </w:r>
+      <w:proofErr w:type="spellEnd"/>
+      <w:r>
+        <w:rPr>
+          <w:rFonts w:ascii="Times New Roman" w:hAnsi="Times New Roman" w:cs="Times New Roman"/>
+          <w:sz w:val="24"/>
+          <w:szCs w:val="24"/>
+        </w:rPr>
+        <w:t xml:space="preserve"> </w:t>
+      </w:r>
+      <w:proofErr w:type="spellStart"/>
+      <w:r>
+        <w:rPr>
+          <w:rFonts w:ascii="Times New Roman" w:hAnsi="Times New Roman" w:cs="Times New Roman"/>
+          <w:sz w:val="24"/>
+          <w:szCs w:val="24"/>
+        </w:rPr>
+        <w:t>đồ</w:t>
+      </w:r>
+      <w:proofErr w:type="spellEnd"/>
+      <w:r>
+        <w:rPr>
+          <w:rFonts w:ascii="Times New Roman" w:hAnsi="Times New Roman" w:cs="Times New Roman"/>
+          <w:sz w:val="24"/>
+          <w:szCs w:val="24"/>
+        </w:rPr>
+        <w:t xml:space="preserve"> </w:t>
+      </w:r>
+      <w:proofErr w:type="spellStart"/>
+      <w:r>
+        <w:rPr>
+          <w:rFonts w:ascii="Times New Roman" w:hAnsi="Times New Roman" w:cs="Times New Roman"/>
+          <w:sz w:val="24"/>
+          <w:szCs w:val="24"/>
+        </w:rPr>
+        <w:t>tiêu</w:t>
+      </w:r>
+      <w:proofErr w:type="spellEnd"/>
+      <w:r>
+        <w:rPr>
+          <w:rFonts w:ascii="Times New Roman" w:hAnsi="Times New Roman" w:cs="Times New Roman"/>
+          <w:sz w:val="24"/>
+          <w:szCs w:val="24"/>
+        </w:rPr>
+        <w:t xml:space="preserve"> </w:t>
+      </w:r>
+      <w:proofErr w:type="spellStart"/>
+      <w:r>
+        <w:rPr>
+          <w:rFonts w:ascii="Times New Roman" w:hAnsi="Times New Roman" w:cs="Times New Roman"/>
+          <w:sz w:val="24"/>
+          <w:szCs w:val="24"/>
+        </w:rPr>
+        <w:t>chuẩn</w:t>
+      </w:r>
+      <w:proofErr w:type="spellEnd"/>
+      <w:r>
+        <w:rPr>
+          <w:rFonts w:ascii="Times New Roman" w:hAnsi="Times New Roman" w:cs="Times New Roman"/>
+          <w:sz w:val="24"/>
+          <w:szCs w:val="24"/>
+        </w:rPr>
+        <w:t>)</w:t>
       </w:r>
       <w:r>
         <w:rPr>
@@ -13859,7 +14824,87 @@
                 <w:sz w:val="24"/>
                 <w:szCs w:val="24"/>
               </w:rPr>
-              <w:t xml:space="preserve"> (tính lại số sau)</w:t>
+              <w:t xml:space="preserve"> (</w:t>
+            </w:r>
+            <w:proofErr w:type="spellStart"/>
+            <w:r>
+              <w:rPr>
+                <w:rFonts w:ascii="Times New Roman" w:hAnsi="Times New Roman" w:cs="Times New Roman"/>
+                <w:color w:val="FF0000"/>
+                <w:sz w:val="24"/>
+                <w:szCs w:val="24"/>
+              </w:rPr>
+              <w:t>tính</w:t>
+            </w:r>
+            <w:proofErr w:type="spellEnd"/>
+            <w:r>
+              <w:rPr>
+                <w:rFonts w:ascii="Times New Roman" w:hAnsi="Times New Roman" w:cs="Times New Roman"/>
+                <w:color w:val="FF0000"/>
+                <w:sz w:val="24"/>
+                <w:szCs w:val="24"/>
+              </w:rPr>
+              <w:t xml:space="preserve"> </w:t>
+            </w:r>
+            <w:proofErr w:type="spellStart"/>
+            <w:r>
+              <w:rPr>
+                <w:rFonts w:ascii="Times New Roman" w:hAnsi="Times New Roman" w:cs="Times New Roman"/>
+                <w:color w:val="FF0000"/>
+                <w:sz w:val="24"/>
+                <w:szCs w:val="24"/>
+              </w:rPr>
+              <w:t>lại</w:t>
+            </w:r>
+            <w:proofErr w:type="spellEnd"/>
+            <w:r>
+              <w:rPr>
+                <w:rFonts w:ascii="Times New Roman" w:hAnsi="Times New Roman" w:cs="Times New Roman"/>
+                <w:color w:val="FF0000"/>
+                <w:sz w:val="24"/>
+                <w:szCs w:val="24"/>
+              </w:rPr>
+              <w:t xml:space="preserve"> </w:t>
+            </w:r>
+            <w:proofErr w:type="spellStart"/>
+            <w:r>
+              <w:rPr>
+                <w:rFonts w:ascii="Times New Roman" w:hAnsi="Times New Roman" w:cs="Times New Roman"/>
+                <w:color w:val="FF0000"/>
+                <w:sz w:val="24"/>
+                <w:szCs w:val="24"/>
+              </w:rPr>
+              <w:t>số</w:t>
+            </w:r>
+            <w:proofErr w:type="spellEnd"/>
+            <w:r>
+              <w:rPr>
+                <w:rFonts w:ascii="Times New Roman" w:hAnsi="Times New Roman" w:cs="Times New Roman"/>
+                <w:color w:val="FF0000"/>
+                <w:sz w:val="24"/>
+                <w:szCs w:val="24"/>
+              </w:rPr>
+              <w:t xml:space="preserve"> </w:t>
+            </w:r>
+            <w:proofErr w:type="spellStart"/>
+            <w:r>
+              <w:rPr>
+                <w:rFonts w:ascii="Times New Roman" w:hAnsi="Times New Roman" w:cs="Times New Roman"/>
+                <w:color w:val="FF0000"/>
+                <w:sz w:val="24"/>
+                <w:szCs w:val="24"/>
+              </w:rPr>
+              <w:t>sau</w:t>
+            </w:r>
+            <w:proofErr w:type="spellEnd"/>
+            <w:r>
+              <w:rPr>
+                <w:rFonts w:ascii="Times New Roman" w:hAnsi="Times New Roman" w:cs="Times New Roman"/>
+                <w:color w:val="FF0000"/>
+                <w:sz w:val="24"/>
+                <w:szCs w:val="24"/>
+              </w:rPr>
+              <w:t>)</w:t>
             </w:r>
           </w:p>
         </w:tc>
@@ -13911,7 +14956,7 @@
           <w:szCs w:val="24"/>
         </w:rPr>
       </w:pPr>
-      <w:bookmarkStart w:id="30" w:name="_Toc427272865"/>
+      <w:bookmarkStart w:id="26" w:name="_Toc427272865"/>
       <w:r>
         <w:rPr>
           <w:rFonts w:ascii="Times New Roman" w:hAnsi="Times New Roman" w:cs="Times New Roman"/>
@@ -13970,7 +15015,7 @@
         </w:rPr>
         <w:t xml:space="preserve"> Hardware requirement for continuous integrating server</w:t>
       </w:r>
-      <w:bookmarkEnd w:id="30"/>
+      <w:bookmarkEnd w:id="26"/>
     </w:p>
     <w:p>
       <w:pPr>
@@ -14408,7 +15453,7 @@
           <w:szCs w:val="24"/>
         </w:rPr>
       </w:pPr>
-      <w:bookmarkStart w:id="31" w:name="_Toc427272866"/>
+      <w:bookmarkStart w:id="27" w:name="_Toc427272866"/>
       <w:r>
         <w:rPr>
           <w:rFonts w:ascii="Times New Roman" w:hAnsi="Times New Roman" w:cs="Times New Roman"/>
@@ -14467,7 +15512,7 @@
         </w:rPr>
         <w:t xml:space="preserve"> Hardware requirement for web development</w:t>
       </w:r>
-      <w:bookmarkEnd w:id="31"/>
+      <w:bookmarkEnd w:id="27"/>
     </w:p>
     <w:p>
       <w:pPr>
@@ -14908,7 +15953,87 @@
                 <w:sz w:val="24"/>
                 <w:szCs w:val="24"/>
               </w:rPr>
-              <w:t xml:space="preserve"> (tính lại số sau)</w:t>
+              <w:t xml:space="preserve"> (</w:t>
+            </w:r>
+            <w:proofErr w:type="spellStart"/>
+            <w:r>
+              <w:rPr>
+                <w:rFonts w:ascii="Times New Roman" w:hAnsi="Times New Roman" w:cs="Times New Roman"/>
+                <w:color w:val="FF0000"/>
+                <w:sz w:val="24"/>
+                <w:szCs w:val="24"/>
+              </w:rPr>
+              <w:t>tính</w:t>
+            </w:r>
+            <w:proofErr w:type="spellEnd"/>
+            <w:r>
+              <w:rPr>
+                <w:rFonts w:ascii="Times New Roman" w:hAnsi="Times New Roman" w:cs="Times New Roman"/>
+                <w:color w:val="FF0000"/>
+                <w:sz w:val="24"/>
+                <w:szCs w:val="24"/>
+              </w:rPr>
+              <w:t xml:space="preserve"> </w:t>
+            </w:r>
+            <w:proofErr w:type="spellStart"/>
+            <w:r>
+              <w:rPr>
+                <w:rFonts w:ascii="Times New Roman" w:hAnsi="Times New Roman" w:cs="Times New Roman"/>
+                <w:color w:val="FF0000"/>
+                <w:sz w:val="24"/>
+                <w:szCs w:val="24"/>
+              </w:rPr>
+              <w:t>lại</w:t>
+            </w:r>
+            <w:proofErr w:type="spellEnd"/>
+            <w:r>
+              <w:rPr>
+                <w:rFonts w:ascii="Times New Roman" w:hAnsi="Times New Roman" w:cs="Times New Roman"/>
+                <w:color w:val="FF0000"/>
+                <w:sz w:val="24"/>
+                <w:szCs w:val="24"/>
+              </w:rPr>
+              <w:t xml:space="preserve"> </w:t>
+            </w:r>
+            <w:proofErr w:type="spellStart"/>
+            <w:r>
+              <w:rPr>
+                <w:rFonts w:ascii="Times New Roman" w:hAnsi="Times New Roman" w:cs="Times New Roman"/>
+                <w:color w:val="FF0000"/>
+                <w:sz w:val="24"/>
+                <w:szCs w:val="24"/>
+              </w:rPr>
+              <w:t>số</w:t>
+            </w:r>
+            <w:proofErr w:type="spellEnd"/>
+            <w:r>
+              <w:rPr>
+                <w:rFonts w:ascii="Times New Roman" w:hAnsi="Times New Roman" w:cs="Times New Roman"/>
+                <w:color w:val="FF0000"/>
+                <w:sz w:val="24"/>
+                <w:szCs w:val="24"/>
+              </w:rPr>
+              <w:t xml:space="preserve"> </w:t>
+            </w:r>
+            <w:proofErr w:type="spellStart"/>
+            <w:r>
+              <w:rPr>
+                <w:rFonts w:ascii="Times New Roman" w:hAnsi="Times New Roman" w:cs="Times New Roman"/>
+                <w:color w:val="FF0000"/>
+                <w:sz w:val="24"/>
+                <w:szCs w:val="24"/>
+              </w:rPr>
+              <w:t>sau</w:t>
+            </w:r>
+            <w:proofErr w:type="spellEnd"/>
+            <w:r>
+              <w:rPr>
+                <w:rFonts w:ascii="Times New Roman" w:hAnsi="Times New Roman" w:cs="Times New Roman"/>
+                <w:color w:val="FF0000"/>
+                <w:sz w:val="24"/>
+                <w:szCs w:val="24"/>
+              </w:rPr>
+              <w:t>)</w:t>
             </w:r>
           </w:p>
         </w:tc>
@@ -14951,7 +16076,7 @@
           <w:szCs w:val="24"/>
         </w:rPr>
       </w:pPr>
-      <w:bookmarkStart w:id="32" w:name="_Toc427272867"/>
+      <w:bookmarkStart w:id="28" w:name="_Toc427272867"/>
       <w:r>
         <w:rPr>
           <w:rFonts w:ascii="Times New Roman" w:hAnsi="Times New Roman" w:cs="Times New Roman"/>
@@ -15010,7 +16135,7 @@
         </w:rPr>
         <w:t xml:space="preserve"> Hardware requirement for mobile development</w:t>
       </w:r>
-      <w:bookmarkEnd w:id="32"/>
+      <w:bookmarkEnd w:id="28"/>
     </w:p>
     <w:p>
       <w:pPr>
@@ -15903,6 +17028,7 @@
         </w:rPr>
         <w:t xml:space="preserve">-  </w:t>
       </w:r>
+      <w:proofErr w:type="spellStart"/>
       <w:r>
         <w:rPr>
           <w:rFonts w:ascii="Cambria" w:eastAsia="Cambria" w:hAnsi="Cambria" w:cs="Cambria"/>
@@ -15917,7 +17043,16 @@
           <w:sz w:val="24"/>
           <w:szCs w:val="24"/>
         </w:rPr>
-        <w:t xml:space="preserve">ithub </w:t>
+        <w:t>ithub</w:t>
+      </w:r>
+      <w:proofErr w:type="spellEnd"/>
+      <w:r>
+        <w:rPr>
+          <w:rFonts w:ascii="Cambria" w:eastAsia="Cambria" w:hAnsi="Cambria" w:cs="Cambria"/>
+          <w:sz w:val="24"/>
+          <w:szCs w:val="24"/>
+        </w:rPr>
+        <w:t xml:space="preserve"> </w:t>
       </w:r>
       <w:r>
         <w:rPr>
@@ -15994,13 +17129,23 @@
         </w:rPr>
         <w:t xml:space="preserve">- </w:t>
       </w:r>
+      <w:proofErr w:type="spellStart"/>
       <w:r>
         <w:rPr>
           <w:rFonts w:ascii="Cambria" w:eastAsia="Cambria" w:hAnsi="Cambria" w:cs="Cambria"/>
           <w:sz w:val="24"/>
           <w:szCs w:val="24"/>
         </w:rPr>
-        <w:t>SourceTree 1.6.20: used for version control.</w:t>
+        <w:t>SourceTree</w:t>
+      </w:r>
+      <w:proofErr w:type="spellEnd"/>
+      <w:r>
+        <w:rPr>
+          <w:rFonts w:ascii="Cambria" w:eastAsia="Cambria" w:hAnsi="Cambria" w:cs="Cambria"/>
+          <w:sz w:val="24"/>
+          <w:szCs w:val="24"/>
+        </w:rPr>
+        <w:t xml:space="preserve"> 1.6.20: used for version control.</w:t>
       </w:r>
     </w:p>
     <w:p>
@@ -16260,7 +17405,7 @@
           <w:szCs w:val="32"/>
         </w:rPr>
       </w:pPr>
-      <w:bookmarkStart w:id="33" w:name="_Toc430072525"/>
+      <w:bookmarkStart w:id="29" w:name="_Toc430072525"/>
       <w:r>
         <w:rPr>
           <w:rFonts w:eastAsia="Cambria"/>
@@ -16381,17 +17526,17 @@
         </w:rPr>
         <w:t>n</w:t>
       </w:r>
-      <w:bookmarkEnd w:id="33"/>
+      <w:bookmarkEnd w:id="29"/>
     </w:p>
     <w:p>
       <w:pPr>
         <w:pStyle w:val="Heading3"/>
       </w:pPr>
-      <w:bookmarkStart w:id="34" w:name="_Toc430072526"/>
+      <w:bookmarkStart w:id="30" w:name="_Toc430072526"/>
       <w:r>
         <w:t>Software Process Model</w:t>
       </w:r>
-      <w:bookmarkEnd w:id="34"/>
+      <w:bookmarkEnd w:id="30"/>
     </w:p>
     <w:p>
       <w:pPr>
@@ -16443,7 +17588,67 @@
           <w:sz w:val="24"/>
           <w:szCs w:val="24"/>
         </w:rPr>
-        <w:t>[Chon lai hinh khac. Sai</w:t>
+        <w:t xml:space="preserve">[Chon </w:t>
+      </w:r>
+      <w:proofErr w:type="spellStart"/>
+      <w:r>
+        <w:rPr>
+          <w:rFonts w:eastAsia="Calibri"/>
+          <w:color w:val="FF0000"/>
+          <w:sz w:val="24"/>
+          <w:szCs w:val="24"/>
+        </w:rPr>
+        <w:t>lai</w:t>
+      </w:r>
+      <w:proofErr w:type="spellEnd"/>
+      <w:r>
+        <w:rPr>
+          <w:rFonts w:eastAsia="Calibri"/>
+          <w:color w:val="FF0000"/>
+          <w:sz w:val="24"/>
+          <w:szCs w:val="24"/>
+        </w:rPr>
+        <w:t xml:space="preserve"> </w:t>
+      </w:r>
+      <w:proofErr w:type="spellStart"/>
+      <w:r>
+        <w:rPr>
+          <w:rFonts w:eastAsia="Calibri"/>
+          <w:color w:val="FF0000"/>
+          <w:sz w:val="24"/>
+          <w:szCs w:val="24"/>
+        </w:rPr>
+        <w:t>hinh</w:t>
+      </w:r>
+      <w:proofErr w:type="spellEnd"/>
+      <w:r>
+        <w:rPr>
+          <w:rFonts w:eastAsia="Calibri"/>
+          <w:color w:val="FF0000"/>
+          <w:sz w:val="24"/>
+          <w:szCs w:val="24"/>
+        </w:rPr>
+        <w:t xml:space="preserve"> </w:t>
+      </w:r>
+      <w:proofErr w:type="spellStart"/>
+      <w:r>
+        <w:rPr>
+          <w:rFonts w:eastAsia="Calibri"/>
+          <w:color w:val="FF0000"/>
+          <w:sz w:val="24"/>
+          <w:szCs w:val="24"/>
+        </w:rPr>
+        <w:t>khac</w:t>
+      </w:r>
+      <w:proofErr w:type="spellEnd"/>
+      <w:r>
+        <w:rPr>
+          <w:rFonts w:eastAsia="Calibri"/>
+          <w:color w:val="FF0000"/>
+          <w:sz w:val="24"/>
+          <w:szCs w:val="24"/>
+        </w:rPr>
+        <w:t>. Sai</w:t>
       </w:r>
       <w:r>
         <w:rPr>
@@ -16555,7 +17760,7 @@
           <w:szCs w:val="24"/>
         </w:rPr>
       </w:pPr>
-      <w:bookmarkStart w:id="35" w:name="_Toc408811670"/>
+      <w:bookmarkStart w:id="31" w:name="_Toc408811670"/>
       <w:r>
         <w:rPr>
           <w:rFonts w:asciiTheme="majorHAnsi" w:hAnsiTheme="majorHAnsi"/>
@@ -16629,7 +17834,7 @@
         </w:rPr>
         <w:t xml:space="preserve"> Development Model</w:t>
       </w:r>
-      <w:bookmarkEnd w:id="35"/>
+      <w:bookmarkEnd w:id="31"/>
     </w:p>
     <w:p>
       <w:pPr>
@@ -16825,11 +18030,11 @@
       <w:pPr>
         <w:pStyle w:val="Heading3"/>
       </w:pPr>
-      <w:bookmarkStart w:id="36" w:name="_Toc430072527"/>
+      <w:bookmarkStart w:id="32" w:name="_Toc430072527"/>
       <w:r>
         <w:t>Roles and responsibility</w:t>
       </w:r>
-      <w:bookmarkEnd w:id="36"/>
+      <w:bookmarkEnd w:id="32"/>
     </w:p>
     <w:tbl>
       <w:tblPr>
@@ -16979,6 +18184,7 @@
                 <w:szCs w:val="24"/>
               </w:rPr>
             </w:pPr>
+            <w:proofErr w:type="spellStart"/>
             <w:r>
               <w:rPr>
                 <w:rFonts w:ascii="Cambria" w:hAnsi="Cambria"/>
@@ -17001,14 +18207,32 @@
                 <w:sz w:val="24"/>
                 <w:szCs w:val="24"/>
               </w:rPr>
-              <w:t>u Tr</w:t>
-            </w:r>
+              <w:t>u</w:t>
+            </w:r>
+            <w:proofErr w:type="spellEnd"/>
             <w:r>
               <w:rPr>
                 <w:rFonts w:ascii="Cambria" w:hAnsi="Cambria" w:cs="Arial"/>
                 <w:sz w:val="24"/>
                 <w:szCs w:val="24"/>
               </w:rPr>
+              <w:t xml:space="preserve"> </w:t>
+            </w:r>
+            <w:proofErr w:type="spellStart"/>
+            <w:r>
+              <w:rPr>
+                <w:rFonts w:ascii="Cambria" w:hAnsi="Cambria" w:cs="Arial"/>
+                <w:sz w:val="24"/>
+                <w:szCs w:val="24"/>
+              </w:rPr>
+              <w:t>Tr</w:t>
+            </w:r>
+            <w:r>
+              <w:rPr>
+                <w:rFonts w:ascii="Cambria" w:hAnsi="Cambria" w:cs="Arial"/>
+                <w:sz w:val="24"/>
+                <w:szCs w:val="24"/>
+              </w:rPr>
               <w:t>o</w:t>
             </w:r>
             <w:r>
@@ -17017,14 +18241,32 @@
                 <w:sz w:val="24"/>
                 <w:szCs w:val="24"/>
               </w:rPr>
-              <w:t>ng Kh</w:t>
-            </w:r>
+              <w:t>ng</w:t>
+            </w:r>
+            <w:proofErr w:type="spellEnd"/>
             <w:r>
               <w:rPr>
                 <w:rFonts w:ascii="Cambria" w:hAnsi="Cambria" w:cs="Arial"/>
                 <w:sz w:val="24"/>
                 <w:szCs w:val="24"/>
               </w:rPr>
+              <w:t xml:space="preserve"> </w:t>
+            </w:r>
+            <w:proofErr w:type="spellStart"/>
+            <w:r>
+              <w:rPr>
+                <w:rFonts w:ascii="Cambria" w:hAnsi="Cambria" w:cs="Arial"/>
+                <w:sz w:val="24"/>
+                <w:szCs w:val="24"/>
+              </w:rPr>
+              <w:t>Kh</w:t>
+            </w:r>
+            <w:r>
+              <w:rPr>
+                <w:rFonts w:ascii="Cambria" w:hAnsi="Cambria" w:cs="Arial"/>
+                <w:sz w:val="24"/>
+                <w:szCs w:val="24"/>
+              </w:rPr>
               <w:t>a</w:t>
             </w:r>
             <w:r>
@@ -17035,6 +18277,7 @@
               </w:rPr>
               <w:t>nh</w:t>
             </w:r>
+            <w:proofErr w:type="spellEnd"/>
           </w:p>
         </w:tc>
         <w:tc>
@@ -17180,8 +18423,18 @@
                 <w:sz w:val="24"/>
                 <w:szCs w:val="24"/>
               </w:rPr>
-              <w:t>Ha Kim Quy</w:t>
-            </w:r>
+              <w:t xml:space="preserve">Ha Kim </w:t>
+            </w:r>
+            <w:proofErr w:type="spellStart"/>
+            <w:r>
+              <w:rPr>
+                <w:rFonts w:ascii="Cambria" w:hAnsi="Cambria"/>
+                <w:sz w:val="24"/>
+                <w:szCs w:val="24"/>
+              </w:rPr>
+              <w:t>Quy</w:t>
+            </w:r>
+            <w:proofErr w:type="spellEnd"/>
           </w:p>
         </w:tc>
         <w:tc>
@@ -17471,8 +18724,18 @@
                 <w:sz w:val="24"/>
                 <w:szCs w:val="24"/>
               </w:rPr>
-              <w:t>Tran Dang Quan</w:t>
-            </w:r>
+              <w:t xml:space="preserve">Tran Dang </w:t>
+            </w:r>
+            <w:proofErr w:type="spellStart"/>
+            <w:r>
+              <w:rPr>
+                <w:rFonts w:ascii="Cambria" w:hAnsi="Cambria"/>
+                <w:sz w:val="24"/>
+                <w:szCs w:val="24"/>
+              </w:rPr>
+              <w:t>Quan</w:t>
+            </w:r>
+            <w:proofErr w:type="spellEnd"/>
           </w:p>
         </w:tc>
         <w:tc>
@@ -17738,7 +19001,25 @@
                 <w:sz w:val="24"/>
                 <w:szCs w:val="24"/>
               </w:rPr>
-              <w:t>Phan Nhat Anh</w:t>
+              <w:t xml:space="preserve">Phan </w:t>
+            </w:r>
+            <w:proofErr w:type="spellStart"/>
+            <w:r>
+              <w:rPr>
+                <w:rFonts w:ascii="Cambria" w:hAnsi="Cambria"/>
+                <w:sz w:val="24"/>
+                <w:szCs w:val="24"/>
+              </w:rPr>
+              <w:t>Nhat</w:t>
+            </w:r>
+            <w:proofErr w:type="spellEnd"/>
+            <w:r>
+              <w:rPr>
+                <w:rFonts w:ascii="Cambria" w:hAnsi="Cambria"/>
+                <w:sz w:val="24"/>
+                <w:szCs w:val="24"/>
+              </w:rPr>
+              <w:t xml:space="preserve"> Anh</w:t>
             </w:r>
           </w:p>
         </w:tc>
@@ -17999,8 +19280,18 @@
                 <w:sz w:val="24"/>
                 <w:szCs w:val="24"/>
               </w:rPr>
-              <w:t>Man Huynh Khuong</w:t>
-            </w:r>
+              <w:t xml:space="preserve">Man Huynh </w:t>
+            </w:r>
+            <w:proofErr w:type="spellStart"/>
+            <w:r>
+              <w:rPr>
+                <w:rFonts w:ascii="Cambria" w:hAnsi="Cambria"/>
+                <w:sz w:val="24"/>
+                <w:szCs w:val="24"/>
+              </w:rPr>
+              <w:t>Khuong</w:t>
+            </w:r>
+            <w:proofErr w:type="spellEnd"/>
           </w:p>
         </w:tc>
         <w:tc>
@@ -18228,7 +19519,7 @@
           <w:szCs w:val="24"/>
         </w:rPr>
       </w:pPr>
-      <w:bookmarkStart w:id="37" w:name="_Toc408811663"/>
+      <w:bookmarkStart w:id="33" w:name="_Toc408811663"/>
       <w:r>
         <w:rPr>
           <w:rFonts w:asciiTheme="majorHAnsi" w:hAnsiTheme="majorHAnsi"/>
@@ -18286,17 +19577,17 @@
         </w:rPr>
         <w:t xml:space="preserve"> Roles and Responsibility Details</w:t>
       </w:r>
-      <w:bookmarkEnd w:id="37"/>
+      <w:bookmarkEnd w:id="33"/>
     </w:p>
     <w:p>
       <w:pPr>
         <w:pStyle w:val="Heading3"/>
       </w:pPr>
-      <w:bookmarkStart w:id="38" w:name="_Toc430072528"/>
+      <w:bookmarkStart w:id="34" w:name="_Toc430072528"/>
       <w:r>
         <w:t>Tools and Techniques</w:t>
       </w:r>
-      <w:bookmarkEnd w:id="38"/>
+      <w:bookmarkEnd w:id="34"/>
     </w:p>
     <w:tbl>
       <w:tblPr>
@@ -18325,7 +19616,7 @@
             <w:pPr>
               <w:jc w:val="center"/>
             </w:pPr>
-            <w:bookmarkStart w:id="39" w:name="_Toc430072529"/>
+            <w:bookmarkStart w:id="35" w:name="_Toc430072529"/>
             <w:r>
               <w:t>Tool / Technique</w:t>
             </w:r>
@@ -18443,13 +19734,23 @@
                 <w:szCs w:val="24"/>
               </w:rPr>
             </w:pPr>
+            <w:proofErr w:type="spellStart"/>
             <w:r>
               <w:rPr>
                 <w:rFonts w:ascii="Times New Roman" w:hAnsi="Times New Roman" w:cs="Times New Roman"/>
                 <w:sz w:val="24"/>
                 <w:szCs w:val="24"/>
               </w:rPr>
-              <w:t xml:space="preserve">JavaEE, </w:t>
+              <w:t>JavaEE</w:t>
+            </w:r>
+            <w:proofErr w:type="spellEnd"/>
+            <w:r>
+              <w:rPr>
+                <w:rFonts w:ascii="Times New Roman" w:hAnsi="Times New Roman" w:cs="Times New Roman"/>
+                <w:sz w:val="24"/>
+                <w:szCs w:val="24"/>
+              </w:rPr>
+              <w:t xml:space="preserve">, </w:t>
             </w:r>
             <w:r>
               <w:rPr>
@@ -18572,15 +19873,7 @@
                 <w:sz w:val="24"/>
                 <w:szCs w:val="24"/>
               </w:rPr>
-              <w:t>IntelliJ IDEA 14</w:t>
-            </w:r>
-            <w:r>
-              <w:rPr>
-                <w:rFonts w:ascii="Times New Roman" w:hAnsi="Times New Roman" w:cs="Times New Roman"/>
-                <w:sz w:val="24"/>
-                <w:szCs w:val="24"/>
-              </w:rPr>
-              <w:t>.1.4</w:t>
+              <w:t>IntelliJ IDEA 14.1.4</w:t>
             </w:r>
           </w:p>
         </w:tc>
@@ -18681,6 +19974,7 @@
                 <w:szCs w:val="24"/>
               </w:rPr>
             </w:pPr>
+            <w:proofErr w:type="spellStart"/>
             <w:r>
               <w:rPr>
                 <w:rFonts w:ascii="Times New Roman" w:hAnsi="Times New Roman" w:cs="Times New Roman"/>
@@ -18689,6 +19983,7 @@
               </w:rPr>
               <w:t>SourceTree</w:t>
             </w:r>
+            <w:proofErr w:type="spellEnd"/>
           </w:p>
         </w:tc>
       </w:tr>
@@ -18816,7 +20111,7 @@
         </w:rPr>
         <w:t>Project Management Plan</w:t>
       </w:r>
-      <w:bookmarkEnd w:id="39"/>
+      <w:bookmarkEnd w:id="35"/>
       <w:r>
         <w:rPr>
           <w:rFonts w:ascii="Times New Roman" w:eastAsia="Calibri" w:hAnsi="Times New Roman" w:cs="Times New Roman"/>
@@ -18842,6 +20137,7 @@
         </w:rPr>
         <w:t>[</w:t>
       </w:r>
+      <w:proofErr w:type="spellStart"/>
       <w:r>
         <w:rPr>
           <w:rFonts w:ascii="Times New Roman" w:eastAsia="Calibri" w:hAnsi="Times New Roman" w:cs="Times New Roman"/>
@@ -18849,10 +20145,9 @@
           <w:sz w:val="24"/>
           <w:szCs w:val="24"/>
         </w:rPr>
-        <w:t>khô</w:t>
-      </w:r>
-      <w:bookmarkStart w:id="40" w:name="_GoBack"/>
-      <w:bookmarkEnd w:id="40"/>
+        <w:t>không</w:t>
+      </w:r>
+      <w:proofErr w:type="spellEnd"/>
       <w:r>
         <w:rPr>
           <w:rFonts w:ascii="Times New Roman" w:eastAsia="Calibri" w:hAnsi="Times New Roman" w:cs="Times New Roman"/>
@@ -18860,8 +20155,9 @@
           <w:sz w:val="24"/>
           <w:szCs w:val="24"/>
         </w:rPr>
-        <w:t>ng sửa</w:t>
-      </w:r>
+        <w:t xml:space="preserve"> </w:t>
+      </w:r>
+      <w:proofErr w:type="spellStart"/>
       <w:r>
         <w:rPr>
           <w:rFonts w:ascii="Times New Roman" w:eastAsia="Calibri" w:hAnsi="Times New Roman" w:cs="Times New Roman"/>
@@ -18869,6 +20165,16 @@
           <w:sz w:val="24"/>
           <w:szCs w:val="24"/>
         </w:rPr>
+        <w:t>sửa</w:t>
+      </w:r>
+      <w:proofErr w:type="spellEnd"/>
+      <w:r>
+        <w:rPr>
+          <w:rFonts w:ascii="Times New Roman" w:eastAsia="Calibri" w:hAnsi="Times New Roman" w:cs="Times New Roman"/>
+          <w:color w:val="FF0000"/>
+          <w:sz w:val="24"/>
+          <w:szCs w:val="24"/>
+        </w:rPr>
         <w:t>]</w:t>
       </w:r>
     </w:p>
@@ -18876,11 +20182,11 @@
       <w:pPr>
         <w:pStyle w:val="Heading3"/>
       </w:pPr>
-      <w:bookmarkStart w:id="41" w:name="_Toc430072530"/>
+      <w:bookmarkStart w:id="36" w:name="_Toc430072530"/>
       <w:r>
         <w:t>Software development life cycle</w:t>
       </w:r>
-      <w:bookmarkEnd w:id="41"/>
+      <w:bookmarkEnd w:id="36"/>
     </w:p>
     <w:tbl>
       <w:tblPr>
@@ -26363,7 +27669,7 @@
           <w:szCs w:val="24"/>
         </w:rPr>
       </w:pPr>
-      <w:bookmarkStart w:id="42" w:name="_Toc408811664"/>
+      <w:bookmarkStart w:id="37" w:name="_Toc408811664"/>
       <w:r>
         <w:rPr>
           <w:rFonts w:asciiTheme="majorHAnsi" w:hAnsiTheme="majorHAnsi"/>
@@ -26421,13 +27727,13 @@
         </w:rPr>
         <w:t xml:space="preserve"> Software Development Life Cycle Detail</w:t>
       </w:r>
-      <w:bookmarkEnd w:id="42"/>
+      <w:bookmarkEnd w:id="37"/>
     </w:p>
     <w:p>
       <w:pPr>
         <w:pStyle w:val="Heading3"/>
       </w:pPr>
-      <w:bookmarkStart w:id="43" w:name="_Toc430072531"/>
+      <w:bookmarkStart w:id="38" w:name="_Toc430072531"/>
       <w:r>
         <w:t>P</w:t>
       </w:r>
@@ -26479,7 +27785,7 @@
       <w:r>
         <w:t>il</w:t>
       </w:r>
-      <w:bookmarkEnd w:id="43"/>
+      <w:bookmarkEnd w:id="38"/>
     </w:p>
     <w:p>
       <w:pPr>
@@ -27440,14 +28746,70 @@
                 <w:szCs w:val="24"/>
               </w:rPr>
             </w:pPr>
-            <w:r>
-              <w:rPr>
-                <w:rFonts w:ascii="Cambria" w:eastAsia="Cambria" w:hAnsi="Cambria" w:cs="Cambria"/>
-                <w:sz w:val="24"/>
-                <w:szCs w:val="24"/>
-              </w:rPr>
-              <w:t>QuyHK, QuanTD, AnhPN, KhuongMH</w:t>
-            </w:r>
+            <w:proofErr w:type="spellStart"/>
+            <w:r>
+              <w:rPr>
+                <w:rFonts w:ascii="Cambria" w:eastAsia="Cambria" w:hAnsi="Cambria" w:cs="Cambria"/>
+                <w:sz w:val="24"/>
+                <w:szCs w:val="24"/>
+              </w:rPr>
+              <w:t>QuyHK</w:t>
+            </w:r>
+            <w:proofErr w:type="spellEnd"/>
+            <w:r>
+              <w:rPr>
+                <w:rFonts w:ascii="Cambria" w:eastAsia="Cambria" w:hAnsi="Cambria" w:cs="Cambria"/>
+                <w:sz w:val="24"/>
+                <w:szCs w:val="24"/>
+              </w:rPr>
+              <w:t xml:space="preserve">, </w:t>
+            </w:r>
+            <w:proofErr w:type="spellStart"/>
+            <w:r>
+              <w:rPr>
+                <w:rFonts w:ascii="Cambria" w:eastAsia="Cambria" w:hAnsi="Cambria" w:cs="Cambria"/>
+                <w:sz w:val="24"/>
+                <w:szCs w:val="24"/>
+              </w:rPr>
+              <w:t>QuanTD</w:t>
+            </w:r>
+            <w:proofErr w:type="spellEnd"/>
+            <w:r>
+              <w:rPr>
+                <w:rFonts w:ascii="Cambria" w:eastAsia="Cambria" w:hAnsi="Cambria" w:cs="Cambria"/>
+                <w:sz w:val="24"/>
+                <w:szCs w:val="24"/>
+              </w:rPr>
+              <w:t xml:space="preserve">, </w:t>
+            </w:r>
+            <w:proofErr w:type="spellStart"/>
+            <w:r>
+              <w:rPr>
+                <w:rFonts w:ascii="Cambria" w:eastAsia="Cambria" w:hAnsi="Cambria" w:cs="Cambria"/>
+                <w:sz w:val="24"/>
+                <w:szCs w:val="24"/>
+              </w:rPr>
+              <w:t>AnhPN</w:t>
+            </w:r>
+            <w:proofErr w:type="spellEnd"/>
+            <w:r>
+              <w:rPr>
+                <w:rFonts w:ascii="Cambria" w:eastAsia="Cambria" w:hAnsi="Cambria" w:cs="Cambria"/>
+                <w:sz w:val="24"/>
+                <w:szCs w:val="24"/>
+              </w:rPr>
+              <w:t xml:space="preserve">, </w:t>
+            </w:r>
+            <w:proofErr w:type="spellStart"/>
+            <w:r>
+              <w:rPr>
+                <w:rFonts w:ascii="Cambria" w:eastAsia="Cambria" w:hAnsi="Cambria" w:cs="Cambria"/>
+                <w:sz w:val="24"/>
+                <w:szCs w:val="24"/>
+              </w:rPr>
+              <w:t>KhuongMH</w:t>
+            </w:r>
+            <w:proofErr w:type="spellEnd"/>
           </w:p>
         </w:tc>
       </w:tr>
@@ -27986,14 +29348,70 @@
                 <w:szCs w:val="24"/>
               </w:rPr>
             </w:pPr>
-            <w:r>
-              <w:rPr>
-                <w:rFonts w:ascii="Cambria" w:eastAsia="Cambria" w:hAnsi="Cambria" w:cs="Cambria"/>
-                <w:sz w:val="24"/>
-                <w:szCs w:val="24"/>
-              </w:rPr>
-              <w:t>QuyHK, QuanTD, AnhPN, KhuongMH</w:t>
-            </w:r>
+            <w:proofErr w:type="spellStart"/>
+            <w:r>
+              <w:rPr>
+                <w:rFonts w:ascii="Cambria" w:eastAsia="Cambria" w:hAnsi="Cambria" w:cs="Cambria"/>
+                <w:sz w:val="24"/>
+                <w:szCs w:val="24"/>
+              </w:rPr>
+              <w:t>QuyHK</w:t>
+            </w:r>
+            <w:proofErr w:type="spellEnd"/>
+            <w:r>
+              <w:rPr>
+                <w:rFonts w:ascii="Cambria" w:eastAsia="Cambria" w:hAnsi="Cambria" w:cs="Cambria"/>
+                <w:sz w:val="24"/>
+                <w:szCs w:val="24"/>
+              </w:rPr>
+              <w:t xml:space="preserve">, </w:t>
+            </w:r>
+            <w:proofErr w:type="spellStart"/>
+            <w:r>
+              <w:rPr>
+                <w:rFonts w:ascii="Cambria" w:eastAsia="Cambria" w:hAnsi="Cambria" w:cs="Cambria"/>
+                <w:sz w:val="24"/>
+                <w:szCs w:val="24"/>
+              </w:rPr>
+              <w:t>QuanTD</w:t>
+            </w:r>
+            <w:proofErr w:type="spellEnd"/>
+            <w:r>
+              <w:rPr>
+                <w:rFonts w:ascii="Cambria" w:eastAsia="Cambria" w:hAnsi="Cambria" w:cs="Cambria"/>
+                <w:sz w:val="24"/>
+                <w:szCs w:val="24"/>
+              </w:rPr>
+              <w:t xml:space="preserve">, </w:t>
+            </w:r>
+            <w:proofErr w:type="spellStart"/>
+            <w:r>
+              <w:rPr>
+                <w:rFonts w:ascii="Cambria" w:eastAsia="Cambria" w:hAnsi="Cambria" w:cs="Cambria"/>
+                <w:sz w:val="24"/>
+                <w:szCs w:val="24"/>
+              </w:rPr>
+              <w:t>AnhPN</w:t>
+            </w:r>
+            <w:proofErr w:type="spellEnd"/>
+            <w:r>
+              <w:rPr>
+                <w:rFonts w:ascii="Cambria" w:eastAsia="Cambria" w:hAnsi="Cambria" w:cs="Cambria"/>
+                <w:sz w:val="24"/>
+                <w:szCs w:val="24"/>
+              </w:rPr>
+              <w:t xml:space="preserve">, </w:t>
+            </w:r>
+            <w:proofErr w:type="spellStart"/>
+            <w:r>
+              <w:rPr>
+                <w:rFonts w:ascii="Cambria" w:eastAsia="Cambria" w:hAnsi="Cambria" w:cs="Cambria"/>
+                <w:sz w:val="24"/>
+                <w:szCs w:val="24"/>
+              </w:rPr>
+              <w:t>KhuongMH</w:t>
+            </w:r>
+            <w:proofErr w:type="spellEnd"/>
           </w:p>
         </w:tc>
       </w:tr>
@@ -28411,6 +29829,7 @@
                 <w:szCs w:val="24"/>
               </w:rPr>
             </w:pPr>
+            <w:proofErr w:type="spellStart"/>
             <w:r>
               <w:rPr>
                 <w:rFonts w:ascii="Cambria" w:eastAsia="Cambria" w:hAnsi="Cambria" w:cs="Cambria"/>
@@ -28419,6 +29838,7 @@
               </w:rPr>
               <w:t>QuyHK</w:t>
             </w:r>
+            <w:proofErr w:type="spellEnd"/>
           </w:p>
         </w:tc>
       </w:tr>
@@ -28860,6 +30280,7 @@
                 <w:szCs w:val="24"/>
               </w:rPr>
             </w:pPr>
+            <w:proofErr w:type="spellStart"/>
             <w:r>
               <w:rPr>
                 <w:rFonts w:ascii="Cambria" w:eastAsia="Cambria" w:hAnsi="Cambria" w:cs="Cambria"/>
@@ -28868,6 +30289,7 @@
               </w:rPr>
               <w:t>QuyHK</w:t>
             </w:r>
+            <w:proofErr w:type="spellEnd"/>
           </w:p>
         </w:tc>
       </w:tr>
@@ -29271,14 +30693,52 @@
                 <w:szCs w:val="24"/>
               </w:rPr>
             </w:pPr>
-            <w:r>
-              <w:rPr>
-                <w:rFonts w:ascii="Cambria" w:eastAsia="Cambria" w:hAnsi="Cambria" w:cs="Cambria"/>
-                <w:sz w:val="24"/>
-                <w:szCs w:val="24"/>
-              </w:rPr>
-              <w:t>QuyHK, AnhPN, KhuongMH</w:t>
-            </w:r>
+            <w:proofErr w:type="spellStart"/>
+            <w:r>
+              <w:rPr>
+                <w:rFonts w:ascii="Cambria" w:eastAsia="Cambria" w:hAnsi="Cambria" w:cs="Cambria"/>
+                <w:sz w:val="24"/>
+                <w:szCs w:val="24"/>
+              </w:rPr>
+              <w:t>QuyHK</w:t>
+            </w:r>
+            <w:proofErr w:type="spellEnd"/>
+            <w:r>
+              <w:rPr>
+                <w:rFonts w:ascii="Cambria" w:eastAsia="Cambria" w:hAnsi="Cambria" w:cs="Cambria"/>
+                <w:sz w:val="24"/>
+                <w:szCs w:val="24"/>
+              </w:rPr>
+              <w:t xml:space="preserve">, </w:t>
+            </w:r>
+            <w:proofErr w:type="spellStart"/>
+            <w:r>
+              <w:rPr>
+                <w:rFonts w:ascii="Cambria" w:eastAsia="Cambria" w:hAnsi="Cambria" w:cs="Cambria"/>
+                <w:sz w:val="24"/>
+                <w:szCs w:val="24"/>
+              </w:rPr>
+              <w:t>AnhPN</w:t>
+            </w:r>
+            <w:proofErr w:type="spellEnd"/>
+            <w:r>
+              <w:rPr>
+                <w:rFonts w:ascii="Cambria" w:eastAsia="Cambria" w:hAnsi="Cambria" w:cs="Cambria"/>
+                <w:sz w:val="24"/>
+                <w:szCs w:val="24"/>
+              </w:rPr>
+              <w:t xml:space="preserve">, </w:t>
+            </w:r>
+            <w:proofErr w:type="spellStart"/>
+            <w:r>
+              <w:rPr>
+                <w:rFonts w:ascii="Cambria" w:eastAsia="Cambria" w:hAnsi="Cambria" w:cs="Cambria"/>
+                <w:sz w:val="24"/>
+                <w:szCs w:val="24"/>
+              </w:rPr>
+              <w:t>KhuongMH</w:t>
+            </w:r>
+            <w:proofErr w:type="spellEnd"/>
           </w:p>
         </w:tc>
       </w:tr>
@@ -29480,14 +30940,70 @@
                 <w:szCs w:val="24"/>
               </w:rPr>
             </w:pPr>
-            <w:r>
-              <w:rPr>
-                <w:rFonts w:ascii="Cambria" w:eastAsia="Cambria" w:hAnsi="Cambria" w:cs="Cambria"/>
-                <w:sz w:val="24"/>
-                <w:szCs w:val="24"/>
-              </w:rPr>
-              <w:t>QuyHk, QuanTD, AnhPN, KhuongMH</w:t>
-            </w:r>
+            <w:proofErr w:type="spellStart"/>
+            <w:r>
+              <w:rPr>
+                <w:rFonts w:ascii="Cambria" w:eastAsia="Cambria" w:hAnsi="Cambria" w:cs="Cambria"/>
+                <w:sz w:val="24"/>
+                <w:szCs w:val="24"/>
+              </w:rPr>
+              <w:t>QuyHk</w:t>
+            </w:r>
+            <w:proofErr w:type="spellEnd"/>
+            <w:r>
+              <w:rPr>
+                <w:rFonts w:ascii="Cambria" w:eastAsia="Cambria" w:hAnsi="Cambria" w:cs="Cambria"/>
+                <w:sz w:val="24"/>
+                <w:szCs w:val="24"/>
+              </w:rPr>
+              <w:t xml:space="preserve">, </w:t>
+            </w:r>
+            <w:proofErr w:type="spellStart"/>
+            <w:r>
+              <w:rPr>
+                <w:rFonts w:ascii="Cambria" w:eastAsia="Cambria" w:hAnsi="Cambria" w:cs="Cambria"/>
+                <w:sz w:val="24"/>
+                <w:szCs w:val="24"/>
+              </w:rPr>
+              <w:t>QuanTD</w:t>
+            </w:r>
+            <w:proofErr w:type="spellEnd"/>
+            <w:r>
+              <w:rPr>
+                <w:rFonts w:ascii="Cambria" w:eastAsia="Cambria" w:hAnsi="Cambria" w:cs="Cambria"/>
+                <w:sz w:val="24"/>
+                <w:szCs w:val="24"/>
+              </w:rPr>
+              <w:t xml:space="preserve">, </w:t>
+            </w:r>
+            <w:proofErr w:type="spellStart"/>
+            <w:r>
+              <w:rPr>
+                <w:rFonts w:ascii="Cambria" w:eastAsia="Cambria" w:hAnsi="Cambria" w:cs="Cambria"/>
+                <w:sz w:val="24"/>
+                <w:szCs w:val="24"/>
+              </w:rPr>
+              <w:t>AnhPN</w:t>
+            </w:r>
+            <w:proofErr w:type="spellEnd"/>
+            <w:r>
+              <w:rPr>
+                <w:rFonts w:ascii="Cambria" w:eastAsia="Cambria" w:hAnsi="Cambria" w:cs="Cambria"/>
+                <w:sz w:val="24"/>
+                <w:szCs w:val="24"/>
+              </w:rPr>
+              <w:t xml:space="preserve">, </w:t>
+            </w:r>
+            <w:proofErr w:type="spellStart"/>
+            <w:r>
+              <w:rPr>
+                <w:rFonts w:ascii="Cambria" w:eastAsia="Cambria" w:hAnsi="Cambria" w:cs="Cambria"/>
+                <w:sz w:val="24"/>
+                <w:szCs w:val="24"/>
+              </w:rPr>
+              <w:t>KhuongMH</w:t>
+            </w:r>
+            <w:proofErr w:type="spellEnd"/>
           </w:p>
         </w:tc>
       </w:tr>
@@ -29502,7 +31018,7 @@
           <w:szCs w:val="24"/>
         </w:rPr>
       </w:pPr>
-      <w:bookmarkStart w:id="44" w:name="_Toc408811665"/>
+      <w:bookmarkStart w:id="39" w:name="_Toc408811665"/>
       <w:r>
         <w:rPr>
           <w:rFonts w:asciiTheme="majorHAnsi" w:hAnsiTheme="majorHAnsi"/>
@@ -29560,7 +31076,7 @@
         </w:rPr>
         <w:t xml:space="preserve"> Phase 1: Requirement Analysis</w:t>
       </w:r>
-      <w:bookmarkEnd w:id="44"/>
+      <w:bookmarkEnd w:id="39"/>
     </w:p>
     <w:p>
       <w:pPr>
@@ -30313,14 +31829,70 @@
                 <w:szCs w:val="24"/>
               </w:rPr>
             </w:pPr>
-            <w:r>
-              <w:rPr>
-                <w:rFonts w:ascii="Cambria" w:eastAsia="Cambria" w:hAnsi="Cambria" w:cs="Cambria"/>
-                <w:sz w:val="24"/>
-                <w:szCs w:val="24"/>
-              </w:rPr>
-              <w:t>QuyHK, QuanTD, AnhPN, KhuongMH</w:t>
-            </w:r>
+            <w:proofErr w:type="spellStart"/>
+            <w:r>
+              <w:rPr>
+                <w:rFonts w:ascii="Cambria" w:eastAsia="Cambria" w:hAnsi="Cambria" w:cs="Cambria"/>
+                <w:sz w:val="24"/>
+                <w:szCs w:val="24"/>
+              </w:rPr>
+              <w:t>QuyHK</w:t>
+            </w:r>
+            <w:proofErr w:type="spellEnd"/>
+            <w:r>
+              <w:rPr>
+                <w:rFonts w:ascii="Cambria" w:eastAsia="Cambria" w:hAnsi="Cambria" w:cs="Cambria"/>
+                <w:sz w:val="24"/>
+                <w:szCs w:val="24"/>
+              </w:rPr>
+              <w:t xml:space="preserve">, </w:t>
+            </w:r>
+            <w:proofErr w:type="spellStart"/>
+            <w:r>
+              <w:rPr>
+                <w:rFonts w:ascii="Cambria" w:eastAsia="Cambria" w:hAnsi="Cambria" w:cs="Cambria"/>
+                <w:sz w:val="24"/>
+                <w:szCs w:val="24"/>
+              </w:rPr>
+              <w:t>QuanTD</w:t>
+            </w:r>
+            <w:proofErr w:type="spellEnd"/>
+            <w:r>
+              <w:rPr>
+                <w:rFonts w:ascii="Cambria" w:eastAsia="Cambria" w:hAnsi="Cambria" w:cs="Cambria"/>
+                <w:sz w:val="24"/>
+                <w:szCs w:val="24"/>
+              </w:rPr>
+              <w:t xml:space="preserve">, </w:t>
+            </w:r>
+            <w:proofErr w:type="spellStart"/>
+            <w:r>
+              <w:rPr>
+                <w:rFonts w:ascii="Cambria" w:eastAsia="Cambria" w:hAnsi="Cambria" w:cs="Cambria"/>
+                <w:sz w:val="24"/>
+                <w:szCs w:val="24"/>
+              </w:rPr>
+              <w:t>AnhPN</w:t>
+            </w:r>
+            <w:proofErr w:type="spellEnd"/>
+            <w:r>
+              <w:rPr>
+                <w:rFonts w:ascii="Cambria" w:eastAsia="Cambria" w:hAnsi="Cambria" w:cs="Cambria"/>
+                <w:sz w:val="24"/>
+                <w:szCs w:val="24"/>
+              </w:rPr>
+              <w:t xml:space="preserve">, </w:t>
+            </w:r>
+            <w:proofErr w:type="spellStart"/>
+            <w:r>
+              <w:rPr>
+                <w:rFonts w:ascii="Cambria" w:eastAsia="Cambria" w:hAnsi="Cambria" w:cs="Cambria"/>
+                <w:sz w:val="24"/>
+                <w:szCs w:val="24"/>
+              </w:rPr>
+              <w:t>KhuongMH</w:t>
+            </w:r>
+            <w:proofErr w:type="spellEnd"/>
           </w:p>
         </w:tc>
       </w:tr>
@@ -30523,14 +32095,70 @@
                 <w:szCs w:val="24"/>
               </w:rPr>
             </w:pPr>
-            <w:r>
-              <w:rPr>
-                <w:rFonts w:ascii="Cambria" w:eastAsia="Cambria" w:hAnsi="Cambria" w:cs="Cambria"/>
-                <w:sz w:val="24"/>
-                <w:szCs w:val="24"/>
-              </w:rPr>
-              <w:t>QuyHK, QuanTD, AnhPN, KhuongMH</w:t>
-            </w:r>
+            <w:proofErr w:type="spellStart"/>
+            <w:r>
+              <w:rPr>
+                <w:rFonts w:ascii="Cambria" w:eastAsia="Cambria" w:hAnsi="Cambria" w:cs="Cambria"/>
+                <w:sz w:val="24"/>
+                <w:szCs w:val="24"/>
+              </w:rPr>
+              <w:t>QuyHK</w:t>
+            </w:r>
+            <w:proofErr w:type="spellEnd"/>
+            <w:r>
+              <w:rPr>
+                <w:rFonts w:ascii="Cambria" w:eastAsia="Cambria" w:hAnsi="Cambria" w:cs="Cambria"/>
+                <w:sz w:val="24"/>
+                <w:szCs w:val="24"/>
+              </w:rPr>
+              <w:t xml:space="preserve">, </w:t>
+            </w:r>
+            <w:proofErr w:type="spellStart"/>
+            <w:r>
+              <w:rPr>
+                <w:rFonts w:ascii="Cambria" w:eastAsia="Cambria" w:hAnsi="Cambria" w:cs="Cambria"/>
+                <w:sz w:val="24"/>
+                <w:szCs w:val="24"/>
+              </w:rPr>
+              <w:t>QuanTD</w:t>
+            </w:r>
+            <w:proofErr w:type="spellEnd"/>
+            <w:r>
+              <w:rPr>
+                <w:rFonts w:ascii="Cambria" w:eastAsia="Cambria" w:hAnsi="Cambria" w:cs="Cambria"/>
+                <w:sz w:val="24"/>
+                <w:szCs w:val="24"/>
+              </w:rPr>
+              <w:t xml:space="preserve">, </w:t>
+            </w:r>
+            <w:proofErr w:type="spellStart"/>
+            <w:r>
+              <w:rPr>
+                <w:rFonts w:ascii="Cambria" w:eastAsia="Cambria" w:hAnsi="Cambria" w:cs="Cambria"/>
+                <w:sz w:val="24"/>
+                <w:szCs w:val="24"/>
+              </w:rPr>
+              <w:t>AnhPN</w:t>
+            </w:r>
+            <w:proofErr w:type="spellEnd"/>
+            <w:r>
+              <w:rPr>
+                <w:rFonts w:ascii="Cambria" w:eastAsia="Cambria" w:hAnsi="Cambria" w:cs="Cambria"/>
+                <w:sz w:val="24"/>
+                <w:szCs w:val="24"/>
+              </w:rPr>
+              <w:t xml:space="preserve">, </w:t>
+            </w:r>
+            <w:proofErr w:type="spellStart"/>
+            <w:r>
+              <w:rPr>
+                <w:rFonts w:ascii="Cambria" w:eastAsia="Cambria" w:hAnsi="Cambria" w:cs="Cambria"/>
+                <w:sz w:val="24"/>
+                <w:szCs w:val="24"/>
+              </w:rPr>
+              <w:t>KhuongMH</w:t>
+            </w:r>
+            <w:proofErr w:type="spellEnd"/>
           </w:p>
         </w:tc>
       </w:tr>
@@ -30664,7 +32292,27 @@
                 <w:sz w:val="24"/>
                 <w:szCs w:val="24"/>
               </w:rPr>
-              <w:t>BLE, Gatt Service.</w:t>
+              <w:t xml:space="preserve">BLE, </w:t>
+            </w:r>
+            <w:proofErr w:type="spellStart"/>
+            <w:r>
+              <w:rPr>
+                <w:rFonts w:ascii="Cambria" w:eastAsia="Cambria" w:hAnsi="Cambria" w:cs="Cambria"/>
+                <w:spacing w:val="-1"/>
+                <w:sz w:val="24"/>
+                <w:szCs w:val="24"/>
+              </w:rPr>
+              <w:t>Gatt</w:t>
+            </w:r>
+            <w:proofErr w:type="spellEnd"/>
+            <w:r>
+              <w:rPr>
+                <w:rFonts w:ascii="Cambria" w:eastAsia="Cambria" w:hAnsi="Cambria" w:cs="Cambria"/>
+                <w:spacing w:val="-1"/>
+                <w:sz w:val="24"/>
+                <w:szCs w:val="24"/>
+              </w:rPr>
+              <w:t xml:space="preserve"> Service.</w:t>
             </w:r>
           </w:p>
         </w:tc>
@@ -30688,6 +32336,7 @@
                 <w:szCs w:val="24"/>
               </w:rPr>
             </w:pPr>
+            <w:proofErr w:type="spellStart"/>
             <w:r>
               <w:rPr>
                 <w:rFonts w:ascii="Cambria" w:eastAsia="Cambria" w:hAnsi="Cambria" w:cs="Cambria"/>
@@ -30696,6 +32345,7 @@
               </w:rPr>
               <w:t>QuyHK</w:t>
             </w:r>
+            <w:proofErr w:type="spellEnd"/>
           </w:p>
         </w:tc>
       </w:tr>
@@ -31061,14 +32711,70 @@
                 <w:szCs w:val="24"/>
               </w:rPr>
             </w:pPr>
-            <w:r>
-              <w:rPr>
-                <w:rFonts w:ascii="Cambria" w:eastAsia="Cambria" w:hAnsi="Cambria" w:cs="Cambria"/>
-                <w:sz w:val="24"/>
-                <w:szCs w:val="24"/>
-              </w:rPr>
-              <w:t>QuyHK, Quan TD, AnhPN, KhuongMH</w:t>
-            </w:r>
+            <w:proofErr w:type="spellStart"/>
+            <w:r>
+              <w:rPr>
+                <w:rFonts w:ascii="Cambria" w:eastAsia="Cambria" w:hAnsi="Cambria" w:cs="Cambria"/>
+                <w:sz w:val="24"/>
+                <w:szCs w:val="24"/>
+              </w:rPr>
+              <w:t>QuyHK</w:t>
+            </w:r>
+            <w:proofErr w:type="spellEnd"/>
+            <w:r>
+              <w:rPr>
+                <w:rFonts w:ascii="Cambria" w:eastAsia="Cambria" w:hAnsi="Cambria" w:cs="Cambria"/>
+                <w:sz w:val="24"/>
+                <w:szCs w:val="24"/>
+              </w:rPr>
+              <w:t xml:space="preserve">, </w:t>
+            </w:r>
+            <w:proofErr w:type="spellStart"/>
+            <w:r>
+              <w:rPr>
+                <w:rFonts w:ascii="Cambria" w:eastAsia="Cambria" w:hAnsi="Cambria" w:cs="Cambria"/>
+                <w:sz w:val="24"/>
+                <w:szCs w:val="24"/>
+              </w:rPr>
+              <w:t>Quan</w:t>
+            </w:r>
+            <w:proofErr w:type="spellEnd"/>
+            <w:r>
+              <w:rPr>
+                <w:rFonts w:ascii="Cambria" w:eastAsia="Cambria" w:hAnsi="Cambria" w:cs="Cambria"/>
+                <w:sz w:val="24"/>
+                <w:szCs w:val="24"/>
+              </w:rPr>
+              <w:t xml:space="preserve"> TD, </w:t>
+            </w:r>
+            <w:proofErr w:type="spellStart"/>
+            <w:r>
+              <w:rPr>
+                <w:rFonts w:ascii="Cambria" w:eastAsia="Cambria" w:hAnsi="Cambria" w:cs="Cambria"/>
+                <w:sz w:val="24"/>
+                <w:szCs w:val="24"/>
+              </w:rPr>
+              <w:t>AnhPN</w:t>
+            </w:r>
+            <w:proofErr w:type="spellEnd"/>
+            <w:r>
+              <w:rPr>
+                <w:rFonts w:ascii="Cambria" w:eastAsia="Cambria" w:hAnsi="Cambria" w:cs="Cambria"/>
+                <w:sz w:val="24"/>
+                <w:szCs w:val="24"/>
+              </w:rPr>
+              <w:t xml:space="preserve">, </w:t>
+            </w:r>
+            <w:proofErr w:type="spellStart"/>
+            <w:r>
+              <w:rPr>
+                <w:rFonts w:ascii="Cambria" w:eastAsia="Cambria" w:hAnsi="Cambria" w:cs="Cambria"/>
+                <w:sz w:val="24"/>
+                <w:szCs w:val="24"/>
+              </w:rPr>
+              <w:t>KhuongMH</w:t>
+            </w:r>
+            <w:proofErr w:type="spellEnd"/>
           </w:p>
         </w:tc>
       </w:tr>
@@ -31083,7 +32789,7 @@
           <w:szCs w:val="24"/>
         </w:rPr>
       </w:pPr>
-      <w:bookmarkStart w:id="45" w:name="_Toc408811666"/>
+      <w:bookmarkStart w:id="40" w:name="_Toc408811666"/>
       <w:r>
         <w:rPr>
           <w:rFonts w:asciiTheme="majorHAnsi" w:hAnsiTheme="majorHAnsi"/>
@@ -31141,7 +32847,7 @@
         </w:rPr>
         <w:t xml:space="preserve"> Phase 2: Design</w:t>
       </w:r>
-      <w:bookmarkEnd w:id="45"/>
+      <w:bookmarkEnd w:id="40"/>
     </w:p>
     <w:p>
       <w:pPr>
@@ -31881,6 +33587,7 @@
                 <w:szCs w:val="24"/>
               </w:rPr>
             </w:pPr>
+            <w:proofErr w:type="spellStart"/>
             <w:r>
               <w:rPr>
                 <w:rFonts w:ascii="Cambria" w:eastAsia="Cambria" w:hAnsi="Cambria" w:cs="Cambria"/>
@@ -31889,6 +33596,7 @@
               </w:rPr>
               <w:t>AnhPN</w:t>
             </w:r>
+            <w:proofErr w:type="spellEnd"/>
           </w:p>
         </w:tc>
       </w:tr>
@@ -31989,6 +33697,7 @@
                 <w:szCs w:val="24"/>
               </w:rPr>
             </w:pPr>
+            <w:proofErr w:type="spellStart"/>
             <w:r>
               <w:rPr>
                 <w:rFonts w:ascii="Cambria" w:eastAsia="Cambria" w:hAnsi="Cambria" w:cs="Cambria"/>
@@ -31997,14 +33706,25 @@
               </w:rPr>
               <w:t>QuyHK</w:t>
             </w:r>
-            <w:r>
-              <w:rPr>
-                <w:rFonts w:ascii="Cambria" w:eastAsia="Cambria" w:hAnsi="Cambria" w:cs="Cambria"/>
-                <w:sz w:val="24"/>
-                <w:szCs w:val="24"/>
-              </w:rPr>
-              <w:t>, KhuongMH</w:t>
-            </w:r>
+            <w:proofErr w:type="spellEnd"/>
+            <w:r>
+              <w:rPr>
+                <w:rFonts w:ascii="Cambria" w:eastAsia="Cambria" w:hAnsi="Cambria" w:cs="Cambria"/>
+                <w:sz w:val="24"/>
+                <w:szCs w:val="24"/>
+              </w:rPr>
+              <w:t xml:space="preserve">, </w:t>
+            </w:r>
+            <w:proofErr w:type="spellStart"/>
+            <w:r>
+              <w:rPr>
+                <w:rFonts w:ascii="Cambria" w:eastAsia="Cambria" w:hAnsi="Cambria" w:cs="Cambria"/>
+                <w:sz w:val="24"/>
+                <w:szCs w:val="24"/>
+              </w:rPr>
+              <w:t>KhuongMH</w:t>
+            </w:r>
+            <w:proofErr w:type="spellEnd"/>
           </w:p>
         </w:tc>
       </w:tr>
@@ -32384,13 +34104,23 @@
                 <w:szCs w:val="24"/>
               </w:rPr>
             </w:pPr>
-            <w:r>
-              <w:rPr>
-                <w:rFonts w:ascii="Cambria" w:eastAsia="Cambria" w:hAnsi="Cambria" w:cs="Cambria"/>
-                <w:sz w:val="24"/>
-                <w:szCs w:val="24"/>
-              </w:rPr>
-              <w:t xml:space="preserve">QuanTD, </w:t>
+            <w:proofErr w:type="spellStart"/>
+            <w:r>
+              <w:rPr>
+                <w:rFonts w:ascii="Cambria" w:eastAsia="Cambria" w:hAnsi="Cambria" w:cs="Cambria"/>
+                <w:sz w:val="24"/>
+                <w:szCs w:val="24"/>
+              </w:rPr>
+              <w:t>QuanTD</w:t>
+            </w:r>
+            <w:proofErr w:type="spellEnd"/>
+            <w:r>
+              <w:rPr>
+                <w:rFonts w:ascii="Cambria" w:eastAsia="Cambria" w:hAnsi="Cambria" w:cs="Cambria"/>
+                <w:sz w:val="24"/>
+                <w:szCs w:val="24"/>
+              </w:rPr>
+              <w:t xml:space="preserve">, </w:t>
             </w:r>
           </w:p>
         </w:tc>
@@ -32681,6 +34411,7 @@
                 <w:szCs w:val="24"/>
               </w:rPr>
             </w:pPr>
+            <w:proofErr w:type="spellStart"/>
             <w:r>
               <w:rPr>
                 <w:rFonts w:ascii="Cambria" w:eastAsia="Cambria" w:hAnsi="Cambria" w:cs="Cambria"/>
@@ -32690,6 +34421,7 @@
               </w:rPr>
               <w:t>QuyHK</w:t>
             </w:r>
+            <w:proofErr w:type="spellEnd"/>
           </w:p>
         </w:tc>
       </w:tr>
@@ -33087,13 +34819,41 @@
                 <w:szCs w:val="24"/>
               </w:rPr>
             </w:pPr>
-            <w:r>
-              <w:rPr>
-                <w:rFonts w:ascii="Cambria" w:eastAsia="Cambria" w:hAnsi="Cambria" w:cs="Cambria"/>
-                <w:sz w:val="24"/>
-                <w:szCs w:val="24"/>
-              </w:rPr>
-              <w:t xml:space="preserve">QuanTD, AnhPN, </w:t>
+            <w:proofErr w:type="spellStart"/>
+            <w:r>
+              <w:rPr>
+                <w:rFonts w:ascii="Cambria" w:eastAsia="Cambria" w:hAnsi="Cambria" w:cs="Cambria"/>
+                <w:sz w:val="24"/>
+                <w:szCs w:val="24"/>
+              </w:rPr>
+              <w:t>QuanTD</w:t>
+            </w:r>
+            <w:proofErr w:type="spellEnd"/>
+            <w:r>
+              <w:rPr>
+                <w:rFonts w:ascii="Cambria" w:eastAsia="Cambria" w:hAnsi="Cambria" w:cs="Cambria"/>
+                <w:sz w:val="24"/>
+                <w:szCs w:val="24"/>
+              </w:rPr>
+              <w:t xml:space="preserve">, </w:t>
+            </w:r>
+            <w:proofErr w:type="spellStart"/>
+            <w:r>
+              <w:rPr>
+                <w:rFonts w:ascii="Cambria" w:eastAsia="Cambria" w:hAnsi="Cambria" w:cs="Cambria"/>
+                <w:sz w:val="24"/>
+                <w:szCs w:val="24"/>
+              </w:rPr>
+              <w:t>AnhPN</w:t>
+            </w:r>
+            <w:proofErr w:type="spellEnd"/>
+            <w:r>
+              <w:rPr>
+                <w:rFonts w:ascii="Cambria" w:eastAsia="Cambria" w:hAnsi="Cambria" w:cs="Cambria"/>
+                <w:sz w:val="24"/>
+                <w:szCs w:val="24"/>
+              </w:rPr>
+              <w:t xml:space="preserve">, </w:t>
             </w:r>
             <w:r>
               <w:rPr>
@@ -33103,6 +34863,7 @@
               </w:rPr>
               <w:t xml:space="preserve">  </w:t>
             </w:r>
+            <w:proofErr w:type="spellStart"/>
             <w:r>
               <w:rPr>
                 <w:rFonts w:ascii="Cambria" w:eastAsia="Cambria" w:hAnsi="Cambria" w:cs="Cambria"/>
@@ -33111,6 +34872,7 @@
               </w:rPr>
               <w:t>KhuongMH</w:t>
             </w:r>
+            <w:proofErr w:type="spellEnd"/>
           </w:p>
         </w:tc>
       </w:tr>
@@ -33384,6 +35146,7 @@
                 <w:szCs w:val="24"/>
               </w:rPr>
             </w:pPr>
+            <w:proofErr w:type="spellStart"/>
             <w:r>
               <w:rPr>
                 <w:rFonts w:ascii="Cambria" w:eastAsia="Cambria" w:hAnsi="Cambria" w:cs="Cambria"/>
@@ -33393,6 +35156,7 @@
               </w:rPr>
               <w:t>QuyHK</w:t>
             </w:r>
+            <w:proofErr w:type="spellEnd"/>
           </w:p>
         </w:tc>
       </w:tr>
@@ -33407,7 +35171,7 @@
           <w:szCs w:val="24"/>
         </w:rPr>
       </w:pPr>
-      <w:bookmarkStart w:id="46" w:name="_Toc408811667"/>
+      <w:bookmarkStart w:id="41" w:name="_Toc408811667"/>
       <w:r>
         <w:rPr>
           <w:rFonts w:asciiTheme="majorHAnsi" w:hAnsiTheme="majorHAnsi"/>
@@ -33465,7 +35229,7 @@
         </w:rPr>
         <w:t xml:space="preserve"> Phase 3: Implementation</w:t>
       </w:r>
-      <w:bookmarkEnd w:id="46"/>
+      <w:bookmarkEnd w:id="41"/>
     </w:p>
     <w:p>
       <w:pPr>
@@ -34221,14 +35985,70 @@
                 <w:szCs w:val="24"/>
               </w:rPr>
             </w:pPr>
-            <w:r>
-              <w:rPr>
-                <w:rFonts w:ascii="Cambria" w:eastAsia="Cambria" w:hAnsi="Cambria" w:cs="Cambria"/>
-                <w:sz w:val="24"/>
-                <w:szCs w:val="24"/>
-              </w:rPr>
-              <w:t>QuyHK, AnhPN, KhuongMH, QuanTD</w:t>
-            </w:r>
+            <w:proofErr w:type="spellStart"/>
+            <w:r>
+              <w:rPr>
+                <w:rFonts w:ascii="Cambria" w:eastAsia="Cambria" w:hAnsi="Cambria" w:cs="Cambria"/>
+                <w:sz w:val="24"/>
+                <w:szCs w:val="24"/>
+              </w:rPr>
+              <w:t>QuyHK</w:t>
+            </w:r>
+            <w:proofErr w:type="spellEnd"/>
+            <w:r>
+              <w:rPr>
+                <w:rFonts w:ascii="Cambria" w:eastAsia="Cambria" w:hAnsi="Cambria" w:cs="Cambria"/>
+                <w:sz w:val="24"/>
+                <w:szCs w:val="24"/>
+              </w:rPr>
+              <w:t xml:space="preserve">, </w:t>
+            </w:r>
+            <w:proofErr w:type="spellStart"/>
+            <w:r>
+              <w:rPr>
+                <w:rFonts w:ascii="Cambria" w:eastAsia="Cambria" w:hAnsi="Cambria" w:cs="Cambria"/>
+                <w:sz w:val="24"/>
+                <w:szCs w:val="24"/>
+              </w:rPr>
+              <w:t>AnhPN</w:t>
+            </w:r>
+            <w:proofErr w:type="spellEnd"/>
+            <w:r>
+              <w:rPr>
+                <w:rFonts w:ascii="Cambria" w:eastAsia="Cambria" w:hAnsi="Cambria" w:cs="Cambria"/>
+                <w:sz w:val="24"/>
+                <w:szCs w:val="24"/>
+              </w:rPr>
+              <w:t xml:space="preserve">, </w:t>
+            </w:r>
+            <w:proofErr w:type="spellStart"/>
+            <w:r>
+              <w:rPr>
+                <w:rFonts w:ascii="Cambria" w:eastAsia="Cambria" w:hAnsi="Cambria" w:cs="Cambria"/>
+                <w:sz w:val="24"/>
+                <w:szCs w:val="24"/>
+              </w:rPr>
+              <w:t>KhuongMH</w:t>
+            </w:r>
+            <w:proofErr w:type="spellEnd"/>
+            <w:r>
+              <w:rPr>
+                <w:rFonts w:ascii="Cambria" w:eastAsia="Cambria" w:hAnsi="Cambria" w:cs="Cambria"/>
+                <w:sz w:val="24"/>
+                <w:szCs w:val="24"/>
+              </w:rPr>
+              <w:t xml:space="preserve">, </w:t>
+            </w:r>
+            <w:proofErr w:type="spellStart"/>
+            <w:r>
+              <w:rPr>
+                <w:rFonts w:ascii="Cambria" w:eastAsia="Cambria" w:hAnsi="Cambria" w:cs="Cambria"/>
+                <w:sz w:val="24"/>
+                <w:szCs w:val="24"/>
+              </w:rPr>
+              <w:t>QuanTD</w:t>
+            </w:r>
+            <w:proofErr w:type="spellEnd"/>
           </w:p>
         </w:tc>
       </w:tr>
@@ -34481,14 +36301,70 @@
                 <w:szCs w:val="24"/>
               </w:rPr>
             </w:pPr>
-            <w:r>
-              <w:rPr>
-                <w:rFonts w:ascii="Cambria" w:eastAsia="Cambria" w:hAnsi="Cambria" w:cs="Cambria"/>
-                <w:sz w:val="24"/>
-                <w:szCs w:val="24"/>
-              </w:rPr>
-              <w:t>QuyHk, AnhPN, KhuongMH, QuanTD</w:t>
-            </w:r>
+            <w:proofErr w:type="spellStart"/>
+            <w:r>
+              <w:rPr>
+                <w:rFonts w:ascii="Cambria" w:eastAsia="Cambria" w:hAnsi="Cambria" w:cs="Cambria"/>
+                <w:sz w:val="24"/>
+                <w:szCs w:val="24"/>
+              </w:rPr>
+              <w:t>QuyHk</w:t>
+            </w:r>
+            <w:proofErr w:type="spellEnd"/>
+            <w:r>
+              <w:rPr>
+                <w:rFonts w:ascii="Cambria" w:eastAsia="Cambria" w:hAnsi="Cambria" w:cs="Cambria"/>
+                <w:sz w:val="24"/>
+                <w:szCs w:val="24"/>
+              </w:rPr>
+              <w:t xml:space="preserve">, </w:t>
+            </w:r>
+            <w:proofErr w:type="spellStart"/>
+            <w:r>
+              <w:rPr>
+                <w:rFonts w:ascii="Cambria" w:eastAsia="Cambria" w:hAnsi="Cambria" w:cs="Cambria"/>
+                <w:sz w:val="24"/>
+                <w:szCs w:val="24"/>
+              </w:rPr>
+              <w:t>AnhPN</w:t>
+            </w:r>
+            <w:proofErr w:type="spellEnd"/>
+            <w:r>
+              <w:rPr>
+                <w:rFonts w:ascii="Cambria" w:eastAsia="Cambria" w:hAnsi="Cambria" w:cs="Cambria"/>
+                <w:sz w:val="24"/>
+                <w:szCs w:val="24"/>
+              </w:rPr>
+              <w:t xml:space="preserve">, </w:t>
+            </w:r>
+            <w:proofErr w:type="spellStart"/>
+            <w:r>
+              <w:rPr>
+                <w:rFonts w:ascii="Cambria" w:eastAsia="Cambria" w:hAnsi="Cambria" w:cs="Cambria"/>
+                <w:sz w:val="24"/>
+                <w:szCs w:val="24"/>
+              </w:rPr>
+              <w:t>KhuongMH</w:t>
+            </w:r>
+            <w:proofErr w:type="spellEnd"/>
+            <w:r>
+              <w:rPr>
+                <w:rFonts w:ascii="Cambria" w:eastAsia="Cambria" w:hAnsi="Cambria" w:cs="Cambria"/>
+                <w:sz w:val="24"/>
+                <w:szCs w:val="24"/>
+              </w:rPr>
+              <w:t xml:space="preserve">, </w:t>
+            </w:r>
+            <w:proofErr w:type="spellStart"/>
+            <w:r>
+              <w:rPr>
+                <w:rFonts w:ascii="Cambria" w:eastAsia="Cambria" w:hAnsi="Cambria" w:cs="Cambria"/>
+                <w:sz w:val="24"/>
+                <w:szCs w:val="24"/>
+              </w:rPr>
+              <w:t>QuanTD</w:t>
+            </w:r>
+            <w:proofErr w:type="spellEnd"/>
           </w:p>
         </w:tc>
       </w:tr>
@@ -34503,7 +36379,7 @@
           <w:szCs w:val="24"/>
         </w:rPr>
       </w:pPr>
-      <w:bookmarkStart w:id="47" w:name="_Toc408811668"/>
+      <w:bookmarkStart w:id="42" w:name="_Toc408811668"/>
       <w:r>
         <w:rPr>
           <w:rFonts w:asciiTheme="majorHAnsi" w:hAnsiTheme="majorHAnsi"/>
@@ -34561,7 +36437,7 @@
         </w:rPr>
         <w:t xml:space="preserve"> Phase 4: Testing</w:t>
       </w:r>
-      <w:bookmarkEnd w:id="47"/>
+      <w:bookmarkEnd w:id="42"/>
     </w:p>
     <w:p>
       <w:pPr>
@@ -35266,6 +37142,7 @@
                 <w:szCs w:val="24"/>
               </w:rPr>
             </w:pPr>
+            <w:proofErr w:type="spellStart"/>
             <w:r>
               <w:rPr>
                 <w:rFonts w:ascii="Cambria" w:eastAsia="Cambria" w:hAnsi="Cambria" w:cs="Cambria"/>
@@ -35274,6 +37151,7 @@
               </w:rPr>
               <w:t>QuyHK</w:t>
             </w:r>
+            <w:proofErr w:type="spellEnd"/>
           </w:p>
         </w:tc>
       </w:tr>
@@ -35507,14 +37385,52 @@
                 <w:szCs w:val="24"/>
               </w:rPr>
             </w:pPr>
-            <w:r>
-              <w:rPr>
-                <w:rFonts w:ascii="Cambria" w:eastAsia="Cambria" w:hAnsi="Cambria" w:cs="Cambria"/>
-                <w:sz w:val="24"/>
-                <w:szCs w:val="24"/>
-              </w:rPr>
-              <w:t>QuanTD, KhuongMH, AnhPN</w:t>
-            </w:r>
+            <w:proofErr w:type="spellStart"/>
+            <w:r>
+              <w:rPr>
+                <w:rFonts w:ascii="Cambria" w:eastAsia="Cambria" w:hAnsi="Cambria" w:cs="Cambria"/>
+                <w:sz w:val="24"/>
+                <w:szCs w:val="24"/>
+              </w:rPr>
+              <w:t>QuanTD</w:t>
+            </w:r>
+            <w:proofErr w:type="spellEnd"/>
+            <w:r>
+              <w:rPr>
+                <w:rFonts w:ascii="Cambria" w:eastAsia="Cambria" w:hAnsi="Cambria" w:cs="Cambria"/>
+                <w:sz w:val="24"/>
+                <w:szCs w:val="24"/>
+              </w:rPr>
+              <w:t xml:space="preserve">, </w:t>
+            </w:r>
+            <w:proofErr w:type="spellStart"/>
+            <w:r>
+              <w:rPr>
+                <w:rFonts w:ascii="Cambria" w:eastAsia="Cambria" w:hAnsi="Cambria" w:cs="Cambria"/>
+                <w:sz w:val="24"/>
+                <w:szCs w:val="24"/>
+              </w:rPr>
+              <w:t>KhuongMH</w:t>
+            </w:r>
+            <w:proofErr w:type="spellEnd"/>
+            <w:r>
+              <w:rPr>
+                <w:rFonts w:ascii="Cambria" w:eastAsia="Cambria" w:hAnsi="Cambria" w:cs="Cambria"/>
+                <w:sz w:val="24"/>
+                <w:szCs w:val="24"/>
+              </w:rPr>
+              <w:t xml:space="preserve">, </w:t>
+            </w:r>
+            <w:proofErr w:type="spellStart"/>
+            <w:r>
+              <w:rPr>
+                <w:rFonts w:ascii="Cambria" w:eastAsia="Cambria" w:hAnsi="Cambria" w:cs="Cambria"/>
+                <w:sz w:val="24"/>
+                <w:szCs w:val="24"/>
+              </w:rPr>
+              <w:t>AnhPN</w:t>
+            </w:r>
+            <w:proofErr w:type="spellEnd"/>
           </w:p>
         </w:tc>
       </w:tr>
@@ -35529,7 +37445,7 @@
           <w:szCs w:val="24"/>
         </w:rPr>
       </w:pPr>
-      <w:bookmarkStart w:id="48" w:name="_Toc408811669"/>
+      <w:bookmarkStart w:id="43" w:name="_Toc408811669"/>
       <w:r>
         <w:rPr>
           <w:rFonts w:asciiTheme="majorHAnsi" w:hAnsiTheme="majorHAnsi"/>
@@ -35587,7 +37503,7 @@
         </w:rPr>
         <w:t xml:space="preserve"> Phase 5: Maintenance</w:t>
       </w:r>
-      <w:bookmarkEnd w:id="48"/>
+      <w:bookmarkEnd w:id="43"/>
     </w:p>
     <w:p>
       <w:pPr>
@@ -35977,14 +37893,14 @@
         <w:pStyle w:val="Heading2"/>
         <w:ind w:left="1620" w:hanging="450"/>
       </w:pPr>
-      <w:bookmarkStart w:id="49" w:name="_Toc395974147"/>
-      <w:bookmarkStart w:id="50" w:name="_Toc430072532"/>
+      <w:bookmarkStart w:id="44" w:name="_Toc395974147"/>
+      <w:bookmarkStart w:id="45" w:name="_Toc430072532"/>
       <w:r>
         <w:lastRenderedPageBreak/>
         <w:t>Coding Convention</w:t>
       </w:r>
-      <w:bookmarkEnd w:id="49"/>
-      <w:bookmarkEnd w:id="50"/>
+      <w:bookmarkEnd w:id="44"/>
+      <w:bookmarkEnd w:id="45"/>
     </w:p>
     <w:p>
       <w:pPr>
@@ -36667,7 +38583,7 @@
           <w:rPr>
             <w:noProof/>
           </w:rPr>
-          <w:t>11</w:t>
+          <w:t>9</w:t>
         </w:r>
         <w:r>
           <w:rPr>
@@ -36720,7 +38636,7 @@
           <w:rPr>
             <w:noProof/>
           </w:rPr>
-          <w:t>12</w:t>
+          <w:t>17</w:t>
         </w:r>
         <w:r>
           <w:rPr>
@@ -41697,7 +43613,7 @@
 </file>
 
 <file path=customXml/itemProps1.xml><?xml version="1.0" encoding="utf-8"?>
-<ds:datastoreItem xmlns:ds="http://schemas.openxmlformats.org/officeDocument/2006/customXml" ds:itemID="{41DE9F00-A191-43F6-ACAA-62DC7B1096D7}">
+<ds:datastoreItem xmlns:ds="http://schemas.openxmlformats.org/officeDocument/2006/customXml" ds:itemID="{2520CFD7-2F0C-435D-B6A0-04DA8D5DEB0F}">
   <ds:schemaRefs>
     <ds:schemaRef ds:uri="http://schemas.openxmlformats.org/officeDocument/2006/bibliography"/>
   </ds:schemaRefs>

</xml_diff>

<commit_message>
update report 2, completed Problem Definition, awaiting to review
</commit_message>
<xml_diff>
--- a/docs/Reports/Report2_G3.docx
+++ b/docs/Reports/Report2_G3.docx
@@ -12096,7 +12096,7 @@
     <w:p>
       <w:pPr>
         <w:spacing w:before="2"/>
-        <w:ind w:left="1890" w:right="168"/>
+        <w:ind w:left="1980" w:right="168" w:firstLine="270"/>
         <w:jc w:val="both"/>
         <w:rPr>
           <w:rFonts w:ascii="Cambria" w:eastAsia="Cambria" w:hAnsi="Cambria" w:cs="Cambria"/>
@@ -12168,11 +12168,47 @@
         </w:rPr>
         <w:t xml:space="preserve"> Therefore, the effect of treatment is very low.</w:t>
       </w:r>
+      <w:r>
+        <w:rPr>
+          <w:rFonts w:ascii="Cambria" w:eastAsia="Cambria" w:hAnsi="Cambria" w:cs="Cambria"/>
+          <w:color w:val="FF0000"/>
+          <w:sz w:val="24"/>
+          <w:szCs w:val="24"/>
+        </w:rPr>
+        <w:t xml:space="preserve"> For a common disease like fat, the treatment require patient having to use medicine and do exercise every day. However if they do exercise </w:t>
+      </w:r>
+      <w:r>
+        <w:rPr>
+          <w:rFonts w:ascii="Cambria" w:eastAsia="Cambria" w:hAnsi="Cambria" w:cs="Cambria"/>
+          <w:color w:val="FF0000"/>
+          <w:sz w:val="24"/>
+          <w:szCs w:val="24"/>
+        </w:rPr>
+        <w:t>over guideline</w:t>
+      </w:r>
+      <w:r>
+        <w:rPr>
+          <w:rFonts w:ascii="Cambria" w:eastAsia="Cambria" w:hAnsi="Cambria" w:cs="Cambria"/>
+          <w:color w:val="FF0000"/>
+          <w:sz w:val="24"/>
+          <w:szCs w:val="24"/>
+        </w:rPr>
+        <w:t xml:space="preserve">, they may be cause an unexpected problem when </w:t>
+      </w:r>
+      <w:r>
+        <w:rPr>
+          <w:rFonts w:ascii="Cambria" w:eastAsia="Cambria" w:hAnsi="Cambria" w:cs="Cambria"/>
+          <w:color w:val="FF0000"/>
+          <w:sz w:val="24"/>
+          <w:szCs w:val="24"/>
+        </w:rPr>
+        <w:t>do exercise in high frequency.</w:t>
+      </w:r>
     </w:p>
     <w:p>
       <w:pPr>
         <w:spacing w:before="2"/>
-        <w:ind w:left="1890" w:right="168"/>
+        <w:ind w:left="1980" w:right="168" w:firstLine="270"/>
         <w:jc w:val="both"/>
         <w:rPr>
           <w:rFonts w:ascii="Cambria" w:eastAsia="Cambria" w:hAnsi="Cambria" w:cs="Cambria"/>
@@ -12206,7 +12242,7 @@
           <w:sz w:val="24"/>
           <w:szCs w:val="24"/>
         </w:rPr>
-        <w:t>, we provide a solution to make more communica</w:t>
+        <w:t xml:space="preserve">, we provide a </w:t>
       </w:r>
       <w:r>
         <w:rPr>
@@ -12215,7 +12251,7 @@
           <w:sz w:val="24"/>
           <w:szCs w:val="24"/>
         </w:rPr>
-        <w:t xml:space="preserve">tion between doctor and patient. </w:t>
+        <w:t>system</w:t>
       </w:r>
       <w:r>
         <w:rPr>
@@ -12224,7 +12260,7 @@
           <w:sz w:val="24"/>
           <w:szCs w:val="24"/>
         </w:rPr>
-        <w:t>By collecting patient’s information every day, the doctor can make the treatment more effectively.</w:t>
+        <w:t xml:space="preserve"> to make more communica</w:t>
       </w:r>
       <w:r>
         <w:rPr>
@@ -12233,7 +12269,7 @@
           <w:sz w:val="24"/>
           <w:szCs w:val="24"/>
         </w:rPr>
-        <w:t xml:space="preserve"> For example, the doctor can change the medicine immediately. The patient </w:t>
+        <w:t xml:space="preserve">tion between doctor and patient. </w:t>
       </w:r>
       <w:r>
         <w:rPr>
@@ -12242,7 +12278,7 @@
           <w:sz w:val="24"/>
           <w:szCs w:val="24"/>
         </w:rPr>
-        <w:t>can</w:t>
+        <w:t>By collecting patient’s information every day, the doctor can make the treatment more effectively.</w:t>
       </w:r>
       <w:r>
         <w:rPr>
@@ -12251,7 +12287,7 @@
           <w:sz w:val="24"/>
           <w:szCs w:val="24"/>
         </w:rPr>
-        <w:t xml:space="preserve"> </w:t>
+        <w:t xml:space="preserve"> For example, the doctor can change the medicine immediately. The patient </w:t>
       </w:r>
       <w:r>
         <w:rPr>
@@ -12260,7 +12296,7 @@
           <w:sz w:val="24"/>
           <w:szCs w:val="24"/>
         </w:rPr>
-        <w:t>save their time because they can receive newest medicine over a message</w:t>
+        <w:t>can</w:t>
       </w:r>
       <w:r>
         <w:rPr>
@@ -12269,7 +12305,7 @@
           <w:sz w:val="24"/>
           <w:szCs w:val="24"/>
         </w:rPr>
-        <w:t xml:space="preserve"> or a notification</w:t>
+        <w:t xml:space="preserve"> </w:t>
       </w:r>
       <w:r>
         <w:rPr>
@@ -12278,7 +12314,7 @@
           <w:sz w:val="24"/>
           <w:szCs w:val="24"/>
         </w:rPr>
-        <w:t>.</w:t>
+        <w:t>save their time because they can receive newest medicine over a message</w:t>
       </w:r>
       <w:r>
         <w:rPr>
@@ -12287,7 +12323,7 @@
           <w:sz w:val="24"/>
           <w:szCs w:val="24"/>
         </w:rPr>
-        <w:t xml:space="preserve"> </w:t>
+        <w:t xml:space="preserve"> or a notification</w:t>
       </w:r>
       <w:r>
         <w:rPr>
@@ -12296,7 +12332,7 @@
           <w:sz w:val="24"/>
           <w:szCs w:val="24"/>
         </w:rPr>
-        <w:t xml:space="preserve">The patient also will be remind to meet </w:t>
+        <w:t>.</w:t>
       </w:r>
       <w:r>
         <w:rPr>
@@ -12305,7 +12341,34 @@
           <w:sz w:val="24"/>
           <w:szCs w:val="24"/>
         </w:rPr>
+        <w:t xml:space="preserve"> </w:t>
+      </w:r>
+      <w:r>
+        <w:rPr>
+          <w:rFonts w:ascii="Cambria" w:eastAsia="Cambria" w:hAnsi="Cambria" w:cs="Cambria"/>
+          <w:color w:val="FF0000"/>
+          <w:sz w:val="24"/>
+          <w:szCs w:val="24"/>
+        </w:rPr>
+        <w:t xml:space="preserve">The patient also will be remind to meet </w:t>
+      </w:r>
+      <w:r>
+        <w:rPr>
+          <w:rFonts w:ascii="Cambria" w:eastAsia="Cambria" w:hAnsi="Cambria" w:cs="Cambria"/>
+          <w:color w:val="FF0000"/>
+          <w:sz w:val="24"/>
+          <w:szCs w:val="24"/>
+        </w:rPr>
         <w:t>appointment with doctor, etc.</w:t>
+      </w:r>
+      <w:r>
+        <w:rPr>
+          <w:rFonts w:ascii="Cambria" w:eastAsia="Cambria" w:hAnsi="Cambria" w:cs="Cambria"/>
+          <w:color w:val="FF0000"/>
+          <w:sz w:val="24"/>
+          <w:szCs w:val="24"/>
+        </w:rPr>
+        <w:t xml:space="preserve"> </w:t>
       </w:r>
     </w:p>
     <w:p>
@@ -12685,8 +12748,6 @@
         </w:rPr>
         <w:t xml:space="preserve"> The nurse and the doctor is same.</w:t>
       </w:r>
-      <w:bookmarkStart w:id="25" w:name="_GoBack"/>
-      <w:bookmarkEnd w:id="25"/>
       <w:r>
         <w:rPr>
           <w:rFonts w:asciiTheme="majorHAnsi" w:eastAsia="Cambria" w:hAnsiTheme="majorHAnsi" w:cs="Cambria"/>
@@ -12817,7 +12878,7 @@
     <w:p>
       <w:pPr>
         <w:spacing w:before="2"/>
-        <w:ind w:left="1890" w:right="168"/>
+        <w:ind w:left="1890" w:right="168" w:firstLine="270"/>
         <w:jc w:val="both"/>
         <w:rPr>
           <w:rFonts w:ascii="Cambria" w:eastAsia="Cambria" w:hAnsi="Cambria" w:cs="Cambria"/>
@@ -12833,7 +12894,7 @@
           <w:sz w:val="24"/>
           <w:szCs w:val="24"/>
         </w:rPr>
-        <w:t>[</w:t>
+        <w:t xml:space="preserve">According to technologies researched, we </w:t>
       </w:r>
       <w:r>
         <w:rPr>
@@ -12842,7 +12903,7 @@
           <w:sz w:val="24"/>
           <w:szCs w:val="24"/>
         </w:rPr>
-        <w:t>uncompleted</w:t>
+        <w:t>found</w:t>
       </w:r>
       <w:r>
         <w:rPr>
@@ -12851,17 +12912,212 @@
           <w:sz w:val="24"/>
           <w:szCs w:val="24"/>
         </w:rPr>
-        <w:t>]</w:t>
+        <w:t xml:space="preserve"> that wristband is a good solution for tracking fat patient’s act</w:t>
+      </w:r>
+      <w:r>
+        <w:rPr>
+          <w:rFonts w:ascii="Cambria" w:eastAsia="Cambria" w:hAnsi="Cambria" w:cs="Cambria"/>
+          <w:color w:val="FF0000"/>
+          <w:sz w:val="24"/>
+          <w:szCs w:val="24"/>
+        </w:rPr>
+        <w:t xml:space="preserve">ivity. </w:t>
+      </w:r>
+      <w:r>
+        <w:rPr>
+          <w:rFonts w:ascii="Cambria" w:eastAsia="Cambria" w:hAnsi="Cambria" w:cs="Cambria"/>
+          <w:color w:val="FF0000"/>
+          <w:sz w:val="24"/>
+          <w:szCs w:val="24"/>
+        </w:rPr>
+        <w:t xml:space="preserve">We use basic feature of a wristband to supply the doctor all necessary information about patient’s </w:t>
+      </w:r>
+      <w:r>
+        <w:rPr>
+          <w:rFonts w:ascii="Cambria" w:eastAsia="Cambria" w:hAnsi="Cambria" w:cs="Cambria"/>
+          <w:color w:val="FF0000"/>
+          <w:sz w:val="24"/>
+          <w:szCs w:val="24"/>
+        </w:rPr>
+        <w:lastRenderedPageBreak/>
+        <w:t>activity every day.</w:t>
+      </w:r>
+      <w:r>
+        <w:rPr>
+          <w:rFonts w:ascii="Cambria" w:eastAsia="Cambria" w:hAnsi="Cambria" w:cs="Cambria"/>
+          <w:color w:val="FF0000"/>
+          <w:sz w:val="24"/>
+          <w:szCs w:val="24"/>
+        </w:rPr>
+        <w:t xml:space="preserve"> Therefore, the doctor can give a suggestion to patient</w:t>
+      </w:r>
+      <w:r>
+        <w:rPr>
+          <w:rFonts w:ascii="Cambria" w:eastAsia="Cambria" w:hAnsi="Cambria" w:cs="Cambria"/>
+          <w:color w:val="FF0000"/>
+          <w:sz w:val="24"/>
+          <w:szCs w:val="24"/>
+        </w:rPr>
+        <w:t>, or make change to the treatment plan</w:t>
+      </w:r>
+      <w:r>
+        <w:rPr>
+          <w:rFonts w:ascii="Cambria" w:eastAsia="Cambria" w:hAnsi="Cambria" w:cs="Cambria"/>
+          <w:color w:val="FF0000"/>
+          <w:sz w:val="24"/>
+          <w:szCs w:val="24"/>
+        </w:rPr>
+        <w:t>.</w:t>
       </w:r>
     </w:p>
     <w:p>
       <w:pPr>
+        <w:ind w:left="1080" w:firstLine="720"/>
+        <w:rPr>
+          <w:color w:val="FF0000"/>
+          <w:sz w:val="24"/>
+          <w:szCs w:val="24"/>
+        </w:rPr>
+      </w:pPr>
+      <w:r>
+        <w:rPr>
+          <w:color w:val="FF0000"/>
+          <w:sz w:val="24"/>
+          <w:szCs w:val="24"/>
+        </w:rPr>
+        <w:t>We also build a high available webserver to maintain the main system to work 24/7 to make sure that if mobile applications need access to the information there will be always available.</w:t>
+      </w:r>
+    </w:p>
+    <w:p>
+      <w:pPr>
+        <w:ind w:left="1080" w:firstLine="720"/>
+        <w:rPr>
+          <w:color w:val="FF0000"/>
+          <w:sz w:val="24"/>
+          <w:szCs w:val="24"/>
+        </w:rPr>
+      </w:pPr>
+      <w:r>
+        <w:rPr>
+          <w:color w:val="FF0000"/>
+          <w:sz w:val="24"/>
+          <w:szCs w:val="24"/>
+        </w:rPr>
+        <w:t>We assign responsibility in vertical to make sure if any member in this problem cannot continue to work in our team there will be the least harmful to the project processes.</w:t>
+      </w:r>
+    </w:p>
+    <w:p>
+      <w:pPr>
+        <w:ind w:left="1080" w:firstLine="720"/>
+      </w:pPr>
+      <w:r>
+        <w:rPr>
+          <w:color w:val="FF0000"/>
+          <w:sz w:val="24"/>
+          <w:szCs w:val="24"/>
+        </w:rPr>
+        <w:t xml:space="preserve">Our system includes </w:t>
+      </w:r>
+      <w:r>
+        <w:rPr>
+          <w:color w:val="FF0000"/>
+          <w:sz w:val="24"/>
+          <w:szCs w:val="24"/>
+        </w:rPr>
+        <w:t>two</w:t>
+      </w:r>
+      <w:r>
+        <w:rPr>
+          <w:color w:val="FF0000"/>
+          <w:sz w:val="24"/>
+          <w:szCs w:val="24"/>
+        </w:rPr>
+        <w:t xml:space="preserve"> main subsystems: an online website for </w:t>
+      </w:r>
+      <w:r>
+        <w:rPr>
+          <w:color w:val="FF0000"/>
+          <w:sz w:val="24"/>
+          <w:szCs w:val="24"/>
+        </w:rPr>
+        <w:t xml:space="preserve">the </w:t>
+      </w:r>
+      <w:r>
+        <w:rPr>
+          <w:color w:val="FF0000"/>
+          <w:sz w:val="24"/>
+          <w:szCs w:val="24"/>
+        </w:rPr>
+        <w:t xml:space="preserve">doctor, </w:t>
+      </w:r>
+      <w:r>
+        <w:rPr>
+          <w:color w:val="FF0000"/>
+          <w:sz w:val="24"/>
+          <w:szCs w:val="24"/>
+        </w:rPr>
+        <w:t xml:space="preserve">the </w:t>
+      </w:r>
+      <w:r>
+        <w:rPr>
+          <w:color w:val="FF0000"/>
+          <w:sz w:val="24"/>
+          <w:szCs w:val="24"/>
+        </w:rPr>
+        <w:t>nurse and admin</w:t>
+      </w:r>
+      <w:r>
+        <w:rPr>
+          <w:color w:val="FF0000"/>
+          <w:sz w:val="24"/>
+          <w:szCs w:val="24"/>
+        </w:rPr>
+        <w:t xml:space="preserve">, a mobile application for </w:t>
+      </w:r>
+      <w:r>
+        <w:rPr>
+          <w:color w:val="FF0000"/>
+          <w:sz w:val="24"/>
+          <w:szCs w:val="24"/>
+        </w:rPr>
+        <w:t xml:space="preserve">the </w:t>
+      </w:r>
+      <w:r>
+        <w:rPr>
+          <w:color w:val="FF0000"/>
+          <w:sz w:val="24"/>
+          <w:szCs w:val="24"/>
+        </w:rPr>
+        <w:t>patient</w:t>
+      </w:r>
+      <w:r>
+        <w:t>.</w:t>
+      </w:r>
+    </w:p>
+    <w:p>
+      <w:pPr>
+        <w:ind w:left="1080" w:firstLine="720"/>
+        <w:rPr>
+          <w:color w:val="FF0000"/>
+          <w:sz w:val="24"/>
+          <w:szCs w:val="24"/>
+        </w:rPr>
+      </w:pPr>
+    </w:p>
+    <w:p>
+      <w:pPr>
         <w:pStyle w:val="Heading5"/>
         <w:ind w:left="3330" w:hanging="900"/>
         <w:rPr>
           <w:rFonts w:asciiTheme="majorHAnsi" w:eastAsia="Cambria" w:hAnsiTheme="majorHAnsi"/>
         </w:rPr>
       </w:pPr>
+      <w:r>
+        <w:rPr>
+          <w:rFonts w:asciiTheme="majorHAnsi" w:eastAsia="Cambria" w:hAnsiTheme="majorHAnsi"/>
+        </w:rPr>
+        <w:t xml:space="preserve"> </w:t>
+      </w:r>
       <w:r>
         <w:rPr>
           <w:rFonts w:asciiTheme="majorHAnsi" w:eastAsia="Cambria" w:hAnsiTheme="majorHAnsi"/>
@@ -12940,7 +13196,6 @@
           <w:sz w:val="24"/>
           <w:szCs w:val="24"/>
         </w:rPr>
-        <w:lastRenderedPageBreak/>
         <w:t xml:space="preserve">Remind </w:t>
       </w:r>
       <w:r>
@@ -13639,39 +13894,105 @@
     </w:p>
     <w:p>
       <w:pPr>
-        <w:pStyle w:val="ListParagraph"/>
-        <w:numPr>
-          <w:ilvl w:val="0"/>
-          <w:numId w:val="13"/>
-        </w:numPr>
-        <w:spacing w:before="79"/>
-        <w:ind w:left="2340" w:right="166" w:hanging="270"/>
-        <w:jc w:val="both"/>
-        <w:rPr>
-          <w:rFonts w:ascii="Cambria" w:eastAsia="Cambria" w:hAnsi="Cambria" w:cs="Cambria"/>
-          <w:color w:val="FF0000"/>
-          <w:sz w:val="24"/>
-          <w:szCs w:val="24"/>
-        </w:rPr>
-      </w:pPr>
-      <w:r>
-        <w:rPr>
-          <w:rFonts w:ascii="Cambria" w:eastAsia="Cambria" w:hAnsi="Cambria" w:cs="Cambria"/>
-          <w:color w:val="FF0000"/>
-          <w:sz w:val="24"/>
-          <w:szCs w:val="24"/>
-        </w:rPr>
-        <w:t>[remain]</w:t>
-      </w:r>
-    </w:p>
-    <w:p>
-      <w:pPr>
-        <w:spacing w:before="2" w:line="120" w:lineRule="exact"/>
-        <w:rPr>
-          <w:sz w:val="12"/>
-          <w:szCs w:val="12"/>
-        </w:rPr>
-      </w:pPr>
+        <w:ind w:left="2160"/>
+        <w:rPr>
+          <w:sz w:val="24"/>
+          <w:szCs w:val="24"/>
+        </w:rPr>
+      </w:pPr>
+      <w:r>
+        <w:rPr>
+          <w:sz w:val="24"/>
+          <w:szCs w:val="24"/>
+        </w:rPr>
+        <w:t>This system is used for a patient in the age from 20 to 60 years old only. E</w:t>
+      </w:r>
+      <w:r>
+        <w:rPr>
+          <w:sz w:val="24"/>
+          <w:szCs w:val="24"/>
+        </w:rPr>
+        <w:t>specially</w:t>
+      </w:r>
+      <w:r>
+        <w:rPr>
+          <w:sz w:val="24"/>
+          <w:szCs w:val="24"/>
+        </w:rPr>
+        <w:t xml:space="preserve">, we recommended that our system is focus on common </w:t>
+      </w:r>
+      <w:r>
+        <w:rPr>
+          <w:sz w:val="24"/>
+          <w:szCs w:val="24"/>
+        </w:rPr>
+        <w:t xml:space="preserve">and easy to treat </w:t>
+      </w:r>
+      <w:r>
+        <w:rPr>
+          <w:sz w:val="24"/>
+          <w:szCs w:val="24"/>
+        </w:rPr>
+        <w:t xml:space="preserve">diseases, such as: flu, fat, etc. </w:t>
+      </w:r>
+      <w:r>
+        <w:rPr>
+          <w:sz w:val="24"/>
+          <w:szCs w:val="24"/>
+        </w:rPr>
+        <w:t>A</w:t>
+      </w:r>
+      <w:r>
+        <w:rPr>
+          <w:sz w:val="24"/>
+          <w:szCs w:val="24"/>
+        </w:rPr>
+        <w:t xml:space="preserve">ny </w:t>
+      </w:r>
+      <w:r>
+        <w:rPr>
+          <w:sz w:val="24"/>
+          <w:szCs w:val="24"/>
+        </w:rPr>
+        <w:t>complex</w:t>
+      </w:r>
+      <w:r>
+        <w:rPr>
+          <w:sz w:val="24"/>
+          <w:szCs w:val="24"/>
+        </w:rPr>
+        <w:t xml:space="preserve"> and difficult to treat disease, require more human resources or high technology equipment</w:t>
+      </w:r>
+      <w:r>
+        <w:rPr>
+          <w:sz w:val="24"/>
+          <w:szCs w:val="24"/>
+        </w:rPr>
+        <w:t xml:space="preserve">, such as cancer, </w:t>
+      </w:r>
+      <w:r>
+        <w:rPr>
+          <w:sz w:val="24"/>
+          <w:szCs w:val="24"/>
+        </w:rPr>
+        <w:t>HIV/AIDS</w:t>
+      </w:r>
+      <w:r>
+        <w:rPr>
+          <w:sz w:val="24"/>
+          <w:szCs w:val="24"/>
+        </w:rPr>
+        <w:t>…</w:t>
+      </w:r>
+      <w:bookmarkStart w:id="25" w:name="_GoBack"/>
+      <w:bookmarkEnd w:id="25"/>
+      <w:r>
+        <w:rPr>
+          <w:sz w:val="24"/>
+          <w:szCs w:val="24"/>
+        </w:rPr>
+        <w:t xml:space="preserve"> is no support in this system.</w:t>
+      </w:r>
     </w:p>
     <w:p>
       <w:pPr>
@@ -14003,6 +14324,7 @@
                 <w:sz w:val="24"/>
                 <w:szCs w:val="24"/>
               </w:rPr>
+              <w:lastRenderedPageBreak/>
               <w:t>Hardware</w:t>
             </w:r>
           </w:p>
@@ -14839,7 +15161,6 @@
                 <w:sz w:val="24"/>
                 <w:szCs w:val="24"/>
               </w:rPr>
-              <w:lastRenderedPageBreak/>
               <w:t>Computer Memory</w:t>
             </w:r>
           </w:p>
@@ -17000,6 +17321,7 @@
         <w:rPr>
           <w:noProof/>
         </w:rPr>
+        <w:lastRenderedPageBreak/>
         <w:drawing>
           <wp:inline distT="0" distB="0" distL="0" distR="0" wp14:anchorId="575B3EA9" wp14:editId="627FCAD6">
             <wp:extent cx="3233625" cy="2103120"/>
@@ -17612,16 +17934,7 @@
                 <w:sz w:val="24"/>
                 <w:szCs w:val="24"/>
               </w:rPr>
-              <w:t xml:space="preserve">Control the </w:t>
-            </w:r>
-            <w:r>
-              <w:rPr>
-                <w:rFonts w:ascii="Cambria" w:hAnsi="Cambria"/>
-                <w:sz w:val="24"/>
-                <w:szCs w:val="24"/>
-              </w:rPr>
-              <w:lastRenderedPageBreak/>
-              <w:t xml:space="preserve">development process </w:t>
+              <w:t xml:space="preserve">Control the development process </w:t>
             </w:r>
           </w:p>
           <w:p>
@@ -17671,7 +17984,6 @@
                 <w:sz w:val="24"/>
                 <w:szCs w:val="24"/>
               </w:rPr>
-              <w:lastRenderedPageBreak/>
               <w:t>2</w:t>
             </w:r>
           </w:p>
@@ -18642,6 +18954,7 @@
                 <w:sz w:val="24"/>
                 <w:szCs w:val="24"/>
               </w:rPr>
+              <w:lastRenderedPageBreak/>
               <w:t>Designing database</w:t>
             </w:r>
           </w:p>
@@ -18747,6 +19060,7 @@
           <w:sz w:val="24"/>
           <w:szCs w:val="24"/>
         </w:rPr>
+        <w:lastRenderedPageBreak/>
         <w:t xml:space="preserve">Table </w:t>
       </w:r>
       <w:r>
@@ -19318,7 +19632,6 @@
         <w:rPr>
           <w:rFonts w:eastAsia="Calibri"/>
         </w:rPr>
-        <w:lastRenderedPageBreak/>
         <w:t>Project Management Plan</w:t>
       </w:r>
       <w:bookmarkEnd w:id="35"/>
@@ -24764,6 +25077,7 @@
                 <w:sz w:val="24"/>
                 <w:szCs w:val="24"/>
               </w:rPr>
+              <w:lastRenderedPageBreak/>
               <w:t>T</w:t>
             </w:r>
             <w:r>
@@ -27975,7 +28289,6 @@
                 <w:sz w:val="24"/>
                 <w:szCs w:val="24"/>
               </w:rPr>
-              <w:lastRenderedPageBreak/>
               <w:t>2.</w:t>
             </w:r>
             <w:r>
@@ -31583,6 +31896,7 @@
           <w:sz w:val="24"/>
           <w:szCs w:val="24"/>
         </w:rPr>
+        <w:lastRenderedPageBreak/>
         <w:t xml:space="preserve">Table </w:t>
       </w:r>
       <w:r>
@@ -33972,7 +34286,6 @@
         <w:rPr>
           <w:rFonts w:eastAsia="Cambria"/>
         </w:rPr>
-        <w:lastRenderedPageBreak/>
         <w:t>P</w:t>
       </w:r>
       <w:r>
@@ -36571,6 +36884,7 @@
           <w:sz w:val="24"/>
           <w:szCs w:val="24"/>
         </w:rPr>
+        <w:lastRenderedPageBreak/>
         <w:t>Variable names should be short yet meaningful. The choice of a variable name should be</w:t>
       </w:r>
       <w:r>
@@ -36895,7 +37209,6 @@
           <w:sz w:val="24"/>
           <w:szCs w:val="24"/>
         </w:rPr>
-        <w:lastRenderedPageBreak/>
         <w:t>Doc comments describe Java classes, interfaces, constructors, methods, and fields. Each doc comment is set inside the comment delimiters /**...*/, with one comment per class, interface, or member</w:t>
       </w:r>
       <w:r>
@@ -37214,7 +37527,7 @@
           <w:rPr>
             <w:noProof/>
           </w:rPr>
-          <w:t>12</w:t>
+          <w:t>13</w:t>
         </w:r>
         <w:r>
           <w:rPr>
@@ -42432,7 +42745,7 @@
 </file>
 
 <file path=customXml/itemProps1.xml><?xml version="1.0" encoding="utf-8"?>
-<ds:datastoreItem xmlns:ds="http://schemas.openxmlformats.org/officeDocument/2006/customXml" ds:itemID="{E59722DF-D8EB-4361-A9C0-55C9C5459CAA}">
+<ds:datastoreItem xmlns:ds="http://schemas.openxmlformats.org/officeDocument/2006/customXml" ds:itemID="{0F1C7ACC-7DB5-4870-B242-59B6ADADBDA6}">
   <ds:schemaRefs>
     <ds:schemaRef ds:uri="http://schemas.openxmlformats.org/officeDocument/2006/bibliography"/>
   </ds:schemaRefs>

</xml_diff>

<commit_message>
update report 2, completed The Proposed system, awaiting to review
</commit_message>
<xml_diff>
--- a/docs/Reports/Report2_G3.docx
+++ b/docs/Reports/Report2_G3.docx
@@ -1,6 +1,6 @@
 
 <file path=word/document.xml><?xml version="1.0" encoding="utf-8"?>
-<w:document xmlns:wpc="http://schemas.microsoft.com/office/word/2010/wordprocessingCanvas" xmlns:mc="http://schemas.openxmlformats.org/markup-compatibility/2006" xmlns:o="urn:schemas-microsoft-com:office:office" xmlns:r="http://schemas.openxmlformats.org/officeDocument/2006/relationships" xmlns:m="http://schemas.openxmlformats.org/officeDocument/2006/math" xmlns:v="urn:schemas-microsoft-com:vml" xmlns:wp14="http://schemas.microsoft.com/office/word/2010/wordprocessingDrawing" xmlns:wp="http://schemas.openxmlformats.org/drawingml/2006/wordprocessingDrawing" xmlns:w10="urn:schemas-microsoft-com:office:word" xmlns:w="http://schemas.openxmlformats.org/wordprocessingml/2006/main" xmlns:w14="http://schemas.microsoft.com/office/word/2010/wordml" xmlns:wpg="http://schemas.microsoft.com/office/word/2010/wordprocessingGroup" xmlns:wpi="http://schemas.microsoft.com/office/word/2010/wordprocessingInk" xmlns:wne="http://schemas.microsoft.com/office/word/2006/wordml" xmlns:wps="http://schemas.microsoft.com/office/word/2010/wordprocessingShape" mc:Ignorable="w14 wp14">
+<w:document xmlns:wpc="http://schemas.microsoft.com/office/word/2010/wordprocessingCanvas" xmlns:mc="http://schemas.openxmlformats.org/markup-compatibility/2006" xmlns:o="urn:schemas-microsoft-com:office:office" xmlns:r="http://schemas.openxmlformats.org/officeDocument/2006/relationships" xmlns:m="http://schemas.openxmlformats.org/officeDocument/2006/math" xmlns:v="urn:schemas-microsoft-com:vml" xmlns:wp14="http://schemas.microsoft.com/office/word/2010/wordprocessingDrawing" xmlns:wp="http://schemas.openxmlformats.org/drawingml/2006/wordprocessingDrawing" xmlns:w10="urn:schemas-microsoft-com:office:word" xmlns:w="http://schemas.openxmlformats.org/wordprocessingml/2006/main" xmlns:w14="http://schemas.microsoft.com/office/word/2010/wordml" xmlns:w15="http://schemas.microsoft.com/office/word/2012/wordml" xmlns:wpg="http://schemas.microsoft.com/office/word/2010/wordprocessingGroup" xmlns:wpi="http://schemas.microsoft.com/office/word/2010/wordprocessingInk" xmlns:wne="http://schemas.microsoft.com/office/word/2006/wordml" xmlns:wps="http://schemas.microsoft.com/office/word/2010/wordprocessingShape" mc:Ignorable="w14 w15 wp14">
   <w:body>
     <w:p>
       <w:pPr>
@@ -37,7 +37,7 @@
             <o:lock v:ext="edit" aspectratio="t"/>
           </v:shapetype>
           <v:shape id="_x0000_s1117" type="#_x0000_t75" style="position:absolute;left:0;text-align:left;margin-left:99.25pt;margin-top:4.85pt;width:220.5pt;height:61.5pt;z-index:-3234;mso-position-horizontal-relative:page">
-            <v:imagedata r:id="rId9" o:title=""/>
+            <v:imagedata r:id="rId8" o:title=""/>
             <w10:wrap anchorx="page"/>
           </v:shape>
         </w:pict>
@@ -1446,7 +1446,7 @@
           <w:szCs w:val="26"/>
         </w:rPr>
         <w:sectPr>
-          <w:footerReference w:type="default" r:id="rId10"/>
+          <w:footerReference w:type="default" r:id="rId9"/>
           <w:pgSz w:w="11920" w:h="16840"/>
           <w:pgMar w:top="1300" w:right="820" w:bottom="280" w:left="1440" w:header="0" w:footer="279" w:gutter="0"/>
           <w:cols w:space="720"/>
@@ -10899,7 +10899,23 @@
           <w:sz w:val="24"/>
           <w:szCs w:val="24"/>
         </w:rPr>
-        <w:t>Admin can manage nurse, doctor and patient account.</w:t>
+        <w:t>Admin can manage nurse, doctor</w:t>
+      </w:r>
+      <w:r>
+        <w:rPr>
+          <w:rFonts w:ascii="Cambria" w:hAnsi="Cambria" w:cs="Times New Roman"/>
+          <w:sz w:val="24"/>
+          <w:szCs w:val="24"/>
+        </w:rPr>
+        <w:t>, staff</w:t>
+      </w:r>
+      <w:r>
+        <w:rPr>
+          <w:rFonts w:ascii="Cambria" w:hAnsi="Cambria" w:cs="Times New Roman"/>
+          <w:sz w:val="24"/>
+          <w:szCs w:val="24"/>
+        </w:rPr>
+        <w:t xml:space="preserve"> and patient account.</w:t>
       </w:r>
     </w:p>
     <w:p>
@@ -10946,7 +10962,17 @@
           <w:sz w:val="24"/>
           <w:szCs w:val="24"/>
         </w:rPr>
-        <w:t xml:space="preserve"> can manage supported devices, such as add new device specification to database.</w:t>
+        <w:t xml:space="preserve"> can manage supported devices</w:t>
+      </w:r>
+      <w:bookmarkStart w:id="18" w:name="_GoBack"/>
+      <w:bookmarkEnd w:id="18"/>
+      <w:r>
+        <w:rPr>
+          <w:rFonts w:ascii="Cambria" w:hAnsi="Cambria" w:cs="Times New Roman"/>
+          <w:sz w:val="24"/>
+          <w:szCs w:val="24"/>
+        </w:rPr>
+        <w:t xml:space="preserve"> such as add new device specification to database.</w:t>
       </w:r>
     </w:p>
     <w:p>
@@ -10956,8 +10982,8 @@
           <w:rFonts w:ascii="Cambria" w:hAnsi="Cambria" w:cs="Times New Roman"/>
         </w:rPr>
       </w:pPr>
-      <w:bookmarkStart w:id="18" w:name="_Toc429595562"/>
-      <w:bookmarkStart w:id="19" w:name="_Toc430338402"/>
+      <w:bookmarkStart w:id="19" w:name="_Toc429595562"/>
+      <w:bookmarkStart w:id="20" w:name="_Toc430338402"/>
       <w:r>
         <w:rPr>
           <w:rFonts w:ascii="Cambria" w:hAnsi="Cambria" w:cs="Times New Roman"/>
@@ -10970,8 +10996,8 @@
         </w:rPr>
         <w:t>.</w:t>
       </w:r>
-      <w:bookmarkEnd w:id="18"/>
       <w:bookmarkEnd w:id="19"/>
+      <w:bookmarkEnd w:id="20"/>
     </w:p>
     <w:p>
       <w:pPr>
@@ -11117,7 +11143,7 @@
         </w:rPr>
         <w:t xml:space="preserve"> </w:t>
       </w:r>
-      <w:bookmarkStart w:id="20" w:name="_Toc430338403"/>
+      <w:bookmarkStart w:id="21" w:name="_Toc430338403"/>
       <w:r>
         <w:rPr>
           <w:rFonts w:ascii="Cambria" w:eastAsia="Cambria" w:hAnsi="Cambria" w:cs="Times New Roman"/>
@@ -11223,7 +11249,7 @@
         </w:rPr>
         <w:t>y</w:t>
       </w:r>
-      <w:bookmarkEnd w:id="20"/>
+      <w:bookmarkEnd w:id="21"/>
     </w:p>
     <w:tbl>
       <w:tblPr>
@@ -12027,13 +12053,13 @@
           <w:szCs w:val="24"/>
         </w:rPr>
         <w:sectPr>
-          <w:footerReference w:type="default" r:id="rId11"/>
+          <w:footerReference w:type="default" r:id="rId10"/>
           <w:pgSz w:w="11920" w:h="16840"/>
           <w:pgMar w:top="1560" w:right="920" w:bottom="280" w:left="1440" w:header="0" w:footer="792" w:gutter="0"/>
           <w:cols w:space="720"/>
         </w:sectPr>
       </w:pPr>
-      <w:bookmarkStart w:id="21" w:name="_Toc408811660"/>
+      <w:bookmarkStart w:id="22" w:name="_Toc408811660"/>
       <w:r>
         <w:rPr>
           <w:rFonts w:ascii="Cambria" w:hAnsi="Cambria" w:cs="Times New Roman"/>
@@ -12091,7 +12117,7 @@
         </w:rPr>
         <w:t xml:space="preserve"> Roles and Responsibility</w:t>
       </w:r>
-      <w:bookmarkEnd w:id="21"/>
+      <w:bookmarkEnd w:id="22"/>
     </w:p>
     <w:p>
       <w:pPr>
@@ -12140,7 +12166,7 @@
           <w:rFonts w:ascii="Cambria" w:eastAsia="Cambria" w:hAnsi="Cambria" w:cs="Times New Roman"/>
         </w:rPr>
       </w:pPr>
-      <w:bookmarkStart w:id="22" w:name="_Toc430338404"/>
+      <w:bookmarkStart w:id="23" w:name="_Toc430338404"/>
       <w:r>
         <w:rPr>
           <w:rFonts w:ascii="Cambria" w:eastAsia="Cambria" w:hAnsi="Cambria" w:cs="Times New Roman"/>
@@ -12225,386 +12251,277 @@
           <w:rFonts w:ascii="Cambria" w:eastAsia="Cambria" w:hAnsi="Cambria" w:cs="Times New Roman"/>
         </w:rPr>
         <w:t>n</w:t>
-      </w:r>
-      <w:bookmarkEnd w:id="22"/>
-    </w:p>
-    <w:p>
-      <w:pPr>
-        <w:pStyle w:val="Heading2"/>
-        <w:ind w:left="1620" w:hanging="450"/>
-        <w:rPr>
-          <w:rFonts w:ascii="Cambria" w:eastAsia="Cambria" w:hAnsi="Cambria" w:cs="Times New Roman"/>
-        </w:rPr>
-      </w:pPr>
-      <w:bookmarkStart w:id="23" w:name="_Toc430338405"/>
-      <w:r>
-        <w:rPr>
-          <w:rFonts w:ascii="Cambria" w:eastAsia="Cambria" w:hAnsi="Cambria" w:cs="Times New Roman"/>
-        </w:rPr>
-        <w:t>Pro</w:t>
-      </w:r>
-      <w:r>
-        <w:rPr>
-          <w:rFonts w:ascii="Cambria" w:eastAsia="Cambria" w:hAnsi="Cambria" w:cs="Times New Roman"/>
-          <w:spacing w:val="1"/>
-        </w:rPr>
-        <w:t>b</w:t>
-      </w:r>
-      <w:r>
-        <w:rPr>
-          <w:rFonts w:ascii="Cambria" w:eastAsia="Cambria" w:hAnsi="Cambria" w:cs="Times New Roman"/>
-        </w:rPr>
-        <w:t>l</w:t>
-      </w:r>
-      <w:r>
-        <w:rPr>
-          <w:rFonts w:ascii="Cambria" w:eastAsia="Cambria" w:hAnsi="Cambria" w:cs="Times New Roman"/>
-          <w:spacing w:val="1"/>
-        </w:rPr>
-        <w:t>e</w:t>
-      </w:r>
-      <w:r>
-        <w:rPr>
-          <w:rFonts w:ascii="Cambria" w:eastAsia="Cambria" w:hAnsi="Cambria" w:cs="Times New Roman"/>
-        </w:rPr>
-        <w:t>m</w:t>
-      </w:r>
-      <w:r>
-        <w:rPr>
-          <w:rFonts w:ascii="Cambria" w:eastAsia="Cambria" w:hAnsi="Cambria" w:cs="Times New Roman"/>
-          <w:spacing w:val="-13"/>
-        </w:rPr>
-        <w:t xml:space="preserve"> </w:t>
-      </w:r>
-      <w:r>
-        <w:rPr>
-          <w:rFonts w:ascii="Cambria" w:eastAsia="Cambria" w:hAnsi="Cambria" w:cs="Times New Roman"/>
-          <w:w w:val="99"/>
-        </w:rPr>
-        <w:t>D</w:t>
-      </w:r>
-      <w:r>
-        <w:rPr>
-          <w:rFonts w:ascii="Cambria" w:eastAsia="Cambria" w:hAnsi="Cambria" w:cs="Times New Roman"/>
-          <w:spacing w:val="1"/>
-          <w:w w:val="99"/>
-        </w:rPr>
-        <w:t>e</w:t>
-      </w:r>
-      <w:r>
-        <w:rPr>
-          <w:rFonts w:ascii="Cambria" w:eastAsia="Cambria" w:hAnsi="Cambria" w:cs="Times New Roman"/>
-          <w:w w:val="99"/>
-        </w:rPr>
-        <w:t>f</w:t>
-      </w:r>
-      <w:r>
-        <w:rPr>
-          <w:rFonts w:ascii="Cambria" w:eastAsia="Cambria" w:hAnsi="Cambria" w:cs="Times New Roman"/>
-          <w:spacing w:val="2"/>
-          <w:w w:val="99"/>
-        </w:rPr>
-        <w:t>i</w:t>
-      </w:r>
-      <w:r>
-        <w:rPr>
-          <w:rFonts w:ascii="Cambria" w:eastAsia="Cambria" w:hAnsi="Cambria" w:cs="Times New Roman"/>
-          <w:w w:val="99"/>
-        </w:rPr>
-        <w:t>nit</w:t>
-      </w:r>
-      <w:r>
-        <w:rPr>
-          <w:rFonts w:ascii="Cambria" w:eastAsia="Cambria" w:hAnsi="Cambria" w:cs="Times New Roman"/>
-          <w:spacing w:val="1"/>
-          <w:w w:val="99"/>
-        </w:rPr>
-        <w:t>i</w:t>
-      </w:r>
-      <w:r>
-        <w:rPr>
-          <w:rFonts w:ascii="Cambria" w:eastAsia="Cambria" w:hAnsi="Cambria" w:cs="Times New Roman"/>
-          <w:w w:val="99"/>
-        </w:rPr>
-        <w:t>on</w:t>
       </w:r>
       <w:bookmarkEnd w:id="23"/>
     </w:p>
     <w:p>
       <w:pPr>
-        <w:pStyle w:val="Heading3"/>
-        <w:rPr>
-          <w:rFonts w:ascii="Cambria" w:hAnsi="Cambria" w:cs="Times New Roman"/>
-        </w:rPr>
-      </w:pPr>
-      <w:bookmarkStart w:id="24" w:name="_Toc430338406"/>
-      <w:r>
-        <w:rPr>
-          <w:rFonts w:ascii="Cambria" w:hAnsi="Cambria" w:cs="Times New Roman"/>
-          <w:spacing w:val="-1"/>
-        </w:rPr>
-        <w:t>N</w:t>
-      </w:r>
-      <w:r>
-        <w:rPr>
-          <w:rFonts w:ascii="Cambria" w:hAnsi="Cambria" w:cs="Times New Roman"/>
+        <w:pStyle w:val="Heading2"/>
+        <w:ind w:left="1620" w:hanging="450"/>
+        <w:rPr>
+          <w:rFonts w:ascii="Cambria" w:eastAsia="Cambria" w:hAnsi="Cambria" w:cs="Times New Roman"/>
+        </w:rPr>
+      </w:pPr>
+      <w:bookmarkStart w:id="24" w:name="_Toc430338405"/>
+      <w:r>
+        <w:rPr>
+          <w:rFonts w:ascii="Cambria" w:eastAsia="Cambria" w:hAnsi="Cambria" w:cs="Times New Roman"/>
+        </w:rPr>
+        <w:t>Pro</w:t>
+      </w:r>
+      <w:r>
+        <w:rPr>
+          <w:rFonts w:ascii="Cambria" w:eastAsia="Cambria" w:hAnsi="Cambria" w:cs="Times New Roman"/>
           <w:spacing w:val="1"/>
         </w:rPr>
-        <w:t>a</w:t>
-      </w:r>
-      <w:r>
-        <w:rPr>
-          <w:rFonts w:ascii="Cambria" w:hAnsi="Cambria" w:cs="Times New Roman"/>
-        </w:rPr>
-        <w:t>me</w:t>
-      </w:r>
-      <w:r>
-        <w:rPr>
-          <w:rFonts w:ascii="Cambria" w:hAnsi="Cambria" w:cs="Times New Roman"/>
-          <w:spacing w:val="-2"/>
+        <w:t>b</w:t>
+      </w:r>
+      <w:r>
+        <w:rPr>
+          <w:rFonts w:ascii="Cambria" w:eastAsia="Cambria" w:hAnsi="Cambria" w:cs="Times New Roman"/>
+        </w:rPr>
+        <w:t>l</w:t>
+      </w:r>
+      <w:r>
+        <w:rPr>
+          <w:rFonts w:ascii="Cambria" w:eastAsia="Cambria" w:hAnsi="Cambria" w:cs="Times New Roman"/>
+          <w:spacing w:val="1"/>
+        </w:rPr>
+        <w:t>e</w:t>
+      </w:r>
+      <w:r>
+        <w:rPr>
+          <w:rFonts w:ascii="Cambria" w:eastAsia="Cambria" w:hAnsi="Cambria" w:cs="Times New Roman"/>
+        </w:rPr>
+        <w:t>m</w:t>
+      </w:r>
+      <w:r>
+        <w:rPr>
+          <w:rFonts w:ascii="Cambria" w:eastAsia="Cambria" w:hAnsi="Cambria" w:cs="Times New Roman"/>
+          <w:spacing w:val="-13"/>
         </w:rPr>
         <w:t xml:space="preserve"> </w:t>
       </w:r>
       <w:r>
         <w:rPr>
-          <w:rFonts w:ascii="Cambria" w:hAnsi="Cambria" w:cs="Times New Roman"/>
+          <w:rFonts w:ascii="Cambria" w:eastAsia="Cambria" w:hAnsi="Cambria" w:cs="Times New Roman"/>
+          <w:w w:val="99"/>
+        </w:rPr>
+        <w:t>D</w:t>
+      </w:r>
+      <w:r>
+        <w:rPr>
+          <w:rFonts w:ascii="Cambria" w:eastAsia="Cambria" w:hAnsi="Cambria" w:cs="Times New Roman"/>
           <w:spacing w:val="1"/>
-        </w:rPr>
-        <w:t>o</w:t>
-      </w:r>
-      <w:r>
-        <w:rPr>
-          <w:rFonts w:ascii="Cambria" w:hAnsi="Cambria" w:cs="Times New Roman"/>
-        </w:rPr>
-        <w:t xml:space="preserve">f </w:t>
-      </w:r>
-      <w:r>
-        <w:rPr>
-          <w:rFonts w:ascii="Cambria" w:hAnsi="Cambria" w:cs="Times New Roman"/>
-          <w:spacing w:val="-1"/>
-        </w:rPr>
-        <w:t>t</w:t>
-      </w:r>
-      <w:r>
-        <w:rPr>
-          <w:rFonts w:ascii="Cambria" w:hAnsi="Cambria" w:cs="Times New Roman"/>
-        </w:rPr>
-        <w:t>h</w:t>
-      </w:r>
-      <w:r>
-        <w:rPr>
-          <w:rFonts w:ascii="Cambria" w:hAnsi="Cambria" w:cs="Times New Roman"/>
+          <w:w w:val="99"/>
+        </w:rPr>
+        <w:t>e</w:t>
+      </w:r>
+      <w:r>
+        <w:rPr>
+          <w:rFonts w:ascii="Cambria" w:eastAsia="Cambria" w:hAnsi="Cambria" w:cs="Times New Roman"/>
+          <w:w w:val="99"/>
+        </w:rPr>
+        <w:t>f</w:t>
+      </w:r>
+      <w:r>
+        <w:rPr>
+          <w:rFonts w:ascii="Cambria" w:eastAsia="Cambria" w:hAnsi="Cambria" w:cs="Times New Roman"/>
+          <w:spacing w:val="2"/>
+          <w:w w:val="99"/>
+        </w:rPr>
+        <w:t>i</w:t>
+      </w:r>
+      <w:r>
+        <w:rPr>
+          <w:rFonts w:ascii="Cambria" w:eastAsia="Cambria" w:hAnsi="Cambria" w:cs="Times New Roman"/>
+          <w:w w:val="99"/>
+        </w:rPr>
+        <w:t>nit</w:t>
+      </w:r>
+      <w:r>
+        <w:rPr>
+          <w:rFonts w:ascii="Cambria" w:eastAsia="Cambria" w:hAnsi="Cambria" w:cs="Times New Roman"/>
           <w:spacing w:val="1"/>
+          <w:w w:val="99"/>
         </w:rPr>
         <w:t>i</w:t>
       </w:r>
       <w:r>
         <w:rPr>
-          <w:rFonts w:ascii="Cambria" w:hAnsi="Cambria" w:cs="Times New Roman"/>
-        </w:rPr>
-        <w:t>s</w:t>
-      </w:r>
-      <w:r>
-        <w:rPr>
-          <w:rFonts w:ascii="Cambria" w:hAnsi="Cambria" w:cs="Times New Roman"/>
-          <w:spacing w:val="-2"/>
-        </w:rPr>
-        <w:t xml:space="preserve"> </w:t>
-      </w:r>
-      <w:r>
-        <w:rPr>
-          <w:rFonts w:ascii="Cambria" w:hAnsi="Cambria" w:cs="Times New Roman"/>
-        </w:rPr>
-        <w:t>C</w:t>
-      </w:r>
-      <w:r>
-        <w:rPr>
-          <w:rFonts w:ascii="Cambria" w:hAnsi="Cambria" w:cs="Times New Roman"/>
-          <w:spacing w:val="-1"/>
-        </w:rPr>
-        <w:t>a</w:t>
-      </w:r>
-      <w:r>
-        <w:rPr>
-          <w:rFonts w:ascii="Cambria" w:hAnsi="Cambria" w:cs="Times New Roman"/>
-        </w:rPr>
-        <w:t>p</w:t>
-      </w:r>
-      <w:r>
-        <w:rPr>
-          <w:rFonts w:ascii="Cambria" w:hAnsi="Cambria" w:cs="Times New Roman"/>
-          <w:spacing w:val="-1"/>
-        </w:rPr>
-        <w:t>s</w:t>
-      </w:r>
-      <w:r>
-        <w:rPr>
-          <w:rFonts w:ascii="Cambria" w:hAnsi="Cambria" w:cs="Times New Roman"/>
-          <w:spacing w:val="-2"/>
-        </w:rPr>
-        <w:t>t</w:t>
-      </w:r>
-      <w:r>
-        <w:rPr>
-          <w:rFonts w:ascii="Cambria" w:hAnsi="Cambria" w:cs="Times New Roman"/>
-          <w:spacing w:val="1"/>
-        </w:rPr>
-        <w:t>o</w:t>
-      </w:r>
-      <w:r>
-        <w:rPr>
-          <w:rFonts w:ascii="Cambria" w:hAnsi="Cambria" w:cs="Times New Roman"/>
-        </w:rPr>
-        <w:t>ne</w:t>
-      </w:r>
-      <w:r>
-        <w:rPr>
-          <w:rFonts w:ascii="Cambria" w:hAnsi="Cambria" w:cs="Times New Roman"/>
-          <w:spacing w:val="1"/>
-        </w:rPr>
-        <w:t xml:space="preserve"> </w:t>
-      </w:r>
-      <w:r>
-        <w:rPr>
-          <w:rFonts w:ascii="Cambria" w:hAnsi="Cambria" w:cs="Times New Roman"/>
-        </w:rPr>
-        <w:t>P</w:t>
-      </w:r>
-      <w:r>
-        <w:rPr>
-          <w:rFonts w:ascii="Cambria" w:hAnsi="Cambria" w:cs="Times New Roman"/>
-          <w:spacing w:val="-2"/>
-        </w:rPr>
-        <w:t>r</w:t>
-      </w:r>
-      <w:r>
-        <w:rPr>
-          <w:rFonts w:ascii="Cambria" w:hAnsi="Cambria" w:cs="Times New Roman"/>
-          <w:spacing w:val="1"/>
-        </w:rPr>
-        <w:t>o</w:t>
-      </w:r>
-      <w:r>
-        <w:rPr>
-          <w:rFonts w:ascii="Cambria" w:hAnsi="Cambria" w:cs="Times New Roman"/>
-        </w:rPr>
-        <w:t>j</w:t>
-      </w:r>
-      <w:r>
-        <w:rPr>
-          <w:rFonts w:ascii="Cambria" w:hAnsi="Cambria" w:cs="Times New Roman"/>
-          <w:spacing w:val="-1"/>
-        </w:rPr>
-        <w:t>e</w:t>
-      </w:r>
-      <w:r>
-        <w:rPr>
-          <w:rFonts w:ascii="Cambria" w:hAnsi="Cambria" w:cs="Times New Roman"/>
-        </w:rPr>
-        <w:t>ct</w:t>
+          <w:rFonts w:ascii="Cambria" w:eastAsia="Cambria" w:hAnsi="Cambria" w:cs="Times New Roman"/>
+          <w:w w:val="99"/>
+        </w:rPr>
+        <w:t>on</w:t>
       </w:r>
       <w:bookmarkEnd w:id="24"/>
     </w:p>
     <w:p>
       <w:pPr>
-        <w:ind w:right="20" w:firstLine="1890"/>
-        <w:jc w:val="both"/>
-        <w:rPr>
-          <w:rFonts w:ascii="Cambria" w:eastAsia="Cambria" w:hAnsi="Cambria"/>
-          <w:sz w:val="24"/>
-          <w:szCs w:val="24"/>
-        </w:rPr>
-      </w:pPr>
-      <w:r>
-        <w:rPr>
-          <w:rFonts w:ascii="Cambria" w:eastAsia="Cambria" w:hAnsi="Cambria"/>
-          <w:sz w:val="24"/>
-          <w:szCs w:val="24"/>
-        </w:rPr>
-        <w:t>Heal Support Tracking System (HSTS)</w:t>
-      </w:r>
-      <w:r>
-        <w:rPr>
-          <w:rFonts w:ascii="Cambria" w:eastAsia="Cambria" w:hAnsi="Cambria"/>
-          <w:sz w:val="24"/>
-          <w:szCs w:val="24"/>
-        </w:rPr>
-        <w:t>.</w:t>
-      </w:r>
-    </w:p>
-    <w:p>
-      <w:pPr>
         <w:pStyle w:val="Heading3"/>
         <w:rPr>
           <w:rFonts w:ascii="Cambria" w:hAnsi="Cambria" w:cs="Times New Roman"/>
         </w:rPr>
       </w:pPr>
-      <w:bookmarkStart w:id="25" w:name="_Toc430338407"/>
+      <w:bookmarkStart w:id="25" w:name="_Toc430338406"/>
       <w:r>
         <w:rPr>
           <w:rFonts w:ascii="Cambria" w:hAnsi="Cambria" w:cs="Times New Roman"/>
-        </w:rPr>
-        <w:t>Pr</w:t>
+          <w:spacing w:val="-1"/>
+        </w:rPr>
+        <w:t>N</w:t>
       </w:r>
       <w:r>
         <w:rPr>
           <w:rFonts w:ascii="Cambria" w:hAnsi="Cambria" w:cs="Times New Roman"/>
           <w:spacing w:val="1"/>
         </w:rPr>
+        <w:t>a</w:t>
+      </w:r>
+      <w:r>
+        <w:rPr>
+          <w:rFonts w:ascii="Cambria" w:hAnsi="Cambria" w:cs="Times New Roman"/>
+        </w:rPr>
+        <w:t>me</w:t>
+      </w:r>
+      <w:r>
+        <w:rPr>
+          <w:rFonts w:ascii="Cambria" w:hAnsi="Cambria" w:cs="Times New Roman"/>
+          <w:spacing w:val="-2"/>
+        </w:rPr>
+        <w:t xml:space="preserve"> </w:t>
+      </w:r>
+      <w:r>
+        <w:rPr>
+          <w:rFonts w:ascii="Cambria" w:hAnsi="Cambria" w:cs="Times New Roman"/>
+          <w:spacing w:val="1"/>
+        </w:rPr>
         <w:t>o</w:t>
       </w:r>
       <w:r>
         <w:rPr>
           <w:rFonts w:ascii="Cambria" w:hAnsi="Cambria" w:cs="Times New Roman"/>
         </w:rPr>
-        <w:t>b</w:t>
-      </w:r>
-      <w:r>
-        <w:rPr>
-          <w:rFonts w:ascii="Cambria" w:hAnsi="Cambria" w:cs="Times New Roman"/>
-          <w:spacing w:val="-3"/>
-        </w:rPr>
-        <w:t>l</w:t>
-      </w:r>
-      <w:r>
-        <w:rPr>
-          <w:rFonts w:ascii="Cambria" w:hAnsi="Cambria" w:cs="Times New Roman"/>
-        </w:rPr>
-        <w:t>em A</w:t>
+        <w:t xml:space="preserve">f </w:t>
       </w:r>
       <w:r>
         <w:rPr>
           <w:rFonts w:ascii="Cambria" w:hAnsi="Cambria" w:cs="Times New Roman"/>
           <w:spacing w:val="-1"/>
         </w:rPr>
-        <w:t>b</w:t>
+        <w:t>t</w:t>
+      </w:r>
+      <w:r>
+        <w:rPr>
+          <w:rFonts w:ascii="Cambria" w:hAnsi="Cambria" w:cs="Times New Roman"/>
+        </w:rPr>
+        <w:t>h</w:t>
+      </w:r>
+      <w:r>
+        <w:rPr>
+          <w:rFonts w:ascii="Cambria" w:hAnsi="Cambria" w:cs="Times New Roman"/>
+          <w:spacing w:val="1"/>
+        </w:rPr>
+        <w:t>i</w:t>
+      </w:r>
+      <w:r>
+        <w:rPr>
+          <w:rFonts w:ascii="Cambria" w:hAnsi="Cambria" w:cs="Times New Roman"/>
+        </w:rPr>
+        <w:t>s</w:t>
       </w:r>
       <w:r>
         <w:rPr>
           <w:rFonts w:ascii="Cambria" w:hAnsi="Cambria" w:cs="Times New Roman"/>
           <w:spacing w:val="-2"/>
         </w:rPr>
+        <w:t xml:space="preserve"> </w:t>
+      </w:r>
+      <w:r>
+        <w:rPr>
+          <w:rFonts w:ascii="Cambria" w:hAnsi="Cambria" w:cs="Times New Roman"/>
+        </w:rPr>
+        <w:t>C</w:t>
+      </w:r>
+      <w:r>
+        <w:rPr>
+          <w:rFonts w:ascii="Cambria" w:hAnsi="Cambria" w:cs="Times New Roman"/>
+          <w:spacing w:val="-1"/>
+        </w:rPr>
+        <w:t>a</w:t>
+      </w:r>
+      <w:r>
+        <w:rPr>
+          <w:rFonts w:ascii="Cambria" w:hAnsi="Cambria" w:cs="Times New Roman"/>
+        </w:rPr>
+        <w:t>p</w:t>
+      </w:r>
+      <w:r>
+        <w:rPr>
+          <w:rFonts w:ascii="Cambria" w:hAnsi="Cambria" w:cs="Times New Roman"/>
+          <w:spacing w:val="-1"/>
+        </w:rPr>
         <w:t>s</w:t>
-      </w:r>
-      <w:r>
-        <w:rPr>
-          <w:rFonts w:ascii="Cambria" w:hAnsi="Cambria" w:cs="Times New Roman"/>
-        </w:rPr>
-        <w:t>t</w:t>
       </w:r>
       <w:r>
         <w:rPr>
           <w:rFonts w:ascii="Cambria" w:hAnsi="Cambria" w:cs="Times New Roman"/>
           <w:spacing w:val="-2"/>
         </w:rPr>
-        <w:t>r</w:t>
+        <w:t>t</w:t>
       </w:r>
       <w:r>
         <w:rPr>
           <w:rFonts w:ascii="Cambria" w:hAnsi="Cambria" w:cs="Times New Roman"/>
           <w:spacing w:val="1"/>
         </w:rPr>
-        <w:t>a</w:t>
+        <w:t>o</w:t>
+      </w:r>
+      <w:r>
+        <w:rPr>
+          <w:rFonts w:ascii="Cambria" w:hAnsi="Cambria" w:cs="Times New Roman"/>
+        </w:rPr>
+        <w:t>ne</w:t>
+      </w:r>
+      <w:r>
+        <w:rPr>
+          <w:rFonts w:ascii="Cambria" w:hAnsi="Cambria" w:cs="Times New Roman"/>
+          <w:spacing w:val="1"/>
+        </w:rPr>
+        <w:t xml:space="preserve"> </w:t>
+      </w:r>
+      <w:r>
+        <w:rPr>
+          <w:rFonts w:ascii="Cambria" w:hAnsi="Cambria" w:cs="Times New Roman"/>
+        </w:rPr>
+        <w:t>P</w:t>
+      </w:r>
+      <w:r>
+        <w:rPr>
+          <w:rFonts w:ascii="Cambria" w:hAnsi="Cambria" w:cs="Times New Roman"/>
+          <w:spacing w:val="-2"/>
+        </w:rPr>
+        <w:t>r</w:t>
+      </w:r>
+      <w:r>
+        <w:rPr>
+          <w:rFonts w:ascii="Cambria" w:hAnsi="Cambria" w:cs="Times New Roman"/>
+          <w:spacing w:val="1"/>
+        </w:rPr>
+        <w:t>o</w:t>
+      </w:r>
+      <w:r>
+        <w:rPr>
+          <w:rFonts w:ascii="Cambria" w:hAnsi="Cambria" w:cs="Times New Roman"/>
+        </w:rPr>
+        <w:t>j</w:t>
+      </w:r>
+      <w:r>
+        <w:rPr>
+          <w:rFonts w:ascii="Cambria" w:hAnsi="Cambria" w:cs="Times New Roman"/>
+          <w:spacing w:val="-1"/>
+        </w:rPr>
+        <w:t>e</w:t>
       </w:r>
       <w:r>
         <w:rPr>
@@ -12616,6 +12533,115 @@
     </w:p>
     <w:p>
       <w:pPr>
+        <w:ind w:right="20" w:firstLine="1890"/>
+        <w:jc w:val="both"/>
+        <w:rPr>
+          <w:rFonts w:ascii="Cambria" w:eastAsia="Cambria" w:hAnsi="Cambria"/>
+          <w:sz w:val="24"/>
+          <w:szCs w:val="24"/>
+        </w:rPr>
+      </w:pPr>
+      <w:r>
+        <w:rPr>
+          <w:rFonts w:ascii="Cambria" w:eastAsia="Cambria" w:hAnsi="Cambria"/>
+          <w:sz w:val="24"/>
+          <w:szCs w:val="24"/>
+        </w:rPr>
+        <w:t>Heal Support Tracking System (HSTS)</w:t>
+      </w:r>
+      <w:r>
+        <w:rPr>
+          <w:rFonts w:ascii="Cambria" w:eastAsia="Cambria" w:hAnsi="Cambria"/>
+          <w:sz w:val="24"/>
+          <w:szCs w:val="24"/>
+        </w:rPr>
+        <w:t>.</w:t>
+      </w:r>
+    </w:p>
+    <w:p>
+      <w:pPr>
+        <w:pStyle w:val="Heading3"/>
+        <w:rPr>
+          <w:rFonts w:ascii="Cambria" w:hAnsi="Cambria" w:cs="Times New Roman"/>
+        </w:rPr>
+      </w:pPr>
+      <w:bookmarkStart w:id="26" w:name="_Toc430338407"/>
+      <w:r>
+        <w:rPr>
+          <w:rFonts w:ascii="Cambria" w:hAnsi="Cambria" w:cs="Times New Roman"/>
+        </w:rPr>
+        <w:t>Pr</w:t>
+      </w:r>
+      <w:r>
+        <w:rPr>
+          <w:rFonts w:ascii="Cambria" w:hAnsi="Cambria" w:cs="Times New Roman"/>
+          <w:spacing w:val="1"/>
+        </w:rPr>
+        <w:t>o</w:t>
+      </w:r>
+      <w:r>
+        <w:rPr>
+          <w:rFonts w:ascii="Cambria" w:hAnsi="Cambria" w:cs="Times New Roman"/>
+        </w:rPr>
+        <w:t>b</w:t>
+      </w:r>
+      <w:r>
+        <w:rPr>
+          <w:rFonts w:ascii="Cambria" w:hAnsi="Cambria" w:cs="Times New Roman"/>
+          <w:spacing w:val="-3"/>
+        </w:rPr>
+        <w:t>l</w:t>
+      </w:r>
+      <w:r>
+        <w:rPr>
+          <w:rFonts w:ascii="Cambria" w:hAnsi="Cambria" w:cs="Times New Roman"/>
+        </w:rPr>
+        <w:t>em A</w:t>
+      </w:r>
+      <w:r>
+        <w:rPr>
+          <w:rFonts w:ascii="Cambria" w:hAnsi="Cambria" w:cs="Times New Roman"/>
+          <w:spacing w:val="-1"/>
+        </w:rPr>
+        <w:t>b</w:t>
+      </w:r>
+      <w:r>
+        <w:rPr>
+          <w:rFonts w:ascii="Cambria" w:hAnsi="Cambria" w:cs="Times New Roman"/>
+          <w:spacing w:val="-2"/>
+        </w:rPr>
+        <w:t>s</w:t>
+      </w:r>
+      <w:r>
+        <w:rPr>
+          <w:rFonts w:ascii="Cambria" w:hAnsi="Cambria" w:cs="Times New Roman"/>
+        </w:rPr>
+        <w:t>t</w:t>
+      </w:r>
+      <w:r>
+        <w:rPr>
+          <w:rFonts w:ascii="Cambria" w:hAnsi="Cambria" w:cs="Times New Roman"/>
+          <w:spacing w:val="-2"/>
+        </w:rPr>
+        <w:t>r</w:t>
+      </w:r>
+      <w:r>
+        <w:rPr>
+          <w:rFonts w:ascii="Cambria" w:hAnsi="Cambria" w:cs="Times New Roman"/>
+          <w:spacing w:val="1"/>
+        </w:rPr>
+        <w:t>a</w:t>
+      </w:r>
+      <w:r>
+        <w:rPr>
+          <w:rFonts w:ascii="Cambria" w:hAnsi="Cambria" w:cs="Times New Roman"/>
+        </w:rPr>
+        <w:t>ct</w:t>
+      </w:r>
+      <w:bookmarkEnd w:id="26"/>
+    </w:p>
+    <w:p>
+      <w:pPr>
         <w:spacing w:before="2"/>
         <w:ind w:left="1980" w:right="168" w:firstLine="270"/>
         <w:jc w:val="both"/>
@@ -12890,7 +12916,7 @@
           <w:rFonts w:ascii="Cambria" w:hAnsi="Cambria" w:cs="Times New Roman"/>
         </w:rPr>
       </w:pPr>
-      <w:bookmarkStart w:id="26" w:name="_Toc430338408"/>
+      <w:bookmarkStart w:id="27" w:name="_Toc430338408"/>
       <w:r>
         <w:rPr>
           <w:rFonts w:ascii="Cambria" w:hAnsi="Cambria" w:cs="Times New Roman"/>
@@ -12949,7 +12975,7 @@
         </w:rPr>
         <w:t>iew</w:t>
       </w:r>
-      <w:bookmarkEnd w:id="26"/>
+      <w:bookmarkEnd w:id="27"/>
     </w:p>
     <w:p>
       <w:pPr>
@@ -13231,7 +13257,25 @@
           <w:sz w:val="24"/>
           <w:szCs w:val="24"/>
         </w:rPr>
-        <w:t>: Some manufacturer do not use standard of bluetooth developer.</w:t>
+        <w:t>: Some manuf</w:t>
+      </w:r>
+      <w:r>
+        <w:rPr>
+          <w:rFonts w:ascii="Cambria" w:eastAsia="Cambria" w:hAnsi="Cambria" w:cs="Times New Roman"/>
+          <w:spacing w:val="-1"/>
+          <w:sz w:val="24"/>
+          <w:szCs w:val="24"/>
+        </w:rPr>
+        <w:t>acturer do not use standard of B</w:t>
+      </w:r>
+      <w:r>
+        <w:rPr>
+          <w:rFonts w:ascii="Cambria" w:eastAsia="Cambria" w:hAnsi="Cambria" w:cs="Times New Roman"/>
+          <w:spacing w:val="-1"/>
+          <w:sz w:val="24"/>
+          <w:szCs w:val="24"/>
+        </w:rPr>
+        <w:t>luetooth developer.</w:t>
       </w:r>
     </w:p>
     <w:p>
@@ -13424,7 +13468,7 @@
           <w:szCs w:val="24"/>
           <w:highlight w:val="yellow"/>
         </w:rPr>
-        <w:t xml:space="preserve">With some friendship and relationship, we found </w:t>
+        <w:t>With some relationship</w:t>
       </w:r>
       <w:r>
         <w:rPr>
@@ -13434,7 +13478,7 @@
           <w:szCs w:val="24"/>
           <w:highlight w:val="yellow"/>
         </w:rPr>
-        <w:t>some standard regimen of diseases</w:t>
+        <w:t>s</w:t>
       </w:r>
       <w:r>
         <w:rPr>
@@ -13444,6 +13488,46 @@
           <w:szCs w:val="24"/>
           <w:highlight w:val="yellow"/>
         </w:rPr>
+        <w:t xml:space="preserve">, we found </w:t>
+      </w:r>
+      <w:r>
+        <w:rPr>
+          <w:rFonts w:ascii="Cambria" w:hAnsi="Cambria"/>
+          <w:color w:val="000000" w:themeColor="text1"/>
+          <w:sz w:val="24"/>
+          <w:szCs w:val="24"/>
+          <w:highlight w:val="yellow"/>
+        </w:rPr>
+        <w:t>some standard regimen</w:t>
+      </w:r>
+      <w:r>
+        <w:rPr>
+          <w:rFonts w:ascii="Cambria" w:hAnsi="Cambria"/>
+          <w:color w:val="000000" w:themeColor="text1"/>
+          <w:sz w:val="24"/>
+          <w:szCs w:val="24"/>
+          <w:highlight w:val="yellow"/>
+        </w:rPr>
+        <w:t>s</w:t>
+      </w:r>
+      <w:r>
+        <w:rPr>
+          <w:rFonts w:ascii="Cambria" w:hAnsi="Cambria"/>
+          <w:color w:val="000000" w:themeColor="text1"/>
+          <w:sz w:val="24"/>
+          <w:szCs w:val="24"/>
+          <w:highlight w:val="yellow"/>
+        </w:rPr>
+        <w:t xml:space="preserve"> of diseases</w:t>
+      </w:r>
+      <w:r>
+        <w:rPr>
+          <w:rFonts w:ascii="Cambria" w:hAnsi="Cambria"/>
+          <w:color w:val="000000" w:themeColor="text1"/>
+          <w:sz w:val="24"/>
+          <w:szCs w:val="24"/>
+          <w:highlight w:val="yellow"/>
+        </w:rPr>
         <w:t>.</w:t>
       </w:r>
     </w:p>
@@ -13466,7 +13550,7 @@
           <w:szCs w:val="24"/>
           <w:highlight w:val="yellow"/>
         </w:rPr>
-        <w:t>To resolve medical knowledge problem. We found our friend to help us understand some standard regimen, which we found. When we understand about some regimen we can make a common field data have to have in a standard regimen</w:t>
+        <w:t>To resolve medical knowledge problem</w:t>
       </w:r>
       <w:r>
         <w:rPr>
@@ -13474,6 +13558,138 @@
           <w:color w:val="000000" w:themeColor="text1"/>
           <w:sz w:val="24"/>
           <w:szCs w:val="24"/>
+          <w:highlight w:val="yellow"/>
+        </w:rPr>
+        <w:t xml:space="preserve">s, </w:t>
+      </w:r>
+      <w:r>
+        <w:rPr>
+          <w:rFonts w:ascii="Cambria" w:hAnsi="Cambria"/>
+          <w:color w:val="000000" w:themeColor="text1"/>
+          <w:sz w:val="24"/>
+          <w:szCs w:val="24"/>
+          <w:highlight w:val="yellow"/>
+        </w:rPr>
+        <w:t xml:space="preserve">some our friends are working in medical industry that give a hand </w:t>
+      </w:r>
+      <w:r>
+        <w:rPr>
+          <w:rFonts w:ascii="Cambria" w:hAnsi="Cambria"/>
+          <w:color w:val="000000" w:themeColor="text1"/>
+          <w:sz w:val="24"/>
+          <w:szCs w:val="24"/>
+          <w:highlight w:val="yellow"/>
+        </w:rPr>
+        <w:t xml:space="preserve">for us </w:t>
+      </w:r>
+      <w:r>
+        <w:rPr>
+          <w:rFonts w:ascii="Cambria" w:hAnsi="Cambria"/>
+          <w:color w:val="000000" w:themeColor="text1"/>
+          <w:sz w:val="24"/>
+          <w:szCs w:val="24"/>
+          <w:highlight w:val="yellow"/>
+        </w:rPr>
+        <w:t xml:space="preserve">to </w:t>
+      </w:r>
+      <w:r>
+        <w:rPr>
+          <w:rFonts w:ascii="Cambria" w:hAnsi="Cambria"/>
+          <w:color w:val="000000" w:themeColor="text1"/>
+          <w:sz w:val="24"/>
+          <w:szCs w:val="24"/>
+          <w:highlight w:val="yellow"/>
+        </w:rPr>
+        <w:t>study</w:t>
+      </w:r>
+      <w:r>
+        <w:rPr>
+          <w:rFonts w:ascii="Cambria" w:hAnsi="Cambria"/>
+          <w:color w:val="000000" w:themeColor="text1"/>
+          <w:sz w:val="24"/>
+          <w:szCs w:val="24"/>
+          <w:highlight w:val="yellow"/>
+        </w:rPr>
+        <w:t xml:space="preserve">. </w:t>
+      </w:r>
+      <w:r>
+        <w:rPr>
+          <w:rFonts w:ascii="Cambria" w:hAnsi="Cambria"/>
+          <w:color w:val="000000" w:themeColor="text1"/>
+          <w:sz w:val="24"/>
+          <w:szCs w:val="24"/>
+        </w:rPr>
+        <w:t xml:space="preserve">Therefore, we have </w:t>
+      </w:r>
+      <w:r>
+        <w:rPr>
+          <w:rFonts w:ascii="Cambria" w:hAnsi="Cambria"/>
+          <w:color w:val="000000" w:themeColor="text1"/>
+          <w:sz w:val="24"/>
+          <w:szCs w:val="24"/>
+        </w:rPr>
+        <w:t>better overviews about me</w:t>
+      </w:r>
+      <w:r>
+        <w:rPr>
+          <w:rFonts w:ascii="Cambria" w:hAnsi="Cambria"/>
+          <w:color w:val="000000" w:themeColor="text1"/>
+          <w:sz w:val="24"/>
+          <w:szCs w:val="24"/>
+        </w:rPr>
+        <w:t xml:space="preserve">dical aspect and then apply </w:t>
+      </w:r>
+      <w:r>
+        <w:rPr>
+          <w:rFonts w:ascii="Cambria" w:hAnsi="Cambria"/>
+          <w:color w:val="000000" w:themeColor="text1"/>
+          <w:sz w:val="24"/>
+          <w:szCs w:val="24"/>
+        </w:rPr>
+        <w:t xml:space="preserve">them </w:t>
+      </w:r>
+      <w:r>
+        <w:rPr>
+          <w:rFonts w:ascii="Cambria" w:hAnsi="Cambria"/>
+          <w:color w:val="000000" w:themeColor="text1"/>
+          <w:sz w:val="24"/>
+          <w:szCs w:val="24"/>
+        </w:rPr>
+        <w:t>for</w:t>
+      </w:r>
+      <w:r>
+        <w:rPr>
+          <w:rFonts w:ascii="Cambria" w:hAnsi="Cambria"/>
+          <w:color w:val="000000" w:themeColor="text1"/>
+          <w:sz w:val="24"/>
+          <w:szCs w:val="24"/>
+        </w:rPr>
+        <w:t xml:space="preserve"> </w:t>
+      </w:r>
+      <w:r>
+        <w:rPr>
+          <w:rFonts w:ascii="Cambria" w:hAnsi="Cambria"/>
+          <w:color w:val="000000" w:themeColor="text1"/>
+          <w:sz w:val="24"/>
+          <w:szCs w:val="24"/>
+        </w:rPr>
+        <w:t xml:space="preserve">this </w:t>
+      </w:r>
+      <w:r>
+        <w:rPr>
+          <w:rFonts w:ascii="Cambria" w:hAnsi="Cambria"/>
+          <w:color w:val="000000" w:themeColor="text1"/>
+          <w:sz w:val="24"/>
+          <w:szCs w:val="24"/>
+        </w:rPr>
+        <w:t>system</w:t>
+      </w:r>
+      <w:r>
+        <w:rPr>
+          <w:rFonts w:ascii="Cambria" w:hAnsi="Cambria"/>
+          <w:color w:val="000000" w:themeColor="text1"/>
+          <w:sz w:val="24"/>
+          <w:szCs w:val="24"/>
         </w:rPr>
         <w:t>.</w:t>
       </w:r>
@@ -13497,7 +13713,7 @@
           <w:szCs w:val="24"/>
         </w:rPr>
         <w:lastRenderedPageBreak/>
-        <w:t>With technique problem we had bought one wristband and</w:t>
+        <w:t xml:space="preserve">With </w:t>
       </w:r>
       <w:r>
         <w:rPr>
@@ -13506,7 +13722,7 @@
           <w:sz w:val="24"/>
           <w:szCs w:val="24"/>
         </w:rPr>
-        <w:t xml:space="preserve"> research about BLE technology</w:t>
+        <w:t>the technical</w:t>
       </w:r>
       <w:r>
         <w:rPr>
@@ -13515,7 +13731,7 @@
           <w:sz w:val="24"/>
           <w:szCs w:val="24"/>
         </w:rPr>
-        <w:t>, GATT service</w:t>
+        <w:t xml:space="preserve"> problem</w:t>
       </w:r>
       <w:r>
         <w:rPr>
@@ -13524,7 +13740,7 @@
           <w:sz w:val="24"/>
           <w:szCs w:val="24"/>
         </w:rPr>
-        <w:t xml:space="preserve">. After research, we had found some </w:t>
+        <w:t xml:space="preserve">, </w:t>
       </w:r>
       <w:r>
         <w:rPr>
@@ -13533,7 +13749,209 @@
           <w:sz w:val="24"/>
           <w:szCs w:val="24"/>
         </w:rPr>
-        <w:t>common information to help us find data of wristband.</w:t>
+        <w:t xml:space="preserve">we </w:t>
+      </w:r>
+      <w:r>
+        <w:rPr>
+          <w:rFonts w:ascii="Cambria" w:hAnsi="Cambria"/>
+          <w:color w:val="000000" w:themeColor="text1"/>
+          <w:sz w:val="24"/>
+          <w:szCs w:val="24"/>
+        </w:rPr>
+        <w:t xml:space="preserve">bought </w:t>
+      </w:r>
+      <w:r>
+        <w:rPr>
+          <w:rFonts w:ascii="Cambria" w:hAnsi="Cambria"/>
+          <w:color w:val="000000" w:themeColor="text1"/>
+          <w:sz w:val="24"/>
+          <w:szCs w:val="24"/>
+        </w:rPr>
+        <w:t>some</w:t>
+      </w:r>
+      <w:r>
+        <w:rPr>
+          <w:rFonts w:ascii="Cambria" w:hAnsi="Cambria"/>
+          <w:color w:val="000000" w:themeColor="text1"/>
+          <w:sz w:val="24"/>
+          <w:szCs w:val="24"/>
+        </w:rPr>
+        <w:t xml:space="preserve"> wristband</w:t>
+      </w:r>
+      <w:r>
+        <w:rPr>
+          <w:rFonts w:ascii="Cambria" w:hAnsi="Cambria"/>
+          <w:color w:val="000000" w:themeColor="text1"/>
+          <w:sz w:val="24"/>
+          <w:szCs w:val="24"/>
+        </w:rPr>
+        <w:t>s</w:t>
+      </w:r>
+      <w:r>
+        <w:rPr>
+          <w:rFonts w:ascii="Cambria" w:hAnsi="Cambria"/>
+          <w:color w:val="000000" w:themeColor="text1"/>
+          <w:sz w:val="24"/>
+          <w:szCs w:val="24"/>
+        </w:rPr>
+        <w:t xml:space="preserve"> and</w:t>
+      </w:r>
+      <w:r>
+        <w:rPr>
+          <w:rFonts w:ascii="Cambria" w:hAnsi="Cambria"/>
+          <w:color w:val="000000" w:themeColor="text1"/>
+          <w:sz w:val="24"/>
+          <w:szCs w:val="24"/>
+        </w:rPr>
+        <w:t xml:space="preserve"> research</w:t>
+      </w:r>
+      <w:r>
+        <w:rPr>
+          <w:rFonts w:ascii="Cambria" w:hAnsi="Cambria"/>
+          <w:color w:val="000000" w:themeColor="text1"/>
+          <w:sz w:val="24"/>
+          <w:szCs w:val="24"/>
+        </w:rPr>
+        <w:t>ed</w:t>
+      </w:r>
+      <w:r>
+        <w:rPr>
+          <w:rFonts w:ascii="Cambria" w:hAnsi="Cambria"/>
+          <w:color w:val="000000" w:themeColor="text1"/>
+          <w:sz w:val="24"/>
+          <w:szCs w:val="24"/>
+        </w:rPr>
+        <w:t xml:space="preserve"> </w:t>
+      </w:r>
+      <w:r>
+        <w:rPr>
+          <w:rFonts w:ascii="Cambria" w:hAnsi="Cambria"/>
+          <w:color w:val="000000" w:themeColor="text1"/>
+          <w:sz w:val="24"/>
+          <w:szCs w:val="24"/>
+        </w:rPr>
+        <w:t>some technologies such as BLE, GATT service</w:t>
+      </w:r>
+      <w:r>
+        <w:rPr>
+          <w:rFonts w:ascii="Cambria" w:hAnsi="Cambria"/>
+          <w:color w:val="000000" w:themeColor="text1"/>
+          <w:sz w:val="24"/>
+          <w:szCs w:val="24"/>
+        </w:rPr>
+        <w:t xml:space="preserve">. After </w:t>
+      </w:r>
+      <w:r>
+        <w:rPr>
+          <w:rFonts w:ascii="Cambria" w:hAnsi="Cambria"/>
+          <w:color w:val="000000" w:themeColor="text1"/>
+          <w:sz w:val="24"/>
+          <w:szCs w:val="24"/>
+        </w:rPr>
+        <w:t>that</w:t>
+      </w:r>
+      <w:r>
+        <w:rPr>
+          <w:rFonts w:ascii="Cambria" w:hAnsi="Cambria"/>
+          <w:color w:val="000000" w:themeColor="text1"/>
+          <w:sz w:val="24"/>
+          <w:szCs w:val="24"/>
+        </w:rPr>
+        <w:t xml:space="preserve">, we </w:t>
+      </w:r>
+      <w:r>
+        <w:rPr>
+          <w:rFonts w:ascii="Cambria" w:hAnsi="Cambria"/>
+          <w:color w:val="000000" w:themeColor="text1"/>
+          <w:sz w:val="24"/>
+          <w:szCs w:val="24"/>
+        </w:rPr>
+        <w:t>are able to collect data from wristband</w:t>
+      </w:r>
+      <w:r>
+        <w:rPr>
+          <w:rFonts w:ascii="Cambria" w:hAnsi="Cambria"/>
+          <w:color w:val="000000" w:themeColor="text1"/>
+          <w:sz w:val="24"/>
+          <w:szCs w:val="24"/>
+        </w:rPr>
+        <w:t xml:space="preserve"> and use this data for our system.</w:t>
+      </w:r>
+    </w:p>
+    <w:p>
+      <w:pPr>
+        <w:spacing w:after="160" w:line="259" w:lineRule="auto"/>
+        <w:ind w:left="1080" w:firstLine="720"/>
+        <w:jc w:val="both"/>
+        <w:rPr>
+          <w:rFonts w:ascii="Cambria" w:eastAsia="Calibri" w:hAnsi="Cambria"/>
+          <w:sz w:val="24"/>
+          <w:szCs w:val="22"/>
+        </w:rPr>
+      </w:pPr>
+      <w:r>
+        <w:rPr>
+          <w:rFonts w:ascii="Cambria" w:eastAsia="Calibri" w:hAnsi="Cambria"/>
+          <w:sz w:val="24"/>
+          <w:szCs w:val="22"/>
+        </w:rPr>
+        <w:t>We assign responsibility in vertical to make sure if any member</w:t>
+      </w:r>
+      <w:r>
+        <w:rPr>
+          <w:rFonts w:ascii="Cambria" w:eastAsia="Calibri" w:hAnsi="Cambria"/>
+          <w:sz w:val="24"/>
+          <w:szCs w:val="22"/>
+        </w:rPr>
+        <w:t>s</w:t>
+      </w:r>
+      <w:r>
+        <w:rPr>
+          <w:rFonts w:ascii="Cambria" w:eastAsia="Calibri" w:hAnsi="Cambria"/>
+          <w:sz w:val="24"/>
+          <w:szCs w:val="22"/>
+        </w:rPr>
+        <w:t xml:space="preserve"> cannot continue to work in our team</w:t>
+      </w:r>
+      <w:r>
+        <w:rPr>
+          <w:rFonts w:ascii="Cambria" w:eastAsia="Calibri" w:hAnsi="Cambria"/>
+          <w:sz w:val="24"/>
+          <w:szCs w:val="22"/>
+        </w:rPr>
+        <w:t>,</w:t>
+      </w:r>
+      <w:r>
+        <w:rPr>
+          <w:rFonts w:ascii="Cambria" w:eastAsia="Calibri" w:hAnsi="Cambria"/>
+          <w:sz w:val="24"/>
+          <w:szCs w:val="22"/>
+        </w:rPr>
+        <w:t xml:space="preserve"> there will be </w:t>
+      </w:r>
+      <w:r>
+        <w:rPr>
+          <w:rFonts w:ascii="Cambria" w:eastAsia="Calibri" w:hAnsi="Cambria"/>
+          <w:sz w:val="24"/>
+          <w:szCs w:val="22"/>
+        </w:rPr>
+        <w:t xml:space="preserve">the </w:t>
+      </w:r>
+      <w:r>
+        <w:rPr>
+          <w:rFonts w:ascii="Cambria" w:eastAsia="Calibri" w:hAnsi="Cambria"/>
+          <w:sz w:val="24"/>
+          <w:szCs w:val="22"/>
+        </w:rPr>
+        <w:t>least harm</w:t>
+      </w:r>
+      <w:r>
+        <w:rPr>
+          <w:rFonts w:ascii="Cambria" w:eastAsia="Calibri" w:hAnsi="Cambria"/>
+          <w:sz w:val="24"/>
+          <w:szCs w:val="22"/>
+        </w:rPr>
+        <w:t xml:space="preserve"> to the project processes.</w:t>
       </w:r>
     </w:p>
     <w:p>
@@ -14331,7 +14749,7 @@
           <w:sz w:val="24"/>
           <w:szCs w:val="24"/>
         </w:rPr>
-        <w:t>A</w:t>
+        <w:t xml:space="preserve">There are some diseases treated </w:t>
       </w:r>
       <w:r>
         <w:rPr>
@@ -14339,7 +14757,7 @@
           <w:sz w:val="24"/>
           <w:szCs w:val="24"/>
         </w:rPr>
-        <w:t xml:space="preserve">ny </w:t>
+        <w:t>complex</w:t>
       </w:r>
       <w:r>
         <w:rPr>
@@ -14347,7 +14765,7 @@
           <w:sz w:val="24"/>
           <w:szCs w:val="24"/>
         </w:rPr>
-        <w:t>complex</w:t>
+        <w:t xml:space="preserve">ly and difficultly that </w:t>
       </w:r>
       <w:r>
         <w:rPr>
@@ -14355,7 +14773,7 @@
           <w:sz w:val="24"/>
           <w:szCs w:val="24"/>
         </w:rPr>
-        <w:t xml:space="preserve"> and difficult to treat disease, require more human resources or high technology equipment</w:t>
+        <w:t>require more human resource</w:t>
       </w:r>
       <w:r>
         <w:rPr>
@@ -14363,7 +14781,7 @@
           <w:sz w:val="24"/>
           <w:szCs w:val="24"/>
         </w:rPr>
-        <w:t xml:space="preserve">, such as cancer, </w:t>
+        <w:t xml:space="preserve"> or high</w:t>
       </w:r>
       <w:r>
         <w:rPr>
@@ -14371,7 +14789,7 @@
           <w:sz w:val="24"/>
           <w:szCs w:val="24"/>
         </w:rPr>
-        <w:t>HIV/AIDS</w:t>
+        <w:t>ly</w:t>
       </w:r>
       <w:r>
         <w:rPr>
@@ -14379,7 +14797,7 @@
           <w:sz w:val="24"/>
           <w:szCs w:val="24"/>
         </w:rPr>
-        <w:t>…</w:t>
+        <w:t xml:space="preserve"> technology equipment</w:t>
       </w:r>
       <w:r>
         <w:rPr>
@@ -14387,7 +14805,31 @@
           <w:sz w:val="24"/>
           <w:szCs w:val="24"/>
         </w:rPr>
-        <w:t xml:space="preserve"> is no</w:t>
+        <w:t xml:space="preserve"> </w:t>
+      </w:r>
+      <w:r>
+        <w:rPr>
+          <w:rFonts w:ascii="Cambria" w:hAnsi="Cambria"/>
+          <w:sz w:val="24"/>
+          <w:szCs w:val="24"/>
+        </w:rPr>
+        <w:t xml:space="preserve">such as cancer, </w:t>
+      </w:r>
+      <w:r>
+        <w:rPr>
+          <w:rFonts w:ascii="Cambria" w:hAnsi="Cambria"/>
+          <w:sz w:val="24"/>
+          <w:szCs w:val="24"/>
+        </w:rPr>
+        <w:t xml:space="preserve">HIV/AID and so on </w:t>
+      </w:r>
+      <w:r>
+        <w:rPr>
+          <w:rFonts w:ascii="Cambria" w:hAnsi="Cambria"/>
+          <w:sz w:val="24"/>
+          <w:szCs w:val="24"/>
+        </w:rPr>
+        <w:t>is no</w:t>
       </w:r>
       <w:r>
         <w:rPr>
@@ -14723,7 +15165,7 @@
     </w:p>
     <w:tbl>
       <w:tblPr>
-        <w:tblStyle w:val="GridTable4Accent3"/>
+        <w:tblStyle w:val="GridTable4-Accent31"/>
         <w:tblW w:w="0" w:type="auto"/>
         <w:jc w:val="center"/>
         <w:tblLook w:val="04A0" w:firstRow="1" w:lastRow="0" w:firstColumn="1" w:lastColumn="0" w:noHBand="0" w:noVBand="1"/>
@@ -15000,6 +15442,7 @@
                 <w:sz w:val="24"/>
                 <w:szCs w:val="24"/>
               </w:rPr>
+              <w:lastRenderedPageBreak/>
               <w:t>Computer Processor</w:t>
             </w:r>
           </w:p>
@@ -15160,14 +15603,13 @@
           <w:szCs w:val="24"/>
         </w:rPr>
       </w:pPr>
-      <w:bookmarkStart w:id="27" w:name="_Toc427272865"/>
+      <w:bookmarkStart w:id="28" w:name="_Toc427272865"/>
       <w:r>
         <w:rPr>
           <w:rFonts w:ascii="Cambria" w:hAnsi="Cambria"/>
           <w:sz w:val="24"/>
           <w:szCs w:val="24"/>
         </w:rPr>
-        <w:lastRenderedPageBreak/>
         <w:t xml:space="preserve">Table </w:t>
       </w:r>
       <w:r>
@@ -15220,7 +15662,7 @@
         <w:t xml:space="preserve"> Hardware requirement for continuous integrating server</w:t>
       </w:r>
     </w:p>
-    <w:bookmarkEnd w:id="27"/>
+    <w:bookmarkEnd w:id="28"/>
     <w:p>
       <w:pPr>
         <w:pStyle w:val="ListParagraph"/>
@@ -15242,7 +15684,7 @@
     </w:p>
     <w:tbl>
       <w:tblPr>
-        <w:tblStyle w:val="GridTable4Accent3"/>
+        <w:tblStyle w:val="GridTable4-Accent31"/>
         <w:tblW w:w="0" w:type="auto"/>
         <w:jc w:val="center"/>
         <w:tblLook w:val="04A0" w:firstRow="1" w:lastRow="0" w:firstColumn="1" w:lastColumn="0" w:noHBand="0" w:noVBand="1"/>
@@ -15538,8 +15980,6 @@
               </w:rPr>
               <w:t>1 GHz</w:t>
             </w:r>
-            <w:bookmarkStart w:id="28" w:name="_GoBack"/>
-            <w:bookmarkEnd w:id="28"/>
           </w:p>
         </w:tc>
         <w:tc>
@@ -15765,7 +16205,7 @@
     </w:p>
     <w:tbl>
       <w:tblPr>
-        <w:tblStyle w:val="GridTable4Accent3"/>
+        <w:tblStyle w:val="GridTable4-Accent31"/>
         <w:tblW w:w="0" w:type="auto"/>
         <w:jc w:val="center"/>
         <w:tblLook w:val="04A0" w:firstRow="1" w:lastRow="0" w:firstColumn="1" w:lastColumn="0" w:noHBand="0" w:noVBand="1"/>
@@ -16404,7 +16844,7 @@
     </w:p>
     <w:tbl>
       <w:tblPr>
-        <w:tblStyle w:val="GridTable4Accent3"/>
+        <w:tblStyle w:val="GridTable4-Accent31"/>
         <w:tblW w:w="0" w:type="auto"/>
         <w:jc w:val="center"/>
         <w:tblLook w:val="04A0" w:firstRow="1" w:lastRow="0" w:firstColumn="1" w:lastColumn="0" w:noHBand="0" w:noVBand="1"/>
@@ -17741,6 +18181,7 @@
           <w:sz w:val="24"/>
           <w:szCs w:val="24"/>
         </w:rPr>
+        <w:lastRenderedPageBreak/>
         <w:t>Based on researches and clarify</w:t>
       </w:r>
       <w:r>
@@ -17830,9 +18271,8 @@
         <w:rPr>
           <w:rFonts w:ascii="Cambria" w:hAnsi="Cambria" w:cs="Times New Roman"/>
           <w:noProof/>
-          <w:lang w:val="vi-VN" w:eastAsia="vi-VN"/>
-        </w:rPr>
-        <w:lastRenderedPageBreak/>
+          <w:lang w:val="en-US" w:eastAsia="en-US"/>
+        </w:rPr>
         <w:drawing>
           <wp:inline distT="0" distB="0" distL="0" distR="0" wp14:anchorId="0EA73720" wp14:editId="3FFA8424">
             <wp:extent cx="5178056" cy="2997822"/>
@@ -17851,7 +18291,7 @@
                     </pic:cNvPicPr>
                   </pic:nvPicPr>
                   <pic:blipFill>
-                    <a:blip r:embed="rId12">
+                    <a:blip r:embed="rId11">
                       <a:extLst>
                         <a:ext uri="{28A0092B-C50C-407E-A947-70E740481C1C}">
                           <a14:useLocalDpi xmlns:a14="http://schemas.microsoft.com/office/drawing/2010/main" val="0"/>
@@ -18776,6 +19216,7 @@
                 <w:sz w:val="24"/>
                 <w:szCs w:val="24"/>
               </w:rPr>
+              <w:lastRenderedPageBreak/>
               <w:t>Create test plan</w:t>
             </w:r>
           </w:p>
@@ -18826,6 +19267,7 @@
                 <w:sz w:val="24"/>
                 <w:szCs w:val="24"/>
               </w:rPr>
+              <w:lastRenderedPageBreak/>
               <w:t>4</w:t>
             </w:r>
           </w:p>
@@ -18923,7 +19365,6 @@
                 <w:sz w:val="24"/>
                 <w:szCs w:val="24"/>
               </w:rPr>
-              <w:lastRenderedPageBreak/>
               <w:t>Prepare documents</w:t>
             </w:r>
           </w:p>
@@ -19070,7 +19511,6 @@
                 <w:sz w:val="24"/>
                 <w:szCs w:val="24"/>
               </w:rPr>
-              <w:lastRenderedPageBreak/>
               <w:t>5</w:t>
             </w:r>
           </w:p>
@@ -19395,7 +19835,7 @@
     </w:p>
     <w:tbl>
       <w:tblPr>
-        <w:tblStyle w:val="GridTable4Accent3"/>
+        <w:tblStyle w:val="GridTable4-Accent31"/>
         <w:tblW w:w="0" w:type="auto"/>
         <w:jc w:val="center"/>
         <w:tblLook w:val="04A0" w:firstRow="1" w:lastRow="0" w:firstColumn="1" w:lastColumn="0" w:noHBand="0" w:noVBand="1"/>
@@ -37381,7 +37821,7 @@
           <w:rFonts w:ascii="Cambria" w:eastAsia="Calibri" w:hAnsi="Cambria"/>
         </w:rPr>
       </w:pPr>
-      <w:hyperlink r:id="rId13" w:history="1">
+      <w:hyperlink r:id="rId12" w:history="1">
         <w:r>
           <w:rPr>
             <w:rStyle w:val="Hyperlink"/>
@@ -37442,7 +37882,7 @@
       </w:pPr>
     </w:p>
     <w:sectPr>
-      <w:footerReference w:type="default" r:id="rId14"/>
+      <w:footerReference w:type="default" r:id="rId13"/>
       <w:pgSz w:w="11920" w:h="16840"/>
       <w:pgMar w:top="1555" w:right="922" w:bottom="274" w:left="1440" w:header="0" w:footer="288" w:gutter="0"/>
       <w:cols w:space="720"/>
@@ -37452,7 +37892,7 @@
 </file>
 
 <file path=word/endnotes.xml><?xml version="1.0" encoding="utf-8"?>
-<w:endnotes xmlns:wpc="http://schemas.microsoft.com/office/word/2010/wordprocessingCanvas" xmlns:mc="http://schemas.openxmlformats.org/markup-compatibility/2006" xmlns:o="urn:schemas-microsoft-com:office:office" xmlns:r="http://schemas.openxmlformats.org/officeDocument/2006/relationships" xmlns:m="http://schemas.openxmlformats.org/officeDocument/2006/math" xmlns:v="urn:schemas-microsoft-com:vml" xmlns:wp14="http://schemas.microsoft.com/office/word/2010/wordprocessingDrawing" xmlns:wp="http://schemas.openxmlformats.org/drawingml/2006/wordprocessingDrawing" xmlns:w10="urn:schemas-microsoft-com:office:word" xmlns:w="http://schemas.openxmlformats.org/wordprocessingml/2006/main" xmlns:w14="http://schemas.microsoft.com/office/word/2010/wordml" xmlns:wpg="http://schemas.microsoft.com/office/word/2010/wordprocessingGroup" xmlns:wpi="http://schemas.microsoft.com/office/word/2010/wordprocessingInk" xmlns:wne="http://schemas.microsoft.com/office/word/2006/wordml" xmlns:wps="http://schemas.microsoft.com/office/word/2010/wordprocessingShape" mc:Ignorable="w14 wp14">
+<w:endnotes xmlns:wpc="http://schemas.microsoft.com/office/word/2010/wordprocessingCanvas" xmlns:mc="http://schemas.openxmlformats.org/markup-compatibility/2006" xmlns:o="urn:schemas-microsoft-com:office:office" xmlns:r="http://schemas.openxmlformats.org/officeDocument/2006/relationships" xmlns:m="http://schemas.openxmlformats.org/officeDocument/2006/math" xmlns:v="urn:schemas-microsoft-com:vml" xmlns:wp14="http://schemas.microsoft.com/office/word/2010/wordprocessingDrawing" xmlns:wp="http://schemas.openxmlformats.org/drawingml/2006/wordprocessingDrawing" xmlns:w10="urn:schemas-microsoft-com:office:word" xmlns:w="http://schemas.openxmlformats.org/wordprocessingml/2006/main" xmlns:w14="http://schemas.microsoft.com/office/word/2010/wordml" xmlns:w15="http://schemas.microsoft.com/office/word/2012/wordml" xmlns:wpg="http://schemas.microsoft.com/office/word/2010/wordprocessingGroup" xmlns:wpi="http://schemas.microsoft.com/office/word/2010/wordprocessingInk" xmlns:wne="http://schemas.microsoft.com/office/word/2006/wordml" xmlns:wps="http://schemas.microsoft.com/office/word/2010/wordprocessingShape" mc:Ignorable="w14 w15 wp14">
   <w:endnote w:type="separator" w:id="-1">
     <w:p>
       <w:r>
@@ -37471,7 +37911,7 @@
 </file>
 
 <file path=word/footer1.xml><?xml version="1.0" encoding="utf-8"?>
-<w:ftr xmlns:wpc="http://schemas.microsoft.com/office/word/2010/wordprocessingCanvas" xmlns:mc="http://schemas.openxmlformats.org/markup-compatibility/2006" xmlns:o="urn:schemas-microsoft-com:office:office" xmlns:r="http://schemas.openxmlformats.org/officeDocument/2006/relationships" xmlns:m="http://schemas.openxmlformats.org/officeDocument/2006/math" xmlns:v="urn:schemas-microsoft-com:vml" xmlns:wp14="http://schemas.microsoft.com/office/word/2010/wordprocessingDrawing" xmlns:wp="http://schemas.openxmlformats.org/drawingml/2006/wordprocessingDrawing" xmlns:w10="urn:schemas-microsoft-com:office:word" xmlns:w="http://schemas.openxmlformats.org/wordprocessingml/2006/main" xmlns:w14="http://schemas.microsoft.com/office/word/2010/wordml" xmlns:wpg="http://schemas.microsoft.com/office/word/2010/wordprocessingGroup" xmlns:wpi="http://schemas.microsoft.com/office/word/2010/wordprocessingInk" xmlns:wne="http://schemas.microsoft.com/office/word/2006/wordml" xmlns:wps="http://schemas.microsoft.com/office/word/2010/wordprocessingShape" mc:Ignorable="w14 wp14">
+<w:ftr xmlns:wpc="http://schemas.microsoft.com/office/word/2010/wordprocessingCanvas" xmlns:mc="http://schemas.openxmlformats.org/markup-compatibility/2006" xmlns:o="urn:schemas-microsoft-com:office:office" xmlns:r="http://schemas.openxmlformats.org/officeDocument/2006/relationships" xmlns:m="http://schemas.openxmlformats.org/officeDocument/2006/math" xmlns:v="urn:schemas-microsoft-com:vml" xmlns:wp14="http://schemas.microsoft.com/office/word/2010/wordprocessingDrawing" xmlns:wp="http://schemas.openxmlformats.org/drawingml/2006/wordprocessingDrawing" xmlns:w10="urn:schemas-microsoft-com:office:word" xmlns:w="http://schemas.openxmlformats.org/wordprocessingml/2006/main" xmlns:w14="http://schemas.microsoft.com/office/word/2010/wordml" xmlns:w15="http://schemas.microsoft.com/office/word/2012/wordml" xmlns:wpg="http://schemas.microsoft.com/office/word/2010/wordprocessingGroup" xmlns:wpi="http://schemas.microsoft.com/office/word/2010/wordprocessingInk" xmlns:wne="http://schemas.microsoft.com/office/word/2006/wordml" xmlns:wps="http://schemas.microsoft.com/office/word/2010/wordprocessingShape" mc:Ignorable="w14 w15 wp14">
   <w:sdt>
     <w:sdtPr>
       <w:id w:val="-1567019075"/>
@@ -37524,7 +37964,7 @@
 </file>
 
 <file path=word/footer2.xml><?xml version="1.0" encoding="utf-8"?>
-<w:ftr xmlns:wpc="http://schemas.microsoft.com/office/word/2010/wordprocessingCanvas" xmlns:mc="http://schemas.openxmlformats.org/markup-compatibility/2006" xmlns:o="urn:schemas-microsoft-com:office:office" xmlns:r="http://schemas.openxmlformats.org/officeDocument/2006/relationships" xmlns:m="http://schemas.openxmlformats.org/officeDocument/2006/math" xmlns:v="urn:schemas-microsoft-com:vml" xmlns:wp14="http://schemas.microsoft.com/office/word/2010/wordprocessingDrawing" xmlns:wp="http://schemas.openxmlformats.org/drawingml/2006/wordprocessingDrawing" xmlns:w10="urn:schemas-microsoft-com:office:word" xmlns:w="http://schemas.openxmlformats.org/wordprocessingml/2006/main" xmlns:w14="http://schemas.microsoft.com/office/word/2010/wordml" xmlns:wpg="http://schemas.microsoft.com/office/word/2010/wordprocessingGroup" xmlns:wpi="http://schemas.microsoft.com/office/word/2010/wordprocessingInk" xmlns:wne="http://schemas.microsoft.com/office/word/2006/wordml" xmlns:wps="http://schemas.microsoft.com/office/word/2010/wordprocessingShape" mc:Ignorable="w14 wp14">
+<w:ftr xmlns:wpc="http://schemas.microsoft.com/office/word/2010/wordprocessingCanvas" xmlns:mc="http://schemas.openxmlformats.org/markup-compatibility/2006" xmlns:o="urn:schemas-microsoft-com:office:office" xmlns:r="http://schemas.openxmlformats.org/officeDocument/2006/relationships" xmlns:m="http://schemas.openxmlformats.org/officeDocument/2006/math" xmlns:v="urn:schemas-microsoft-com:vml" xmlns:wp14="http://schemas.microsoft.com/office/word/2010/wordprocessingDrawing" xmlns:wp="http://schemas.openxmlformats.org/drawingml/2006/wordprocessingDrawing" xmlns:w10="urn:schemas-microsoft-com:office:word" xmlns:w="http://schemas.openxmlformats.org/wordprocessingml/2006/main" xmlns:w14="http://schemas.microsoft.com/office/word/2010/wordml" xmlns:w15="http://schemas.microsoft.com/office/word/2012/wordml" xmlns:wpg="http://schemas.microsoft.com/office/word/2010/wordprocessingGroup" xmlns:wpi="http://schemas.microsoft.com/office/word/2010/wordprocessingInk" xmlns:wne="http://schemas.microsoft.com/office/word/2006/wordml" xmlns:wps="http://schemas.microsoft.com/office/word/2010/wordprocessingShape" mc:Ignorable="w14 w15 wp14">
   <w:sdt>
     <w:sdtPr>
       <w:id w:val="-914855372"/>
@@ -37577,7 +38017,7 @@
 </file>
 
 <file path=word/footer3.xml><?xml version="1.0" encoding="utf-8"?>
-<w:ftr xmlns:wpc="http://schemas.microsoft.com/office/word/2010/wordprocessingCanvas" xmlns:mc="http://schemas.openxmlformats.org/markup-compatibility/2006" xmlns:o="urn:schemas-microsoft-com:office:office" xmlns:r="http://schemas.openxmlformats.org/officeDocument/2006/relationships" xmlns:m="http://schemas.openxmlformats.org/officeDocument/2006/math" xmlns:v="urn:schemas-microsoft-com:vml" xmlns:wp14="http://schemas.microsoft.com/office/word/2010/wordprocessingDrawing" xmlns:wp="http://schemas.openxmlformats.org/drawingml/2006/wordprocessingDrawing" xmlns:w10="urn:schemas-microsoft-com:office:word" xmlns:w="http://schemas.openxmlformats.org/wordprocessingml/2006/main" xmlns:w14="http://schemas.microsoft.com/office/word/2010/wordml" xmlns:wpg="http://schemas.microsoft.com/office/word/2010/wordprocessingGroup" xmlns:wpi="http://schemas.microsoft.com/office/word/2010/wordprocessingInk" xmlns:wne="http://schemas.microsoft.com/office/word/2006/wordml" xmlns:wps="http://schemas.microsoft.com/office/word/2010/wordprocessingShape" mc:Ignorable="w14 wp14">
+<w:ftr xmlns:wpc="http://schemas.microsoft.com/office/word/2010/wordprocessingCanvas" xmlns:mc="http://schemas.openxmlformats.org/markup-compatibility/2006" xmlns:o="urn:schemas-microsoft-com:office:office" xmlns:r="http://schemas.openxmlformats.org/officeDocument/2006/relationships" xmlns:m="http://schemas.openxmlformats.org/officeDocument/2006/math" xmlns:v="urn:schemas-microsoft-com:vml" xmlns:wp14="http://schemas.microsoft.com/office/word/2010/wordprocessingDrawing" xmlns:wp="http://schemas.openxmlformats.org/drawingml/2006/wordprocessingDrawing" xmlns:w10="urn:schemas-microsoft-com:office:word" xmlns:w="http://schemas.openxmlformats.org/wordprocessingml/2006/main" xmlns:w14="http://schemas.microsoft.com/office/word/2010/wordml" xmlns:w15="http://schemas.microsoft.com/office/word/2012/wordml" xmlns:wpg="http://schemas.microsoft.com/office/word/2010/wordprocessingGroup" xmlns:wpi="http://schemas.microsoft.com/office/word/2010/wordprocessingInk" xmlns:wne="http://schemas.microsoft.com/office/word/2006/wordml" xmlns:wps="http://schemas.microsoft.com/office/word/2010/wordprocessingShape" mc:Ignorable="w14 w15 wp14">
   <w:sdt>
     <w:sdtPr>
       <w:id w:val="-2002652946"/>
@@ -37610,7 +38050,7 @@
           <w:rPr>
             <w:noProof/>
           </w:rPr>
-          <w:t>12</w:t>
+          <w:t>17</w:t>
         </w:r>
         <w:r>
           <w:rPr>
@@ -37630,7 +38070,7 @@
 </file>
 
 <file path=word/footnotes.xml><?xml version="1.0" encoding="utf-8"?>
-<w:footnotes xmlns:wpc="http://schemas.microsoft.com/office/word/2010/wordprocessingCanvas" xmlns:mc="http://schemas.openxmlformats.org/markup-compatibility/2006" xmlns:o="urn:schemas-microsoft-com:office:office" xmlns:r="http://schemas.openxmlformats.org/officeDocument/2006/relationships" xmlns:m="http://schemas.openxmlformats.org/officeDocument/2006/math" xmlns:v="urn:schemas-microsoft-com:vml" xmlns:wp14="http://schemas.microsoft.com/office/word/2010/wordprocessingDrawing" xmlns:wp="http://schemas.openxmlformats.org/drawingml/2006/wordprocessingDrawing" xmlns:w10="urn:schemas-microsoft-com:office:word" xmlns:w="http://schemas.openxmlformats.org/wordprocessingml/2006/main" xmlns:w14="http://schemas.microsoft.com/office/word/2010/wordml" xmlns:wpg="http://schemas.microsoft.com/office/word/2010/wordprocessingGroup" xmlns:wpi="http://schemas.microsoft.com/office/word/2010/wordprocessingInk" xmlns:wne="http://schemas.microsoft.com/office/word/2006/wordml" xmlns:wps="http://schemas.microsoft.com/office/word/2010/wordprocessingShape" mc:Ignorable="w14 wp14">
+<w:footnotes xmlns:wpc="http://schemas.microsoft.com/office/word/2010/wordprocessingCanvas" xmlns:mc="http://schemas.openxmlformats.org/markup-compatibility/2006" xmlns:o="urn:schemas-microsoft-com:office:office" xmlns:r="http://schemas.openxmlformats.org/officeDocument/2006/relationships" xmlns:m="http://schemas.openxmlformats.org/officeDocument/2006/math" xmlns:v="urn:schemas-microsoft-com:vml" xmlns:wp14="http://schemas.microsoft.com/office/word/2010/wordprocessingDrawing" xmlns:wp="http://schemas.openxmlformats.org/drawingml/2006/wordprocessingDrawing" xmlns:w10="urn:schemas-microsoft-com:office:word" xmlns:w="http://schemas.openxmlformats.org/wordprocessingml/2006/main" xmlns:w14="http://schemas.microsoft.com/office/word/2010/wordml" xmlns:w15="http://schemas.microsoft.com/office/word/2012/wordml" xmlns:wpg="http://schemas.microsoft.com/office/word/2010/wordprocessingGroup" xmlns:wpi="http://schemas.microsoft.com/office/word/2010/wordprocessingInk" xmlns:wne="http://schemas.microsoft.com/office/word/2006/wordml" xmlns:wps="http://schemas.microsoft.com/office/word/2010/wordprocessingShape" mc:Ignorable="w14 w15 wp14">
   <w:footnote w:type="separator" w:id="-1">
     <w:p>
       <w:r>
@@ -37649,8 +38089,8 @@
 </file>
 
 <file path=word/numbering.xml><?xml version="1.0" encoding="utf-8"?>
-<w:numbering xmlns:wpc="http://schemas.microsoft.com/office/word/2010/wordprocessingCanvas" xmlns:mc="http://schemas.openxmlformats.org/markup-compatibility/2006" xmlns:o="urn:schemas-microsoft-com:office:office" xmlns:r="http://schemas.openxmlformats.org/officeDocument/2006/relationships" xmlns:m="http://schemas.openxmlformats.org/officeDocument/2006/math" xmlns:v="urn:schemas-microsoft-com:vml" xmlns:wp14="http://schemas.microsoft.com/office/word/2010/wordprocessingDrawing" xmlns:wp="http://schemas.openxmlformats.org/drawingml/2006/wordprocessingDrawing" xmlns:w10="urn:schemas-microsoft-com:office:word" xmlns:w="http://schemas.openxmlformats.org/wordprocessingml/2006/main" xmlns:w14="http://schemas.microsoft.com/office/word/2010/wordml" xmlns:wpg="http://schemas.microsoft.com/office/word/2010/wordprocessingGroup" xmlns:wpi="http://schemas.microsoft.com/office/word/2010/wordprocessingInk" xmlns:wne="http://schemas.microsoft.com/office/word/2006/wordml" xmlns:wps="http://schemas.microsoft.com/office/word/2010/wordprocessingShape" mc:Ignorable="w14 wp14">
-  <w:abstractNum w:abstractNumId="0">
+<w:numbering xmlns:wpc="http://schemas.microsoft.com/office/word/2010/wordprocessingCanvas" xmlns:mc="http://schemas.openxmlformats.org/markup-compatibility/2006" xmlns:o="urn:schemas-microsoft-com:office:office" xmlns:r="http://schemas.openxmlformats.org/officeDocument/2006/relationships" xmlns:m="http://schemas.openxmlformats.org/officeDocument/2006/math" xmlns:v="urn:schemas-microsoft-com:vml" xmlns:wp14="http://schemas.microsoft.com/office/word/2010/wordprocessingDrawing" xmlns:wp="http://schemas.openxmlformats.org/drawingml/2006/wordprocessingDrawing" xmlns:w10="urn:schemas-microsoft-com:office:word" xmlns:w="http://schemas.openxmlformats.org/wordprocessingml/2006/main" xmlns:w14="http://schemas.microsoft.com/office/word/2010/wordml" xmlns:w15="http://schemas.microsoft.com/office/word/2012/wordml" xmlns:wpg="http://schemas.microsoft.com/office/word/2010/wordprocessingGroup" xmlns:wpi="http://schemas.microsoft.com/office/word/2010/wordprocessingInk" xmlns:wne="http://schemas.microsoft.com/office/word/2006/wordml" xmlns:wps="http://schemas.microsoft.com/office/word/2010/wordprocessingShape" mc:Ignorable="w14 w15 wp14">
+  <w:abstractNum w:abstractNumId="0" w15:restartNumberingAfterBreak="0">
     <w:nsid w:val="00154E64"/>
     <w:multiLevelType w:val="hybridMultilevel"/>
     <w:tmpl w:val="412A6684"/>
@@ -37763,7 +38203,7 @@
       </w:rPr>
     </w:lvl>
   </w:abstractNum>
-  <w:abstractNum w:abstractNumId="1">
+  <w:abstractNum w:abstractNumId="1" w15:restartNumberingAfterBreak="0">
     <w:nsid w:val="03910BD5"/>
     <w:multiLevelType w:val="hybridMultilevel"/>
     <w:tmpl w:val="14D0AEB0"/>
@@ -37876,7 +38316,7 @@
       </w:rPr>
     </w:lvl>
   </w:abstractNum>
-  <w:abstractNum w:abstractNumId="2">
+  <w:abstractNum w:abstractNumId="2" w15:restartNumberingAfterBreak="0">
     <w:nsid w:val="04B665F6"/>
     <w:multiLevelType w:val="hybridMultilevel"/>
     <w:tmpl w:val="B05A1C06"/>
@@ -37989,7 +38429,7 @@
       </w:rPr>
     </w:lvl>
   </w:abstractNum>
-  <w:abstractNum w:abstractNumId="3">
+  <w:abstractNum w:abstractNumId="3" w15:restartNumberingAfterBreak="0">
     <w:nsid w:val="079D498A"/>
     <w:multiLevelType w:val="multilevel"/>
     <w:tmpl w:val="6ECACBA4"/>
@@ -38111,7 +38551,7 @@
       </w:rPr>
     </w:lvl>
   </w:abstractNum>
-  <w:abstractNum w:abstractNumId="4">
+  <w:abstractNum w:abstractNumId="4" w15:restartNumberingAfterBreak="0">
     <w:nsid w:val="0F223B3B"/>
     <w:multiLevelType w:val="hybridMultilevel"/>
     <w:tmpl w:val="5C405F7A"/>
@@ -38224,7 +38664,7 @@
       </w:rPr>
     </w:lvl>
   </w:abstractNum>
-  <w:abstractNum w:abstractNumId="5">
+  <w:abstractNum w:abstractNumId="5" w15:restartNumberingAfterBreak="0">
     <w:nsid w:val="0FD349F1"/>
     <w:multiLevelType w:val="hybridMultilevel"/>
     <w:tmpl w:val="CC602520"/>
@@ -38337,7 +38777,7 @@
       </w:rPr>
     </w:lvl>
   </w:abstractNum>
-  <w:abstractNum w:abstractNumId="6">
+  <w:abstractNum w:abstractNumId="6" w15:restartNumberingAfterBreak="0">
     <w:nsid w:val="169452CA"/>
     <w:multiLevelType w:val="hybridMultilevel"/>
     <w:tmpl w:val="523062B2"/>
@@ -38426,7 +38866,7 @@
       </w:pPr>
     </w:lvl>
   </w:abstractNum>
-  <w:abstractNum w:abstractNumId="7">
+  <w:abstractNum w:abstractNumId="7" w15:restartNumberingAfterBreak="0">
     <w:nsid w:val="20411834"/>
     <w:multiLevelType w:val="multilevel"/>
     <w:tmpl w:val="34864612"/>
@@ -38539,7 +38979,7 @@
       </w:rPr>
     </w:lvl>
   </w:abstractNum>
-  <w:abstractNum w:abstractNumId="8">
+  <w:abstractNum w:abstractNumId="8" w15:restartNumberingAfterBreak="0">
     <w:nsid w:val="2A2B6F1A"/>
     <w:multiLevelType w:val="hybridMultilevel"/>
     <w:tmpl w:val="15A0F0C0"/>
@@ -38652,7 +39092,7 @@
       </w:rPr>
     </w:lvl>
   </w:abstractNum>
-  <w:abstractNum w:abstractNumId="9">
+  <w:abstractNum w:abstractNumId="9" w15:restartNumberingAfterBreak="0">
     <w:nsid w:val="2C881942"/>
     <w:multiLevelType w:val="hybridMultilevel"/>
     <w:tmpl w:val="0A56C3E6"/>
@@ -38765,7 +39205,7 @@
       </w:rPr>
     </w:lvl>
   </w:abstractNum>
-  <w:abstractNum w:abstractNumId="10">
+  <w:abstractNum w:abstractNumId="10" w15:restartNumberingAfterBreak="0">
     <w:nsid w:val="2F10430D"/>
     <w:multiLevelType w:val="hybridMultilevel"/>
     <w:tmpl w:val="20B62FAC"/>
@@ -38878,7 +39318,7 @@
       </w:rPr>
     </w:lvl>
   </w:abstractNum>
-  <w:abstractNum w:abstractNumId="11">
+  <w:abstractNum w:abstractNumId="11" w15:restartNumberingAfterBreak="0">
     <w:nsid w:val="30002471"/>
     <w:multiLevelType w:val="hybridMultilevel"/>
     <w:tmpl w:val="707CC556"/>
@@ -38991,7 +39431,7 @@
       </w:rPr>
     </w:lvl>
   </w:abstractNum>
-  <w:abstractNum w:abstractNumId="12">
+  <w:abstractNum w:abstractNumId="12" w15:restartNumberingAfterBreak="0">
     <w:nsid w:val="3415456C"/>
     <w:multiLevelType w:val="hybridMultilevel"/>
     <w:tmpl w:val="F1EA1E72"/>
@@ -39104,7 +39544,7 @@
       </w:rPr>
     </w:lvl>
   </w:abstractNum>
-  <w:abstractNum w:abstractNumId="13">
+  <w:abstractNum w:abstractNumId="13" w15:restartNumberingAfterBreak="0">
     <w:nsid w:val="34347ADB"/>
     <w:multiLevelType w:val="hybridMultilevel"/>
     <w:tmpl w:val="0CF2DD04"/>
@@ -39217,7 +39657,7 @@
       </w:rPr>
     </w:lvl>
   </w:abstractNum>
-  <w:abstractNum w:abstractNumId="14">
+  <w:abstractNum w:abstractNumId="14" w15:restartNumberingAfterBreak="0">
     <w:nsid w:val="38B42215"/>
     <w:multiLevelType w:val="multilevel"/>
     <w:tmpl w:val="4A4A5B5C"/>
@@ -39304,7 +39744,7 @@
       </w:pPr>
     </w:lvl>
   </w:abstractNum>
-  <w:abstractNum w:abstractNumId="15">
+  <w:abstractNum w:abstractNumId="15" w15:restartNumberingAfterBreak="0">
     <w:nsid w:val="3F235D33"/>
     <w:multiLevelType w:val="hybridMultilevel"/>
     <w:tmpl w:val="6FCEAE7A"/>
@@ -39417,7 +39857,7 @@
       </w:rPr>
     </w:lvl>
   </w:abstractNum>
-  <w:abstractNum w:abstractNumId="16">
+  <w:abstractNum w:abstractNumId="16" w15:restartNumberingAfterBreak="0">
     <w:nsid w:val="40177A0B"/>
     <w:multiLevelType w:val="hybridMultilevel"/>
     <w:tmpl w:val="A808D03C"/>
@@ -39530,7 +39970,7 @@
       </w:rPr>
     </w:lvl>
   </w:abstractNum>
-  <w:abstractNum w:abstractNumId="17">
+  <w:abstractNum w:abstractNumId="17" w15:restartNumberingAfterBreak="0">
     <w:nsid w:val="45F20FBB"/>
     <w:multiLevelType w:val="hybridMultilevel"/>
     <w:tmpl w:val="015C5CFA"/>
@@ -39642,7 +40082,7 @@
       </w:rPr>
     </w:lvl>
   </w:abstractNum>
-  <w:abstractNum w:abstractNumId="18">
+  <w:abstractNum w:abstractNumId="18" w15:restartNumberingAfterBreak="0">
     <w:nsid w:val="4AEF0A51"/>
     <w:multiLevelType w:val="hybridMultilevel"/>
     <w:tmpl w:val="E6C47296"/>
@@ -39728,7 +40168,7 @@
       </w:pPr>
     </w:lvl>
   </w:abstractNum>
-  <w:abstractNum w:abstractNumId="19">
+  <w:abstractNum w:abstractNumId="19" w15:restartNumberingAfterBreak="0">
     <w:nsid w:val="4D894329"/>
     <w:multiLevelType w:val="hybridMultilevel"/>
     <w:tmpl w:val="8392EC66"/>
@@ -39841,7 +40281,7 @@
       </w:rPr>
     </w:lvl>
   </w:abstractNum>
-  <w:abstractNum w:abstractNumId="20">
+  <w:abstractNum w:abstractNumId="20" w15:restartNumberingAfterBreak="0">
     <w:nsid w:val="68A25D23"/>
     <w:multiLevelType w:val="hybridMultilevel"/>
     <w:tmpl w:val="83DAD2EA"/>
@@ -39954,7 +40394,7 @@
       </w:rPr>
     </w:lvl>
   </w:abstractNum>
-  <w:abstractNum w:abstractNumId="21">
+  <w:abstractNum w:abstractNumId="21" w15:restartNumberingAfterBreak="0">
     <w:nsid w:val="6A0F074C"/>
     <w:multiLevelType w:val="hybridMultilevel"/>
     <w:tmpl w:val="7C3EEA26"/>
@@ -40067,7 +40507,7 @@
       </w:rPr>
     </w:lvl>
   </w:abstractNum>
-  <w:abstractNum w:abstractNumId="22">
+  <w:abstractNum w:abstractNumId="22" w15:restartNumberingAfterBreak="0">
     <w:nsid w:val="704837CA"/>
     <w:multiLevelType w:val="hybridMultilevel"/>
     <w:tmpl w:val="4298328C"/>
@@ -40179,7 +40619,7 @@
       </w:rPr>
     </w:lvl>
   </w:abstractNum>
-  <w:abstractNum w:abstractNumId="23">
+  <w:abstractNum w:abstractNumId="23" w15:restartNumberingAfterBreak="0">
     <w:nsid w:val="736C486E"/>
     <w:multiLevelType w:val="multilevel"/>
     <w:tmpl w:val="3740F85E"/>
@@ -40338,7 +40778,7 @@
       </w:pPr>
     </w:lvl>
   </w:abstractNum>
-  <w:abstractNum w:abstractNumId="24">
+  <w:abstractNum w:abstractNumId="24" w15:restartNumberingAfterBreak="0">
     <w:nsid w:val="73E313CC"/>
     <w:multiLevelType w:val="hybridMultilevel"/>
     <w:tmpl w:val="7930C0BE"/>
@@ -40451,7 +40891,7 @@
       </w:rPr>
     </w:lvl>
   </w:abstractNum>
-  <w:abstractNum w:abstractNumId="25">
+  <w:abstractNum w:abstractNumId="25" w15:restartNumberingAfterBreak="0">
     <w:nsid w:val="7D377CCA"/>
     <w:multiLevelType w:val="hybridMultilevel"/>
     <w:tmpl w:val="491C0D3C"/>
@@ -40674,7 +41114,7 @@
 </file>
 
 <file path=word/styles.xml><?xml version="1.0" encoding="utf-8"?>
-<w:styles xmlns:mc="http://schemas.openxmlformats.org/markup-compatibility/2006" xmlns:r="http://schemas.openxmlformats.org/officeDocument/2006/relationships" xmlns:w="http://schemas.openxmlformats.org/wordprocessingml/2006/main" xmlns:w14="http://schemas.microsoft.com/office/word/2010/wordml" mc:Ignorable="w14">
+<w:styles xmlns:mc="http://schemas.openxmlformats.org/markup-compatibility/2006" xmlns:r="http://schemas.openxmlformats.org/officeDocument/2006/relationships" xmlns:w="http://schemas.openxmlformats.org/wordprocessingml/2006/main" xmlns:w14="http://schemas.microsoft.com/office/word/2010/wordml" xmlns:w15="http://schemas.microsoft.com/office/word/2012/wordml" mc:Ignorable="w14 w15">
   <w:docDefaults>
     <w:rPrDefault>
       <w:rPr>
@@ -40684,144 +41124,378 @@
     </w:rPrDefault>
     <w:pPrDefault/>
   </w:docDefaults>
-  <w:latentStyles w:defLockedState="0" w:defUIPriority="99" w:defSemiHidden="1" w:defUnhideWhenUsed="1" w:defQFormat="0" w:count="267">
-    <w:lsdException w:name="Normal" w:semiHidden="0" w:uiPriority="0" w:unhideWhenUsed="0" w:qFormat="1"/>
-    <w:lsdException w:name="heading 1" w:semiHidden="0" w:uiPriority="9" w:unhideWhenUsed="0" w:qFormat="1"/>
-    <w:lsdException w:name="heading 2" w:uiPriority="9" w:qFormat="1"/>
-    <w:lsdException w:name="heading 3" w:uiPriority="9" w:qFormat="1"/>
-    <w:lsdException w:name="heading 4" w:uiPriority="9" w:qFormat="1"/>
-    <w:lsdException w:name="heading 5" w:uiPriority="9" w:qFormat="1"/>
-    <w:lsdException w:name="heading 6" w:uiPriority="9" w:qFormat="1"/>
-    <w:lsdException w:name="heading 7" w:uiPriority="9" w:qFormat="1"/>
-    <w:lsdException w:name="heading 8" w:uiPriority="9" w:qFormat="1"/>
-    <w:lsdException w:name="heading 9" w:uiPriority="9" w:qFormat="1"/>
-    <w:lsdException w:name="toc 1" w:uiPriority="39"/>
-    <w:lsdException w:name="toc 2" w:uiPriority="39"/>
-    <w:lsdException w:name="toc 3" w:uiPriority="39"/>
-    <w:lsdException w:name="toc 4" w:uiPriority="39"/>
-    <w:lsdException w:name="toc 5" w:uiPriority="39"/>
-    <w:lsdException w:name="toc 6" w:uiPriority="39"/>
-    <w:lsdException w:name="toc 7" w:uiPriority="39"/>
-    <w:lsdException w:name="toc 8" w:uiPriority="39"/>
-    <w:lsdException w:name="toc 9" w:uiPriority="39"/>
-    <w:lsdException w:name="caption" w:uiPriority="35" w:qFormat="1"/>
-    <w:lsdException w:name="Title" w:semiHidden="0" w:uiPriority="10" w:unhideWhenUsed="0" w:qFormat="1"/>
-    <w:lsdException w:name="Default Paragraph Font" w:uiPriority="1"/>
-    <w:lsdException w:name="Subtitle" w:semiHidden="0" w:uiPriority="11" w:unhideWhenUsed="0" w:qFormat="1"/>
-    <w:lsdException w:name="Strong" w:semiHidden="0" w:uiPriority="22" w:unhideWhenUsed="0" w:qFormat="1"/>
-    <w:lsdException w:name="Emphasis" w:semiHidden="0" w:uiPriority="20" w:unhideWhenUsed="0" w:qFormat="1"/>
-    <w:lsdException w:name="Table Grid" w:semiHidden="0" w:uiPriority="59" w:unhideWhenUsed="0"/>
-    <w:lsdException w:name="Placeholder Text" w:unhideWhenUsed="0"/>
-    <w:lsdException w:name="No Spacing" w:semiHidden="0" w:uiPriority="1" w:unhideWhenUsed="0" w:qFormat="1"/>
-    <w:lsdException w:name="Light Shading" w:semiHidden="0" w:uiPriority="60" w:unhideWhenUsed="0"/>
-    <w:lsdException w:name="Light List" w:semiHidden="0" w:uiPriority="61" w:unhideWhenUsed="0"/>
-    <w:lsdException w:name="Light Grid" w:semiHidden="0" w:uiPriority="62" w:unhideWhenUsed="0"/>
-    <w:lsdException w:name="Medium Shading 1" w:semiHidden="0" w:uiPriority="63" w:unhideWhenUsed="0"/>
-    <w:lsdException w:name="Medium Shading 2" w:semiHidden="0" w:uiPriority="64" w:unhideWhenUsed="0"/>
-    <w:lsdException w:name="Medium List 1" w:semiHidden="0" w:uiPriority="65" w:unhideWhenUsed="0"/>
-    <w:lsdException w:name="Medium List 2" w:semiHidden="0" w:uiPriority="66" w:unhideWhenUsed="0"/>
-    <w:lsdException w:name="Medium Grid 1" w:semiHidden="0" w:uiPriority="67" w:unhideWhenUsed="0"/>
-    <w:lsdException w:name="Medium Grid 2" w:semiHidden="0" w:uiPriority="68" w:unhideWhenUsed="0"/>
-    <w:lsdException w:name="Medium Grid 3" w:semiHidden="0" w:uiPriority="69" w:unhideWhenUsed="0"/>
-    <w:lsdException w:name="Dark List" w:semiHidden="0" w:uiPriority="70" w:unhideWhenUsed="0"/>
-    <w:lsdException w:name="Colorful Shading" w:semiHidden="0" w:uiPriority="71" w:unhideWhenUsed="0"/>
-    <w:lsdException w:name="Colorful List" w:semiHidden="0" w:uiPriority="72" w:unhideWhenUsed="0"/>
-    <w:lsdException w:name="Colorful Grid" w:semiHidden="0" w:uiPriority="73" w:unhideWhenUsed="0"/>
-    <w:lsdException w:name="Light Shading Accent 1" w:semiHidden="0" w:uiPriority="60" w:unhideWhenUsed="0"/>
-    <w:lsdException w:name="Light List Accent 1" w:semiHidden="0" w:uiPriority="61" w:unhideWhenUsed="0"/>
-    <w:lsdException w:name="Light Grid Accent 1" w:semiHidden="0" w:uiPriority="62" w:unhideWhenUsed="0"/>
-    <w:lsdException w:name="Medium Shading 1 Accent 1" w:semiHidden="0" w:uiPriority="63" w:unhideWhenUsed="0"/>
-    <w:lsdException w:name="Medium Shading 2 Accent 1" w:semiHidden="0" w:uiPriority="64" w:unhideWhenUsed="0"/>
-    <w:lsdException w:name="Medium List 1 Accent 1" w:semiHidden="0" w:uiPriority="65" w:unhideWhenUsed="0"/>
-    <w:lsdException w:name="Revision" w:unhideWhenUsed="0"/>
-    <w:lsdException w:name="List Paragraph" w:semiHidden="0" w:uiPriority="34" w:unhideWhenUsed="0" w:qFormat="1"/>
-    <w:lsdException w:name="Quote" w:semiHidden="0" w:uiPriority="29" w:unhideWhenUsed="0" w:qFormat="1"/>
-    <w:lsdException w:name="Intense Quote" w:semiHidden="0" w:uiPriority="30" w:unhideWhenUsed="0" w:qFormat="1"/>
-    <w:lsdException w:name="Medium List 2 Accent 1" w:semiHidden="0" w:uiPriority="66" w:unhideWhenUsed="0"/>
-    <w:lsdException w:name="Medium Grid 1 Accent 1" w:semiHidden="0" w:uiPriority="67" w:unhideWhenUsed="0"/>
-    <w:lsdException w:name="Medium Grid 2 Accent 1" w:semiHidden="0" w:uiPriority="68" w:unhideWhenUsed="0"/>
-    <w:lsdException w:name="Medium Grid 3 Accent 1" w:semiHidden="0" w:uiPriority="69" w:unhideWhenUsed="0"/>
-    <w:lsdException w:name="Dark List Accent 1" w:semiHidden="0" w:uiPriority="70" w:unhideWhenUsed="0"/>
-    <w:lsdException w:name="Colorful Shading Accent 1" w:semiHidden="0" w:uiPriority="71" w:unhideWhenUsed="0"/>
-    <w:lsdException w:name="Colorful List Accent 1" w:semiHidden="0" w:uiPriority="72" w:unhideWhenUsed="0"/>
-    <w:lsdException w:name="Colorful Grid Accent 1" w:semiHidden="0" w:uiPriority="73" w:unhideWhenUsed="0"/>
-    <w:lsdException w:name="Light Shading Accent 2" w:semiHidden="0" w:uiPriority="60" w:unhideWhenUsed="0"/>
-    <w:lsdException w:name="Light List Accent 2" w:semiHidden="0" w:uiPriority="61" w:unhideWhenUsed="0"/>
-    <w:lsdException w:name="Light Grid Accent 2" w:semiHidden="0" w:uiPriority="62" w:unhideWhenUsed="0"/>
-    <w:lsdException w:name="Medium Shading 1 Accent 2" w:semiHidden="0" w:uiPriority="63" w:unhideWhenUsed="0"/>
-    <w:lsdException w:name="Medium Shading 2 Accent 2" w:semiHidden="0" w:uiPriority="64" w:unhideWhenUsed="0"/>
-    <w:lsdException w:name="Medium List 1 Accent 2" w:semiHidden="0" w:uiPriority="65" w:unhideWhenUsed="0"/>
-    <w:lsdException w:name="Medium List 2 Accent 2" w:semiHidden="0" w:uiPriority="66" w:unhideWhenUsed="0"/>
-    <w:lsdException w:name="Medium Grid 1 Accent 2" w:semiHidden="0" w:uiPriority="67" w:unhideWhenUsed="0"/>
-    <w:lsdException w:name="Medium Grid 2 Accent 2" w:semiHidden="0" w:uiPriority="68" w:unhideWhenUsed="0"/>
-    <w:lsdException w:name="Medium Grid 3 Accent 2" w:semiHidden="0" w:uiPriority="69" w:unhideWhenUsed="0"/>
-    <w:lsdException w:name="Dark List Accent 2" w:semiHidden="0" w:uiPriority="70" w:unhideWhenUsed="0"/>
-    <w:lsdException w:name="Colorful Shading Accent 2" w:semiHidden="0" w:uiPriority="71" w:unhideWhenUsed="0"/>
-    <w:lsdException w:name="Colorful List Accent 2" w:semiHidden="0" w:uiPriority="72" w:unhideWhenUsed="0"/>
-    <w:lsdException w:name="Colorful Grid Accent 2" w:semiHidden="0" w:uiPriority="73" w:unhideWhenUsed="0"/>
-    <w:lsdException w:name="Light Shading Accent 3" w:semiHidden="0" w:uiPriority="60" w:unhideWhenUsed="0"/>
-    <w:lsdException w:name="Light List Accent 3" w:semiHidden="0" w:uiPriority="61" w:unhideWhenUsed="0"/>
-    <w:lsdException w:name="Light Grid Accent 3" w:semiHidden="0" w:uiPriority="62" w:unhideWhenUsed="0"/>
-    <w:lsdException w:name="Medium Shading 1 Accent 3" w:semiHidden="0" w:uiPriority="63" w:unhideWhenUsed="0"/>
-    <w:lsdException w:name="Medium Shading 2 Accent 3" w:semiHidden="0" w:uiPriority="64" w:unhideWhenUsed="0"/>
-    <w:lsdException w:name="Medium List 1 Accent 3" w:semiHidden="0" w:uiPriority="65" w:unhideWhenUsed="0"/>
-    <w:lsdException w:name="Medium List 2 Accent 3" w:semiHidden="0" w:uiPriority="66" w:unhideWhenUsed="0"/>
-    <w:lsdException w:name="Medium Grid 1 Accent 3" w:semiHidden="0" w:uiPriority="67" w:unhideWhenUsed="0"/>
-    <w:lsdException w:name="Medium Grid 2 Accent 3" w:semiHidden="0" w:uiPriority="68" w:unhideWhenUsed="0"/>
-    <w:lsdException w:name="Medium Grid 3 Accent 3" w:semiHidden="0" w:uiPriority="69" w:unhideWhenUsed="0"/>
-    <w:lsdException w:name="Dark List Accent 3" w:semiHidden="0" w:uiPriority="70" w:unhideWhenUsed="0"/>
-    <w:lsdException w:name="Colorful Shading Accent 3" w:semiHidden="0" w:uiPriority="71" w:unhideWhenUsed="0"/>
-    <w:lsdException w:name="Colorful List Accent 3" w:semiHidden="0" w:uiPriority="72" w:unhideWhenUsed="0"/>
-    <w:lsdException w:name="Colorful Grid Accent 3" w:semiHidden="0" w:uiPriority="73" w:unhideWhenUsed="0"/>
-    <w:lsdException w:name="Light Shading Accent 4" w:semiHidden="0" w:uiPriority="60" w:unhideWhenUsed="0"/>
-    <w:lsdException w:name="Light List Accent 4" w:semiHidden="0" w:uiPriority="61" w:unhideWhenUsed="0"/>
-    <w:lsdException w:name="Light Grid Accent 4" w:semiHidden="0" w:uiPriority="62" w:unhideWhenUsed="0"/>
-    <w:lsdException w:name="Medium Shading 1 Accent 4" w:semiHidden="0" w:uiPriority="63" w:unhideWhenUsed="0"/>
-    <w:lsdException w:name="Medium Shading 2 Accent 4" w:semiHidden="0" w:uiPriority="64" w:unhideWhenUsed="0"/>
-    <w:lsdException w:name="Medium List 1 Accent 4" w:semiHidden="0" w:uiPriority="65" w:unhideWhenUsed="0"/>
-    <w:lsdException w:name="Medium List 2 Accent 4" w:semiHidden="0" w:uiPriority="66" w:unhideWhenUsed="0"/>
-    <w:lsdException w:name="Medium Grid 1 Accent 4" w:semiHidden="0" w:uiPriority="67" w:unhideWhenUsed="0"/>
-    <w:lsdException w:name="Medium Grid 2 Accent 4" w:semiHidden="0" w:uiPriority="68" w:unhideWhenUsed="0"/>
-    <w:lsdException w:name="Medium Grid 3 Accent 4" w:semiHidden="0" w:uiPriority="69" w:unhideWhenUsed="0"/>
-    <w:lsdException w:name="Dark List Accent 4" w:semiHidden="0" w:uiPriority="70" w:unhideWhenUsed="0"/>
-    <w:lsdException w:name="Colorful Shading Accent 4" w:semiHidden="0" w:uiPriority="71" w:unhideWhenUsed="0"/>
-    <w:lsdException w:name="Colorful List Accent 4" w:semiHidden="0" w:uiPriority="72" w:unhideWhenUsed="0"/>
-    <w:lsdException w:name="Colorful Grid Accent 4" w:semiHidden="0" w:uiPriority="73" w:unhideWhenUsed="0"/>
-    <w:lsdException w:name="Light Shading Accent 5" w:semiHidden="0" w:uiPriority="60" w:unhideWhenUsed="0"/>
-    <w:lsdException w:name="Light List Accent 5" w:semiHidden="0" w:uiPriority="61" w:unhideWhenUsed="0"/>
-    <w:lsdException w:name="Light Grid Accent 5" w:semiHidden="0" w:uiPriority="62" w:unhideWhenUsed="0"/>
-    <w:lsdException w:name="Medium Shading 1 Accent 5" w:semiHidden="0" w:uiPriority="63" w:unhideWhenUsed="0"/>
-    <w:lsdException w:name="Medium Shading 2 Accent 5" w:semiHidden="0" w:uiPriority="64" w:unhideWhenUsed="0"/>
-    <w:lsdException w:name="Medium List 1 Accent 5" w:semiHidden="0" w:uiPriority="65" w:unhideWhenUsed="0"/>
-    <w:lsdException w:name="Medium List 2 Accent 5" w:semiHidden="0" w:uiPriority="66" w:unhideWhenUsed="0"/>
-    <w:lsdException w:name="Medium Grid 1 Accent 5" w:semiHidden="0" w:uiPriority="67" w:unhideWhenUsed="0"/>
-    <w:lsdException w:name="Medium Grid 2 Accent 5" w:semiHidden="0" w:uiPriority="68" w:unhideWhenUsed="0"/>
-    <w:lsdException w:name="Medium Grid 3 Accent 5" w:semiHidden="0" w:uiPriority="69" w:unhideWhenUsed="0"/>
-    <w:lsdException w:name="Dark List Accent 5" w:semiHidden="0" w:uiPriority="70" w:unhideWhenUsed="0"/>
-    <w:lsdException w:name="Colorful Shading Accent 5" w:semiHidden="0" w:uiPriority="71" w:unhideWhenUsed="0"/>
-    <w:lsdException w:name="Colorful List Accent 5" w:semiHidden="0" w:uiPriority="72" w:unhideWhenUsed="0"/>
-    <w:lsdException w:name="Colorful Grid Accent 5" w:semiHidden="0" w:uiPriority="73" w:unhideWhenUsed="0"/>
-    <w:lsdException w:name="Light Shading Accent 6" w:semiHidden="0" w:uiPriority="60" w:unhideWhenUsed="0"/>
-    <w:lsdException w:name="Light List Accent 6" w:semiHidden="0" w:uiPriority="61" w:unhideWhenUsed="0"/>
-    <w:lsdException w:name="Light Grid Accent 6" w:semiHidden="0" w:uiPriority="62" w:unhideWhenUsed="0"/>
-    <w:lsdException w:name="Medium Shading 1 Accent 6" w:semiHidden="0" w:uiPriority="63" w:unhideWhenUsed="0"/>
-    <w:lsdException w:name="Medium Shading 2 Accent 6" w:semiHidden="0" w:uiPriority="64" w:unhideWhenUsed="0"/>
-    <w:lsdException w:name="Medium List 1 Accent 6" w:semiHidden="0" w:uiPriority="65" w:unhideWhenUsed="0"/>
-    <w:lsdException w:name="Medium List 2 Accent 6" w:semiHidden="0" w:uiPriority="66" w:unhideWhenUsed="0"/>
-    <w:lsdException w:name="Medium Grid 1 Accent 6" w:semiHidden="0" w:uiPriority="67" w:unhideWhenUsed="0"/>
-    <w:lsdException w:name="Medium Grid 2 Accent 6" w:semiHidden="0" w:uiPriority="68" w:unhideWhenUsed="0"/>
-    <w:lsdException w:name="Medium Grid 3 Accent 6" w:semiHidden="0" w:uiPriority="69" w:unhideWhenUsed="0"/>
-    <w:lsdException w:name="Dark List Accent 6" w:semiHidden="0" w:uiPriority="70" w:unhideWhenUsed="0"/>
-    <w:lsdException w:name="Colorful Shading Accent 6" w:semiHidden="0" w:uiPriority="71" w:unhideWhenUsed="0"/>
-    <w:lsdException w:name="Colorful List Accent 6" w:semiHidden="0" w:uiPriority="72" w:unhideWhenUsed="0"/>
-    <w:lsdException w:name="Colorful Grid Accent 6" w:semiHidden="0" w:uiPriority="73" w:unhideWhenUsed="0"/>
-    <w:lsdException w:name="Subtle Emphasis" w:semiHidden="0" w:uiPriority="19" w:unhideWhenUsed="0" w:qFormat="1"/>
-    <w:lsdException w:name="Intense Emphasis" w:semiHidden="0" w:uiPriority="21" w:unhideWhenUsed="0" w:qFormat="1"/>
-    <w:lsdException w:name="Subtle Reference" w:semiHidden="0" w:uiPriority="31" w:unhideWhenUsed="0" w:qFormat="1"/>
-    <w:lsdException w:name="Intense Reference" w:semiHidden="0" w:uiPriority="32" w:unhideWhenUsed="0" w:qFormat="1"/>
-    <w:lsdException w:name="Book Title" w:semiHidden="0" w:uiPriority="33" w:unhideWhenUsed="0" w:qFormat="1"/>
-    <w:lsdException w:name="Bibliography" w:uiPriority="37"/>
-    <w:lsdException w:name="TOC Heading" w:uiPriority="39" w:qFormat="1"/>
+  <w:latentStyles w:defLockedState="0" w:defUIPriority="99" w:defSemiHidden="0" w:defUnhideWhenUsed="0" w:defQFormat="0" w:count="371">
+    <w:lsdException w:name="Normal" w:uiPriority="0" w:qFormat="1"/>
+    <w:lsdException w:name="heading 1" w:uiPriority="9" w:qFormat="1"/>
+    <w:lsdException w:name="heading 2" w:semiHidden="1" w:uiPriority="9" w:unhideWhenUsed="1" w:qFormat="1"/>
+    <w:lsdException w:name="heading 3" w:semiHidden="1" w:uiPriority="9" w:unhideWhenUsed="1" w:qFormat="1"/>
+    <w:lsdException w:name="heading 4" w:semiHidden="1" w:uiPriority="9" w:unhideWhenUsed="1" w:qFormat="1"/>
+    <w:lsdException w:name="heading 5" w:semiHidden="1" w:uiPriority="9" w:unhideWhenUsed="1" w:qFormat="1"/>
+    <w:lsdException w:name="heading 6" w:semiHidden="1" w:uiPriority="9" w:unhideWhenUsed="1" w:qFormat="1"/>
+    <w:lsdException w:name="heading 7" w:semiHidden="1" w:uiPriority="9" w:unhideWhenUsed="1" w:qFormat="1"/>
+    <w:lsdException w:name="heading 8" w:semiHidden="1" w:uiPriority="9" w:unhideWhenUsed="1" w:qFormat="1"/>
+    <w:lsdException w:name="heading 9" w:semiHidden="1" w:uiPriority="9" w:unhideWhenUsed="1" w:qFormat="1"/>
+    <w:lsdException w:name="index 1" w:semiHidden="1" w:unhideWhenUsed="1"/>
+    <w:lsdException w:name="index 2" w:semiHidden="1" w:unhideWhenUsed="1"/>
+    <w:lsdException w:name="index 3" w:semiHidden="1" w:unhideWhenUsed="1"/>
+    <w:lsdException w:name="index 4" w:semiHidden="1" w:unhideWhenUsed="1"/>
+    <w:lsdException w:name="index 5" w:semiHidden="1" w:unhideWhenUsed="1"/>
+    <w:lsdException w:name="index 6" w:semiHidden="1" w:unhideWhenUsed="1"/>
+    <w:lsdException w:name="index 7" w:semiHidden="1" w:unhideWhenUsed="1"/>
+    <w:lsdException w:name="index 8" w:semiHidden="1" w:unhideWhenUsed="1"/>
+    <w:lsdException w:name="index 9" w:semiHidden="1" w:unhideWhenUsed="1"/>
+    <w:lsdException w:name="toc 1" w:semiHidden="1" w:uiPriority="39" w:unhideWhenUsed="1"/>
+    <w:lsdException w:name="toc 2" w:semiHidden="1" w:uiPriority="39" w:unhideWhenUsed="1"/>
+    <w:lsdException w:name="toc 3" w:semiHidden="1" w:uiPriority="39" w:unhideWhenUsed="1"/>
+    <w:lsdException w:name="toc 4" w:semiHidden="1" w:uiPriority="39" w:unhideWhenUsed="1"/>
+    <w:lsdException w:name="toc 5" w:semiHidden="1" w:uiPriority="39" w:unhideWhenUsed="1"/>
+    <w:lsdException w:name="toc 6" w:semiHidden="1" w:uiPriority="39" w:unhideWhenUsed="1"/>
+    <w:lsdException w:name="toc 7" w:semiHidden="1" w:uiPriority="39" w:unhideWhenUsed="1"/>
+    <w:lsdException w:name="toc 8" w:semiHidden="1" w:uiPriority="39" w:unhideWhenUsed="1"/>
+    <w:lsdException w:name="toc 9" w:semiHidden="1" w:uiPriority="39" w:unhideWhenUsed="1"/>
+    <w:lsdException w:name="Normal Indent" w:semiHidden="1" w:unhideWhenUsed="1"/>
+    <w:lsdException w:name="footnote text" w:semiHidden="1" w:unhideWhenUsed="1"/>
+    <w:lsdException w:name="annotation text" w:semiHidden="1" w:unhideWhenUsed="1"/>
+    <w:lsdException w:name="header" w:semiHidden="1" w:unhideWhenUsed="1"/>
+    <w:lsdException w:name="footer" w:semiHidden="1" w:unhideWhenUsed="1"/>
+    <w:lsdException w:name="index heading" w:semiHidden="1" w:unhideWhenUsed="1"/>
+    <w:lsdException w:name="caption" w:semiHidden="1" w:uiPriority="35" w:unhideWhenUsed="1" w:qFormat="1"/>
+    <w:lsdException w:name="table of figures" w:semiHidden="1" w:unhideWhenUsed="1"/>
+    <w:lsdException w:name="envelope address" w:semiHidden="1" w:unhideWhenUsed="1"/>
+    <w:lsdException w:name="envelope return" w:semiHidden="1" w:unhideWhenUsed="1"/>
+    <w:lsdException w:name="footnote reference" w:semiHidden="1" w:unhideWhenUsed="1"/>
+    <w:lsdException w:name="annotation reference" w:semiHidden="1" w:unhideWhenUsed="1"/>
+    <w:lsdException w:name="line number" w:semiHidden="1" w:unhideWhenUsed="1"/>
+    <w:lsdException w:name="page number" w:semiHidden="1" w:unhideWhenUsed="1"/>
+    <w:lsdException w:name="endnote reference" w:semiHidden="1" w:unhideWhenUsed="1"/>
+    <w:lsdException w:name="endnote text" w:semiHidden="1" w:unhideWhenUsed="1"/>
+    <w:lsdException w:name="table of authorities" w:semiHidden="1" w:unhideWhenUsed="1"/>
+    <w:lsdException w:name="macro" w:semiHidden="1" w:unhideWhenUsed="1"/>
+    <w:lsdException w:name="toa heading" w:semiHidden="1" w:unhideWhenUsed="1"/>
+    <w:lsdException w:name="List" w:semiHidden="1" w:unhideWhenUsed="1"/>
+    <w:lsdException w:name="List Bullet" w:semiHidden="1" w:unhideWhenUsed="1"/>
+    <w:lsdException w:name="List Number" w:semiHidden="1" w:unhideWhenUsed="1"/>
+    <w:lsdException w:name="List 2" w:semiHidden="1" w:unhideWhenUsed="1"/>
+    <w:lsdException w:name="List 3" w:semiHidden="1" w:unhideWhenUsed="1"/>
+    <w:lsdException w:name="List 4" w:semiHidden="1" w:unhideWhenUsed="1"/>
+    <w:lsdException w:name="List 5" w:semiHidden="1" w:unhideWhenUsed="1"/>
+    <w:lsdException w:name="List Bullet 2" w:semiHidden="1" w:unhideWhenUsed="1"/>
+    <w:lsdException w:name="List Bullet 3" w:semiHidden="1" w:unhideWhenUsed="1"/>
+    <w:lsdException w:name="List Bullet 4" w:semiHidden="1" w:unhideWhenUsed="1"/>
+    <w:lsdException w:name="List Bullet 5" w:semiHidden="1" w:unhideWhenUsed="1"/>
+    <w:lsdException w:name="List Number 2" w:semiHidden="1" w:unhideWhenUsed="1"/>
+    <w:lsdException w:name="List Number 3" w:semiHidden="1" w:unhideWhenUsed="1"/>
+    <w:lsdException w:name="List Number 4" w:semiHidden="1" w:unhideWhenUsed="1"/>
+    <w:lsdException w:name="List Number 5" w:semiHidden="1" w:unhideWhenUsed="1"/>
+    <w:lsdException w:name="Title" w:uiPriority="10" w:qFormat="1"/>
+    <w:lsdException w:name="Closing" w:semiHidden="1" w:unhideWhenUsed="1"/>
+    <w:lsdException w:name="Signature" w:semiHidden="1" w:unhideWhenUsed="1"/>
+    <w:lsdException w:name="Default Paragraph Font" w:semiHidden="1" w:uiPriority="1" w:unhideWhenUsed="1"/>
+    <w:lsdException w:name="Body Text" w:semiHidden="1" w:unhideWhenUsed="1"/>
+    <w:lsdException w:name="Body Text Indent" w:semiHidden="1" w:unhideWhenUsed="1"/>
+    <w:lsdException w:name="List Continue" w:semiHidden="1" w:unhideWhenUsed="1"/>
+    <w:lsdException w:name="List Continue 2" w:semiHidden="1" w:unhideWhenUsed="1"/>
+    <w:lsdException w:name="List Continue 3" w:semiHidden="1" w:unhideWhenUsed="1"/>
+    <w:lsdException w:name="List Continue 4" w:semiHidden="1" w:unhideWhenUsed="1"/>
+    <w:lsdException w:name="List Continue 5" w:semiHidden="1" w:unhideWhenUsed="1"/>
+    <w:lsdException w:name="Message Header" w:semiHidden="1" w:unhideWhenUsed="1"/>
+    <w:lsdException w:name="Subtitle" w:uiPriority="11" w:qFormat="1"/>
+    <w:lsdException w:name="Salutation" w:semiHidden="1" w:unhideWhenUsed="1"/>
+    <w:lsdException w:name="Date" w:semiHidden="1" w:unhideWhenUsed="1"/>
+    <w:lsdException w:name="Body Text First Indent" w:semiHidden="1" w:unhideWhenUsed="1"/>
+    <w:lsdException w:name="Body Text First Indent 2" w:semiHidden="1" w:unhideWhenUsed="1"/>
+    <w:lsdException w:name="Note Heading" w:semiHidden="1" w:unhideWhenUsed="1"/>
+    <w:lsdException w:name="Body Text 2" w:semiHidden="1" w:unhideWhenUsed="1"/>
+    <w:lsdException w:name="Body Text 3" w:semiHidden="1" w:unhideWhenUsed="1"/>
+    <w:lsdException w:name="Body Text Indent 2" w:semiHidden="1" w:unhideWhenUsed="1"/>
+    <w:lsdException w:name="Body Text Indent 3" w:semiHidden="1" w:unhideWhenUsed="1"/>
+    <w:lsdException w:name="Block Text" w:semiHidden="1" w:unhideWhenUsed="1"/>
+    <w:lsdException w:name="Hyperlink" w:semiHidden="1" w:unhideWhenUsed="1"/>
+    <w:lsdException w:name="FollowedHyperlink" w:semiHidden="1" w:unhideWhenUsed="1"/>
+    <w:lsdException w:name="Strong" w:uiPriority="22" w:qFormat="1"/>
+    <w:lsdException w:name="Emphasis" w:uiPriority="20" w:qFormat="1"/>
+    <w:lsdException w:name="Document Map" w:semiHidden="1" w:unhideWhenUsed="1"/>
+    <w:lsdException w:name="Plain Text" w:semiHidden="1" w:unhideWhenUsed="1"/>
+    <w:lsdException w:name="E-mail Signature" w:semiHidden="1" w:unhideWhenUsed="1"/>
+    <w:lsdException w:name="HTML Top of Form" w:semiHidden="1" w:unhideWhenUsed="1"/>
+    <w:lsdException w:name="HTML Bottom of Form" w:semiHidden="1" w:unhideWhenUsed="1"/>
+    <w:lsdException w:name="Normal (Web)" w:semiHidden="1" w:unhideWhenUsed="1"/>
+    <w:lsdException w:name="HTML Acronym" w:semiHidden="1" w:unhideWhenUsed="1"/>
+    <w:lsdException w:name="HTML Address" w:semiHidden="1" w:unhideWhenUsed="1"/>
+    <w:lsdException w:name="HTML Cite" w:semiHidden="1" w:unhideWhenUsed="1"/>
+    <w:lsdException w:name="HTML Code" w:semiHidden="1" w:unhideWhenUsed="1"/>
+    <w:lsdException w:name="HTML Definition" w:semiHidden="1" w:unhideWhenUsed="1"/>
+    <w:lsdException w:name="HTML Keyboard" w:semiHidden="1" w:unhideWhenUsed="1"/>
+    <w:lsdException w:name="HTML Preformatted" w:semiHidden="1" w:unhideWhenUsed="1"/>
+    <w:lsdException w:name="HTML Sample" w:semiHidden="1" w:unhideWhenUsed="1"/>
+    <w:lsdException w:name="HTML Typewriter" w:semiHidden="1" w:unhideWhenUsed="1"/>
+    <w:lsdException w:name="HTML Variable" w:semiHidden="1" w:unhideWhenUsed="1"/>
+    <w:lsdException w:name="Normal Table" w:semiHidden="1" w:unhideWhenUsed="1"/>
+    <w:lsdException w:name="annotation subject" w:semiHidden="1" w:unhideWhenUsed="1"/>
+    <w:lsdException w:name="No List" w:semiHidden="1" w:unhideWhenUsed="1"/>
+    <w:lsdException w:name="Outline List 1" w:semiHidden="1" w:unhideWhenUsed="1"/>
+    <w:lsdException w:name="Outline List 2" w:semiHidden="1" w:unhideWhenUsed="1"/>
+    <w:lsdException w:name="Outline List 3" w:semiHidden="1" w:unhideWhenUsed="1"/>
+    <w:lsdException w:name="Table Simple 1" w:semiHidden="1" w:unhideWhenUsed="1"/>
+    <w:lsdException w:name="Table Simple 2" w:semiHidden="1" w:unhideWhenUsed="1"/>
+    <w:lsdException w:name="Table Simple 3" w:semiHidden="1" w:unhideWhenUsed="1"/>
+    <w:lsdException w:name="Table Classic 1" w:semiHidden="1" w:unhideWhenUsed="1"/>
+    <w:lsdException w:name="Table Classic 2" w:semiHidden="1" w:unhideWhenUsed="1"/>
+    <w:lsdException w:name="Table Classic 3" w:semiHidden="1" w:unhideWhenUsed="1"/>
+    <w:lsdException w:name="Table Classic 4" w:semiHidden="1" w:unhideWhenUsed="1"/>
+    <w:lsdException w:name="Table Colorful 1" w:semiHidden="1" w:unhideWhenUsed="1"/>
+    <w:lsdException w:name="Table Colorful 2" w:semiHidden="1" w:unhideWhenUsed="1"/>
+    <w:lsdException w:name="Table Colorful 3" w:semiHidden="1" w:unhideWhenUsed="1"/>
+    <w:lsdException w:name="Table Columns 1" w:semiHidden="1" w:unhideWhenUsed="1"/>
+    <w:lsdException w:name="Table Columns 2" w:semiHidden="1" w:unhideWhenUsed="1"/>
+    <w:lsdException w:name="Table Columns 3" w:semiHidden="1" w:unhideWhenUsed="1"/>
+    <w:lsdException w:name="Table Columns 4" w:semiHidden="1" w:unhideWhenUsed="1"/>
+    <w:lsdException w:name="Table Columns 5" w:semiHidden="1" w:unhideWhenUsed="1"/>
+    <w:lsdException w:name="Table Grid 1" w:semiHidden="1" w:unhideWhenUsed="1"/>
+    <w:lsdException w:name="Table Grid 2" w:semiHidden="1" w:unhideWhenUsed="1"/>
+    <w:lsdException w:name="Table Grid 3" w:semiHidden="1" w:unhideWhenUsed="1"/>
+    <w:lsdException w:name="Table Grid 4" w:semiHidden="1" w:unhideWhenUsed="1"/>
+    <w:lsdException w:name="Table Grid 5" w:semiHidden="1" w:unhideWhenUsed="1"/>
+    <w:lsdException w:name="Table Grid 6" w:semiHidden="1" w:unhideWhenUsed="1"/>
+    <w:lsdException w:name="Table Grid 7" w:semiHidden="1" w:unhideWhenUsed="1"/>
+    <w:lsdException w:name="Table Grid 8" w:semiHidden="1" w:unhideWhenUsed="1"/>
+    <w:lsdException w:name="Table List 1" w:semiHidden="1" w:unhideWhenUsed="1"/>
+    <w:lsdException w:name="Table List 2" w:semiHidden="1" w:unhideWhenUsed="1"/>
+    <w:lsdException w:name="Table List 3" w:semiHidden="1" w:unhideWhenUsed="1"/>
+    <w:lsdException w:name="Table List 4" w:semiHidden="1" w:unhideWhenUsed="1"/>
+    <w:lsdException w:name="Table List 5" w:semiHidden="1" w:unhideWhenUsed="1"/>
+    <w:lsdException w:name="Table List 6" w:semiHidden="1" w:unhideWhenUsed="1"/>
+    <w:lsdException w:name="Table List 7" w:semiHidden="1" w:unhideWhenUsed="1"/>
+    <w:lsdException w:name="Table List 8" w:semiHidden="1" w:unhideWhenUsed="1"/>
+    <w:lsdException w:name="Table 3D effects 1" w:semiHidden="1" w:unhideWhenUsed="1"/>
+    <w:lsdException w:name="Table 3D effects 2" w:semiHidden="1" w:unhideWhenUsed="1"/>
+    <w:lsdException w:name="Table 3D effects 3" w:semiHidden="1" w:unhideWhenUsed="1"/>
+    <w:lsdException w:name="Table Contemporary" w:semiHidden="1" w:unhideWhenUsed="1"/>
+    <w:lsdException w:name="Table Elegant" w:semiHidden="1" w:unhideWhenUsed="1"/>
+    <w:lsdException w:name="Table Professional" w:semiHidden="1" w:unhideWhenUsed="1"/>
+    <w:lsdException w:name="Table Subtle 1" w:semiHidden="1" w:unhideWhenUsed="1"/>
+    <w:lsdException w:name="Table Subtle 2" w:semiHidden="1" w:unhideWhenUsed="1"/>
+    <w:lsdException w:name="Table Web 1" w:semiHidden="1" w:unhideWhenUsed="1"/>
+    <w:lsdException w:name="Table Web 2" w:semiHidden="1" w:unhideWhenUsed="1"/>
+    <w:lsdException w:name="Table Web 3" w:semiHidden="1" w:unhideWhenUsed="1"/>
+    <w:lsdException w:name="Balloon Text" w:semiHidden="1" w:unhideWhenUsed="1"/>
+    <w:lsdException w:name="Table Grid" w:uiPriority="59"/>
+    <w:lsdException w:name="Table Theme" w:semiHidden="1" w:unhideWhenUsed="1"/>
+    <w:lsdException w:name="Placeholder Text" w:semiHidden="1"/>
+    <w:lsdException w:name="No Spacing" w:uiPriority="1" w:qFormat="1"/>
+    <w:lsdException w:name="Light Shading" w:uiPriority="60"/>
+    <w:lsdException w:name="Light List" w:uiPriority="61"/>
+    <w:lsdException w:name="Light Grid" w:uiPriority="62"/>
+    <w:lsdException w:name="Medium Shading 1" w:uiPriority="63"/>
+    <w:lsdException w:name="Medium Shading 2" w:uiPriority="64"/>
+    <w:lsdException w:name="Medium List 1" w:uiPriority="65"/>
+    <w:lsdException w:name="Medium List 2" w:uiPriority="66"/>
+    <w:lsdException w:name="Medium Grid 1" w:uiPriority="67"/>
+    <w:lsdException w:name="Medium Grid 2" w:uiPriority="68"/>
+    <w:lsdException w:name="Medium Grid 3" w:uiPriority="69"/>
+    <w:lsdException w:name="Dark List" w:uiPriority="70"/>
+    <w:lsdException w:name="Colorful Shading" w:uiPriority="71"/>
+    <w:lsdException w:name="Colorful List" w:uiPriority="72"/>
+    <w:lsdException w:name="Colorful Grid" w:uiPriority="73"/>
+    <w:lsdException w:name="Light Shading Accent 1" w:uiPriority="60"/>
+    <w:lsdException w:name="Light List Accent 1" w:uiPriority="61"/>
+    <w:lsdException w:name="Light Grid Accent 1" w:uiPriority="62"/>
+    <w:lsdException w:name="Medium Shading 1 Accent 1" w:uiPriority="63"/>
+    <w:lsdException w:name="Medium Shading 2 Accent 1" w:uiPriority="64"/>
+    <w:lsdException w:name="Medium List 1 Accent 1" w:uiPriority="65"/>
+    <w:lsdException w:name="Revision" w:semiHidden="1"/>
+    <w:lsdException w:name="List Paragraph" w:uiPriority="34" w:qFormat="1"/>
+    <w:lsdException w:name="Quote" w:uiPriority="29" w:qFormat="1"/>
+    <w:lsdException w:name="Intense Quote" w:uiPriority="30" w:qFormat="1"/>
+    <w:lsdException w:name="Medium List 2 Accent 1" w:uiPriority="66"/>
+    <w:lsdException w:name="Medium Grid 1 Accent 1" w:uiPriority="67"/>
+    <w:lsdException w:name="Medium Grid 2 Accent 1" w:uiPriority="68"/>
+    <w:lsdException w:name="Medium Grid 3 Accent 1" w:uiPriority="69"/>
+    <w:lsdException w:name="Dark List Accent 1" w:uiPriority="70"/>
+    <w:lsdException w:name="Colorful Shading Accent 1" w:uiPriority="71"/>
+    <w:lsdException w:name="Colorful List Accent 1" w:uiPriority="72"/>
+    <w:lsdException w:name="Colorful Grid Accent 1" w:uiPriority="73"/>
+    <w:lsdException w:name="Light Shading Accent 2" w:uiPriority="60"/>
+    <w:lsdException w:name="Light List Accent 2" w:uiPriority="61"/>
+    <w:lsdException w:name="Light Grid Accent 2" w:uiPriority="62"/>
+    <w:lsdException w:name="Medium Shading 1 Accent 2" w:uiPriority="63"/>
+    <w:lsdException w:name="Medium Shading 2 Accent 2" w:uiPriority="64"/>
+    <w:lsdException w:name="Medium List 1 Accent 2" w:uiPriority="65"/>
+    <w:lsdException w:name="Medium List 2 Accent 2" w:uiPriority="66"/>
+    <w:lsdException w:name="Medium Grid 1 Accent 2" w:uiPriority="67"/>
+    <w:lsdException w:name="Medium Grid 2 Accent 2" w:uiPriority="68"/>
+    <w:lsdException w:name="Medium Grid 3 Accent 2" w:uiPriority="69"/>
+    <w:lsdException w:name="Dark List Accent 2" w:uiPriority="70"/>
+    <w:lsdException w:name="Colorful Shading Accent 2" w:uiPriority="71"/>
+    <w:lsdException w:name="Colorful List Accent 2" w:uiPriority="72"/>
+    <w:lsdException w:name="Colorful Grid Accent 2" w:uiPriority="73"/>
+    <w:lsdException w:name="Light Shading Accent 3" w:uiPriority="60"/>
+    <w:lsdException w:name="Light List Accent 3" w:uiPriority="61"/>
+    <w:lsdException w:name="Light Grid Accent 3" w:uiPriority="62"/>
+    <w:lsdException w:name="Medium Shading 1 Accent 3" w:uiPriority="63"/>
+    <w:lsdException w:name="Medium Shading 2 Accent 3" w:uiPriority="64"/>
+    <w:lsdException w:name="Medium List 1 Accent 3" w:uiPriority="65"/>
+    <w:lsdException w:name="Medium List 2 Accent 3" w:uiPriority="66"/>
+    <w:lsdException w:name="Medium Grid 1 Accent 3" w:uiPriority="67"/>
+    <w:lsdException w:name="Medium Grid 2 Accent 3" w:uiPriority="68"/>
+    <w:lsdException w:name="Medium Grid 3 Accent 3" w:uiPriority="69"/>
+    <w:lsdException w:name="Dark List Accent 3" w:uiPriority="70"/>
+    <w:lsdException w:name="Colorful Shading Accent 3" w:uiPriority="71"/>
+    <w:lsdException w:name="Colorful List Accent 3" w:uiPriority="72"/>
+    <w:lsdException w:name="Colorful Grid Accent 3" w:uiPriority="73"/>
+    <w:lsdException w:name="Light Shading Accent 4" w:uiPriority="60"/>
+    <w:lsdException w:name="Light List Accent 4" w:uiPriority="61"/>
+    <w:lsdException w:name="Light Grid Accent 4" w:uiPriority="62"/>
+    <w:lsdException w:name="Medium Shading 1 Accent 4" w:uiPriority="63"/>
+    <w:lsdException w:name="Medium Shading 2 Accent 4" w:uiPriority="64"/>
+    <w:lsdException w:name="Medium List 1 Accent 4" w:uiPriority="65"/>
+    <w:lsdException w:name="Medium List 2 Accent 4" w:uiPriority="66"/>
+    <w:lsdException w:name="Medium Grid 1 Accent 4" w:uiPriority="67"/>
+    <w:lsdException w:name="Medium Grid 2 Accent 4" w:uiPriority="68"/>
+    <w:lsdException w:name="Medium Grid 3 Accent 4" w:uiPriority="69"/>
+    <w:lsdException w:name="Dark List Accent 4" w:uiPriority="70"/>
+    <w:lsdException w:name="Colorful Shading Accent 4" w:uiPriority="71"/>
+    <w:lsdException w:name="Colorful List Accent 4" w:uiPriority="72"/>
+    <w:lsdException w:name="Colorful Grid Accent 4" w:uiPriority="73"/>
+    <w:lsdException w:name="Light Shading Accent 5" w:uiPriority="60"/>
+    <w:lsdException w:name="Light List Accent 5" w:uiPriority="61"/>
+    <w:lsdException w:name="Light Grid Accent 5" w:uiPriority="62"/>
+    <w:lsdException w:name="Medium Shading 1 Accent 5" w:uiPriority="63"/>
+    <w:lsdException w:name="Medium Shading 2 Accent 5" w:uiPriority="64"/>
+    <w:lsdException w:name="Medium List 1 Accent 5" w:uiPriority="65"/>
+    <w:lsdException w:name="Medium List 2 Accent 5" w:uiPriority="66"/>
+    <w:lsdException w:name="Medium Grid 1 Accent 5" w:uiPriority="67"/>
+    <w:lsdException w:name="Medium Grid 2 Accent 5" w:uiPriority="68"/>
+    <w:lsdException w:name="Medium Grid 3 Accent 5" w:uiPriority="69"/>
+    <w:lsdException w:name="Dark List Accent 5" w:uiPriority="70"/>
+    <w:lsdException w:name="Colorful Shading Accent 5" w:uiPriority="71"/>
+    <w:lsdException w:name="Colorful List Accent 5" w:uiPriority="72"/>
+    <w:lsdException w:name="Colorful Grid Accent 5" w:uiPriority="73"/>
+    <w:lsdException w:name="Light Shading Accent 6" w:uiPriority="60"/>
+    <w:lsdException w:name="Light List Accent 6" w:uiPriority="61"/>
+    <w:lsdException w:name="Light Grid Accent 6" w:uiPriority="62"/>
+    <w:lsdException w:name="Medium Shading 1 Accent 6" w:uiPriority="63"/>
+    <w:lsdException w:name="Medium Shading 2 Accent 6" w:uiPriority="64"/>
+    <w:lsdException w:name="Medium List 1 Accent 6" w:uiPriority="65"/>
+    <w:lsdException w:name="Medium List 2 Accent 6" w:uiPriority="66"/>
+    <w:lsdException w:name="Medium Grid 1 Accent 6" w:uiPriority="67"/>
+    <w:lsdException w:name="Medium Grid 2 Accent 6" w:uiPriority="68"/>
+    <w:lsdException w:name="Medium Grid 3 Accent 6" w:uiPriority="69"/>
+    <w:lsdException w:name="Dark List Accent 6" w:uiPriority="70"/>
+    <w:lsdException w:name="Colorful Shading Accent 6" w:uiPriority="71"/>
+    <w:lsdException w:name="Colorful List Accent 6" w:uiPriority="72"/>
+    <w:lsdException w:name="Colorful Grid Accent 6" w:uiPriority="73"/>
+    <w:lsdException w:name="Subtle Emphasis" w:uiPriority="19" w:qFormat="1"/>
+    <w:lsdException w:name="Intense Emphasis" w:uiPriority="21" w:qFormat="1"/>
+    <w:lsdException w:name="Subtle Reference" w:uiPriority="31" w:qFormat="1"/>
+    <w:lsdException w:name="Intense Reference" w:uiPriority="32" w:qFormat="1"/>
+    <w:lsdException w:name="Book Title" w:uiPriority="33" w:qFormat="1"/>
+    <w:lsdException w:name="Bibliography" w:semiHidden="1" w:uiPriority="37" w:unhideWhenUsed="1"/>
+    <w:lsdException w:name="TOC Heading" w:semiHidden="1" w:uiPriority="39" w:unhideWhenUsed="1" w:qFormat="1"/>
+    <w:lsdException w:name="Plain Table 1" w:uiPriority="41"/>
+    <w:lsdException w:name="Plain Table 2" w:uiPriority="42"/>
+    <w:lsdException w:name="Plain Table 3" w:uiPriority="43"/>
+    <w:lsdException w:name="Plain Table 4" w:uiPriority="44"/>
+    <w:lsdException w:name="Plain Table 5" w:uiPriority="45"/>
+    <w:lsdException w:name="Grid Table Light" w:uiPriority="40"/>
+    <w:lsdException w:name="Grid Table 1 Light" w:uiPriority="46"/>
+    <w:lsdException w:name="Grid Table 2" w:uiPriority="47"/>
+    <w:lsdException w:name="Grid Table 3" w:uiPriority="48"/>
+    <w:lsdException w:name="Grid Table 4" w:uiPriority="49"/>
+    <w:lsdException w:name="Grid Table 5 Dark" w:uiPriority="50"/>
+    <w:lsdException w:name="Grid Table 6 Colorful" w:uiPriority="51"/>
+    <w:lsdException w:name="Grid Table 7 Colorful" w:uiPriority="52"/>
+    <w:lsdException w:name="Grid Table 1 Light Accent 1" w:uiPriority="46"/>
+    <w:lsdException w:name="Grid Table 2 Accent 1" w:uiPriority="47"/>
+    <w:lsdException w:name="Grid Table 3 Accent 1" w:uiPriority="48"/>
+    <w:lsdException w:name="Grid Table 4 Accent 1" w:uiPriority="49"/>
+    <w:lsdException w:name="Grid Table 5 Dark Accent 1" w:uiPriority="50"/>
+    <w:lsdException w:name="Grid Table 6 Colorful Accent 1" w:uiPriority="51"/>
+    <w:lsdException w:name="Grid Table 7 Colorful Accent 1" w:uiPriority="52"/>
+    <w:lsdException w:name="Grid Table 1 Light Accent 2" w:uiPriority="46"/>
+    <w:lsdException w:name="Grid Table 2 Accent 2" w:uiPriority="47"/>
+    <w:lsdException w:name="Grid Table 3 Accent 2" w:uiPriority="48"/>
+    <w:lsdException w:name="Grid Table 4 Accent 2" w:uiPriority="49"/>
+    <w:lsdException w:name="Grid Table 5 Dark Accent 2" w:uiPriority="50"/>
+    <w:lsdException w:name="Grid Table 6 Colorful Accent 2" w:uiPriority="51"/>
+    <w:lsdException w:name="Grid Table 7 Colorful Accent 2" w:uiPriority="52"/>
+    <w:lsdException w:name="Grid Table 1 Light Accent 3" w:uiPriority="46"/>
+    <w:lsdException w:name="Grid Table 2 Accent 3" w:uiPriority="47"/>
+    <w:lsdException w:name="Grid Table 3 Accent 3" w:uiPriority="48"/>
+    <w:lsdException w:name="Grid Table 4 Accent 3" w:uiPriority="49"/>
+    <w:lsdException w:name="Grid Table 5 Dark Accent 3" w:uiPriority="50"/>
+    <w:lsdException w:name="Grid Table 6 Colorful Accent 3" w:uiPriority="51"/>
+    <w:lsdException w:name="Grid Table 7 Colorful Accent 3" w:uiPriority="52"/>
+    <w:lsdException w:name="Grid Table 1 Light Accent 4" w:uiPriority="46"/>
+    <w:lsdException w:name="Grid Table 2 Accent 4" w:uiPriority="47"/>
+    <w:lsdException w:name="Grid Table 3 Accent 4" w:uiPriority="48"/>
+    <w:lsdException w:name="Grid Table 4 Accent 4" w:uiPriority="49"/>
+    <w:lsdException w:name="Grid Table 5 Dark Accent 4" w:uiPriority="50"/>
+    <w:lsdException w:name="Grid Table 6 Colorful Accent 4" w:uiPriority="51"/>
+    <w:lsdException w:name="Grid Table 7 Colorful Accent 4" w:uiPriority="52"/>
+    <w:lsdException w:name="Grid Table 1 Light Accent 5" w:uiPriority="46"/>
+    <w:lsdException w:name="Grid Table 2 Accent 5" w:uiPriority="47"/>
+    <w:lsdException w:name="Grid Table 3 Accent 5" w:uiPriority="48"/>
+    <w:lsdException w:name="Grid Table 4 Accent 5" w:uiPriority="49"/>
+    <w:lsdException w:name="Grid Table 5 Dark Accent 5" w:uiPriority="50"/>
+    <w:lsdException w:name="Grid Table 6 Colorful Accent 5" w:uiPriority="51"/>
+    <w:lsdException w:name="Grid Table 7 Colorful Accent 5" w:uiPriority="52"/>
+    <w:lsdException w:name="Grid Table 1 Light Accent 6" w:uiPriority="46"/>
+    <w:lsdException w:name="Grid Table 2 Accent 6" w:uiPriority="47"/>
+    <w:lsdException w:name="Grid Table 3 Accent 6" w:uiPriority="48"/>
+    <w:lsdException w:name="Grid Table 4 Accent 6" w:uiPriority="49"/>
+    <w:lsdException w:name="Grid Table 5 Dark Accent 6" w:uiPriority="50"/>
+    <w:lsdException w:name="Grid Table 6 Colorful Accent 6" w:uiPriority="51"/>
+    <w:lsdException w:name="Grid Table 7 Colorful Accent 6" w:uiPriority="52"/>
+    <w:lsdException w:name="List Table 1 Light" w:uiPriority="46"/>
+    <w:lsdException w:name="List Table 2" w:uiPriority="47"/>
+    <w:lsdException w:name="List Table 3" w:uiPriority="48"/>
+    <w:lsdException w:name="List Table 4" w:uiPriority="49"/>
+    <w:lsdException w:name="List Table 5 Dark" w:uiPriority="50"/>
+    <w:lsdException w:name="List Table 6 Colorful" w:uiPriority="51"/>
+    <w:lsdException w:name="List Table 7 Colorful" w:uiPriority="52"/>
+    <w:lsdException w:name="List Table 1 Light Accent 1" w:uiPriority="46"/>
+    <w:lsdException w:name="List Table 2 Accent 1" w:uiPriority="47"/>
+    <w:lsdException w:name="List Table 3 Accent 1" w:uiPriority="48"/>
+    <w:lsdException w:name="List Table 4 Accent 1" w:uiPriority="49"/>
+    <w:lsdException w:name="List Table 5 Dark Accent 1" w:uiPriority="50"/>
+    <w:lsdException w:name="List Table 6 Colorful Accent 1" w:uiPriority="51"/>
+    <w:lsdException w:name="List Table 7 Colorful Accent 1" w:uiPriority="52"/>
+    <w:lsdException w:name="List Table 1 Light Accent 2" w:uiPriority="46"/>
+    <w:lsdException w:name="List Table 2 Accent 2" w:uiPriority="47"/>
+    <w:lsdException w:name="List Table 3 Accent 2" w:uiPriority="48"/>
+    <w:lsdException w:name="List Table 4 Accent 2" w:uiPriority="49"/>
+    <w:lsdException w:name="List Table 5 Dark Accent 2" w:uiPriority="50"/>
+    <w:lsdException w:name="List Table 6 Colorful Accent 2" w:uiPriority="51"/>
+    <w:lsdException w:name="List Table 7 Colorful Accent 2" w:uiPriority="52"/>
+    <w:lsdException w:name="List Table 1 Light Accent 3" w:uiPriority="46"/>
+    <w:lsdException w:name="List Table 2 Accent 3" w:uiPriority="47"/>
+    <w:lsdException w:name="List Table 3 Accent 3" w:uiPriority="48"/>
+    <w:lsdException w:name="List Table 4 Accent 3" w:uiPriority="49"/>
+    <w:lsdException w:name="List Table 5 Dark Accent 3" w:uiPriority="50"/>
+    <w:lsdException w:name="List Table 6 Colorful Accent 3" w:uiPriority="51"/>
+    <w:lsdException w:name="List Table 7 Colorful Accent 3" w:uiPriority="52"/>
+    <w:lsdException w:name="List Table 1 Light Accent 4" w:uiPriority="46"/>
+    <w:lsdException w:name="List Table 2 Accent 4" w:uiPriority="47"/>
+    <w:lsdException w:name="List Table 3 Accent 4" w:uiPriority="48"/>
+    <w:lsdException w:name="List Table 4 Accent 4" w:uiPriority="49"/>
+    <w:lsdException w:name="List Table 5 Dark Accent 4" w:uiPriority="50"/>
+    <w:lsdException w:name="List Table 6 Colorful Accent 4" w:uiPriority="51"/>
+    <w:lsdException w:name="List Table 7 Colorful Accent 4" w:uiPriority="52"/>
+    <w:lsdException w:name="List Table 1 Light Accent 5" w:uiPriority="46"/>
+    <w:lsdException w:name="List Table 2 Accent 5" w:uiPriority="47"/>
+    <w:lsdException w:name="List Table 3 Accent 5" w:uiPriority="48"/>
+    <w:lsdException w:name="List Table 4 Accent 5" w:uiPriority="49"/>
+    <w:lsdException w:name="List Table 5 Dark Accent 5" w:uiPriority="50"/>
+    <w:lsdException w:name="List Table 6 Colorful Accent 5" w:uiPriority="51"/>
+    <w:lsdException w:name="List Table 7 Colorful Accent 5" w:uiPriority="52"/>
+    <w:lsdException w:name="List Table 1 Light Accent 6" w:uiPriority="46"/>
+    <w:lsdException w:name="List Table 2 Accent 6" w:uiPriority="47"/>
+    <w:lsdException w:name="List Table 3 Accent 6" w:uiPriority="48"/>
+    <w:lsdException w:name="List Table 4 Accent 6" w:uiPriority="49"/>
+    <w:lsdException w:name="List Table 5 Dark Accent 6" w:uiPriority="50"/>
+    <w:lsdException w:name="List Table 6 Colorful Accent 6" w:uiPriority="51"/>
+    <w:lsdException w:name="List Table 7 Colorful Accent 6" w:uiPriority="52"/>
   </w:latentStyles>
   <w:style w:type="paragraph" w:default="1" w:styleId="Normal">
     <w:name w:val="Normal"/>
@@ -41373,7 +42047,6 @@
       <w:lang w:val="en-GB" w:eastAsia="ja-JP"/>
     </w:rPr>
     <w:tblPr>
-      <w:tblInd w:w="0" w:type="dxa"/>
       <w:tblBorders>
         <w:top w:val="single" w:sz="4" w:space="0" w:color="auto"/>
         <w:left w:val="single" w:sz="4" w:space="0" w:color="auto"/>
@@ -41382,12 +42055,6 @@
         <w:insideH w:val="single" w:sz="4" w:space="0" w:color="auto"/>
         <w:insideV w:val="single" w:sz="4" w:space="0" w:color="auto"/>
       </w:tblBorders>
-      <w:tblCellMar>
-        <w:top w:w="0" w:type="dxa"/>
-        <w:left w:w="108" w:type="dxa"/>
-        <w:bottom w:w="0" w:type="dxa"/>
-        <w:right w:w="108" w:type="dxa"/>
-      </w:tblCellMar>
     </w:tblPr>
   </w:style>
   <w:style w:type="paragraph" w:styleId="Header">
@@ -41515,7 +42182,6 @@
     <w:tblPr>
       <w:tblStyleRowBandSize w:val="1"/>
       <w:tblStyleColBandSize w:val="1"/>
-      <w:tblInd w:w="0" w:type="dxa"/>
       <w:tblBorders>
         <w:top w:val="single" w:sz="8" w:space="0" w:color="000000" w:themeColor="text1"/>
         <w:left w:val="single" w:sz="8" w:space="0" w:color="000000" w:themeColor="text1"/>
@@ -41524,12 +42190,6 @@
         <w:insideH w:val="single" w:sz="8" w:space="0" w:color="000000" w:themeColor="text1"/>
         <w:insideV w:val="single" w:sz="8" w:space="0" w:color="000000" w:themeColor="text1"/>
       </w:tblBorders>
-      <w:tblCellMar>
-        <w:top w:w="0" w:type="dxa"/>
-        <w:left w:w="108" w:type="dxa"/>
-        <w:bottom w:w="0" w:type="dxa"/>
-        <w:right w:w="108" w:type="dxa"/>
-      </w:tblCellMar>
     </w:tblPr>
     <w:tblStylePr w:type="firstRow">
       <w:pPr>
@@ -42043,17 +42703,10 @@
     <w:tblPr>
       <w:tblStyleRowBandSize w:val="1"/>
       <w:tblStyleColBandSize w:val="1"/>
-      <w:tblInd w:w="0" w:type="dxa"/>
       <w:tblBorders>
         <w:top w:val="single" w:sz="8" w:space="0" w:color="4BACC6" w:themeColor="accent5"/>
         <w:bottom w:val="single" w:sz="8" w:space="0" w:color="4BACC6" w:themeColor="accent5"/>
       </w:tblBorders>
-      <w:tblCellMar>
-        <w:top w:w="0" w:type="dxa"/>
-        <w:left w:w="108" w:type="dxa"/>
-        <w:bottom w:w="0" w:type="dxa"/>
-        <w:right w:w="108" w:type="dxa"/>
-      </w:tblCellMar>
     </w:tblPr>
     <w:tblStylePr w:type="firstRow">
       <w:pPr>
@@ -42237,8 +42890,8 @@
       <w:u w:val="single"/>
     </w:rPr>
   </w:style>
-  <w:style w:type="table" w:customStyle="1" w:styleId="GridTable4Accent3">
-    <w:name w:val="Grid Table 4 Accent 3"/>
+  <w:style w:type="table" w:customStyle="1" w:styleId="GridTable4-Accent31">
+    <w:name w:val="Grid Table 4 - Accent 31"/>
     <w:basedOn w:val="TableNormal"/>
     <w:uiPriority w:val="49"/>
     <w:rsid w:val="00B219B6"/>
@@ -42250,7 +42903,6 @@
     <w:tblPr>
       <w:tblStyleRowBandSize w:val="1"/>
       <w:tblStyleColBandSize w:val="1"/>
-      <w:tblInd w:w="0" w:type="dxa"/>
       <w:tblBorders>
         <w:top w:val="single" w:sz="4" w:space="0" w:color="C2D69B" w:themeColor="accent3" w:themeTint="99"/>
         <w:left w:val="single" w:sz="4" w:space="0" w:color="C2D69B" w:themeColor="accent3" w:themeTint="99"/>
@@ -42259,12 +42911,6 @@
         <w:insideH w:val="single" w:sz="4" w:space="0" w:color="C2D69B" w:themeColor="accent3" w:themeTint="99"/>
         <w:insideV w:val="single" w:sz="4" w:space="0" w:color="C2D69B" w:themeColor="accent3" w:themeTint="99"/>
       </w:tblBorders>
-      <w:tblCellMar>
-        <w:top w:w="0" w:type="dxa"/>
-        <w:left w:w="108" w:type="dxa"/>
-        <w:bottom w:w="0" w:type="dxa"/>
-        <w:right w:w="108" w:type="dxa"/>
-      </w:tblCellMar>
     </w:tblPr>
     <w:tblStylePr w:type="firstRow">
       <w:rPr>
@@ -42321,196 +42967,6 @@
         <w:shd w:val="clear" w:color="auto" w:fill="EAF1DD" w:themeFill="accent3" w:themeFillTint="33"/>
       </w:tcPr>
     </w:tblStylePr>
-  </w:style>
-</w:styles>
-</file>
-
-<file path=word/stylesWithEffects.xml><?xml version="1.0" encoding="utf-8"?>
-<w:styles xmlns:wpc="http://schemas.microsoft.com/office/word/2010/wordprocessingCanvas" xmlns:mc="http://schemas.openxmlformats.org/markup-compatibility/2006" xmlns:o="urn:schemas-microsoft-com:office:office" xmlns:r="http://schemas.openxmlformats.org/officeDocument/2006/relationships" xmlns:m="http://schemas.openxmlformats.org/officeDocument/2006/math" xmlns:v="urn:schemas-microsoft-com:vml" xmlns:wp14="http://schemas.microsoft.com/office/word/2010/wordprocessingDrawing" xmlns:wp="http://schemas.openxmlformats.org/drawingml/2006/wordprocessingDrawing" xmlns:w10="urn:schemas-microsoft-com:office:word" xmlns:w="http://schemas.openxmlformats.org/wordprocessingml/2006/main" xmlns:w14="http://schemas.microsoft.com/office/word/2010/wordml" xmlns:wpg="http://schemas.microsoft.com/office/word/2010/wordprocessingGroup" xmlns:wpi="http://schemas.microsoft.com/office/word/2010/wordprocessingInk" xmlns:wne="http://schemas.microsoft.com/office/word/2006/wordml" xmlns:wps="http://schemas.microsoft.com/office/word/2010/wordprocessingShape" mc:Ignorable="w14 wp14">
-  <w:docDefaults>
-    <w:rPrDefault>
-      <w:rPr>
-        <w:rFonts w:asciiTheme="minorHAnsi" w:eastAsiaTheme="minorEastAsia" w:hAnsiTheme="minorHAnsi" w:cstheme="minorBidi"/>
-        <w:sz w:val="22"/>
-        <w:szCs w:val="22"/>
-        <w:lang w:val="vi-VN" w:eastAsia="vi-VN" w:bidi="ar-SA"/>
-      </w:rPr>
-    </w:rPrDefault>
-    <w:pPrDefault>
-      <w:pPr>
-        <w:spacing w:after="200" w:line="276" w:lineRule="auto"/>
-      </w:pPr>
-    </w:pPrDefault>
-  </w:docDefaults>
-  <w:latentStyles w:defLockedState="0" w:defUIPriority="99" w:defSemiHidden="1" w:defUnhideWhenUsed="1" w:defQFormat="0" w:count="267">
-    <w:lsdException w:name="Normal" w:semiHidden="0" w:uiPriority="0" w:unhideWhenUsed="0" w:qFormat="1"/>
-    <w:lsdException w:name="heading 1" w:semiHidden="0" w:uiPriority="9" w:unhideWhenUsed="0" w:qFormat="1"/>
-    <w:lsdException w:name="heading 2" w:uiPriority="9" w:qFormat="1"/>
-    <w:lsdException w:name="heading 3" w:uiPriority="9" w:qFormat="1"/>
-    <w:lsdException w:name="heading 4" w:uiPriority="9" w:qFormat="1"/>
-    <w:lsdException w:name="heading 5" w:uiPriority="9" w:qFormat="1"/>
-    <w:lsdException w:name="heading 6" w:uiPriority="9" w:qFormat="1"/>
-    <w:lsdException w:name="heading 7" w:uiPriority="9" w:qFormat="1"/>
-    <w:lsdException w:name="heading 8" w:uiPriority="9" w:qFormat="1"/>
-    <w:lsdException w:name="heading 9" w:uiPriority="9" w:qFormat="1"/>
-    <w:lsdException w:name="toc 1" w:uiPriority="39"/>
-    <w:lsdException w:name="toc 2" w:uiPriority="39"/>
-    <w:lsdException w:name="toc 3" w:uiPriority="39"/>
-    <w:lsdException w:name="toc 4" w:uiPriority="39"/>
-    <w:lsdException w:name="toc 5" w:uiPriority="39"/>
-    <w:lsdException w:name="toc 6" w:uiPriority="39"/>
-    <w:lsdException w:name="toc 7" w:uiPriority="39"/>
-    <w:lsdException w:name="toc 8" w:uiPriority="39"/>
-    <w:lsdException w:name="toc 9" w:uiPriority="39"/>
-    <w:lsdException w:name="caption" w:uiPriority="35" w:qFormat="1"/>
-    <w:lsdException w:name="Title" w:semiHidden="0" w:uiPriority="10" w:unhideWhenUsed="0" w:qFormat="1"/>
-    <w:lsdException w:name="Default Paragraph Font" w:uiPriority="1"/>
-    <w:lsdException w:name="Subtitle" w:semiHidden="0" w:uiPriority="11" w:unhideWhenUsed="0" w:qFormat="1"/>
-    <w:lsdException w:name="Strong" w:semiHidden="0" w:uiPriority="22" w:unhideWhenUsed="0" w:qFormat="1"/>
-    <w:lsdException w:name="Emphasis" w:semiHidden="0" w:uiPriority="20" w:unhideWhenUsed="0" w:qFormat="1"/>
-    <w:lsdException w:name="Table Grid" w:semiHidden="0" w:uiPriority="59" w:unhideWhenUsed="0"/>
-    <w:lsdException w:name="Placeholder Text" w:unhideWhenUsed="0"/>
-    <w:lsdException w:name="No Spacing" w:semiHidden="0" w:uiPriority="1" w:unhideWhenUsed="0" w:qFormat="1"/>
-    <w:lsdException w:name="Light Shading" w:semiHidden="0" w:uiPriority="60" w:unhideWhenUsed="0"/>
-    <w:lsdException w:name="Light List" w:semiHidden="0" w:uiPriority="61" w:unhideWhenUsed="0"/>
-    <w:lsdException w:name="Light Grid" w:semiHidden="0" w:uiPriority="62" w:unhideWhenUsed="0"/>
-    <w:lsdException w:name="Medium Shading 1" w:semiHidden="0" w:uiPriority="63" w:unhideWhenUsed="0"/>
-    <w:lsdException w:name="Medium Shading 2" w:semiHidden="0" w:uiPriority="64" w:unhideWhenUsed="0"/>
-    <w:lsdException w:name="Medium List 1" w:semiHidden="0" w:uiPriority="65" w:unhideWhenUsed="0"/>
-    <w:lsdException w:name="Medium List 2" w:semiHidden="0" w:uiPriority="66" w:unhideWhenUsed="0"/>
-    <w:lsdException w:name="Medium Grid 1" w:semiHidden="0" w:uiPriority="67" w:unhideWhenUsed="0"/>
-    <w:lsdException w:name="Medium Grid 2" w:semiHidden="0" w:uiPriority="68" w:unhideWhenUsed="0"/>
-    <w:lsdException w:name="Medium Grid 3" w:semiHidden="0" w:uiPriority="69" w:unhideWhenUsed="0"/>
-    <w:lsdException w:name="Dark List" w:semiHidden="0" w:uiPriority="70" w:unhideWhenUsed="0"/>
-    <w:lsdException w:name="Colorful Shading" w:semiHidden="0" w:uiPriority="71" w:unhideWhenUsed="0"/>
-    <w:lsdException w:name="Colorful List" w:semiHidden="0" w:uiPriority="72" w:unhideWhenUsed="0"/>
-    <w:lsdException w:name="Colorful Grid" w:semiHidden="0" w:uiPriority="73" w:unhideWhenUsed="0"/>
-    <w:lsdException w:name="Light Shading Accent 1" w:semiHidden="0" w:uiPriority="60" w:unhideWhenUsed="0"/>
-    <w:lsdException w:name="Light List Accent 1" w:semiHidden="0" w:uiPriority="61" w:unhideWhenUsed="0"/>
-    <w:lsdException w:name="Light Grid Accent 1" w:semiHidden="0" w:uiPriority="62" w:unhideWhenUsed="0"/>
-    <w:lsdException w:name="Medium Shading 1 Accent 1" w:semiHidden="0" w:uiPriority="63" w:unhideWhenUsed="0"/>
-    <w:lsdException w:name="Medium Shading 2 Accent 1" w:semiHidden="0" w:uiPriority="64" w:unhideWhenUsed="0"/>
-    <w:lsdException w:name="Medium List 1 Accent 1" w:semiHidden="0" w:uiPriority="65" w:unhideWhenUsed="0"/>
-    <w:lsdException w:name="Revision" w:unhideWhenUsed="0"/>
-    <w:lsdException w:name="List Paragraph" w:semiHidden="0" w:uiPriority="34" w:unhideWhenUsed="0" w:qFormat="1"/>
-    <w:lsdException w:name="Quote" w:semiHidden="0" w:uiPriority="29" w:unhideWhenUsed="0" w:qFormat="1"/>
-    <w:lsdException w:name="Intense Quote" w:semiHidden="0" w:uiPriority="30" w:unhideWhenUsed="0" w:qFormat="1"/>
-    <w:lsdException w:name="Medium List 2 Accent 1" w:semiHidden="0" w:uiPriority="66" w:unhideWhenUsed="0"/>
-    <w:lsdException w:name="Medium Grid 1 Accent 1" w:semiHidden="0" w:uiPriority="67" w:unhideWhenUsed="0"/>
-    <w:lsdException w:name="Medium Grid 2 Accent 1" w:semiHidden="0" w:uiPriority="68" w:unhideWhenUsed="0"/>
-    <w:lsdException w:name="Medium Grid 3 Accent 1" w:semiHidden="0" w:uiPriority="69" w:unhideWhenUsed="0"/>
-    <w:lsdException w:name="Dark List Accent 1" w:semiHidden="0" w:uiPriority="70" w:unhideWhenUsed="0"/>
-    <w:lsdException w:name="Colorful Shading Accent 1" w:semiHidden="0" w:uiPriority="71" w:unhideWhenUsed="0"/>
-    <w:lsdException w:name="Colorful List Accent 1" w:semiHidden="0" w:uiPriority="72" w:unhideWhenUsed="0"/>
-    <w:lsdException w:name="Colorful Grid Accent 1" w:semiHidden="0" w:uiPriority="73" w:unhideWhenUsed="0"/>
-    <w:lsdException w:name="Light Shading Accent 2" w:semiHidden="0" w:uiPriority="60" w:unhideWhenUsed="0"/>
-    <w:lsdException w:name="Light List Accent 2" w:semiHidden="0" w:uiPriority="61" w:unhideWhenUsed="0"/>
-    <w:lsdException w:name="Light Grid Accent 2" w:semiHidden="0" w:uiPriority="62" w:unhideWhenUsed="0"/>
-    <w:lsdException w:name="Medium Shading 1 Accent 2" w:semiHidden="0" w:uiPriority="63" w:unhideWhenUsed="0"/>
-    <w:lsdException w:name="Medium Shading 2 Accent 2" w:semiHidden="0" w:uiPriority="64" w:unhideWhenUsed="0"/>
-    <w:lsdException w:name="Medium List 1 Accent 2" w:semiHidden="0" w:uiPriority="65" w:unhideWhenUsed="0"/>
-    <w:lsdException w:name="Medium List 2 Accent 2" w:semiHidden="0" w:uiPriority="66" w:unhideWhenUsed="0"/>
-    <w:lsdException w:name="Medium Grid 1 Accent 2" w:semiHidden="0" w:uiPriority="67" w:unhideWhenUsed="0"/>
-    <w:lsdException w:name="Medium Grid 2 Accent 2" w:semiHidden="0" w:uiPriority="68" w:unhideWhenUsed="0"/>
-    <w:lsdException w:name="Medium Grid 3 Accent 2" w:semiHidden="0" w:uiPriority="69" w:unhideWhenUsed="0"/>
-    <w:lsdException w:name="Dark List Accent 2" w:semiHidden="0" w:uiPriority="70" w:unhideWhenUsed="0"/>
-    <w:lsdException w:name="Colorful Shading Accent 2" w:semiHidden="0" w:uiPriority="71" w:unhideWhenUsed="0"/>
-    <w:lsdException w:name="Colorful List Accent 2" w:semiHidden="0" w:uiPriority="72" w:unhideWhenUsed="0"/>
-    <w:lsdException w:name="Colorful Grid Accent 2" w:semiHidden="0" w:uiPriority="73" w:unhideWhenUsed="0"/>
-    <w:lsdException w:name="Light Shading Accent 3" w:semiHidden="0" w:uiPriority="60" w:unhideWhenUsed="0"/>
-    <w:lsdException w:name="Light List Accent 3" w:semiHidden="0" w:uiPriority="61" w:unhideWhenUsed="0"/>
-    <w:lsdException w:name="Light Grid Accent 3" w:semiHidden="0" w:uiPriority="62" w:unhideWhenUsed="0"/>
-    <w:lsdException w:name="Medium Shading 1 Accent 3" w:semiHidden="0" w:uiPriority="63" w:unhideWhenUsed="0"/>
-    <w:lsdException w:name="Medium Shading 2 Accent 3" w:semiHidden="0" w:uiPriority="64" w:unhideWhenUsed="0"/>
-    <w:lsdException w:name="Medium List 1 Accent 3" w:semiHidden="0" w:uiPriority="65" w:unhideWhenUsed="0"/>
-    <w:lsdException w:name="Medium List 2 Accent 3" w:semiHidden="0" w:uiPriority="66" w:unhideWhenUsed="0"/>
-    <w:lsdException w:name="Medium Grid 1 Accent 3" w:semiHidden="0" w:uiPriority="67" w:unhideWhenUsed="0"/>
-    <w:lsdException w:name="Medium Grid 2 Accent 3" w:semiHidden="0" w:uiPriority="68" w:unhideWhenUsed="0"/>
-    <w:lsdException w:name="Medium Grid 3 Accent 3" w:semiHidden="0" w:uiPriority="69" w:unhideWhenUsed="0"/>
-    <w:lsdException w:name="Dark List Accent 3" w:semiHidden="0" w:uiPriority="70" w:unhideWhenUsed="0"/>
-    <w:lsdException w:name="Colorful Shading Accent 3" w:semiHidden="0" w:uiPriority="71" w:unhideWhenUsed="0"/>
-    <w:lsdException w:name="Colorful List Accent 3" w:semiHidden="0" w:uiPriority="72" w:unhideWhenUsed="0"/>
-    <w:lsdException w:name="Colorful Grid Accent 3" w:semiHidden="0" w:uiPriority="73" w:unhideWhenUsed="0"/>
-    <w:lsdException w:name="Light Shading Accent 4" w:semiHidden="0" w:uiPriority="60" w:unhideWhenUsed="0"/>
-    <w:lsdException w:name="Light List Accent 4" w:semiHidden="0" w:uiPriority="61" w:unhideWhenUsed="0"/>
-    <w:lsdException w:name="Light Grid Accent 4" w:semiHidden="0" w:uiPriority="62" w:unhideWhenUsed="0"/>
-    <w:lsdException w:name="Medium Shading 1 Accent 4" w:semiHidden="0" w:uiPriority="63" w:unhideWhenUsed="0"/>
-    <w:lsdException w:name="Medium Shading 2 Accent 4" w:semiHidden="0" w:uiPriority="64" w:unhideWhenUsed="0"/>
-    <w:lsdException w:name="Medium List 1 Accent 4" w:semiHidden="0" w:uiPriority="65" w:unhideWhenUsed="0"/>
-    <w:lsdException w:name="Medium List 2 Accent 4" w:semiHidden="0" w:uiPriority="66" w:unhideWhenUsed="0"/>
-    <w:lsdException w:name="Medium Grid 1 Accent 4" w:semiHidden="0" w:uiPriority="67" w:unhideWhenUsed="0"/>
-    <w:lsdException w:name="Medium Grid 2 Accent 4" w:semiHidden="0" w:uiPriority="68" w:unhideWhenUsed="0"/>
-    <w:lsdException w:name="Medium Grid 3 Accent 4" w:semiHidden="0" w:uiPriority="69" w:unhideWhenUsed="0"/>
-    <w:lsdException w:name="Dark List Accent 4" w:semiHidden="0" w:uiPriority="70" w:unhideWhenUsed="0"/>
-    <w:lsdException w:name="Colorful Shading Accent 4" w:semiHidden="0" w:uiPriority="71" w:unhideWhenUsed="0"/>
-    <w:lsdException w:name="Colorful List Accent 4" w:semiHidden="0" w:uiPriority="72" w:unhideWhenUsed="0"/>
-    <w:lsdException w:name="Colorful Grid Accent 4" w:semiHidden="0" w:uiPriority="73" w:unhideWhenUsed="0"/>
-    <w:lsdException w:name="Light Shading Accent 5" w:semiHidden="0" w:uiPriority="60" w:unhideWhenUsed="0"/>
-    <w:lsdException w:name="Light List Accent 5" w:semiHidden="0" w:uiPriority="61" w:unhideWhenUsed="0"/>
-    <w:lsdException w:name="Light Grid Accent 5" w:semiHidden="0" w:uiPriority="62" w:unhideWhenUsed="0"/>
-    <w:lsdException w:name="Medium Shading 1 Accent 5" w:semiHidden="0" w:uiPriority="63" w:unhideWhenUsed="0"/>
-    <w:lsdException w:name="Medium Shading 2 Accent 5" w:semiHidden="0" w:uiPriority="64" w:unhideWhenUsed="0"/>
-    <w:lsdException w:name="Medium List 1 Accent 5" w:semiHidden="0" w:uiPriority="65" w:unhideWhenUsed="0"/>
-    <w:lsdException w:name="Medium List 2 Accent 5" w:semiHidden="0" w:uiPriority="66" w:unhideWhenUsed="0"/>
-    <w:lsdException w:name="Medium Grid 1 Accent 5" w:semiHidden="0" w:uiPriority="67" w:unhideWhenUsed="0"/>
-    <w:lsdException w:name="Medium Grid 2 Accent 5" w:semiHidden="0" w:uiPriority="68" w:unhideWhenUsed="0"/>
-    <w:lsdException w:name="Medium Grid 3 Accent 5" w:semiHidden="0" w:uiPriority="69" w:unhideWhenUsed="0"/>
-    <w:lsdException w:name="Dark List Accent 5" w:semiHidden="0" w:uiPriority="70" w:unhideWhenUsed="0"/>
-    <w:lsdException w:name="Colorful Shading Accent 5" w:semiHidden="0" w:uiPriority="71" w:unhideWhenUsed="0"/>
-    <w:lsdException w:name="Colorful List Accent 5" w:semiHidden="0" w:uiPriority="72" w:unhideWhenUsed="0"/>
-    <w:lsdException w:name="Colorful Grid Accent 5" w:semiHidden="0" w:uiPriority="73" w:unhideWhenUsed="0"/>
-    <w:lsdException w:name="Light Shading Accent 6" w:semiHidden="0" w:uiPriority="60" w:unhideWhenUsed="0"/>
-    <w:lsdException w:name="Light List Accent 6" w:semiHidden="0" w:uiPriority="61" w:unhideWhenUsed="0"/>
-    <w:lsdException w:name="Light Grid Accent 6" w:semiHidden="0" w:uiPriority="62" w:unhideWhenUsed="0"/>
-    <w:lsdException w:name="Medium Shading 1 Accent 6" w:semiHidden="0" w:uiPriority="63" w:unhideWhenUsed="0"/>
-    <w:lsdException w:name="Medium Shading 2 Accent 6" w:semiHidden="0" w:uiPriority="64" w:unhideWhenUsed="0"/>
-    <w:lsdException w:name="Medium List 1 Accent 6" w:semiHidden="0" w:uiPriority="65" w:unhideWhenUsed="0"/>
-    <w:lsdException w:name="Medium List 2 Accent 6" w:semiHidden="0" w:uiPriority="66" w:unhideWhenUsed="0"/>
-    <w:lsdException w:name="Medium Grid 1 Accent 6" w:semiHidden="0" w:uiPriority="67" w:unhideWhenUsed="0"/>
-    <w:lsdException w:name="Medium Grid 2 Accent 6" w:semiHidden="0" w:uiPriority="68" w:unhideWhenUsed="0"/>
-    <w:lsdException w:name="Medium Grid 3 Accent 6" w:semiHidden="0" w:uiPriority="69" w:unhideWhenUsed="0"/>
-    <w:lsdException w:name="Dark List Accent 6" w:semiHidden="0" w:uiPriority="70" w:unhideWhenUsed="0"/>
-    <w:lsdException w:name="Colorful Shading Accent 6" w:semiHidden="0" w:uiPriority="71" w:unhideWhenUsed="0"/>
-    <w:lsdException w:name="Colorful List Accent 6" w:semiHidden="0" w:uiPriority="72" w:unhideWhenUsed="0"/>
-    <w:lsdException w:name="Colorful Grid Accent 6" w:semiHidden="0" w:uiPriority="73" w:unhideWhenUsed="0"/>
-    <w:lsdException w:name="Subtle Emphasis" w:semiHidden="0" w:uiPriority="19" w:unhideWhenUsed="0" w:qFormat="1"/>
-    <w:lsdException w:name="Intense Emphasis" w:semiHidden="0" w:uiPriority="21" w:unhideWhenUsed="0" w:qFormat="1"/>
-    <w:lsdException w:name="Subtle Reference" w:semiHidden="0" w:uiPriority="31" w:unhideWhenUsed="0" w:qFormat="1"/>
-    <w:lsdException w:name="Intense Reference" w:semiHidden="0" w:uiPriority="32" w:unhideWhenUsed="0" w:qFormat="1"/>
-    <w:lsdException w:name="Book Title" w:semiHidden="0" w:uiPriority="33" w:unhideWhenUsed="0" w:qFormat="1"/>
-    <w:lsdException w:name="Bibliography" w:uiPriority="37"/>
-    <w:lsdException w:name="TOC Heading" w:uiPriority="39" w:qFormat="1"/>
-  </w:latentStyles>
-  <w:style w:type="paragraph" w:default="1" w:styleId="Normal">
-    <w:name w:val="Normal"/>
-    <w:qFormat/>
-  </w:style>
-  <w:style w:type="character" w:default="1" w:styleId="DefaultParagraphFont">
-    <w:name w:val="Default Paragraph Font"/>
-    <w:uiPriority w:val="1"/>
-    <w:semiHidden/>
-    <w:unhideWhenUsed/>
-  </w:style>
-  <w:style w:type="table" w:default="1" w:styleId="TableNormal">
-    <w:name w:val="Normal Table"/>
-    <w:uiPriority w:val="99"/>
-    <w:semiHidden/>
-    <w:unhideWhenUsed/>
-    <w:tblPr>
-      <w:tblInd w:w="0" w:type="dxa"/>
-      <w:tblCellMar>
-        <w:top w:w="0" w:type="dxa"/>
-        <w:left w:w="108" w:type="dxa"/>
-        <w:bottom w:w="0" w:type="dxa"/>
-        <w:right w:w="108" w:type="dxa"/>
-      </w:tblCellMar>
-    </w:tblPr>
-  </w:style>
-  <w:style w:type="numbering" w:default="1" w:styleId="NoList">
-    <w:name w:val="No List"/>
-    <w:uiPriority w:val="99"/>
-    <w:semiHidden/>
-    <w:unhideWhenUsed/>
   </w:style>
 </w:styles>
 </file>
@@ -42803,7 +43259,7 @@
 </file>
 
 <file path=customXml/itemProps1.xml><?xml version="1.0" encoding="utf-8"?>
-<ds:datastoreItem xmlns:ds="http://schemas.openxmlformats.org/officeDocument/2006/customXml" ds:itemID="{B325D171-75C7-4277-AEBE-1A3B859F85BC}">
+<ds:datastoreItem xmlns:ds="http://schemas.openxmlformats.org/officeDocument/2006/customXml" ds:itemID="{01E825EB-049F-422D-813C-30EF61C88F56}">
   <ds:schemaRefs>
     <ds:schemaRef ds:uri="http://schemas.openxmlformats.org/officeDocument/2006/bibliography"/>
   </ds:schemaRefs>

</xml_diff>

<commit_message>
[Document] update report 2, create report 3, prototype excel
</commit_message>
<xml_diff>
--- a/docs/Reports/Report2_G3.docx
+++ b/docs/Reports/Report2_G3.docx
@@ -1,6 +1,6 @@
 
 <file path=word/document.xml><?xml version="1.0" encoding="utf-8"?>
-<w:document xmlns:wpc="http://schemas.microsoft.com/office/word/2010/wordprocessingCanvas" xmlns:mc="http://schemas.openxmlformats.org/markup-compatibility/2006" xmlns:o="urn:schemas-microsoft-com:office:office" xmlns:r="http://schemas.openxmlformats.org/officeDocument/2006/relationships" xmlns:m="http://schemas.openxmlformats.org/officeDocument/2006/math" xmlns:v="urn:schemas-microsoft-com:vml" xmlns:wp14="http://schemas.microsoft.com/office/word/2010/wordprocessingDrawing" xmlns:wp="http://schemas.openxmlformats.org/drawingml/2006/wordprocessingDrawing" xmlns:w10="urn:schemas-microsoft-com:office:word" xmlns:w="http://schemas.openxmlformats.org/wordprocessingml/2006/main" xmlns:w14="http://schemas.microsoft.com/office/word/2010/wordml" xmlns:w15="http://schemas.microsoft.com/office/word/2012/wordml" xmlns:wpg="http://schemas.microsoft.com/office/word/2010/wordprocessingGroup" xmlns:wpi="http://schemas.microsoft.com/office/word/2010/wordprocessingInk" xmlns:wne="http://schemas.microsoft.com/office/word/2006/wordml" xmlns:wps="http://schemas.microsoft.com/office/word/2010/wordprocessingShape" mc:Ignorable="w14 w15 wp14">
+<w:document xmlns:wpc="http://schemas.microsoft.com/office/word/2010/wordprocessingCanvas" xmlns:mc="http://schemas.openxmlformats.org/markup-compatibility/2006" xmlns:o="urn:schemas-microsoft-com:office:office" xmlns:r="http://schemas.openxmlformats.org/officeDocument/2006/relationships" xmlns:m="http://schemas.openxmlformats.org/officeDocument/2006/math" xmlns:v="urn:schemas-microsoft-com:vml" xmlns:wp14="http://schemas.microsoft.com/office/word/2010/wordprocessingDrawing" xmlns:wp="http://schemas.openxmlformats.org/drawingml/2006/wordprocessingDrawing" xmlns:w10="urn:schemas-microsoft-com:office:word" xmlns:w="http://schemas.openxmlformats.org/wordprocessingml/2006/main" xmlns:w14="http://schemas.microsoft.com/office/word/2010/wordml" xmlns:wpg="http://schemas.microsoft.com/office/word/2010/wordprocessingGroup" xmlns:wpi="http://schemas.microsoft.com/office/word/2010/wordprocessingInk" xmlns:wne="http://schemas.microsoft.com/office/word/2006/wordml" xmlns:wps="http://schemas.microsoft.com/office/word/2010/wordprocessingShape" mc:Ignorable="w14 wp14">
   <w:body>
     <w:p>
       <w:pPr>
@@ -37,7 +37,7 @@
             <o:lock v:ext="edit" aspectratio="t"/>
           </v:shapetype>
           <v:shape id="_x0000_s1117" type="#_x0000_t75" style="position:absolute;left:0;text-align:left;margin-left:99.25pt;margin-top:4.85pt;width:220.5pt;height:61.5pt;z-index:-3234;mso-position-horizontal-relative:page">
-            <v:imagedata r:id="rId8" o:title=""/>
+            <v:imagedata r:id="rId9" o:title=""/>
             <w10:wrap anchorx="page"/>
           </v:shape>
         </w:pict>
@@ -1446,7 +1446,7 @@
           <w:szCs w:val="26"/>
         </w:rPr>
         <w:sectPr>
-          <w:footerReference w:type="default" r:id="rId9"/>
+          <w:footerReference w:type="default" r:id="rId10"/>
           <w:pgSz w:w="11920" w:h="16840"/>
           <w:pgMar w:top="1300" w:right="820" w:bottom="280" w:left="1440" w:header="0" w:footer="279" w:gutter="0"/>
           <w:cols w:space="720"/>
@@ -10809,7 +10809,7 @@
           <w:sz w:val="24"/>
           <w:szCs w:val="24"/>
         </w:rPr>
-        <w:t>Doctor can view treatment suggestion provided by system.</w:t>
+        <w:t>Doctor can edit treatment, do treatment.</w:t>
       </w:r>
     </w:p>
     <w:p>
@@ -10831,8 +10831,30 @@
           <w:sz w:val="24"/>
           <w:szCs w:val="24"/>
         </w:rPr>
-        <w:t>Doctor can edit treatment, do treatment.</w:t>
-      </w:r>
+        <w:t>Doctor can make appointment.</w:t>
+      </w:r>
+    </w:p>
+    <w:p>
+      <w:pPr>
+        <w:pStyle w:val="Heading3"/>
+        <w:rPr>
+          <w:rFonts w:ascii="Cambria" w:hAnsi="Cambria" w:cs="Times New Roman"/>
+        </w:rPr>
+      </w:pPr>
+      <w:bookmarkStart w:id="17" w:name="_Toc430338401"/>
+      <w:r>
+        <w:rPr>
+          <w:rFonts w:ascii="Cambria" w:hAnsi="Cambria" w:cs="Times New Roman"/>
+        </w:rPr>
+        <w:t>Admin</w:t>
+      </w:r>
+      <w:r>
+        <w:rPr>
+          <w:rFonts w:ascii="Cambria" w:hAnsi="Cambria" w:cs="Times New Roman"/>
+        </w:rPr>
+        <w:t>.</w:t>
+      </w:r>
+      <w:bookmarkEnd w:id="17"/>
     </w:p>
     <w:p>
       <w:pPr>
@@ -10845,38 +10867,107 @@
         <w:jc w:val="both"/>
         <w:rPr>
           <w:rFonts w:ascii="Cambria" w:hAnsi="Cambria" w:cs="Times New Roman"/>
-        </w:rPr>
-      </w:pPr>
-      <w:r>
-        <w:rPr>
-          <w:rFonts w:ascii="Cambria" w:eastAsia="Cambria" w:hAnsi="Cambria" w:cs="Times New Roman"/>
-          <w:sz w:val="24"/>
-          <w:szCs w:val="24"/>
-        </w:rPr>
-        <w:t>Doctor can make appointment.</w:t>
+          <w:sz w:val="24"/>
+          <w:szCs w:val="24"/>
+        </w:rPr>
+      </w:pPr>
+      <w:r>
+        <w:rPr>
+          <w:rFonts w:ascii="Cambria" w:hAnsi="Cambria" w:cs="Times New Roman"/>
+          <w:sz w:val="24"/>
+          <w:szCs w:val="24"/>
+        </w:rPr>
+        <w:t>Admin can manage nurse, doctor and patient account.</w:t>
       </w:r>
     </w:p>
     <w:p>
       <w:pPr>
         <w:pStyle w:val="Heading3"/>
         <w:rPr>
+          <w:rFonts w:ascii="Cambria" w:hAnsi="Cambria"/>
+        </w:rPr>
+      </w:pPr>
+      <w:r>
+        <w:rPr>
+          <w:rFonts w:ascii="Cambria" w:hAnsi="Cambria"/>
+        </w:rPr>
+        <w:t>Staff.</w:t>
+      </w:r>
+    </w:p>
+    <w:p>
+      <w:pPr>
+        <w:pStyle w:val="ListParagraph"/>
+        <w:numPr>
+          <w:ilvl w:val="0"/>
+          <w:numId w:val="8"/>
+        </w:numPr>
+        <w:ind w:left="1800"/>
+        <w:jc w:val="both"/>
+        <w:rPr>
           <w:rFonts w:ascii="Cambria" w:hAnsi="Cambria" w:cs="Times New Roman"/>
-        </w:rPr>
-      </w:pPr>
-      <w:bookmarkStart w:id="17" w:name="_Toc430338401"/>
+          <w:sz w:val="24"/>
+          <w:szCs w:val="24"/>
+        </w:rPr>
+      </w:pPr>
       <w:r>
         <w:rPr>
           <w:rFonts w:ascii="Cambria" w:hAnsi="Cambria" w:cs="Times New Roman"/>
-        </w:rPr>
-        <w:t>Admin</w:t>
+          <w:sz w:val="24"/>
+          <w:szCs w:val="24"/>
+          <w:lang w:val="en-US"/>
+        </w:rPr>
+        <w:t>Staff</w:t>
       </w:r>
       <w:r>
         <w:rPr>
           <w:rFonts w:ascii="Cambria" w:hAnsi="Cambria" w:cs="Times New Roman"/>
+          <w:sz w:val="24"/>
+          <w:szCs w:val="24"/>
+        </w:rPr>
+        <w:t xml:space="preserve"> can manage supported devices, such as add new device specification to database.</w:t>
+      </w:r>
+    </w:p>
+    <w:p>
+      <w:pPr>
+        <w:pStyle w:val="Heading3"/>
+        <w:rPr>
+          <w:rFonts w:ascii="Cambria" w:hAnsi="Cambria" w:cs="Times New Roman"/>
+        </w:rPr>
+      </w:pPr>
+      <w:bookmarkStart w:id="18" w:name="_Toc429595562"/>
+      <w:bookmarkStart w:id="19" w:name="_Toc430338402"/>
+      <w:r>
+        <w:rPr>
+          <w:rFonts w:ascii="Cambria" w:hAnsi="Cambria" w:cs="Times New Roman"/>
+        </w:rPr>
+        <w:t>Patient</w:t>
+      </w:r>
+      <w:r>
+        <w:rPr>
+          <w:rFonts w:ascii="Cambria" w:hAnsi="Cambria" w:cs="Times New Roman"/>
         </w:rPr>
         <w:t>.</w:t>
       </w:r>
-      <w:bookmarkEnd w:id="17"/>
+      <w:bookmarkEnd w:id="18"/>
+      <w:bookmarkEnd w:id="19"/>
+    </w:p>
+    <w:p>
+      <w:pPr>
+        <w:ind w:left="1530"/>
+        <w:rPr>
+          <w:rFonts w:ascii="Cambria" w:hAnsi="Cambria"/>
+          <w:sz w:val="24"/>
+          <w:szCs w:val="24"/>
+        </w:rPr>
+      </w:pPr>
+      <w:r>
+        <w:rPr>
+          <w:rFonts w:ascii="Cambria" w:hAnsi="Cambria"/>
+          <w:sz w:val="24"/>
+          <w:szCs w:val="24"/>
+        </w:rPr>
+        <w:t xml:space="preserve">Patient only uses a mobile application: </w:t>
+      </w:r>
     </w:p>
     <w:p>
       <w:pPr>
@@ -10899,122 +10990,7 @@
           <w:sz w:val="24"/>
           <w:szCs w:val="24"/>
         </w:rPr>
-        <w:t>Admin can manage nurse, doctor</w:t>
-      </w:r>
-      <w:r>
-        <w:rPr>
-          <w:rFonts w:ascii="Cambria" w:hAnsi="Cambria" w:cs="Times New Roman"/>
-          <w:sz w:val="24"/>
-          <w:szCs w:val="24"/>
-        </w:rPr>
-        <w:t>, staff</w:t>
-      </w:r>
-      <w:r>
-        <w:rPr>
-          <w:rFonts w:ascii="Cambria" w:hAnsi="Cambria" w:cs="Times New Roman"/>
-          <w:sz w:val="24"/>
-          <w:szCs w:val="24"/>
-        </w:rPr>
-        <w:t xml:space="preserve"> and patient account.</w:t>
-      </w:r>
-    </w:p>
-    <w:p>
-      <w:pPr>
-        <w:pStyle w:val="Heading3"/>
-        <w:rPr>
-          <w:rFonts w:ascii="Cambria" w:hAnsi="Cambria"/>
-        </w:rPr>
-      </w:pPr>
-      <w:r>
-        <w:rPr>
-          <w:rFonts w:ascii="Cambria" w:hAnsi="Cambria"/>
-        </w:rPr>
-        <w:t>Staff.</w:t>
-      </w:r>
-    </w:p>
-    <w:p>
-      <w:pPr>
-        <w:pStyle w:val="ListParagraph"/>
-        <w:numPr>
-          <w:ilvl w:val="0"/>
-          <w:numId w:val="8"/>
-        </w:numPr>
-        <w:ind w:left="1800"/>
-        <w:jc w:val="both"/>
-        <w:rPr>
-          <w:rFonts w:ascii="Cambria" w:hAnsi="Cambria" w:cs="Times New Roman"/>
-          <w:sz w:val="24"/>
-          <w:szCs w:val="24"/>
-        </w:rPr>
-      </w:pPr>
-      <w:r>
-        <w:rPr>
-          <w:rFonts w:ascii="Cambria" w:hAnsi="Cambria" w:cs="Times New Roman"/>
-          <w:sz w:val="24"/>
-          <w:szCs w:val="24"/>
-          <w:lang w:val="en-US"/>
-        </w:rPr>
-        <w:t>Staff</w:t>
-      </w:r>
-      <w:r>
-        <w:rPr>
-          <w:rFonts w:ascii="Cambria" w:hAnsi="Cambria" w:cs="Times New Roman"/>
-          <w:sz w:val="24"/>
-          <w:szCs w:val="24"/>
-        </w:rPr>
-        <w:t xml:space="preserve"> can manage supported devices</w:t>
-      </w:r>
-      <w:bookmarkStart w:id="18" w:name="_GoBack"/>
-      <w:bookmarkEnd w:id="18"/>
-      <w:r>
-        <w:rPr>
-          <w:rFonts w:ascii="Cambria" w:hAnsi="Cambria" w:cs="Times New Roman"/>
-          <w:sz w:val="24"/>
-          <w:szCs w:val="24"/>
-        </w:rPr>
-        <w:t xml:space="preserve"> such as add new device specification to database.</w:t>
-      </w:r>
-    </w:p>
-    <w:p>
-      <w:pPr>
-        <w:pStyle w:val="Heading3"/>
-        <w:rPr>
-          <w:rFonts w:ascii="Cambria" w:hAnsi="Cambria" w:cs="Times New Roman"/>
-        </w:rPr>
-      </w:pPr>
-      <w:bookmarkStart w:id="19" w:name="_Toc429595562"/>
-      <w:bookmarkStart w:id="20" w:name="_Toc430338402"/>
-      <w:r>
-        <w:rPr>
-          <w:rFonts w:ascii="Cambria" w:hAnsi="Cambria" w:cs="Times New Roman"/>
-        </w:rPr>
-        <w:t>Patient</w:t>
-      </w:r>
-      <w:r>
-        <w:rPr>
-          <w:rFonts w:ascii="Cambria" w:hAnsi="Cambria" w:cs="Times New Roman"/>
-        </w:rPr>
-        <w:t>.</w:t>
-      </w:r>
-      <w:bookmarkEnd w:id="19"/>
-      <w:bookmarkEnd w:id="20"/>
-    </w:p>
-    <w:p>
-      <w:pPr>
-        <w:ind w:left="1530"/>
-        <w:rPr>
-          <w:rFonts w:ascii="Cambria" w:hAnsi="Cambria"/>
-          <w:sz w:val="24"/>
-          <w:szCs w:val="24"/>
-        </w:rPr>
-      </w:pPr>
-      <w:r>
-        <w:rPr>
-          <w:rFonts w:ascii="Cambria" w:hAnsi="Cambria"/>
-          <w:sz w:val="24"/>
-          <w:szCs w:val="24"/>
-        </w:rPr>
-        <w:t xml:space="preserve">Patient only uses a mobile application: </w:t>
+        <w:t>Patient can view treatment plan.</w:t>
       </w:r>
     </w:p>
     <w:p>
@@ -11038,7 +11014,23 @@
           <w:sz w:val="24"/>
           <w:szCs w:val="24"/>
         </w:rPr>
-        <w:t>Patient can view treatment plan.</w:t>
+        <w:t>Patient can be remind to use medicine, do exercises</w:t>
+      </w:r>
+      <w:r>
+        <w:rPr>
+          <w:rFonts w:ascii="Cambria" w:hAnsi="Cambria" w:cs="Times New Roman"/>
+          <w:sz w:val="24"/>
+          <w:szCs w:val="24"/>
+        </w:rPr>
+        <w:t>… every day</w:t>
+      </w:r>
+      <w:r>
+        <w:rPr>
+          <w:rFonts w:ascii="Cambria" w:hAnsi="Cambria" w:cs="Times New Roman"/>
+          <w:sz w:val="24"/>
+          <w:szCs w:val="24"/>
+        </w:rPr>
+        <w:t>.</w:t>
       </w:r>
     </w:p>
     <w:p>
@@ -11062,23 +11054,7 @@
           <w:sz w:val="24"/>
           <w:szCs w:val="24"/>
         </w:rPr>
-        <w:t>Patient can be remind to use medicine, do exercises</w:t>
-      </w:r>
-      <w:r>
-        <w:rPr>
-          <w:rFonts w:ascii="Cambria" w:hAnsi="Cambria" w:cs="Times New Roman"/>
-          <w:sz w:val="24"/>
-          <w:szCs w:val="24"/>
-        </w:rPr>
-        <w:t>… every day</w:t>
-      </w:r>
-      <w:r>
-        <w:rPr>
-          <w:rFonts w:ascii="Cambria" w:hAnsi="Cambria" w:cs="Times New Roman"/>
-          <w:sz w:val="24"/>
-          <w:szCs w:val="24"/>
-        </w:rPr>
-        <w:t>.</w:t>
+        <w:t>Patient can view appointment.</w:t>
       </w:r>
     </w:p>
     <w:p>
@@ -11102,35 +11078,11 @@
           <w:sz w:val="24"/>
           <w:szCs w:val="24"/>
         </w:rPr>
-        <w:t>Patient can view appointment.</w:t>
+        <w:t>Patient can send a simple notice to doctor.</w:t>
       </w:r>
     </w:p>
     <w:p>
       <w:pPr>
-        <w:pStyle w:val="ListParagraph"/>
-        <w:numPr>
-          <w:ilvl w:val="0"/>
-          <w:numId w:val="8"/>
-        </w:numPr>
-        <w:ind w:left="1800" w:hanging="270"/>
-        <w:jc w:val="both"/>
-        <w:rPr>
-          <w:rFonts w:ascii="Cambria" w:hAnsi="Cambria" w:cs="Times New Roman"/>
-          <w:sz w:val="24"/>
-          <w:szCs w:val="24"/>
-        </w:rPr>
-      </w:pPr>
-      <w:r>
-        <w:rPr>
-          <w:rFonts w:ascii="Cambria" w:hAnsi="Cambria" w:cs="Times New Roman"/>
-          <w:sz w:val="24"/>
-          <w:szCs w:val="24"/>
-        </w:rPr>
-        <w:t>Patient can send a simple notice to doctor.</w:t>
-      </w:r>
-    </w:p>
-    <w:p>
-      <w:pPr>
         <w:pStyle w:val="Heading2"/>
         <w:ind w:left="1350" w:hanging="270"/>
         <w:rPr>
@@ -11143,7 +11095,7 @@
         </w:rPr>
         <w:t xml:space="preserve"> </w:t>
       </w:r>
-      <w:bookmarkStart w:id="21" w:name="_Toc430338403"/>
+      <w:bookmarkStart w:id="20" w:name="_Toc430338403"/>
       <w:r>
         <w:rPr>
           <w:rFonts w:ascii="Cambria" w:eastAsia="Cambria" w:hAnsi="Cambria" w:cs="Times New Roman"/>
@@ -11249,7 +11201,7 @@
         </w:rPr>
         <w:t>y</w:t>
       </w:r>
-      <w:bookmarkEnd w:id="21"/>
+      <w:bookmarkEnd w:id="20"/>
     </w:p>
     <w:tbl>
       <w:tblPr>
@@ -12053,13 +12005,13 @@
           <w:szCs w:val="24"/>
         </w:rPr>
         <w:sectPr>
-          <w:footerReference w:type="default" r:id="rId10"/>
+          <w:footerReference w:type="default" r:id="rId11"/>
           <w:pgSz w:w="11920" w:h="16840"/>
           <w:pgMar w:top="1560" w:right="920" w:bottom="280" w:left="1440" w:header="0" w:footer="792" w:gutter="0"/>
           <w:cols w:space="720"/>
         </w:sectPr>
       </w:pPr>
-      <w:bookmarkStart w:id="22" w:name="_Toc408811660"/>
+      <w:bookmarkStart w:id="21" w:name="_Toc408811660"/>
       <w:r>
         <w:rPr>
           <w:rFonts w:ascii="Cambria" w:hAnsi="Cambria" w:cs="Times New Roman"/>
@@ -12117,7 +12069,7 @@
         </w:rPr>
         <w:t xml:space="preserve"> Roles and Responsibility</w:t>
       </w:r>
-      <w:bookmarkEnd w:id="22"/>
+      <w:bookmarkEnd w:id="21"/>
     </w:p>
     <w:p>
       <w:pPr>
@@ -12166,7 +12118,7 @@
           <w:rFonts w:ascii="Cambria" w:eastAsia="Cambria" w:hAnsi="Cambria" w:cs="Times New Roman"/>
         </w:rPr>
       </w:pPr>
-      <w:bookmarkStart w:id="23" w:name="_Toc430338404"/>
+      <w:bookmarkStart w:id="22" w:name="_Toc430338404"/>
       <w:r>
         <w:rPr>
           <w:rFonts w:ascii="Cambria" w:eastAsia="Cambria" w:hAnsi="Cambria" w:cs="Times New Roman"/>
@@ -12251,125 +12203,379 @@
           <w:rFonts w:ascii="Cambria" w:eastAsia="Cambria" w:hAnsi="Cambria" w:cs="Times New Roman"/>
         </w:rPr>
         <w:t>n</w:t>
+      </w:r>
+      <w:bookmarkEnd w:id="22"/>
+    </w:p>
+    <w:p>
+      <w:pPr>
+        <w:pStyle w:val="Heading2"/>
+        <w:ind w:left="1620" w:hanging="450"/>
+        <w:rPr>
+          <w:rFonts w:ascii="Cambria" w:eastAsia="Cambria" w:hAnsi="Cambria" w:cs="Times New Roman"/>
+        </w:rPr>
+      </w:pPr>
+      <w:bookmarkStart w:id="23" w:name="_Toc430338405"/>
+      <w:r>
+        <w:rPr>
+          <w:rFonts w:ascii="Cambria" w:eastAsia="Cambria" w:hAnsi="Cambria" w:cs="Times New Roman"/>
+        </w:rPr>
+        <w:t>Pro</w:t>
+      </w:r>
+      <w:r>
+        <w:rPr>
+          <w:rFonts w:ascii="Cambria" w:eastAsia="Cambria" w:hAnsi="Cambria" w:cs="Times New Roman"/>
+          <w:spacing w:val="1"/>
+        </w:rPr>
+        <w:t>b</w:t>
+      </w:r>
+      <w:r>
+        <w:rPr>
+          <w:rFonts w:ascii="Cambria" w:eastAsia="Cambria" w:hAnsi="Cambria" w:cs="Times New Roman"/>
+        </w:rPr>
+        <w:t>l</w:t>
+      </w:r>
+      <w:r>
+        <w:rPr>
+          <w:rFonts w:ascii="Cambria" w:eastAsia="Cambria" w:hAnsi="Cambria" w:cs="Times New Roman"/>
+          <w:spacing w:val="1"/>
+        </w:rPr>
+        <w:t>e</w:t>
+      </w:r>
+      <w:r>
+        <w:rPr>
+          <w:rFonts w:ascii="Cambria" w:eastAsia="Cambria" w:hAnsi="Cambria" w:cs="Times New Roman"/>
+        </w:rPr>
+        <w:t>m</w:t>
+      </w:r>
+      <w:r>
+        <w:rPr>
+          <w:rFonts w:ascii="Cambria" w:eastAsia="Cambria" w:hAnsi="Cambria" w:cs="Times New Roman"/>
+          <w:spacing w:val="-13"/>
+        </w:rPr>
+        <w:t xml:space="preserve"> </w:t>
+      </w:r>
+      <w:r>
+        <w:rPr>
+          <w:rFonts w:ascii="Cambria" w:eastAsia="Cambria" w:hAnsi="Cambria" w:cs="Times New Roman"/>
+          <w:w w:val="99"/>
+        </w:rPr>
+        <w:t>D</w:t>
+      </w:r>
+      <w:r>
+        <w:rPr>
+          <w:rFonts w:ascii="Cambria" w:eastAsia="Cambria" w:hAnsi="Cambria" w:cs="Times New Roman"/>
+          <w:spacing w:val="1"/>
+          <w:w w:val="99"/>
+        </w:rPr>
+        <w:t>e</w:t>
+      </w:r>
+      <w:r>
+        <w:rPr>
+          <w:rFonts w:ascii="Cambria" w:eastAsia="Cambria" w:hAnsi="Cambria" w:cs="Times New Roman"/>
+          <w:w w:val="99"/>
+        </w:rPr>
+        <w:t>f</w:t>
+      </w:r>
+      <w:r>
+        <w:rPr>
+          <w:rFonts w:ascii="Cambria" w:eastAsia="Cambria" w:hAnsi="Cambria" w:cs="Times New Roman"/>
+          <w:spacing w:val="2"/>
+          <w:w w:val="99"/>
+        </w:rPr>
+        <w:t>i</w:t>
+      </w:r>
+      <w:r>
+        <w:rPr>
+          <w:rFonts w:ascii="Cambria" w:eastAsia="Cambria" w:hAnsi="Cambria" w:cs="Times New Roman"/>
+          <w:w w:val="99"/>
+        </w:rPr>
+        <w:t>nit</w:t>
+      </w:r>
+      <w:r>
+        <w:rPr>
+          <w:rFonts w:ascii="Cambria" w:eastAsia="Cambria" w:hAnsi="Cambria" w:cs="Times New Roman"/>
+          <w:spacing w:val="1"/>
+          <w:w w:val="99"/>
+        </w:rPr>
+        <w:t>i</w:t>
+      </w:r>
+      <w:r>
+        <w:rPr>
+          <w:rFonts w:ascii="Cambria" w:eastAsia="Cambria" w:hAnsi="Cambria" w:cs="Times New Roman"/>
+          <w:w w:val="99"/>
+        </w:rPr>
+        <w:t>on</w:t>
       </w:r>
       <w:bookmarkEnd w:id="23"/>
     </w:p>
     <w:p>
       <w:pPr>
-        <w:pStyle w:val="Heading2"/>
-        <w:ind w:left="1620" w:hanging="450"/>
-        <w:rPr>
-          <w:rFonts w:ascii="Cambria" w:eastAsia="Cambria" w:hAnsi="Cambria" w:cs="Times New Roman"/>
-        </w:rPr>
-      </w:pPr>
-      <w:bookmarkStart w:id="24" w:name="_Toc430338405"/>
-      <w:r>
-        <w:rPr>
-          <w:rFonts w:ascii="Cambria" w:eastAsia="Cambria" w:hAnsi="Cambria" w:cs="Times New Roman"/>
-        </w:rPr>
-        <w:t>Pro</w:t>
-      </w:r>
-      <w:r>
-        <w:rPr>
-          <w:rFonts w:ascii="Cambria" w:eastAsia="Cambria" w:hAnsi="Cambria" w:cs="Times New Roman"/>
+        <w:pStyle w:val="Heading3"/>
+        <w:rPr>
+          <w:rFonts w:ascii="Cambria" w:hAnsi="Cambria" w:cs="Times New Roman"/>
+        </w:rPr>
+      </w:pPr>
+      <w:bookmarkStart w:id="24" w:name="_Toc430338406"/>
+      <w:r>
+        <w:rPr>
+          <w:rFonts w:ascii="Cambria" w:hAnsi="Cambria" w:cs="Times New Roman"/>
+          <w:spacing w:val="-1"/>
+        </w:rPr>
+        <w:t>N</w:t>
+      </w:r>
+      <w:r>
+        <w:rPr>
+          <w:rFonts w:ascii="Cambria" w:hAnsi="Cambria" w:cs="Times New Roman"/>
           <w:spacing w:val="1"/>
         </w:rPr>
-        <w:t>b</w:t>
-      </w:r>
-      <w:r>
-        <w:rPr>
-          <w:rFonts w:ascii="Cambria" w:eastAsia="Cambria" w:hAnsi="Cambria" w:cs="Times New Roman"/>
-        </w:rPr>
-        <w:t>l</w:t>
-      </w:r>
-      <w:r>
-        <w:rPr>
-          <w:rFonts w:ascii="Cambria" w:eastAsia="Cambria" w:hAnsi="Cambria" w:cs="Times New Roman"/>
+        <w:t>a</w:t>
+      </w:r>
+      <w:r>
+        <w:rPr>
+          <w:rFonts w:ascii="Cambria" w:hAnsi="Cambria" w:cs="Times New Roman"/>
+        </w:rPr>
+        <w:t>me</w:t>
+      </w:r>
+      <w:r>
+        <w:rPr>
+          <w:rFonts w:ascii="Cambria" w:hAnsi="Cambria" w:cs="Times New Roman"/>
+          <w:spacing w:val="-2"/>
+        </w:rPr>
+        <w:t xml:space="preserve"> </w:t>
+      </w:r>
+      <w:r>
+        <w:rPr>
+          <w:rFonts w:ascii="Cambria" w:hAnsi="Cambria" w:cs="Times New Roman"/>
           <w:spacing w:val="1"/>
         </w:rPr>
+        <w:t>o</w:t>
+      </w:r>
+      <w:r>
+        <w:rPr>
+          <w:rFonts w:ascii="Cambria" w:hAnsi="Cambria" w:cs="Times New Roman"/>
+        </w:rPr>
+        <w:t xml:space="preserve">f </w:t>
+      </w:r>
+      <w:r>
+        <w:rPr>
+          <w:rFonts w:ascii="Cambria" w:hAnsi="Cambria" w:cs="Times New Roman"/>
+          <w:spacing w:val="-1"/>
+        </w:rPr>
+        <w:t>t</w:t>
+      </w:r>
+      <w:r>
+        <w:rPr>
+          <w:rFonts w:ascii="Cambria" w:hAnsi="Cambria" w:cs="Times New Roman"/>
+        </w:rPr>
+        <w:t>h</w:t>
+      </w:r>
+      <w:r>
+        <w:rPr>
+          <w:rFonts w:ascii="Cambria" w:hAnsi="Cambria" w:cs="Times New Roman"/>
+          <w:spacing w:val="1"/>
+        </w:rPr>
+        <w:t>i</w:t>
+      </w:r>
+      <w:r>
+        <w:rPr>
+          <w:rFonts w:ascii="Cambria" w:hAnsi="Cambria" w:cs="Times New Roman"/>
+        </w:rPr>
+        <w:t>s</w:t>
+      </w:r>
+      <w:r>
+        <w:rPr>
+          <w:rFonts w:ascii="Cambria" w:hAnsi="Cambria" w:cs="Times New Roman"/>
+          <w:spacing w:val="-2"/>
+        </w:rPr>
+        <w:t xml:space="preserve"> </w:t>
+      </w:r>
+      <w:r>
+        <w:rPr>
+          <w:rFonts w:ascii="Cambria" w:hAnsi="Cambria" w:cs="Times New Roman"/>
+        </w:rPr>
+        <w:t>C</w:t>
+      </w:r>
+      <w:r>
+        <w:rPr>
+          <w:rFonts w:ascii="Cambria" w:hAnsi="Cambria" w:cs="Times New Roman"/>
+          <w:spacing w:val="-1"/>
+        </w:rPr>
+        <w:t>a</w:t>
+      </w:r>
+      <w:r>
+        <w:rPr>
+          <w:rFonts w:ascii="Cambria" w:hAnsi="Cambria" w:cs="Times New Roman"/>
+        </w:rPr>
+        <w:t>p</w:t>
+      </w:r>
+      <w:r>
+        <w:rPr>
+          <w:rFonts w:ascii="Cambria" w:hAnsi="Cambria" w:cs="Times New Roman"/>
+          <w:spacing w:val="-1"/>
+        </w:rPr>
+        <w:t>s</w:t>
+      </w:r>
+      <w:r>
+        <w:rPr>
+          <w:rFonts w:ascii="Cambria" w:hAnsi="Cambria" w:cs="Times New Roman"/>
+          <w:spacing w:val="-2"/>
+        </w:rPr>
+        <w:t>t</w:t>
+      </w:r>
+      <w:r>
+        <w:rPr>
+          <w:rFonts w:ascii="Cambria" w:hAnsi="Cambria" w:cs="Times New Roman"/>
+          <w:spacing w:val="1"/>
+        </w:rPr>
+        <w:t>o</w:t>
+      </w:r>
+      <w:r>
+        <w:rPr>
+          <w:rFonts w:ascii="Cambria" w:hAnsi="Cambria" w:cs="Times New Roman"/>
+        </w:rPr>
+        <w:t>ne</w:t>
+      </w:r>
+      <w:r>
+        <w:rPr>
+          <w:rFonts w:ascii="Cambria" w:hAnsi="Cambria" w:cs="Times New Roman"/>
+          <w:spacing w:val="1"/>
+        </w:rPr>
+        <w:t xml:space="preserve"> </w:t>
+      </w:r>
+      <w:r>
+        <w:rPr>
+          <w:rFonts w:ascii="Cambria" w:hAnsi="Cambria" w:cs="Times New Roman"/>
+        </w:rPr>
+        <w:t>P</w:t>
+      </w:r>
+      <w:r>
+        <w:rPr>
+          <w:rFonts w:ascii="Cambria" w:hAnsi="Cambria" w:cs="Times New Roman"/>
+          <w:spacing w:val="-2"/>
+        </w:rPr>
+        <w:t>r</w:t>
+      </w:r>
+      <w:r>
+        <w:rPr>
+          <w:rFonts w:ascii="Cambria" w:hAnsi="Cambria" w:cs="Times New Roman"/>
+          <w:spacing w:val="1"/>
+        </w:rPr>
+        <w:t>o</w:t>
+      </w:r>
+      <w:r>
+        <w:rPr>
+          <w:rFonts w:ascii="Cambria" w:hAnsi="Cambria" w:cs="Times New Roman"/>
+        </w:rPr>
+        <w:t>j</w:t>
+      </w:r>
+      <w:r>
+        <w:rPr>
+          <w:rFonts w:ascii="Cambria" w:hAnsi="Cambria" w:cs="Times New Roman"/>
+          <w:spacing w:val="-1"/>
+        </w:rPr>
         <w:t>e</w:t>
       </w:r>
       <w:r>
         <w:rPr>
-          <w:rFonts w:ascii="Cambria" w:eastAsia="Cambria" w:hAnsi="Cambria" w:cs="Times New Roman"/>
-        </w:rPr>
-        <w:t>m</w:t>
-      </w:r>
-      <w:r>
-        <w:rPr>
-          <w:rFonts w:ascii="Cambria" w:eastAsia="Cambria" w:hAnsi="Cambria" w:cs="Times New Roman"/>
-          <w:spacing w:val="-13"/>
-        </w:rPr>
-        <w:t xml:space="preserve"> </w:t>
-      </w:r>
-      <w:r>
-        <w:rPr>
-          <w:rFonts w:ascii="Cambria" w:eastAsia="Cambria" w:hAnsi="Cambria" w:cs="Times New Roman"/>
-          <w:w w:val="99"/>
-        </w:rPr>
-        <w:t>D</w:t>
-      </w:r>
-      <w:r>
-        <w:rPr>
-          <w:rFonts w:ascii="Cambria" w:eastAsia="Cambria" w:hAnsi="Cambria" w:cs="Times New Roman"/>
-          <w:spacing w:val="1"/>
-          <w:w w:val="99"/>
-        </w:rPr>
-        <w:t>e</w:t>
-      </w:r>
-      <w:r>
-        <w:rPr>
-          <w:rFonts w:ascii="Cambria" w:eastAsia="Cambria" w:hAnsi="Cambria" w:cs="Times New Roman"/>
-          <w:w w:val="99"/>
-        </w:rPr>
-        <w:t>f</w:t>
-      </w:r>
-      <w:r>
-        <w:rPr>
-          <w:rFonts w:ascii="Cambria" w:eastAsia="Cambria" w:hAnsi="Cambria" w:cs="Times New Roman"/>
-          <w:spacing w:val="2"/>
-          <w:w w:val="99"/>
-        </w:rPr>
-        <w:t>i</w:t>
-      </w:r>
-      <w:r>
-        <w:rPr>
-          <w:rFonts w:ascii="Cambria" w:eastAsia="Cambria" w:hAnsi="Cambria" w:cs="Times New Roman"/>
-          <w:w w:val="99"/>
-        </w:rPr>
-        <w:t>nit</w:t>
-      </w:r>
-      <w:r>
-        <w:rPr>
-          <w:rFonts w:ascii="Cambria" w:eastAsia="Cambria" w:hAnsi="Cambria" w:cs="Times New Roman"/>
-          <w:spacing w:val="1"/>
-          <w:w w:val="99"/>
-        </w:rPr>
-        <w:t>i</w:t>
-      </w:r>
-      <w:r>
-        <w:rPr>
-          <w:rFonts w:ascii="Cambria" w:eastAsia="Cambria" w:hAnsi="Cambria" w:cs="Times New Roman"/>
-          <w:w w:val="99"/>
-        </w:rPr>
-        <w:t>on</w:t>
+          <w:rFonts w:ascii="Cambria" w:hAnsi="Cambria" w:cs="Times New Roman"/>
+        </w:rPr>
+        <w:t>ct</w:t>
       </w:r>
       <w:bookmarkEnd w:id="24"/>
     </w:p>
     <w:p>
       <w:pPr>
+        <w:ind w:right="20" w:firstLine="1890"/>
+        <w:jc w:val="both"/>
+        <w:rPr>
+          <w:rFonts w:ascii="Cambria" w:eastAsia="Cambria" w:hAnsi="Cambria"/>
+          <w:sz w:val="24"/>
+          <w:szCs w:val="24"/>
+        </w:rPr>
+      </w:pPr>
+      <w:r>
+        <w:rPr>
+          <w:rFonts w:ascii="Cambria" w:eastAsia="Cambria" w:hAnsi="Cambria"/>
+          <w:sz w:val="24"/>
+          <w:szCs w:val="24"/>
+        </w:rPr>
+        <w:t>Heal Support Tracking System (HSTS)</w:t>
+      </w:r>
+      <w:r>
+        <w:rPr>
+          <w:rFonts w:ascii="Cambria" w:eastAsia="Cambria" w:hAnsi="Cambria"/>
+          <w:sz w:val="24"/>
+          <w:szCs w:val="24"/>
+        </w:rPr>
+        <w:t>.</w:t>
+      </w:r>
+    </w:p>
+    <w:p>
+      <w:pPr>
         <w:pStyle w:val="Heading3"/>
         <w:rPr>
           <w:rFonts w:ascii="Cambria" w:hAnsi="Cambria" w:cs="Times New Roman"/>
         </w:rPr>
       </w:pPr>
-      <w:bookmarkStart w:id="25" w:name="_Toc430338406"/>
+      <w:bookmarkStart w:id="25" w:name="_Toc430338407"/>
+      <w:r>
+        <w:rPr>
+          <w:rFonts w:ascii="Cambria" w:hAnsi="Cambria" w:cs="Times New Roman"/>
+        </w:rPr>
+        <w:t>Pr</w:t>
+      </w:r>
+      <w:r>
+        <w:rPr>
+          <w:rFonts w:ascii="Cambria" w:hAnsi="Cambria" w:cs="Times New Roman"/>
+          <w:spacing w:val="1"/>
+        </w:rPr>
+        <w:t>o</w:t>
+      </w:r>
+      <w:r>
+        <w:rPr>
+          <w:rFonts w:ascii="Cambria" w:hAnsi="Cambria" w:cs="Times New Roman"/>
+        </w:rPr>
+        <w:t>b</w:t>
+      </w:r>
+      <w:r>
+        <w:rPr>
+          <w:rFonts w:ascii="Cambria" w:hAnsi="Cambria" w:cs="Times New Roman"/>
+          <w:spacing w:val="-3"/>
+        </w:rPr>
+        <w:t>l</w:t>
+      </w:r>
+      <w:r>
+        <w:rPr>
+          <w:rFonts w:ascii="Cambria" w:hAnsi="Cambria" w:cs="Times New Roman"/>
+        </w:rPr>
+        <w:t>em A</w:t>
+      </w:r>
       <w:r>
         <w:rPr>
           <w:rFonts w:ascii="Cambria" w:hAnsi="Cambria" w:cs="Times New Roman"/>
           <w:spacing w:val="-1"/>
         </w:rPr>
-        <w:t>N</w:t>
+        <w:t>b</w:t>
+      </w:r>
+      <w:r>
+        <w:rPr>
+          <w:rFonts w:ascii="Cambria" w:hAnsi="Cambria" w:cs="Times New Roman"/>
+          <w:spacing w:val="-2"/>
+        </w:rPr>
+        <w:t>s</w:t>
+      </w:r>
+      <w:r>
+        <w:rPr>
+          <w:rFonts w:ascii="Cambria" w:hAnsi="Cambria" w:cs="Times New Roman"/>
+        </w:rPr>
+        <w:t>t</w:t>
+      </w:r>
+      <w:r>
+        <w:rPr>
+          <w:rFonts w:ascii="Cambria" w:hAnsi="Cambria" w:cs="Times New Roman"/>
+          <w:spacing w:val="-2"/>
+        </w:rPr>
+        <w:t>r</w:t>
       </w:r>
       <w:r>
         <w:rPr>
@@ -12377,151 +12583,6 @@
           <w:spacing w:val="1"/>
         </w:rPr>
         <w:t>a</w:t>
-      </w:r>
-      <w:r>
-        <w:rPr>
-          <w:rFonts w:ascii="Cambria" w:hAnsi="Cambria" w:cs="Times New Roman"/>
-        </w:rPr>
-        <w:t>me</w:t>
-      </w:r>
-      <w:r>
-        <w:rPr>
-          <w:rFonts w:ascii="Cambria" w:hAnsi="Cambria" w:cs="Times New Roman"/>
-          <w:spacing w:val="-2"/>
-        </w:rPr>
-        <w:t xml:space="preserve"> </w:t>
-      </w:r>
-      <w:r>
-        <w:rPr>
-          <w:rFonts w:ascii="Cambria" w:hAnsi="Cambria" w:cs="Times New Roman"/>
-          <w:spacing w:val="1"/>
-        </w:rPr>
-        <w:t>o</w:t>
-      </w:r>
-      <w:r>
-        <w:rPr>
-          <w:rFonts w:ascii="Cambria" w:hAnsi="Cambria" w:cs="Times New Roman"/>
-        </w:rPr>
-        <w:t xml:space="preserve">f </w:t>
-      </w:r>
-      <w:r>
-        <w:rPr>
-          <w:rFonts w:ascii="Cambria" w:hAnsi="Cambria" w:cs="Times New Roman"/>
-          <w:spacing w:val="-1"/>
-        </w:rPr>
-        <w:t>t</w:t>
-      </w:r>
-      <w:r>
-        <w:rPr>
-          <w:rFonts w:ascii="Cambria" w:hAnsi="Cambria" w:cs="Times New Roman"/>
-        </w:rPr>
-        <w:t>h</w:t>
-      </w:r>
-      <w:r>
-        <w:rPr>
-          <w:rFonts w:ascii="Cambria" w:hAnsi="Cambria" w:cs="Times New Roman"/>
-          <w:spacing w:val="1"/>
-        </w:rPr>
-        <w:t>i</w:t>
-      </w:r>
-      <w:r>
-        <w:rPr>
-          <w:rFonts w:ascii="Cambria" w:hAnsi="Cambria" w:cs="Times New Roman"/>
-        </w:rPr>
-        <w:t>s</w:t>
-      </w:r>
-      <w:r>
-        <w:rPr>
-          <w:rFonts w:ascii="Cambria" w:hAnsi="Cambria" w:cs="Times New Roman"/>
-          <w:spacing w:val="-2"/>
-        </w:rPr>
-        <w:t xml:space="preserve"> </w:t>
-      </w:r>
-      <w:r>
-        <w:rPr>
-          <w:rFonts w:ascii="Cambria" w:hAnsi="Cambria" w:cs="Times New Roman"/>
-        </w:rPr>
-        <w:t>C</w:t>
-      </w:r>
-      <w:r>
-        <w:rPr>
-          <w:rFonts w:ascii="Cambria" w:hAnsi="Cambria" w:cs="Times New Roman"/>
-          <w:spacing w:val="-1"/>
-        </w:rPr>
-        <w:t>a</w:t>
-      </w:r>
-      <w:r>
-        <w:rPr>
-          <w:rFonts w:ascii="Cambria" w:hAnsi="Cambria" w:cs="Times New Roman"/>
-        </w:rPr>
-        <w:t>p</w:t>
-      </w:r>
-      <w:r>
-        <w:rPr>
-          <w:rFonts w:ascii="Cambria" w:hAnsi="Cambria" w:cs="Times New Roman"/>
-          <w:spacing w:val="-1"/>
-        </w:rPr>
-        <w:t>s</w:t>
-      </w:r>
-      <w:r>
-        <w:rPr>
-          <w:rFonts w:ascii="Cambria" w:hAnsi="Cambria" w:cs="Times New Roman"/>
-          <w:spacing w:val="-2"/>
-        </w:rPr>
-        <w:t>t</w:t>
-      </w:r>
-      <w:r>
-        <w:rPr>
-          <w:rFonts w:ascii="Cambria" w:hAnsi="Cambria" w:cs="Times New Roman"/>
-          <w:spacing w:val="1"/>
-        </w:rPr>
-        <w:t>o</w:t>
-      </w:r>
-      <w:r>
-        <w:rPr>
-          <w:rFonts w:ascii="Cambria" w:hAnsi="Cambria" w:cs="Times New Roman"/>
-        </w:rPr>
-        <w:t>ne</w:t>
-      </w:r>
-      <w:r>
-        <w:rPr>
-          <w:rFonts w:ascii="Cambria" w:hAnsi="Cambria" w:cs="Times New Roman"/>
-          <w:spacing w:val="1"/>
-        </w:rPr>
-        <w:t xml:space="preserve"> </w:t>
-      </w:r>
-      <w:r>
-        <w:rPr>
-          <w:rFonts w:ascii="Cambria" w:hAnsi="Cambria" w:cs="Times New Roman"/>
-        </w:rPr>
-        <w:t>P</w:t>
-      </w:r>
-      <w:r>
-        <w:rPr>
-          <w:rFonts w:ascii="Cambria" w:hAnsi="Cambria" w:cs="Times New Roman"/>
-          <w:spacing w:val="-2"/>
-        </w:rPr>
-        <w:t>r</w:t>
-      </w:r>
-      <w:r>
-        <w:rPr>
-          <w:rFonts w:ascii="Cambria" w:hAnsi="Cambria" w:cs="Times New Roman"/>
-          <w:spacing w:val="1"/>
-        </w:rPr>
-        <w:t>o</w:t>
-      </w:r>
-      <w:r>
-        <w:rPr>
-          <w:rFonts w:ascii="Cambria" w:hAnsi="Cambria" w:cs="Times New Roman"/>
-        </w:rPr>
-        <w:t>j</w:t>
-      </w:r>
-      <w:r>
-        <w:rPr>
-          <w:rFonts w:ascii="Cambria" w:hAnsi="Cambria" w:cs="Times New Roman"/>
-          <w:spacing w:val="-1"/>
-        </w:rPr>
-        <w:t>e</w:t>
       </w:r>
       <w:r>
         <w:rPr>
@@ -12533,115 +12594,6 @@
     </w:p>
     <w:p>
       <w:pPr>
-        <w:ind w:right="20" w:firstLine="1890"/>
-        <w:jc w:val="both"/>
-        <w:rPr>
-          <w:rFonts w:ascii="Cambria" w:eastAsia="Cambria" w:hAnsi="Cambria"/>
-          <w:sz w:val="24"/>
-          <w:szCs w:val="24"/>
-        </w:rPr>
-      </w:pPr>
-      <w:r>
-        <w:rPr>
-          <w:rFonts w:ascii="Cambria" w:eastAsia="Cambria" w:hAnsi="Cambria"/>
-          <w:sz w:val="24"/>
-          <w:szCs w:val="24"/>
-        </w:rPr>
-        <w:t>Heal Support Tracking System (HSTS)</w:t>
-      </w:r>
-      <w:r>
-        <w:rPr>
-          <w:rFonts w:ascii="Cambria" w:eastAsia="Cambria" w:hAnsi="Cambria"/>
-          <w:sz w:val="24"/>
-          <w:szCs w:val="24"/>
-        </w:rPr>
-        <w:t>.</w:t>
-      </w:r>
-    </w:p>
-    <w:p>
-      <w:pPr>
-        <w:pStyle w:val="Heading3"/>
-        <w:rPr>
-          <w:rFonts w:ascii="Cambria" w:hAnsi="Cambria" w:cs="Times New Roman"/>
-        </w:rPr>
-      </w:pPr>
-      <w:bookmarkStart w:id="26" w:name="_Toc430338407"/>
-      <w:r>
-        <w:rPr>
-          <w:rFonts w:ascii="Cambria" w:hAnsi="Cambria" w:cs="Times New Roman"/>
-        </w:rPr>
-        <w:t>Pr</w:t>
-      </w:r>
-      <w:r>
-        <w:rPr>
-          <w:rFonts w:ascii="Cambria" w:hAnsi="Cambria" w:cs="Times New Roman"/>
-          <w:spacing w:val="1"/>
-        </w:rPr>
-        <w:t>o</w:t>
-      </w:r>
-      <w:r>
-        <w:rPr>
-          <w:rFonts w:ascii="Cambria" w:hAnsi="Cambria" w:cs="Times New Roman"/>
-        </w:rPr>
-        <w:t>b</w:t>
-      </w:r>
-      <w:r>
-        <w:rPr>
-          <w:rFonts w:ascii="Cambria" w:hAnsi="Cambria" w:cs="Times New Roman"/>
-          <w:spacing w:val="-3"/>
-        </w:rPr>
-        <w:t>l</w:t>
-      </w:r>
-      <w:r>
-        <w:rPr>
-          <w:rFonts w:ascii="Cambria" w:hAnsi="Cambria" w:cs="Times New Roman"/>
-        </w:rPr>
-        <w:t>em A</w:t>
-      </w:r>
-      <w:r>
-        <w:rPr>
-          <w:rFonts w:ascii="Cambria" w:hAnsi="Cambria" w:cs="Times New Roman"/>
-          <w:spacing w:val="-1"/>
-        </w:rPr>
-        <w:t>b</w:t>
-      </w:r>
-      <w:r>
-        <w:rPr>
-          <w:rFonts w:ascii="Cambria" w:hAnsi="Cambria" w:cs="Times New Roman"/>
-          <w:spacing w:val="-2"/>
-        </w:rPr>
-        <w:t>s</w:t>
-      </w:r>
-      <w:r>
-        <w:rPr>
-          <w:rFonts w:ascii="Cambria" w:hAnsi="Cambria" w:cs="Times New Roman"/>
-        </w:rPr>
-        <w:t>t</w:t>
-      </w:r>
-      <w:r>
-        <w:rPr>
-          <w:rFonts w:ascii="Cambria" w:hAnsi="Cambria" w:cs="Times New Roman"/>
-          <w:spacing w:val="-2"/>
-        </w:rPr>
-        <w:t>r</w:t>
-      </w:r>
-      <w:r>
-        <w:rPr>
-          <w:rFonts w:ascii="Cambria" w:hAnsi="Cambria" w:cs="Times New Roman"/>
-          <w:spacing w:val="1"/>
-        </w:rPr>
-        <w:t>a</w:t>
-      </w:r>
-      <w:r>
-        <w:rPr>
-          <w:rFonts w:ascii="Cambria" w:hAnsi="Cambria" w:cs="Times New Roman"/>
-        </w:rPr>
-        <w:t>ct</w:t>
-      </w:r>
-      <w:bookmarkEnd w:id="26"/>
-    </w:p>
-    <w:p>
-      <w:pPr>
         <w:spacing w:before="2"/>
         <w:ind w:left="1980" w:right="168" w:firstLine="270"/>
         <w:jc w:val="both"/>
@@ -12916,7 +12868,7 @@
           <w:rFonts w:ascii="Cambria" w:hAnsi="Cambria" w:cs="Times New Roman"/>
         </w:rPr>
       </w:pPr>
-      <w:bookmarkStart w:id="27" w:name="_Toc430338408"/>
+      <w:bookmarkStart w:id="26" w:name="_Toc430338408"/>
       <w:r>
         <w:rPr>
           <w:rFonts w:ascii="Cambria" w:hAnsi="Cambria" w:cs="Times New Roman"/>
@@ -12975,7 +12927,7 @@
         </w:rPr>
         <w:t>iew</w:t>
       </w:r>
-      <w:bookmarkEnd w:id="27"/>
+      <w:bookmarkEnd w:id="26"/>
     </w:p>
     <w:p>
       <w:pPr>
@@ -13257,25 +13209,7 @@
           <w:sz w:val="24"/>
           <w:szCs w:val="24"/>
         </w:rPr>
-        <w:t>: Some manuf</w:t>
-      </w:r>
-      <w:r>
-        <w:rPr>
-          <w:rFonts w:ascii="Cambria" w:eastAsia="Cambria" w:hAnsi="Cambria" w:cs="Times New Roman"/>
-          <w:spacing w:val="-1"/>
-          <w:sz w:val="24"/>
-          <w:szCs w:val="24"/>
-        </w:rPr>
-        <w:t>acturer do not use standard of B</w:t>
-      </w:r>
-      <w:r>
-        <w:rPr>
-          <w:rFonts w:ascii="Cambria" w:eastAsia="Cambria" w:hAnsi="Cambria" w:cs="Times New Roman"/>
-          <w:spacing w:val="-1"/>
-          <w:sz w:val="24"/>
-          <w:szCs w:val="24"/>
-        </w:rPr>
-        <w:t>luetooth developer.</w:t>
+        <w:t>: Some manufacturer do not use standard of bluetooth developer.</w:t>
       </w:r>
     </w:p>
     <w:p>
@@ -13466,9 +13400,8 @@
           <w:color w:val="000000" w:themeColor="text1"/>
           <w:sz w:val="24"/>
           <w:szCs w:val="24"/>
-          <w:highlight w:val="yellow"/>
-        </w:rPr>
-        <w:t>With some relationship</w:t>
+        </w:rPr>
+        <w:t xml:space="preserve">With some friendship and relationship, we found </w:t>
       </w:r>
       <w:r>
         <w:rPr>
@@ -13476,9 +13409,8 @@
           <w:color w:val="000000" w:themeColor="text1"/>
           <w:sz w:val="24"/>
           <w:szCs w:val="24"/>
-          <w:highlight w:val="yellow"/>
-        </w:rPr>
-        <w:t>s</w:t>
+        </w:rPr>
+        <w:t>some standard regimen of diseases</w:t>
       </w:r>
       <w:r>
         <w:rPr>
@@ -13486,9 +13418,8 @@
           <w:color w:val="000000" w:themeColor="text1"/>
           <w:sz w:val="24"/>
           <w:szCs w:val="24"/>
-          <w:highlight w:val="yellow"/>
-        </w:rPr>
-        <w:t xml:space="preserve">, we found </w:t>
+        </w:rPr>
+        <w:t>.</w:t>
       </w:r>
       <w:r>
         <w:rPr>
@@ -13496,61 +13427,62 @@
           <w:color w:val="000000" w:themeColor="text1"/>
           <w:sz w:val="24"/>
           <w:szCs w:val="24"/>
-          <w:highlight w:val="yellow"/>
-        </w:rPr>
-        <w:t>some standard regimen</w:t>
-      </w:r>
-      <w:r>
+        </w:rPr>
+        <w:t xml:space="preserve"> It had helped us control scope, requirement.</w:t>
+      </w:r>
+    </w:p>
+    <w:p>
+      <w:pPr>
+        <w:ind w:left="1800" w:firstLine="270"/>
+        <w:jc w:val="both"/>
         <w:rPr>
           <w:rFonts w:ascii="Cambria" w:hAnsi="Cambria"/>
           <w:color w:val="000000" w:themeColor="text1"/>
           <w:sz w:val="24"/>
           <w:szCs w:val="24"/>
-          <w:highlight w:val="yellow"/>
-        </w:rPr>
-        <w:t>s</w:t>
-      </w:r>
+        </w:rPr>
+      </w:pPr>
       <w:r>
         <w:rPr>
           <w:rFonts w:ascii="Cambria" w:hAnsi="Cambria"/>
           <w:color w:val="000000" w:themeColor="text1"/>
           <w:sz w:val="24"/>
           <w:szCs w:val="24"/>
-          <w:highlight w:val="yellow"/>
-        </w:rPr>
-        <w:t xml:space="preserve"> of diseases</w:t>
-      </w:r>
-      <w:r>
+        </w:rPr>
+        <w:t>To resolve medical knowledge problem. We found our friend to help us understand some standard regimen, which we found. When we understand about some regimen we can make a common field data have to have in a standard regimen.</w:t>
+      </w:r>
+      <w:bookmarkStart w:id="27" w:name="_GoBack"/>
+      <w:bookmarkEnd w:id="27"/>
+    </w:p>
+    <w:p>
+      <w:pPr>
+        <w:ind w:left="1800" w:firstLine="270"/>
+        <w:jc w:val="both"/>
         <w:rPr>
           <w:rFonts w:ascii="Cambria" w:hAnsi="Cambria"/>
           <w:color w:val="000000" w:themeColor="text1"/>
           <w:sz w:val="24"/>
           <w:szCs w:val="24"/>
-          <w:highlight w:val="yellow"/>
-        </w:rPr>
-        <w:t>.</w:t>
-      </w:r>
-    </w:p>
-    <w:p>
-      <w:pPr>
-        <w:ind w:left="1800" w:firstLine="270"/>
-        <w:jc w:val="both"/>
+        </w:rPr>
+      </w:pPr>
+      <w:r>
         <w:rPr>
           <w:rFonts w:ascii="Cambria" w:hAnsi="Cambria"/>
           <w:color w:val="000000" w:themeColor="text1"/>
           <w:sz w:val="24"/>
           <w:szCs w:val="24"/>
         </w:rPr>
-      </w:pPr>
+        <w:lastRenderedPageBreak/>
+        <w:t>With technique problem we had bought one wristband and</w:t>
+      </w:r>
       <w:r>
         <w:rPr>
           <w:rFonts w:ascii="Cambria" w:hAnsi="Cambria"/>
           <w:color w:val="000000" w:themeColor="text1"/>
           <w:sz w:val="24"/>
           <w:szCs w:val="24"/>
-          <w:highlight w:val="yellow"/>
-        </w:rPr>
-        <w:t>To resolve medical knowledge problem</w:t>
+        </w:rPr>
+        <w:t xml:space="preserve"> research about BLE technology</w:t>
       </w:r>
       <w:r>
         <w:rPr>
@@ -13558,9 +13490,8 @@
           <w:color w:val="000000" w:themeColor="text1"/>
           <w:sz w:val="24"/>
           <w:szCs w:val="24"/>
-          <w:highlight w:val="yellow"/>
-        </w:rPr>
-        <w:t xml:space="preserve">s, </w:t>
+        </w:rPr>
+        <w:t>, GATT service</w:t>
       </w:r>
       <w:r>
         <w:rPr>
@@ -13568,9 +13499,8 @@
           <w:color w:val="000000" w:themeColor="text1"/>
           <w:sz w:val="24"/>
           <w:szCs w:val="24"/>
-          <w:highlight w:val="yellow"/>
-        </w:rPr>
-        <w:t xml:space="preserve">some our friends are working in medical industry that give a hand </w:t>
+        </w:rPr>
+        <w:t xml:space="preserve">. After research, we had found some </w:t>
       </w:r>
       <w:r>
         <w:rPr>
@@ -13578,380 +13508,8 @@
           <w:color w:val="000000" w:themeColor="text1"/>
           <w:sz w:val="24"/>
           <w:szCs w:val="24"/>
-          <w:highlight w:val="yellow"/>
-        </w:rPr>
-        <w:t xml:space="preserve">for us </w:t>
-      </w:r>
-      <w:r>
-        <w:rPr>
-          <w:rFonts w:ascii="Cambria" w:hAnsi="Cambria"/>
-          <w:color w:val="000000" w:themeColor="text1"/>
-          <w:sz w:val="24"/>
-          <w:szCs w:val="24"/>
-          <w:highlight w:val="yellow"/>
-        </w:rPr>
-        <w:t xml:space="preserve">to </w:t>
-      </w:r>
-      <w:r>
-        <w:rPr>
-          <w:rFonts w:ascii="Cambria" w:hAnsi="Cambria"/>
-          <w:color w:val="000000" w:themeColor="text1"/>
-          <w:sz w:val="24"/>
-          <w:szCs w:val="24"/>
-          <w:highlight w:val="yellow"/>
-        </w:rPr>
-        <w:t>study</w:t>
-      </w:r>
-      <w:r>
-        <w:rPr>
-          <w:rFonts w:ascii="Cambria" w:hAnsi="Cambria"/>
-          <w:color w:val="000000" w:themeColor="text1"/>
-          <w:sz w:val="24"/>
-          <w:szCs w:val="24"/>
-          <w:highlight w:val="yellow"/>
-        </w:rPr>
-        <w:t xml:space="preserve">. </w:t>
-      </w:r>
-      <w:r>
-        <w:rPr>
-          <w:rFonts w:ascii="Cambria" w:hAnsi="Cambria"/>
-          <w:color w:val="000000" w:themeColor="text1"/>
-          <w:sz w:val="24"/>
-          <w:szCs w:val="24"/>
-        </w:rPr>
-        <w:t xml:space="preserve">Therefore, we have </w:t>
-      </w:r>
-      <w:r>
-        <w:rPr>
-          <w:rFonts w:ascii="Cambria" w:hAnsi="Cambria"/>
-          <w:color w:val="000000" w:themeColor="text1"/>
-          <w:sz w:val="24"/>
-          <w:szCs w:val="24"/>
-        </w:rPr>
-        <w:t>better overviews about me</w:t>
-      </w:r>
-      <w:r>
-        <w:rPr>
-          <w:rFonts w:ascii="Cambria" w:hAnsi="Cambria"/>
-          <w:color w:val="000000" w:themeColor="text1"/>
-          <w:sz w:val="24"/>
-          <w:szCs w:val="24"/>
-        </w:rPr>
-        <w:t xml:space="preserve">dical aspect and then apply </w:t>
-      </w:r>
-      <w:r>
-        <w:rPr>
-          <w:rFonts w:ascii="Cambria" w:hAnsi="Cambria"/>
-          <w:color w:val="000000" w:themeColor="text1"/>
-          <w:sz w:val="24"/>
-          <w:szCs w:val="24"/>
-        </w:rPr>
-        <w:t xml:space="preserve">them </w:t>
-      </w:r>
-      <w:r>
-        <w:rPr>
-          <w:rFonts w:ascii="Cambria" w:hAnsi="Cambria"/>
-          <w:color w:val="000000" w:themeColor="text1"/>
-          <w:sz w:val="24"/>
-          <w:szCs w:val="24"/>
-        </w:rPr>
-        <w:t>for</w:t>
-      </w:r>
-      <w:r>
-        <w:rPr>
-          <w:rFonts w:ascii="Cambria" w:hAnsi="Cambria"/>
-          <w:color w:val="000000" w:themeColor="text1"/>
-          <w:sz w:val="24"/>
-          <w:szCs w:val="24"/>
-        </w:rPr>
-        <w:t xml:space="preserve"> </w:t>
-      </w:r>
-      <w:r>
-        <w:rPr>
-          <w:rFonts w:ascii="Cambria" w:hAnsi="Cambria"/>
-          <w:color w:val="000000" w:themeColor="text1"/>
-          <w:sz w:val="24"/>
-          <w:szCs w:val="24"/>
-        </w:rPr>
-        <w:t xml:space="preserve">this </w:t>
-      </w:r>
-      <w:r>
-        <w:rPr>
-          <w:rFonts w:ascii="Cambria" w:hAnsi="Cambria"/>
-          <w:color w:val="000000" w:themeColor="text1"/>
-          <w:sz w:val="24"/>
-          <w:szCs w:val="24"/>
-        </w:rPr>
-        <w:t>system</w:t>
-      </w:r>
-      <w:r>
-        <w:rPr>
-          <w:rFonts w:ascii="Cambria" w:hAnsi="Cambria"/>
-          <w:color w:val="000000" w:themeColor="text1"/>
-          <w:sz w:val="24"/>
-          <w:szCs w:val="24"/>
-        </w:rPr>
-        <w:t>.</w:t>
-      </w:r>
-    </w:p>
-    <w:p>
-      <w:pPr>
-        <w:ind w:left="1800" w:firstLine="270"/>
-        <w:jc w:val="both"/>
-        <w:rPr>
-          <w:rFonts w:ascii="Cambria" w:hAnsi="Cambria"/>
-          <w:color w:val="000000" w:themeColor="text1"/>
-          <w:sz w:val="24"/>
-          <w:szCs w:val="24"/>
-        </w:rPr>
-      </w:pPr>
-      <w:r>
-        <w:rPr>
-          <w:rFonts w:ascii="Cambria" w:hAnsi="Cambria"/>
-          <w:color w:val="000000" w:themeColor="text1"/>
-          <w:sz w:val="24"/>
-          <w:szCs w:val="24"/>
-        </w:rPr>
-        <w:lastRenderedPageBreak/>
-        <w:t xml:space="preserve">With </w:t>
-      </w:r>
-      <w:r>
-        <w:rPr>
-          <w:rFonts w:ascii="Cambria" w:hAnsi="Cambria"/>
-          <w:color w:val="000000" w:themeColor="text1"/>
-          <w:sz w:val="24"/>
-          <w:szCs w:val="24"/>
-        </w:rPr>
-        <w:t>the technical</w:t>
-      </w:r>
-      <w:r>
-        <w:rPr>
-          <w:rFonts w:ascii="Cambria" w:hAnsi="Cambria"/>
-          <w:color w:val="000000" w:themeColor="text1"/>
-          <w:sz w:val="24"/>
-          <w:szCs w:val="24"/>
-        </w:rPr>
-        <w:t xml:space="preserve"> problem</w:t>
-      </w:r>
-      <w:r>
-        <w:rPr>
-          <w:rFonts w:ascii="Cambria" w:hAnsi="Cambria"/>
-          <w:color w:val="000000" w:themeColor="text1"/>
-          <w:sz w:val="24"/>
-          <w:szCs w:val="24"/>
-        </w:rPr>
-        <w:t xml:space="preserve">, </w:t>
-      </w:r>
-      <w:r>
-        <w:rPr>
-          <w:rFonts w:ascii="Cambria" w:hAnsi="Cambria"/>
-          <w:color w:val="000000" w:themeColor="text1"/>
-          <w:sz w:val="24"/>
-          <w:szCs w:val="24"/>
-        </w:rPr>
-        <w:t xml:space="preserve">we </w:t>
-      </w:r>
-      <w:r>
-        <w:rPr>
-          <w:rFonts w:ascii="Cambria" w:hAnsi="Cambria"/>
-          <w:color w:val="000000" w:themeColor="text1"/>
-          <w:sz w:val="24"/>
-          <w:szCs w:val="24"/>
-        </w:rPr>
-        <w:t xml:space="preserve">bought </w:t>
-      </w:r>
-      <w:r>
-        <w:rPr>
-          <w:rFonts w:ascii="Cambria" w:hAnsi="Cambria"/>
-          <w:color w:val="000000" w:themeColor="text1"/>
-          <w:sz w:val="24"/>
-          <w:szCs w:val="24"/>
-        </w:rPr>
-        <w:t>some</w:t>
-      </w:r>
-      <w:r>
-        <w:rPr>
-          <w:rFonts w:ascii="Cambria" w:hAnsi="Cambria"/>
-          <w:color w:val="000000" w:themeColor="text1"/>
-          <w:sz w:val="24"/>
-          <w:szCs w:val="24"/>
-        </w:rPr>
-        <w:t xml:space="preserve"> wristband</w:t>
-      </w:r>
-      <w:r>
-        <w:rPr>
-          <w:rFonts w:ascii="Cambria" w:hAnsi="Cambria"/>
-          <w:color w:val="000000" w:themeColor="text1"/>
-          <w:sz w:val="24"/>
-          <w:szCs w:val="24"/>
-        </w:rPr>
-        <w:t>s</w:t>
-      </w:r>
-      <w:r>
-        <w:rPr>
-          <w:rFonts w:ascii="Cambria" w:hAnsi="Cambria"/>
-          <w:color w:val="000000" w:themeColor="text1"/>
-          <w:sz w:val="24"/>
-          <w:szCs w:val="24"/>
-        </w:rPr>
-        <w:t xml:space="preserve"> and</w:t>
-      </w:r>
-      <w:r>
-        <w:rPr>
-          <w:rFonts w:ascii="Cambria" w:hAnsi="Cambria"/>
-          <w:color w:val="000000" w:themeColor="text1"/>
-          <w:sz w:val="24"/>
-          <w:szCs w:val="24"/>
-        </w:rPr>
-        <w:t xml:space="preserve"> research</w:t>
-      </w:r>
-      <w:r>
-        <w:rPr>
-          <w:rFonts w:ascii="Cambria" w:hAnsi="Cambria"/>
-          <w:color w:val="000000" w:themeColor="text1"/>
-          <w:sz w:val="24"/>
-          <w:szCs w:val="24"/>
-        </w:rPr>
-        <w:t>ed</w:t>
-      </w:r>
-      <w:r>
-        <w:rPr>
-          <w:rFonts w:ascii="Cambria" w:hAnsi="Cambria"/>
-          <w:color w:val="000000" w:themeColor="text1"/>
-          <w:sz w:val="24"/>
-          <w:szCs w:val="24"/>
-        </w:rPr>
-        <w:t xml:space="preserve"> </w:t>
-      </w:r>
-      <w:r>
-        <w:rPr>
-          <w:rFonts w:ascii="Cambria" w:hAnsi="Cambria"/>
-          <w:color w:val="000000" w:themeColor="text1"/>
-          <w:sz w:val="24"/>
-          <w:szCs w:val="24"/>
-        </w:rPr>
-        <w:t>some technologies such as BLE, GATT service</w:t>
-      </w:r>
-      <w:r>
-        <w:rPr>
-          <w:rFonts w:ascii="Cambria" w:hAnsi="Cambria"/>
-          <w:color w:val="000000" w:themeColor="text1"/>
-          <w:sz w:val="24"/>
-          <w:szCs w:val="24"/>
-        </w:rPr>
-        <w:t xml:space="preserve">. After </w:t>
-      </w:r>
-      <w:r>
-        <w:rPr>
-          <w:rFonts w:ascii="Cambria" w:hAnsi="Cambria"/>
-          <w:color w:val="000000" w:themeColor="text1"/>
-          <w:sz w:val="24"/>
-          <w:szCs w:val="24"/>
-        </w:rPr>
-        <w:t>that</w:t>
-      </w:r>
-      <w:r>
-        <w:rPr>
-          <w:rFonts w:ascii="Cambria" w:hAnsi="Cambria"/>
-          <w:color w:val="000000" w:themeColor="text1"/>
-          <w:sz w:val="24"/>
-          <w:szCs w:val="24"/>
-        </w:rPr>
-        <w:t xml:space="preserve">, we </w:t>
-      </w:r>
-      <w:r>
-        <w:rPr>
-          <w:rFonts w:ascii="Cambria" w:hAnsi="Cambria"/>
-          <w:color w:val="000000" w:themeColor="text1"/>
-          <w:sz w:val="24"/>
-          <w:szCs w:val="24"/>
-        </w:rPr>
-        <w:t>are able to collect data from wristband</w:t>
-      </w:r>
-      <w:r>
-        <w:rPr>
-          <w:rFonts w:ascii="Cambria" w:hAnsi="Cambria"/>
-          <w:color w:val="000000" w:themeColor="text1"/>
-          <w:sz w:val="24"/>
-          <w:szCs w:val="24"/>
-        </w:rPr>
-        <w:t xml:space="preserve"> and use this data for our system.</w:t>
-      </w:r>
-    </w:p>
-    <w:p>
-      <w:pPr>
-        <w:spacing w:after="160" w:line="259" w:lineRule="auto"/>
-        <w:ind w:left="1080" w:firstLine="720"/>
-        <w:jc w:val="both"/>
-        <w:rPr>
-          <w:rFonts w:ascii="Cambria" w:eastAsia="Calibri" w:hAnsi="Cambria"/>
-          <w:sz w:val="24"/>
-          <w:szCs w:val="22"/>
-        </w:rPr>
-      </w:pPr>
-      <w:r>
-        <w:rPr>
-          <w:rFonts w:ascii="Cambria" w:eastAsia="Calibri" w:hAnsi="Cambria"/>
-          <w:sz w:val="24"/>
-          <w:szCs w:val="22"/>
-        </w:rPr>
-        <w:t>We assign responsibility in vertical to make sure if any member</w:t>
-      </w:r>
-      <w:r>
-        <w:rPr>
-          <w:rFonts w:ascii="Cambria" w:eastAsia="Calibri" w:hAnsi="Cambria"/>
-          <w:sz w:val="24"/>
-          <w:szCs w:val="22"/>
-        </w:rPr>
-        <w:t>s</w:t>
-      </w:r>
-      <w:r>
-        <w:rPr>
-          <w:rFonts w:ascii="Cambria" w:eastAsia="Calibri" w:hAnsi="Cambria"/>
-          <w:sz w:val="24"/>
-          <w:szCs w:val="22"/>
-        </w:rPr>
-        <w:t xml:space="preserve"> cannot continue to work in our team</w:t>
-      </w:r>
-      <w:r>
-        <w:rPr>
-          <w:rFonts w:ascii="Cambria" w:eastAsia="Calibri" w:hAnsi="Cambria"/>
-          <w:sz w:val="24"/>
-          <w:szCs w:val="22"/>
-        </w:rPr>
-        <w:t>,</w:t>
-      </w:r>
-      <w:r>
-        <w:rPr>
-          <w:rFonts w:ascii="Cambria" w:eastAsia="Calibri" w:hAnsi="Cambria"/>
-          <w:sz w:val="24"/>
-          <w:szCs w:val="22"/>
-        </w:rPr>
-        <w:t xml:space="preserve"> there will be </w:t>
-      </w:r>
-      <w:r>
-        <w:rPr>
-          <w:rFonts w:ascii="Cambria" w:eastAsia="Calibri" w:hAnsi="Cambria"/>
-          <w:sz w:val="24"/>
-          <w:szCs w:val="22"/>
-        </w:rPr>
-        <w:t xml:space="preserve">the </w:t>
-      </w:r>
-      <w:r>
-        <w:rPr>
-          <w:rFonts w:ascii="Cambria" w:eastAsia="Calibri" w:hAnsi="Cambria"/>
-          <w:sz w:val="24"/>
-          <w:szCs w:val="22"/>
-        </w:rPr>
-        <w:t>least harm</w:t>
-      </w:r>
-      <w:r>
-        <w:rPr>
-          <w:rFonts w:ascii="Cambria" w:eastAsia="Calibri" w:hAnsi="Cambria"/>
-          <w:sz w:val="24"/>
-          <w:szCs w:val="22"/>
-        </w:rPr>
-        <w:t xml:space="preserve"> to the project processes.</w:t>
+        </w:rPr>
+        <w:t>common information to help us find data of wristband.</w:t>
       </w:r>
     </w:p>
     <w:p>
@@ -14749,7 +14307,7 @@
           <w:sz w:val="24"/>
           <w:szCs w:val="24"/>
         </w:rPr>
-        <w:t xml:space="preserve">There are some diseases treated </w:t>
+        <w:t>A</w:t>
       </w:r>
       <w:r>
         <w:rPr>
@@ -14757,6 +14315,14 @@
           <w:sz w:val="24"/>
           <w:szCs w:val="24"/>
         </w:rPr>
+        <w:t xml:space="preserve">ny </w:t>
+      </w:r>
+      <w:r>
+        <w:rPr>
+          <w:rFonts w:ascii="Cambria" w:hAnsi="Cambria"/>
+          <w:sz w:val="24"/>
+          <w:szCs w:val="24"/>
+        </w:rPr>
         <w:t>complex</w:t>
       </w:r>
       <w:r>
@@ -14765,7 +14331,7 @@
           <w:sz w:val="24"/>
           <w:szCs w:val="24"/>
         </w:rPr>
-        <w:t xml:space="preserve">ly and difficultly that </w:t>
+        <w:t xml:space="preserve"> and difficult to treat disease, require more human resources or high technology equipment</w:t>
       </w:r>
       <w:r>
         <w:rPr>
@@ -14773,7 +14339,7 @@
           <w:sz w:val="24"/>
           <w:szCs w:val="24"/>
         </w:rPr>
-        <w:t>require more human resource</w:t>
+        <w:t xml:space="preserve">, such as cancer, </w:t>
       </w:r>
       <w:r>
         <w:rPr>
@@ -14781,7 +14347,7 @@
           <w:sz w:val="24"/>
           <w:szCs w:val="24"/>
         </w:rPr>
-        <w:t xml:space="preserve"> or high</w:t>
+        <w:t>HIV/AIDS</w:t>
       </w:r>
       <w:r>
         <w:rPr>
@@ -14789,7 +14355,7 @@
           <w:sz w:val="24"/>
           <w:szCs w:val="24"/>
         </w:rPr>
-        <w:t>ly</w:t>
+        <w:t>…</w:t>
       </w:r>
       <w:r>
         <w:rPr>
@@ -14797,39 +14363,7 @@
           <w:sz w:val="24"/>
           <w:szCs w:val="24"/>
         </w:rPr>
-        <w:t xml:space="preserve"> technology equipment</w:t>
-      </w:r>
-      <w:r>
-        <w:rPr>
-          <w:rFonts w:ascii="Cambria" w:hAnsi="Cambria"/>
-          <w:sz w:val="24"/>
-          <w:szCs w:val="24"/>
-        </w:rPr>
-        <w:t xml:space="preserve"> </w:t>
-      </w:r>
-      <w:r>
-        <w:rPr>
-          <w:rFonts w:ascii="Cambria" w:hAnsi="Cambria"/>
-          <w:sz w:val="24"/>
-          <w:szCs w:val="24"/>
-        </w:rPr>
-        <w:t xml:space="preserve">such as cancer, </w:t>
-      </w:r>
-      <w:r>
-        <w:rPr>
-          <w:rFonts w:ascii="Cambria" w:hAnsi="Cambria"/>
-          <w:sz w:val="24"/>
-          <w:szCs w:val="24"/>
-        </w:rPr>
-        <w:t xml:space="preserve">HIV/AID and so on </w:t>
-      </w:r>
-      <w:r>
-        <w:rPr>
-          <w:rFonts w:ascii="Cambria" w:hAnsi="Cambria"/>
-          <w:sz w:val="24"/>
-          <w:szCs w:val="24"/>
-        </w:rPr>
-        <w:t>is no</w:t>
+        <w:t xml:space="preserve"> is no</w:t>
       </w:r>
       <w:r>
         <w:rPr>
@@ -15165,7 +14699,7 @@
     </w:p>
     <w:tbl>
       <w:tblPr>
-        <w:tblStyle w:val="GridTable4-Accent31"/>
+        <w:tblStyle w:val="GridTable4Accent3"/>
         <w:tblW w:w="0" w:type="auto"/>
         <w:jc w:val="center"/>
         <w:tblLook w:val="04A0" w:firstRow="1" w:lastRow="0" w:firstColumn="1" w:lastColumn="0" w:noHBand="0" w:noVBand="1"/>
@@ -15442,7 +14976,6 @@
                 <w:sz w:val="24"/>
                 <w:szCs w:val="24"/>
               </w:rPr>
-              <w:lastRenderedPageBreak/>
               <w:t>Computer Processor</w:t>
             </w:r>
           </w:p>
@@ -15610,6 +15143,7 @@
           <w:sz w:val="24"/>
           <w:szCs w:val="24"/>
         </w:rPr>
+        <w:lastRenderedPageBreak/>
         <w:t xml:space="preserve">Table </w:t>
       </w:r>
       <w:r>
@@ -15684,7 +15218,7 @@
     </w:p>
     <w:tbl>
       <w:tblPr>
-        <w:tblStyle w:val="GridTable4-Accent31"/>
+        <w:tblStyle w:val="GridTable4Accent3"/>
         <w:tblW w:w="0" w:type="auto"/>
         <w:jc w:val="center"/>
         <w:tblLook w:val="04A0" w:firstRow="1" w:lastRow="0" w:firstColumn="1" w:lastColumn="0" w:noHBand="0" w:noVBand="1"/>
@@ -16205,7 +15739,7 @@
     </w:p>
     <w:tbl>
       <w:tblPr>
-        <w:tblStyle w:val="GridTable4-Accent31"/>
+        <w:tblStyle w:val="GridTable4Accent3"/>
         <w:tblW w:w="0" w:type="auto"/>
         <w:jc w:val="center"/>
         <w:tblLook w:val="04A0" w:firstRow="1" w:lastRow="0" w:firstColumn="1" w:lastColumn="0" w:noHBand="0" w:noVBand="1"/>
@@ -16844,7 +16378,7 @@
     </w:p>
     <w:tbl>
       <w:tblPr>
-        <w:tblStyle w:val="GridTable4-Accent31"/>
+        <w:tblStyle w:val="GridTable4Accent3"/>
         <w:tblW w:w="0" w:type="auto"/>
         <w:jc w:val="center"/>
         <w:tblLook w:val="04A0" w:firstRow="1" w:lastRow="0" w:firstColumn="1" w:lastColumn="0" w:noHBand="0" w:noVBand="1"/>
@@ -18181,7 +17715,6 @@
           <w:sz w:val="24"/>
           <w:szCs w:val="24"/>
         </w:rPr>
-        <w:lastRenderedPageBreak/>
         <w:t>Based on researches and clarify</w:t>
       </w:r>
       <w:r>
@@ -18271,8 +17804,9 @@
         <w:rPr>
           <w:rFonts w:ascii="Cambria" w:hAnsi="Cambria" w:cs="Times New Roman"/>
           <w:noProof/>
-          <w:lang w:val="en-US" w:eastAsia="en-US"/>
-        </w:rPr>
+          <w:lang w:val="vi-VN" w:eastAsia="vi-VN"/>
+        </w:rPr>
+        <w:lastRenderedPageBreak/>
         <w:drawing>
           <wp:inline distT="0" distB="0" distL="0" distR="0" wp14:anchorId="0EA73720" wp14:editId="3FFA8424">
             <wp:extent cx="5178056" cy="2997822"/>
@@ -18291,7 +17825,7 @@
                     </pic:cNvPicPr>
                   </pic:nvPicPr>
                   <pic:blipFill>
-                    <a:blip r:embed="rId11">
+                    <a:blip r:embed="rId12">
                       <a:extLst>
                         <a:ext uri="{28A0092B-C50C-407E-A947-70E740481C1C}">
                           <a14:useLocalDpi xmlns:a14="http://schemas.microsoft.com/office/drawing/2010/main" val="0"/>
@@ -19216,7 +18750,6 @@
                 <w:sz w:val="24"/>
                 <w:szCs w:val="24"/>
               </w:rPr>
-              <w:lastRenderedPageBreak/>
               <w:t>Create test plan</w:t>
             </w:r>
           </w:p>
@@ -19267,7 +18800,6 @@
                 <w:sz w:val="24"/>
                 <w:szCs w:val="24"/>
               </w:rPr>
-              <w:lastRenderedPageBreak/>
               <w:t>4</w:t>
             </w:r>
           </w:p>
@@ -19365,6 +18897,7 @@
                 <w:sz w:val="24"/>
                 <w:szCs w:val="24"/>
               </w:rPr>
+              <w:lastRenderedPageBreak/>
               <w:t>Prepare documents</w:t>
             </w:r>
           </w:p>
@@ -19511,6 +19044,7 @@
                 <w:sz w:val="24"/>
                 <w:szCs w:val="24"/>
               </w:rPr>
+              <w:lastRenderedPageBreak/>
               <w:t>5</w:t>
             </w:r>
           </w:p>
@@ -19835,7 +19369,7 @@
     </w:p>
     <w:tbl>
       <w:tblPr>
-        <w:tblStyle w:val="GridTable4-Accent31"/>
+        <w:tblStyle w:val="GridTable4Accent3"/>
         <w:tblW w:w="0" w:type="auto"/>
         <w:jc w:val="center"/>
         <w:tblLook w:val="04A0" w:firstRow="1" w:lastRow="0" w:firstColumn="1" w:lastColumn="0" w:noHBand="0" w:noVBand="1"/>
@@ -37787,6 +37321,7 @@
           <w:rFonts w:ascii="Cambria" w:hAnsi="Cambria"/>
           <w:sz w:val="24"/>
           <w:szCs w:val="24"/>
+          <w:lang w:val="fr-FR"/>
         </w:rPr>
       </w:pPr>
       <w:r>
@@ -37794,6 +37329,7 @@
           <w:rFonts w:ascii="Cambria" w:hAnsi="Cambria"/>
           <w:sz w:val="24"/>
           <w:szCs w:val="24"/>
+          <w:lang w:val="fr-FR"/>
         </w:rPr>
         <w:t xml:space="preserve">Using </w:t>
       </w:r>
@@ -37802,6 +37338,7 @@
           <w:rFonts w:ascii="Cambria" w:hAnsi="Cambria"/>
           <w:sz w:val="24"/>
           <w:szCs w:val="24"/>
+          <w:lang w:val="fr-FR"/>
         </w:rPr>
         <w:t>Java</w:t>
       </w:r>
@@ -37810,6 +37347,7 @@
           <w:rFonts w:ascii="Cambria" w:hAnsi="Cambria"/>
           <w:sz w:val="24"/>
           <w:szCs w:val="24"/>
+          <w:lang w:val="fr-FR"/>
         </w:rPr>
         <w:t xml:space="preserve"> Code Convention From:</w:t>
       </w:r>
@@ -37819,13 +37357,15 @@
         <w:ind w:left="720" w:firstLine="720"/>
         <w:rPr>
           <w:rFonts w:ascii="Cambria" w:eastAsia="Calibri" w:hAnsi="Cambria"/>
-        </w:rPr>
-      </w:pPr>
-      <w:hyperlink r:id="rId12" w:history="1">
+          <w:lang w:val="fr-FR"/>
+        </w:rPr>
+      </w:pPr>
+      <w:hyperlink r:id="rId13" w:history="1">
         <w:r>
           <w:rPr>
             <w:rStyle w:val="Hyperlink"/>
             <w:rFonts w:ascii="Cambria" w:eastAsia="Calibri" w:hAnsi="Cambria"/>
+            <w:lang w:val="fr-FR"/>
           </w:rPr>
           <w:t>http://www.oracle.com/technetwork/java/codeconvtoc-136057.html</w:t>
         </w:r>
@@ -37833,6 +37373,7 @@
       <w:r>
         <w:rPr>
           <w:rFonts w:ascii="Cambria" w:eastAsia="Calibri" w:hAnsi="Cambria"/>
+          <w:lang w:val="fr-FR"/>
         </w:rPr>
         <w:t xml:space="preserve"> </w:t>
       </w:r>
@@ -37845,6 +37386,7 @@
           <w:rFonts w:ascii="Cambria" w:eastAsia="Calibri" w:hAnsi="Cambria"/>
           <w:sz w:val="22"/>
           <w:szCs w:val="22"/>
+          <w:lang w:val="fr-FR"/>
         </w:rPr>
       </w:pPr>
     </w:p>
@@ -37856,6 +37398,7 @@
           <w:rFonts w:ascii="Cambria" w:eastAsia="Calibri" w:hAnsi="Cambria"/>
           <w:sz w:val="22"/>
           <w:szCs w:val="22"/>
+          <w:lang w:val="fr-FR"/>
         </w:rPr>
       </w:pPr>
     </w:p>
@@ -37867,6 +37410,7 @@
           <w:rFonts w:ascii="Cambria" w:eastAsia="Calibri" w:hAnsi="Cambria"/>
           <w:sz w:val="22"/>
           <w:szCs w:val="22"/>
+          <w:lang w:val="fr-FR"/>
         </w:rPr>
       </w:pPr>
     </w:p>
@@ -37878,11 +37422,12 @@
           <w:rFonts w:ascii="Cambria" w:eastAsia="Calibri" w:hAnsi="Cambria"/>
           <w:sz w:val="22"/>
           <w:szCs w:val="22"/>
+          <w:lang w:val="fr-FR"/>
         </w:rPr>
       </w:pPr>
     </w:p>
     <w:sectPr>
-      <w:footerReference w:type="default" r:id="rId13"/>
+      <w:footerReference w:type="default" r:id="rId14"/>
       <w:pgSz w:w="11920" w:h="16840"/>
       <w:pgMar w:top="1555" w:right="922" w:bottom="274" w:left="1440" w:header="0" w:footer="288" w:gutter="0"/>
       <w:cols w:space="720"/>
@@ -37892,7 +37437,7 @@
 </file>
 
 <file path=word/endnotes.xml><?xml version="1.0" encoding="utf-8"?>
-<w:endnotes xmlns:wpc="http://schemas.microsoft.com/office/word/2010/wordprocessingCanvas" xmlns:mc="http://schemas.openxmlformats.org/markup-compatibility/2006" xmlns:o="urn:schemas-microsoft-com:office:office" xmlns:r="http://schemas.openxmlformats.org/officeDocument/2006/relationships" xmlns:m="http://schemas.openxmlformats.org/officeDocument/2006/math" xmlns:v="urn:schemas-microsoft-com:vml" xmlns:wp14="http://schemas.microsoft.com/office/word/2010/wordprocessingDrawing" xmlns:wp="http://schemas.openxmlformats.org/drawingml/2006/wordprocessingDrawing" xmlns:w10="urn:schemas-microsoft-com:office:word" xmlns:w="http://schemas.openxmlformats.org/wordprocessingml/2006/main" xmlns:w14="http://schemas.microsoft.com/office/word/2010/wordml" xmlns:w15="http://schemas.microsoft.com/office/word/2012/wordml" xmlns:wpg="http://schemas.microsoft.com/office/word/2010/wordprocessingGroup" xmlns:wpi="http://schemas.microsoft.com/office/word/2010/wordprocessingInk" xmlns:wne="http://schemas.microsoft.com/office/word/2006/wordml" xmlns:wps="http://schemas.microsoft.com/office/word/2010/wordprocessingShape" mc:Ignorable="w14 w15 wp14">
+<w:endnotes xmlns:wpc="http://schemas.microsoft.com/office/word/2010/wordprocessingCanvas" xmlns:mc="http://schemas.openxmlformats.org/markup-compatibility/2006" xmlns:o="urn:schemas-microsoft-com:office:office" xmlns:r="http://schemas.openxmlformats.org/officeDocument/2006/relationships" xmlns:m="http://schemas.openxmlformats.org/officeDocument/2006/math" xmlns:v="urn:schemas-microsoft-com:vml" xmlns:wp14="http://schemas.microsoft.com/office/word/2010/wordprocessingDrawing" xmlns:wp="http://schemas.openxmlformats.org/drawingml/2006/wordprocessingDrawing" xmlns:w10="urn:schemas-microsoft-com:office:word" xmlns:w="http://schemas.openxmlformats.org/wordprocessingml/2006/main" xmlns:w14="http://schemas.microsoft.com/office/word/2010/wordml" xmlns:wpg="http://schemas.microsoft.com/office/word/2010/wordprocessingGroup" xmlns:wpi="http://schemas.microsoft.com/office/word/2010/wordprocessingInk" xmlns:wne="http://schemas.microsoft.com/office/word/2006/wordml" xmlns:wps="http://schemas.microsoft.com/office/word/2010/wordprocessingShape" mc:Ignorable="w14 wp14">
   <w:endnote w:type="separator" w:id="-1">
     <w:p>
       <w:r>
@@ -37911,7 +37456,7 @@
 </file>
 
 <file path=word/footer1.xml><?xml version="1.0" encoding="utf-8"?>
-<w:ftr xmlns:wpc="http://schemas.microsoft.com/office/word/2010/wordprocessingCanvas" xmlns:mc="http://schemas.openxmlformats.org/markup-compatibility/2006" xmlns:o="urn:schemas-microsoft-com:office:office" xmlns:r="http://schemas.openxmlformats.org/officeDocument/2006/relationships" xmlns:m="http://schemas.openxmlformats.org/officeDocument/2006/math" xmlns:v="urn:schemas-microsoft-com:vml" xmlns:wp14="http://schemas.microsoft.com/office/word/2010/wordprocessingDrawing" xmlns:wp="http://schemas.openxmlformats.org/drawingml/2006/wordprocessingDrawing" xmlns:w10="urn:schemas-microsoft-com:office:word" xmlns:w="http://schemas.openxmlformats.org/wordprocessingml/2006/main" xmlns:w14="http://schemas.microsoft.com/office/word/2010/wordml" xmlns:w15="http://schemas.microsoft.com/office/word/2012/wordml" xmlns:wpg="http://schemas.microsoft.com/office/word/2010/wordprocessingGroup" xmlns:wpi="http://schemas.microsoft.com/office/word/2010/wordprocessingInk" xmlns:wne="http://schemas.microsoft.com/office/word/2006/wordml" xmlns:wps="http://schemas.microsoft.com/office/word/2010/wordprocessingShape" mc:Ignorable="w14 w15 wp14">
+<w:ftr xmlns:wpc="http://schemas.microsoft.com/office/word/2010/wordprocessingCanvas" xmlns:mc="http://schemas.openxmlformats.org/markup-compatibility/2006" xmlns:o="urn:schemas-microsoft-com:office:office" xmlns:r="http://schemas.openxmlformats.org/officeDocument/2006/relationships" xmlns:m="http://schemas.openxmlformats.org/officeDocument/2006/math" xmlns:v="urn:schemas-microsoft-com:vml" xmlns:wp14="http://schemas.microsoft.com/office/word/2010/wordprocessingDrawing" xmlns:wp="http://schemas.openxmlformats.org/drawingml/2006/wordprocessingDrawing" xmlns:w10="urn:schemas-microsoft-com:office:word" xmlns:w="http://schemas.openxmlformats.org/wordprocessingml/2006/main" xmlns:w14="http://schemas.microsoft.com/office/word/2010/wordml" xmlns:wpg="http://schemas.microsoft.com/office/word/2010/wordprocessingGroup" xmlns:wpi="http://schemas.microsoft.com/office/word/2010/wordprocessingInk" xmlns:wne="http://schemas.microsoft.com/office/word/2006/wordml" xmlns:wps="http://schemas.microsoft.com/office/word/2010/wordprocessingShape" mc:Ignorable="w14 wp14">
   <w:sdt>
     <w:sdtPr>
       <w:id w:val="-1567019075"/>
@@ -37964,7 +37509,7 @@
 </file>
 
 <file path=word/footer2.xml><?xml version="1.0" encoding="utf-8"?>
-<w:ftr xmlns:wpc="http://schemas.microsoft.com/office/word/2010/wordprocessingCanvas" xmlns:mc="http://schemas.openxmlformats.org/markup-compatibility/2006" xmlns:o="urn:schemas-microsoft-com:office:office" xmlns:r="http://schemas.openxmlformats.org/officeDocument/2006/relationships" xmlns:m="http://schemas.openxmlformats.org/officeDocument/2006/math" xmlns:v="urn:schemas-microsoft-com:vml" xmlns:wp14="http://schemas.microsoft.com/office/word/2010/wordprocessingDrawing" xmlns:wp="http://schemas.openxmlformats.org/drawingml/2006/wordprocessingDrawing" xmlns:w10="urn:schemas-microsoft-com:office:word" xmlns:w="http://schemas.openxmlformats.org/wordprocessingml/2006/main" xmlns:w14="http://schemas.microsoft.com/office/word/2010/wordml" xmlns:w15="http://schemas.microsoft.com/office/word/2012/wordml" xmlns:wpg="http://schemas.microsoft.com/office/word/2010/wordprocessingGroup" xmlns:wpi="http://schemas.microsoft.com/office/word/2010/wordprocessingInk" xmlns:wne="http://schemas.microsoft.com/office/word/2006/wordml" xmlns:wps="http://schemas.microsoft.com/office/word/2010/wordprocessingShape" mc:Ignorable="w14 w15 wp14">
+<w:ftr xmlns:wpc="http://schemas.microsoft.com/office/word/2010/wordprocessingCanvas" xmlns:mc="http://schemas.openxmlformats.org/markup-compatibility/2006" xmlns:o="urn:schemas-microsoft-com:office:office" xmlns:r="http://schemas.openxmlformats.org/officeDocument/2006/relationships" xmlns:m="http://schemas.openxmlformats.org/officeDocument/2006/math" xmlns:v="urn:schemas-microsoft-com:vml" xmlns:wp14="http://schemas.microsoft.com/office/word/2010/wordprocessingDrawing" xmlns:wp="http://schemas.openxmlformats.org/drawingml/2006/wordprocessingDrawing" xmlns:w10="urn:schemas-microsoft-com:office:word" xmlns:w="http://schemas.openxmlformats.org/wordprocessingml/2006/main" xmlns:w14="http://schemas.microsoft.com/office/word/2010/wordml" xmlns:wpg="http://schemas.microsoft.com/office/word/2010/wordprocessingGroup" xmlns:wpi="http://schemas.microsoft.com/office/word/2010/wordprocessingInk" xmlns:wne="http://schemas.microsoft.com/office/word/2006/wordml" xmlns:wps="http://schemas.microsoft.com/office/word/2010/wordprocessingShape" mc:Ignorable="w14 wp14">
   <w:sdt>
     <w:sdtPr>
       <w:id w:val="-914855372"/>
@@ -37997,7 +37542,7 @@
           <w:rPr>
             <w:noProof/>
           </w:rPr>
-          <w:t>9</w:t>
+          <w:t>3</w:t>
         </w:r>
         <w:r>
           <w:rPr>
@@ -38017,7 +37562,7 @@
 </file>
 
 <file path=word/footer3.xml><?xml version="1.0" encoding="utf-8"?>
-<w:ftr xmlns:wpc="http://schemas.microsoft.com/office/word/2010/wordprocessingCanvas" xmlns:mc="http://schemas.openxmlformats.org/markup-compatibility/2006" xmlns:o="urn:schemas-microsoft-com:office:office" xmlns:r="http://schemas.openxmlformats.org/officeDocument/2006/relationships" xmlns:m="http://schemas.openxmlformats.org/officeDocument/2006/math" xmlns:v="urn:schemas-microsoft-com:vml" xmlns:wp14="http://schemas.microsoft.com/office/word/2010/wordprocessingDrawing" xmlns:wp="http://schemas.openxmlformats.org/drawingml/2006/wordprocessingDrawing" xmlns:w10="urn:schemas-microsoft-com:office:word" xmlns:w="http://schemas.openxmlformats.org/wordprocessingml/2006/main" xmlns:w14="http://schemas.microsoft.com/office/word/2010/wordml" xmlns:w15="http://schemas.microsoft.com/office/word/2012/wordml" xmlns:wpg="http://schemas.microsoft.com/office/word/2010/wordprocessingGroup" xmlns:wpi="http://schemas.microsoft.com/office/word/2010/wordprocessingInk" xmlns:wne="http://schemas.microsoft.com/office/word/2006/wordml" xmlns:wps="http://schemas.microsoft.com/office/word/2010/wordprocessingShape" mc:Ignorable="w14 w15 wp14">
+<w:ftr xmlns:wpc="http://schemas.microsoft.com/office/word/2010/wordprocessingCanvas" xmlns:mc="http://schemas.openxmlformats.org/markup-compatibility/2006" xmlns:o="urn:schemas-microsoft-com:office:office" xmlns:r="http://schemas.openxmlformats.org/officeDocument/2006/relationships" xmlns:m="http://schemas.openxmlformats.org/officeDocument/2006/math" xmlns:v="urn:schemas-microsoft-com:vml" xmlns:wp14="http://schemas.microsoft.com/office/word/2010/wordprocessingDrawing" xmlns:wp="http://schemas.openxmlformats.org/drawingml/2006/wordprocessingDrawing" xmlns:w10="urn:schemas-microsoft-com:office:word" xmlns:w="http://schemas.openxmlformats.org/wordprocessingml/2006/main" xmlns:w14="http://schemas.microsoft.com/office/word/2010/wordml" xmlns:wpg="http://schemas.microsoft.com/office/word/2010/wordprocessingGroup" xmlns:wpi="http://schemas.microsoft.com/office/word/2010/wordprocessingInk" xmlns:wne="http://schemas.microsoft.com/office/word/2006/wordml" xmlns:wps="http://schemas.microsoft.com/office/word/2010/wordprocessingShape" mc:Ignorable="w14 wp14">
   <w:sdt>
     <w:sdtPr>
       <w:id w:val="-2002652946"/>
@@ -38050,7 +37595,7 @@
           <w:rPr>
             <w:noProof/>
           </w:rPr>
-          <w:t>17</w:t>
+          <w:t>11</w:t>
         </w:r>
         <w:r>
           <w:rPr>
@@ -38070,7 +37615,7 @@
 </file>
 
 <file path=word/footnotes.xml><?xml version="1.0" encoding="utf-8"?>
-<w:footnotes xmlns:wpc="http://schemas.microsoft.com/office/word/2010/wordprocessingCanvas" xmlns:mc="http://schemas.openxmlformats.org/markup-compatibility/2006" xmlns:o="urn:schemas-microsoft-com:office:office" xmlns:r="http://schemas.openxmlformats.org/officeDocument/2006/relationships" xmlns:m="http://schemas.openxmlformats.org/officeDocument/2006/math" xmlns:v="urn:schemas-microsoft-com:vml" xmlns:wp14="http://schemas.microsoft.com/office/word/2010/wordprocessingDrawing" xmlns:wp="http://schemas.openxmlformats.org/drawingml/2006/wordprocessingDrawing" xmlns:w10="urn:schemas-microsoft-com:office:word" xmlns:w="http://schemas.openxmlformats.org/wordprocessingml/2006/main" xmlns:w14="http://schemas.microsoft.com/office/word/2010/wordml" xmlns:w15="http://schemas.microsoft.com/office/word/2012/wordml" xmlns:wpg="http://schemas.microsoft.com/office/word/2010/wordprocessingGroup" xmlns:wpi="http://schemas.microsoft.com/office/word/2010/wordprocessingInk" xmlns:wne="http://schemas.microsoft.com/office/word/2006/wordml" xmlns:wps="http://schemas.microsoft.com/office/word/2010/wordprocessingShape" mc:Ignorable="w14 w15 wp14">
+<w:footnotes xmlns:wpc="http://schemas.microsoft.com/office/word/2010/wordprocessingCanvas" xmlns:mc="http://schemas.openxmlformats.org/markup-compatibility/2006" xmlns:o="urn:schemas-microsoft-com:office:office" xmlns:r="http://schemas.openxmlformats.org/officeDocument/2006/relationships" xmlns:m="http://schemas.openxmlformats.org/officeDocument/2006/math" xmlns:v="urn:schemas-microsoft-com:vml" xmlns:wp14="http://schemas.microsoft.com/office/word/2010/wordprocessingDrawing" xmlns:wp="http://schemas.openxmlformats.org/drawingml/2006/wordprocessingDrawing" xmlns:w10="urn:schemas-microsoft-com:office:word" xmlns:w="http://schemas.openxmlformats.org/wordprocessingml/2006/main" xmlns:w14="http://schemas.microsoft.com/office/word/2010/wordml" xmlns:wpg="http://schemas.microsoft.com/office/word/2010/wordprocessingGroup" xmlns:wpi="http://schemas.microsoft.com/office/word/2010/wordprocessingInk" xmlns:wne="http://schemas.microsoft.com/office/word/2006/wordml" xmlns:wps="http://schemas.microsoft.com/office/word/2010/wordprocessingShape" mc:Ignorable="w14 wp14">
   <w:footnote w:type="separator" w:id="-1">
     <w:p>
       <w:r>
@@ -38089,8 +37634,8 @@
 </file>
 
 <file path=word/numbering.xml><?xml version="1.0" encoding="utf-8"?>
-<w:numbering xmlns:wpc="http://schemas.microsoft.com/office/word/2010/wordprocessingCanvas" xmlns:mc="http://schemas.openxmlformats.org/markup-compatibility/2006" xmlns:o="urn:schemas-microsoft-com:office:office" xmlns:r="http://schemas.openxmlformats.org/officeDocument/2006/relationships" xmlns:m="http://schemas.openxmlformats.org/officeDocument/2006/math" xmlns:v="urn:schemas-microsoft-com:vml" xmlns:wp14="http://schemas.microsoft.com/office/word/2010/wordprocessingDrawing" xmlns:wp="http://schemas.openxmlformats.org/drawingml/2006/wordprocessingDrawing" xmlns:w10="urn:schemas-microsoft-com:office:word" xmlns:w="http://schemas.openxmlformats.org/wordprocessingml/2006/main" xmlns:w14="http://schemas.microsoft.com/office/word/2010/wordml" xmlns:w15="http://schemas.microsoft.com/office/word/2012/wordml" xmlns:wpg="http://schemas.microsoft.com/office/word/2010/wordprocessingGroup" xmlns:wpi="http://schemas.microsoft.com/office/word/2010/wordprocessingInk" xmlns:wne="http://schemas.microsoft.com/office/word/2006/wordml" xmlns:wps="http://schemas.microsoft.com/office/word/2010/wordprocessingShape" mc:Ignorable="w14 w15 wp14">
-  <w:abstractNum w:abstractNumId="0" w15:restartNumberingAfterBreak="0">
+<w:numbering xmlns:wpc="http://schemas.microsoft.com/office/word/2010/wordprocessingCanvas" xmlns:mc="http://schemas.openxmlformats.org/markup-compatibility/2006" xmlns:o="urn:schemas-microsoft-com:office:office" xmlns:r="http://schemas.openxmlformats.org/officeDocument/2006/relationships" xmlns:m="http://schemas.openxmlformats.org/officeDocument/2006/math" xmlns:v="urn:schemas-microsoft-com:vml" xmlns:wp14="http://schemas.microsoft.com/office/word/2010/wordprocessingDrawing" xmlns:wp="http://schemas.openxmlformats.org/drawingml/2006/wordprocessingDrawing" xmlns:w10="urn:schemas-microsoft-com:office:word" xmlns:w="http://schemas.openxmlformats.org/wordprocessingml/2006/main" xmlns:w14="http://schemas.microsoft.com/office/word/2010/wordml" xmlns:wpg="http://schemas.microsoft.com/office/word/2010/wordprocessingGroup" xmlns:wpi="http://schemas.microsoft.com/office/word/2010/wordprocessingInk" xmlns:wne="http://schemas.microsoft.com/office/word/2006/wordml" xmlns:wps="http://schemas.microsoft.com/office/word/2010/wordprocessingShape" mc:Ignorable="w14 wp14">
+  <w:abstractNum w:abstractNumId="0">
     <w:nsid w:val="00154E64"/>
     <w:multiLevelType w:val="hybridMultilevel"/>
     <w:tmpl w:val="412A6684"/>
@@ -38203,7 +37748,7 @@
       </w:rPr>
     </w:lvl>
   </w:abstractNum>
-  <w:abstractNum w:abstractNumId="1" w15:restartNumberingAfterBreak="0">
+  <w:abstractNum w:abstractNumId="1">
     <w:nsid w:val="03910BD5"/>
     <w:multiLevelType w:val="hybridMultilevel"/>
     <w:tmpl w:val="14D0AEB0"/>
@@ -38316,7 +37861,7 @@
       </w:rPr>
     </w:lvl>
   </w:abstractNum>
-  <w:abstractNum w:abstractNumId="2" w15:restartNumberingAfterBreak="0">
+  <w:abstractNum w:abstractNumId="2">
     <w:nsid w:val="04B665F6"/>
     <w:multiLevelType w:val="hybridMultilevel"/>
     <w:tmpl w:val="B05A1C06"/>
@@ -38429,7 +37974,7 @@
       </w:rPr>
     </w:lvl>
   </w:abstractNum>
-  <w:abstractNum w:abstractNumId="3" w15:restartNumberingAfterBreak="0">
+  <w:abstractNum w:abstractNumId="3">
     <w:nsid w:val="079D498A"/>
     <w:multiLevelType w:val="multilevel"/>
     <w:tmpl w:val="6ECACBA4"/>
@@ -38551,7 +38096,7 @@
       </w:rPr>
     </w:lvl>
   </w:abstractNum>
-  <w:abstractNum w:abstractNumId="4" w15:restartNumberingAfterBreak="0">
+  <w:abstractNum w:abstractNumId="4">
     <w:nsid w:val="0F223B3B"/>
     <w:multiLevelType w:val="hybridMultilevel"/>
     <w:tmpl w:val="5C405F7A"/>
@@ -38664,7 +38209,7 @@
       </w:rPr>
     </w:lvl>
   </w:abstractNum>
-  <w:abstractNum w:abstractNumId="5" w15:restartNumberingAfterBreak="0">
+  <w:abstractNum w:abstractNumId="5">
     <w:nsid w:val="0FD349F1"/>
     <w:multiLevelType w:val="hybridMultilevel"/>
     <w:tmpl w:val="CC602520"/>
@@ -38777,7 +38322,7 @@
       </w:rPr>
     </w:lvl>
   </w:abstractNum>
-  <w:abstractNum w:abstractNumId="6" w15:restartNumberingAfterBreak="0">
+  <w:abstractNum w:abstractNumId="6">
     <w:nsid w:val="169452CA"/>
     <w:multiLevelType w:val="hybridMultilevel"/>
     <w:tmpl w:val="523062B2"/>
@@ -38866,7 +38411,7 @@
       </w:pPr>
     </w:lvl>
   </w:abstractNum>
-  <w:abstractNum w:abstractNumId="7" w15:restartNumberingAfterBreak="0">
+  <w:abstractNum w:abstractNumId="7">
     <w:nsid w:val="20411834"/>
     <w:multiLevelType w:val="multilevel"/>
     <w:tmpl w:val="34864612"/>
@@ -38979,7 +38524,7 @@
       </w:rPr>
     </w:lvl>
   </w:abstractNum>
-  <w:abstractNum w:abstractNumId="8" w15:restartNumberingAfterBreak="0">
+  <w:abstractNum w:abstractNumId="8">
     <w:nsid w:val="2A2B6F1A"/>
     <w:multiLevelType w:val="hybridMultilevel"/>
     <w:tmpl w:val="15A0F0C0"/>
@@ -39092,7 +38637,7 @@
       </w:rPr>
     </w:lvl>
   </w:abstractNum>
-  <w:abstractNum w:abstractNumId="9" w15:restartNumberingAfterBreak="0">
+  <w:abstractNum w:abstractNumId="9">
     <w:nsid w:val="2C881942"/>
     <w:multiLevelType w:val="hybridMultilevel"/>
     <w:tmpl w:val="0A56C3E6"/>
@@ -39205,7 +38750,7 @@
       </w:rPr>
     </w:lvl>
   </w:abstractNum>
-  <w:abstractNum w:abstractNumId="10" w15:restartNumberingAfterBreak="0">
+  <w:abstractNum w:abstractNumId="10">
     <w:nsid w:val="2F10430D"/>
     <w:multiLevelType w:val="hybridMultilevel"/>
     <w:tmpl w:val="20B62FAC"/>
@@ -39318,7 +38863,7 @@
       </w:rPr>
     </w:lvl>
   </w:abstractNum>
-  <w:abstractNum w:abstractNumId="11" w15:restartNumberingAfterBreak="0">
+  <w:abstractNum w:abstractNumId="11">
     <w:nsid w:val="30002471"/>
     <w:multiLevelType w:val="hybridMultilevel"/>
     <w:tmpl w:val="707CC556"/>
@@ -39431,7 +38976,7 @@
       </w:rPr>
     </w:lvl>
   </w:abstractNum>
-  <w:abstractNum w:abstractNumId="12" w15:restartNumberingAfterBreak="0">
+  <w:abstractNum w:abstractNumId="12">
     <w:nsid w:val="3415456C"/>
     <w:multiLevelType w:val="hybridMultilevel"/>
     <w:tmpl w:val="F1EA1E72"/>
@@ -39544,7 +39089,7 @@
       </w:rPr>
     </w:lvl>
   </w:abstractNum>
-  <w:abstractNum w:abstractNumId="13" w15:restartNumberingAfterBreak="0">
+  <w:abstractNum w:abstractNumId="13">
     <w:nsid w:val="34347ADB"/>
     <w:multiLevelType w:val="hybridMultilevel"/>
     <w:tmpl w:val="0CF2DD04"/>
@@ -39657,7 +39202,7 @@
       </w:rPr>
     </w:lvl>
   </w:abstractNum>
-  <w:abstractNum w:abstractNumId="14" w15:restartNumberingAfterBreak="0">
+  <w:abstractNum w:abstractNumId="14">
     <w:nsid w:val="38B42215"/>
     <w:multiLevelType w:val="multilevel"/>
     <w:tmpl w:val="4A4A5B5C"/>
@@ -39744,7 +39289,7 @@
       </w:pPr>
     </w:lvl>
   </w:abstractNum>
-  <w:abstractNum w:abstractNumId="15" w15:restartNumberingAfterBreak="0">
+  <w:abstractNum w:abstractNumId="15">
     <w:nsid w:val="3F235D33"/>
     <w:multiLevelType w:val="hybridMultilevel"/>
     <w:tmpl w:val="6FCEAE7A"/>
@@ -39857,7 +39402,7 @@
       </w:rPr>
     </w:lvl>
   </w:abstractNum>
-  <w:abstractNum w:abstractNumId="16" w15:restartNumberingAfterBreak="0">
+  <w:abstractNum w:abstractNumId="16">
     <w:nsid w:val="40177A0B"/>
     <w:multiLevelType w:val="hybridMultilevel"/>
     <w:tmpl w:val="A808D03C"/>
@@ -39970,7 +39515,7 @@
       </w:rPr>
     </w:lvl>
   </w:abstractNum>
-  <w:abstractNum w:abstractNumId="17" w15:restartNumberingAfterBreak="0">
+  <w:abstractNum w:abstractNumId="17">
     <w:nsid w:val="45F20FBB"/>
     <w:multiLevelType w:val="hybridMultilevel"/>
     <w:tmpl w:val="015C5CFA"/>
@@ -40082,7 +39627,7 @@
       </w:rPr>
     </w:lvl>
   </w:abstractNum>
-  <w:abstractNum w:abstractNumId="18" w15:restartNumberingAfterBreak="0">
+  <w:abstractNum w:abstractNumId="18">
     <w:nsid w:val="4AEF0A51"/>
     <w:multiLevelType w:val="hybridMultilevel"/>
     <w:tmpl w:val="E6C47296"/>
@@ -40168,7 +39713,7 @@
       </w:pPr>
     </w:lvl>
   </w:abstractNum>
-  <w:abstractNum w:abstractNumId="19" w15:restartNumberingAfterBreak="0">
+  <w:abstractNum w:abstractNumId="19">
     <w:nsid w:val="4D894329"/>
     <w:multiLevelType w:val="hybridMultilevel"/>
     <w:tmpl w:val="8392EC66"/>
@@ -40281,7 +39826,7 @@
       </w:rPr>
     </w:lvl>
   </w:abstractNum>
-  <w:abstractNum w:abstractNumId="20" w15:restartNumberingAfterBreak="0">
+  <w:abstractNum w:abstractNumId="20">
     <w:nsid w:val="68A25D23"/>
     <w:multiLevelType w:val="hybridMultilevel"/>
     <w:tmpl w:val="83DAD2EA"/>
@@ -40394,7 +39939,7 @@
       </w:rPr>
     </w:lvl>
   </w:abstractNum>
-  <w:abstractNum w:abstractNumId="21" w15:restartNumberingAfterBreak="0">
+  <w:abstractNum w:abstractNumId="21">
     <w:nsid w:val="6A0F074C"/>
     <w:multiLevelType w:val="hybridMultilevel"/>
     <w:tmpl w:val="7C3EEA26"/>
@@ -40507,7 +40052,7 @@
       </w:rPr>
     </w:lvl>
   </w:abstractNum>
-  <w:abstractNum w:abstractNumId="22" w15:restartNumberingAfterBreak="0">
+  <w:abstractNum w:abstractNumId="22">
     <w:nsid w:val="704837CA"/>
     <w:multiLevelType w:val="hybridMultilevel"/>
     <w:tmpl w:val="4298328C"/>
@@ -40619,7 +40164,7 @@
       </w:rPr>
     </w:lvl>
   </w:abstractNum>
-  <w:abstractNum w:abstractNumId="23" w15:restartNumberingAfterBreak="0">
+  <w:abstractNum w:abstractNumId="23">
     <w:nsid w:val="736C486E"/>
     <w:multiLevelType w:val="multilevel"/>
     <w:tmpl w:val="3740F85E"/>
@@ -40778,7 +40323,7 @@
       </w:pPr>
     </w:lvl>
   </w:abstractNum>
-  <w:abstractNum w:abstractNumId="24" w15:restartNumberingAfterBreak="0">
+  <w:abstractNum w:abstractNumId="24">
     <w:nsid w:val="73E313CC"/>
     <w:multiLevelType w:val="hybridMultilevel"/>
     <w:tmpl w:val="7930C0BE"/>
@@ -40891,7 +40436,7 @@
       </w:rPr>
     </w:lvl>
   </w:abstractNum>
-  <w:abstractNum w:abstractNumId="25" w15:restartNumberingAfterBreak="0">
+  <w:abstractNum w:abstractNumId="25">
     <w:nsid w:val="7D377CCA"/>
     <w:multiLevelType w:val="hybridMultilevel"/>
     <w:tmpl w:val="491C0D3C"/>
@@ -41114,7 +40659,7 @@
 </file>
 
 <file path=word/styles.xml><?xml version="1.0" encoding="utf-8"?>
-<w:styles xmlns:mc="http://schemas.openxmlformats.org/markup-compatibility/2006" xmlns:r="http://schemas.openxmlformats.org/officeDocument/2006/relationships" xmlns:w="http://schemas.openxmlformats.org/wordprocessingml/2006/main" xmlns:w14="http://schemas.microsoft.com/office/word/2010/wordml" xmlns:w15="http://schemas.microsoft.com/office/word/2012/wordml" mc:Ignorable="w14 w15">
+<w:styles xmlns:mc="http://schemas.openxmlformats.org/markup-compatibility/2006" xmlns:r="http://schemas.openxmlformats.org/officeDocument/2006/relationships" xmlns:w="http://schemas.openxmlformats.org/wordprocessingml/2006/main" xmlns:w14="http://schemas.microsoft.com/office/word/2010/wordml" mc:Ignorable="w14">
   <w:docDefaults>
     <w:rPrDefault>
       <w:rPr>
@@ -41124,378 +40669,144 @@
     </w:rPrDefault>
     <w:pPrDefault/>
   </w:docDefaults>
-  <w:latentStyles w:defLockedState="0" w:defUIPriority="99" w:defSemiHidden="0" w:defUnhideWhenUsed="0" w:defQFormat="0" w:count="371">
-    <w:lsdException w:name="Normal" w:uiPriority="0" w:qFormat="1"/>
-    <w:lsdException w:name="heading 1" w:uiPriority="9" w:qFormat="1"/>
-    <w:lsdException w:name="heading 2" w:semiHidden="1" w:uiPriority="9" w:unhideWhenUsed="1" w:qFormat="1"/>
-    <w:lsdException w:name="heading 3" w:semiHidden="1" w:uiPriority="9" w:unhideWhenUsed="1" w:qFormat="1"/>
-    <w:lsdException w:name="heading 4" w:semiHidden="1" w:uiPriority="9" w:unhideWhenUsed="1" w:qFormat="1"/>
-    <w:lsdException w:name="heading 5" w:semiHidden="1" w:uiPriority="9" w:unhideWhenUsed="1" w:qFormat="1"/>
-    <w:lsdException w:name="heading 6" w:semiHidden="1" w:uiPriority="9" w:unhideWhenUsed="1" w:qFormat="1"/>
-    <w:lsdException w:name="heading 7" w:semiHidden="1" w:uiPriority="9" w:unhideWhenUsed="1" w:qFormat="1"/>
-    <w:lsdException w:name="heading 8" w:semiHidden="1" w:uiPriority="9" w:unhideWhenUsed="1" w:qFormat="1"/>
-    <w:lsdException w:name="heading 9" w:semiHidden="1" w:uiPriority="9" w:unhideWhenUsed="1" w:qFormat="1"/>
-    <w:lsdException w:name="index 1" w:semiHidden="1" w:unhideWhenUsed="1"/>
-    <w:lsdException w:name="index 2" w:semiHidden="1" w:unhideWhenUsed="1"/>
-    <w:lsdException w:name="index 3" w:semiHidden="1" w:unhideWhenUsed="1"/>
-    <w:lsdException w:name="index 4" w:semiHidden="1" w:unhideWhenUsed="1"/>
-    <w:lsdException w:name="index 5" w:semiHidden="1" w:unhideWhenUsed="1"/>
-    <w:lsdException w:name="index 6" w:semiHidden="1" w:unhideWhenUsed="1"/>
-    <w:lsdException w:name="index 7" w:semiHidden="1" w:unhideWhenUsed="1"/>
-    <w:lsdException w:name="index 8" w:semiHidden="1" w:unhideWhenUsed="1"/>
-    <w:lsdException w:name="index 9" w:semiHidden="1" w:unhideWhenUsed="1"/>
-    <w:lsdException w:name="toc 1" w:semiHidden="1" w:uiPriority="39" w:unhideWhenUsed="1"/>
-    <w:lsdException w:name="toc 2" w:semiHidden="1" w:uiPriority="39" w:unhideWhenUsed="1"/>
-    <w:lsdException w:name="toc 3" w:semiHidden="1" w:uiPriority="39" w:unhideWhenUsed="1"/>
-    <w:lsdException w:name="toc 4" w:semiHidden="1" w:uiPriority="39" w:unhideWhenUsed="1"/>
-    <w:lsdException w:name="toc 5" w:semiHidden="1" w:uiPriority="39" w:unhideWhenUsed="1"/>
-    <w:lsdException w:name="toc 6" w:semiHidden="1" w:uiPriority="39" w:unhideWhenUsed="1"/>
-    <w:lsdException w:name="toc 7" w:semiHidden="1" w:uiPriority="39" w:unhideWhenUsed="1"/>
-    <w:lsdException w:name="toc 8" w:semiHidden="1" w:uiPriority="39" w:unhideWhenUsed="1"/>
-    <w:lsdException w:name="toc 9" w:semiHidden="1" w:uiPriority="39" w:unhideWhenUsed="1"/>
-    <w:lsdException w:name="Normal Indent" w:semiHidden="1" w:unhideWhenUsed="1"/>
-    <w:lsdException w:name="footnote text" w:semiHidden="1" w:unhideWhenUsed="1"/>
-    <w:lsdException w:name="annotation text" w:semiHidden="1" w:unhideWhenUsed="1"/>
-    <w:lsdException w:name="header" w:semiHidden="1" w:unhideWhenUsed="1"/>
-    <w:lsdException w:name="footer" w:semiHidden="1" w:unhideWhenUsed="1"/>
-    <w:lsdException w:name="index heading" w:semiHidden="1" w:unhideWhenUsed="1"/>
-    <w:lsdException w:name="caption" w:semiHidden="1" w:uiPriority="35" w:unhideWhenUsed="1" w:qFormat="1"/>
-    <w:lsdException w:name="table of figures" w:semiHidden="1" w:unhideWhenUsed="1"/>
-    <w:lsdException w:name="envelope address" w:semiHidden="1" w:unhideWhenUsed="1"/>
-    <w:lsdException w:name="envelope return" w:semiHidden="1" w:unhideWhenUsed="1"/>
-    <w:lsdException w:name="footnote reference" w:semiHidden="1" w:unhideWhenUsed="1"/>
-    <w:lsdException w:name="annotation reference" w:semiHidden="1" w:unhideWhenUsed="1"/>
-    <w:lsdException w:name="line number" w:semiHidden="1" w:unhideWhenUsed="1"/>
-    <w:lsdException w:name="page number" w:semiHidden="1" w:unhideWhenUsed="1"/>
-    <w:lsdException w:name="endnote reference" w:semiHidden="1" w:unhideWhenUsed="1"/>
-    <w:lsdException w:name="endnote text" w:semiHidden="1" w:unhideWhenUsed="1"/>
-    <w:lsdException w:name="table of authorities" w:semiHidden="1" w:unhideWhenUsed="1"/>
-    <w:lsdException w:name="macro" w:semiHidden="1" w:unhideWhenUsed="1"/>
-    <w:lsdException w:name="toa heading" w:semiHidden="1" w:unhideWhenUsed="1"/>
-    <w:lsdException w:name="List" w:semiHidden="1" w:unhideWhenUsed="1"/>
-    <w:lsdException w:name="List Bullet" w:semiHidden="1" w:unhideWhenUsed="1"/>
-    <w:lsdException w:name="List Number" w:semiHidden="1" w:unhideWhenUsed="1"/>
-    <w:lsdException w:name="List 2" w:semiHidden="1" w:unhideWhenUsed="1"/>
-    <w:lsdException w:name="List 3" w:semiHidden="1" w:unhideWhenUsed="1"/>
-    <w:lsdException w:name="List 4" w:semiHidden="1" w:unhideWhenUsed="1"/>
-    <w:lsdException w:name="List 5" w:semiHidden="1" w:unhideWhenUsed="1"/>
-    <w:lsdException w:name="List Bullet 2" w:semiHidden="1" w:unhideWhenUsed="1"/>
-    <w:lsdException w:name="List Bullet 3" w:semiHidden="1" w:unhideWhenUsed="1"/>
-    <w:lsdException w:name="List Bullet 4" w:semiHidden="1" w:unhideWhenUsed="1"/>
-    <w:lsdException w:name="List Bullet 5" w:semiHidden="1" w:unhideWhenUsed="1"/>
-    <w:lsdException w:name="List Number 2" w:semiHidden="1" w:unhideWhenUsed="1"/>
-    <w:lsdException w:name="List Number 3" w:semiHidden="1" w:unhideWhenUsed="1"/>
-    <w:lsdException w:name="List Number 4" w:semiHidden="1" w:unhideWhenUsed="1"/>
-    <w:lsdException w:name="List Number 5" w:semiHidden="1" w:unhideWhenUsed="1"/>
-    <w:lsdException w:name="Title" w:uiPriority="10" w:qFormat="1"/>
-    <w:lsdException w:name="Closing" w:semiHidden="1" w:unhideWhenUsed="1"/>
-    <w:lsdException w:name="Signature" w:semiHidden="1" w:unhideWhenUsed="1"/>
-    <w:lsdException w:name="Default Paragraph Font" w:semiHidden="1" w:uiPriority="1" w:unhideWhenUsed="1"/>
-    <w:lsdException w:name="Body Text" w:semiHidden="1" w:unhideWhenUsed="1"/>
-    <w:lsdException w:name="Body Text Indent" w:semiHidden="1" w:unhideWhenUsed="1"/>
-    <w:lsdException w:name="List Continue" w:semiHidden="1" w:unhideWhenUsed="1"/>
-    <w:lsdException w:name="List Continue 2" w:semiHidden="1" w:unhideWhenUsed="1"/>
-    <w:lsdException w:name="List Continue 3" w:semiHidden="1" w:unhideWhenUsed="1"/>
-    <w:lsdException w:name="List Continue 4" w:semiHidden="1" w:unhideWhenUsed="1"/>
-    <w:lsdException w:name="List Continue 5" w:semiHidden="1" w:unhideWhenUsed="1"/>
-    <w:lsdException w:name="Message Header" w:semiHidden="1" w:unhideWhenUsed="1"/>
-    <w:lsdException w:name="Subtitle" w:uiPriority="11" w:qFormat="1"/>
-    <w:lsdException w:name="Salutation" w:semiHidden="1" w:unhideWhenUsed="1"/>
-    <w:lsdException w:name="Date" w:semiHidden="1" w:unhideWhenUsed="1"/>
-    <w:lsdException w:name="Body Text First Indent" w:semiHidden="1" w:unhideWhenUsed="1"/>
-    <w:lsdException w:name="Body Text First Indent 2" w:semiHidden="1" w:unhideWhenUsed="1"/>
-    <w:lsdException w:name="Note Heading" w:semiHidden="1" w:unhideWhenUsed="1"/>
-    <w:lsdException w:name="Body Text 2" w:semiHidden="1" w:unhideWhenUsed="1"/>
-    <w:lsdException w:name="Body Text 3" w:semiHidden="1" w:unhideWhenUsed="1"/>
-    <w:lsdException w:name="Body Text Indent 2" w:semiHidden="1" w:unhideWhenUsed="1"/>
-    <w:lsdException w:name="Body Text Indent 3" w:semiHidden="1" w:unhideWhenUsed="1"/>
-    <w:lsdException w:name="Block Text" w:semiHidden="1" w:unhideWhenUsed="1"/>
-    <w:lsdException w:name="Hyperlink" w:semiHidden="1" w:unhideWhenUsed="1"/>
-    <w:lsdException w:name="FollowedHyperlink" w:semiHidden="1" w:unhideWhenUsed="1"/>
-    <w:lsdException w:name="Strong" w:uiPriority="22" w:qFormat="1"/>
-    <w:lsdException w:name="Emphasis" w:uiPriority="20" w:qFormat="1"/>
-    <w:lsdException w:name="Document Map" w:semiHidden="1" w:unhideWhenUsed="1"/>
-    <w:lsdException w:name="Plain Text" w:semiHidden="1" w:unhideWhenUsed="1"/>
-    <w:lsdException w:name="E-mail Signature" w:semiHidden="1" w:unhideWhenUsed="1"/>
-    <w:lsdException w:name="HTML Top of Form" w:semiHidden="1" w:unhideWhenUsed="1"/>
-    <w:lsdException w:name="HTML Bottom of Form" w:semiHidden="1" w:unhideWhenUsed="1"/>
-    <w:lsdException w:name="Normal (Web)" w:semiHidden="1" w:unhideWhenUsed="1"/>
-    <w:lsdException w:name="HTML Acronym" w:semiHidden="1" w:unhideWhenUsed="1"/>
-    <w:lsdException w:name="HTML Address" w:semiHidden="1" w:unhideWhenUsed="1"/>
-    <w:lsdException w:name="HTML Cite" w:semiHidden="1" w:unhideWhenUsed="1"/>
-    <w:lsdException w:name="HTML Code" w:semiHidden="1" w:unhideWhenUsed="1"/>
-    <w:lsdException w:name="HTML Definition" w:semiHidden="1" w:unhideWhenUsed="1"/>
-    <w:lsdException w:name="HTML Keyboard" w:semiHidden="1" w:unhideWhenUsed="1"/>
-    <w:lsdException w:name="HTML Preformatted" w:semiHidden="1" w:unhideWhenUsed="1"/>
-    <w:lsdException w:name="HTML Sample" w:semiHidden="1" w:unhideWhenUsed="1"/>
-    <w:lsdException w:name="HTML Typewriter" w:semiHidden="1" w:unhideWhenUsed="1"/>
-    <w:lsdException w:name="HTML Variable" w:semiHidden="1" w:unhideWhenUsed="1"/>
-    <w:lsdException w:name="Normal Table" w:semiHidden="1" w:unhideWhenUsed="1"/>
-    <w:lsdException w:name="annotation subject" w:semiHidden="1" w:unhideWhenUsed="1"/>
-    <w:lsdException w:name="No List" w:semiHidden="1" w:unhideWhenUsed="1"/>
-    <w:lsdException w:name="Outline List 1" w:semiHidden="1" w:unhideWhenUsed="1"/>
-    <w:lsdException w:name="Outline List 2" w:semiHidden="1" w:unhideWhenUsed="1"/>
-    <w:lsdException w:name="Outline List 3" w:semiHidden="1" w:unhideWhenUsed="1"/>
-    <w:lsdException w:name="Table Simple 1" w:semiHidden="1" w:unhideWhenUsed="1"/>
-    <w:lsdException w:name="Table Simple 2" w:semiHidden="1" w:unhideWhenUsed="1"/>
-    <w:lsdException w:name="Table Simple 3" w:semiHidden="1" w:unhideWhenUsed="1"/>
-    <w:lsdException w:name="Table Classic 1" w:semiHidden="1" w:unhideWhenUsed="1"/>
-    <w:lsdException w:name="Table Classic 2" w:semiHidden="1" w:unhideWhenUsed="1"/>
-    <w:lsdException w:name="Table Classic 3" w:semiHidden="1" w:unhideWhenUsed="1"/>
-    <w:lsdException w:name="Table Classic 4" w:semiHidden="1" w:unhideWhenUsed="1"/>
-    <w:lsdException w:name="Table Colorful 1" w:semiHidden="1" w:unhideWhenUsed="1"/>
-    <w:lsdException w:name="Table Colorful 2" w:semiHidden="1" w:unhideWhenUsed="1"/>
-    <w:lsdException w:name="Table Colorful 3" w:semiHidden="1" w:unhideWhenUsed="1"/>
-    <w:lsdException w:name="Table Columns 1" w:semiHidden="1" w:unhideWhenUsed="1"/>
-    <w:lsdException w:name="Table Columns 2" w:semiHidden="1" w:unhideWhenUsed="1"/>
-    <w:lsdException w:name="Table Columns 3" w:semiHidden="1" w:unhideWhenUsed="1"/>
-    <w:lsdException w:name="Table Columns 4" w:semiHidden="1" w:unhideWhenUsed="1"/>
-    <w:lsdException w:name="Table Columns 5" w:semiHidden="1" w:unhideWhenUsed="1"/>
-    <w:lsdException w:name="Table Grid 1" w:semiHidden="1" w:unhideWhenUsed="1"/>
-    <w:lsdException w:name="Table Grid 2" w:semiHidden="1" w:unhideWhenUsed="1"/>
-    <w:lsdException w:name="Table Grid 3" w:semiHidden="1" w:unhideWhenUsed="1"/>
-    <w:lsdException w:name="Table Grid 4" w:semiHidden="1" w:unhideWhenUsed="1"/>
-    <w:lsdException w:name="Table Grid 5" w:semiHidden="1" w:unhideWhenUsed="1"/>
-    <w:lsdException w:name="Table Grid 6" w:semiHidden="1" w:unhideWhenUsed="1"/>
-    <w:lsdException w:name="Table Grid 7" w:semiHidden="1" w:unhideWhenUsed="1"/>
-    <w:lsdException w:name="Table Grid 8" w:semiHidden="1" w:unhideWhenUsed="1"/>
-    <w:lsdException w:name="Table List 1" w:semiHidden="1" w:unhideWhenUsed="1"/>
-    <w:lsdException w:name="Table List 2" w:semiHidden="1" w:unhideWhenUsed="1"/>
-    <w:lsdException w:name="Table List 3" w:semiHidden="1" w:unhideWhenUsed="1"/>
-    <w:lsdException w:name="Table List 4" w:semiHidden="1" w:unhideWhenUsed="1"/>
-    <w:lsdException w:name="Table List 5" w:semiHidden="1" w:unhideWhenUsed="1"/>
-    <w:lsdException w:name="Table List 6" w:semiHidden="1" w:unhideWhenUsed="1"/>
-    <w:lsdException w:name="Table List 7" w:semiHidden="1" w:unhideWhenUsed="1"/>
-    <w:lsdException w:name="Table List 8" w:semiHidden="1" w:unhideWhenUsed="1"/>
-    <w:lsdException w:name="Table 3D effects 1" w:semiHidden="1" w:unhideWhenUsed="1"/>
-    <w:lsdException w:name="Table 3D effects 2" w:semiHidden="1" w:unhideWhenUsed="1"/>
-    <w:lsdException w:name="Table 3D effects 3" w:semiHidden="1" w:unhideWhenUsed="1"/>
-    <w:lsdException w:name="Table Contemporary" w:semiHidden="1" w:unhideWhenUsed="1"/>
-    <w:lsdException w:name="Table Elegant" w:semiHidden="1" w:unhideWhenUsed="1"/>
-    <w:lsdException w:name="Table Professional" w:semiHidden="1" w:unhideWhenUsed="1"/>
-    <w:lsdException w:name="Table Subtle 1" w:semiHidden="1" w:unhideWhenUsed="1"/>
-    <w:lsdException w:name="Table Subtle 2" w:semiHidden="1" w:unhideWhenUsed="1"/>
-    <w:lsdException w:name="Table Web 1" w:semiHidden="1" w:unhideWhenUsed="1"/>
-    <w:lsdException w:name="Table Web 2" w:semiHidden="1" w:unhideWhenUsed="1"/>
-    <w:lsdException w:name="Table Web 3" w:semiHidden="1" w:unhideWhenUsed="1"/>
-    <w:lsdException w:name="Balloon Text" w:semiHidden="1" w:unhideWhenUsed="1"/>
-    <w:lsdException w:name="Table Grid" w:uiPriority="59"/>
-    <w:lsdException w:name="Table Theme" w:semiHidden="1" w:unhideWhenUsed="1"/>
-    <w:lsdException w:name="Placeholder Text" w:semiHidden="1"/>
-    <w:lsdException w:name="No Spacing" w:uiPriority="1" w:qFormat="1"/>
-    <w:lsdException w:name="Light Shading" w:uiPriority="60"/>
-    <w:lsdException w:name="Light List" w:uiPriority="61"/>
-    <w:lsdException w:name="Light Grid" w:uiPriority="62"/>
-    <w:lsdException w:name="Medium Shading 1" w:uiPriority="63"/>
-    <w:lsdException w:name="Medium Shading 2" w:uiPriority="64"/>
-    <w:lsdException w:name="Medium List 1" w:uiPriority="65"/>
-    <w:lsdException w:name="Medium List 2" w:uiPriority="66"/>
-    <w:lsdException w:name="Medium Grid 1" w:uiPriority="67"/>
-    <w:lsdException w:name="Medium Grid 2" w:uiPriority="68"/>
-    <w:lsdException w:name="Medium Grid 3" w:uiPriority="69"/>
-    <w:lsdException w:name="Dark List" w:uiPriority="70"/>
-    <w:lsdException w:name="Colorful Shading" w:uiPriority="71"/>
-    <w:lsdException w:name="Colorful List" w:uiPriority="72"/>
-    <w:lsdException w:name="Colorful Grid" w:uiPriority="73"/>
-    <w:lsdException w:name="Light Shading Accent 1" w:uiPriority="60"/>
-    <w:lsdException w:name="Light List Accent 1" w:uiPriority="61"/>
-    <w:lsdException w:name="Light Grid Accent 1" w:uiPriority="62"/>
-    <w:lsdException w:name="Medium Shading 1 Accent 1" w:uiPriority="63"/>
-    <w:lsdException w:name="Medium Shading 2 Accent 1" w:uiPriority="64"/>
-    <w:lsdException w:name="Medium List 1 Accent 1" w:uiPriority="65"/>
-    <w:lsdException w:name="Revision" w:semiHidden="1"/>
-    <w:lsdException w:name="List Paragraph" w:uiPriority="34" w:qFormat="1"/>
-    <w:lsdException w:name="Quote" w:uiPriority="29" w:qFormat="1"/>
-    <w:lsdException w:name="Intense Quote" w:uiPriority="30" w:qFormat="1"/>
-    <w:lsdException w:name="Medium List 2 Accent 1" w:uiPriority="66"/>
-    <w:lsdException w:name="Medium Grid 1 Accent 1" w:uiPriority="67"/>
-    <w:lsdException w:name="Medium Grid 2 Accent 1" w:uiPriority="68"/>
-    <w:lsdException w:name="Medium Grid 3 Accent 1" w:uiPriority="69"/>
-    <w:lsdException w:name="Dark List Accent 1" w:uiPriority="70"/>
-    <w:lsdException w:name="Colorful Shading Accent 1" w:uiPriority="71"/>
-    <w:lsdException w:name="Colorful List Accent 1" w:uiPriority="72"/>
-    <w:lsdException w:name="Colorful Grid Accent 1" w:uiPriority="73"/>
-    <w:lsdException w:name="Light Shading Accent 2" w:uiPriority="60"/>
-    <w:lsdException w:name="Light List Accent 2" w:uiPriority="61"/>
-    <w:lsdException w:name="Light Grid Accent 2" w:uiPriority="62"/>
-    <w:lsdException w:name="Medium Shading 1 Accent 2" w:uiPriority="63"/>
-    <w:lsdException w:name="Medium Shading 2 Accent 2" w:uiPriority="64"/>
-    <w:lsdException w:name="Medium List 1 Accent 2" w:uiPriority="65"/>
-    <w:lsdException w:name="Medium List 2 Accent 2" w:uiPriority="66"/>
-    <w:lsdException w:name="Medium Grid 1 Accent 2" w:uiPriority="67"/>
-    <w:lsdException w:name="Medium Grid 2 Accent 2" w:uiPriority="68"/>
-    <w:lsdException w:name="Medium Grid 3 Accent 2" w:uiPriority="69"/>
-    <w:lsdException w:name="Dark List Accent 2" w:uiPriority="70"/>
-    <w:lsdException w:name="Colorful Shading Accent 2" w:uiPriority="71"/>
-    <w:lsdException w:name="Colorful List Accent 2" w:uiPriority="72"/>
-    <w:lsdException w:name="Colorful Grid Accent 2" w:uiPriority="73"/>
-    <w:lsdException w:name="Light Shading Accent 3" w:uiPriority="60"/>
-    <w:lsdException w:name="Light List Accent 3" w:uiPriority="61"/>
-    <w:lsdException w:name="Light Grid Accent 3" w:uiPriority="62"/>
-    <w:lsdException w:name="Medium Shading 1 Accent 3" w:uiPriority="63"/>
-    <w:lsdException w:name="Medium Shading 2 Accent 3" w:uiPriority="64"/>
-    <w:lsdException w:name="Medium List 1 Accent 3" w:uiPriority="65"/>
-    <w:lsdException w:name="Medium List 2 Accent 3" w:uiPriority="66"/>
-    <w:lsdException w:name="Medium Grid 1 Accent 3" w:uiPriority="67"/>
-    <w:lsdException w:name="Medium Grid 2 Accent 3" w:uiPriority="68"/>
-    <w:lsdException w:name="Medium Grid 3 Accent 3" w:uiPriority="69"/>
-    <w:lsdException w:name="Dark List Accent 3" w:uiPriority="70"/>
-    <w:lsdException w:name="Colorful Shading Accent 3" w:uiPriority="71"/>
-    <w:lsdException w:name="Colorful List Accent 3" w:uiPriority="72"/>
-    <w:lsdException w:name="Colorful Grid Accent 3" w:uiPriority="73"/>
-    <w:lsdException w:name="Light Shading Accent 4" w:uiPriority="60"/>
-    <w:lsdException w:name="Light List Accent 4" w:uiPriority="61"/>
-    <w:lsdException w:name="Light Grid Accent 4" w:uiPriority="62"/>
-    <w:lsdException w:name="Medium Shading 1 Accent 4" w:uiPriority="63"/>
-    <w:lsdException w:name="Medium Shading 2 Accent 4" w:uiPriority="64"/>
-    <w:lsdException w:name="Medium List 1 Accent 4" w:uiPriority="65"/>
-    <w:lsdException w:name="Medium List 2 Accent 4" w:uiPriority="66"/>
-    <w:lsdException w:name="Medium Grid 1 Accent 4" w:uiPriority="67"/>
-    <w:lsdException w:name="Medium Grid 2 Accent 4" w:uiPriority="68"/>
-    <w:lsdException w:name="Medium Grid 3 Accent 4" w:uiPriority="69"/>
-    <w:lsdException w:name="Dark List Accent 4" w:uiPriority="70"/>
-    <w:lsdException w:name="Colorful Shading Accent 4" w:uiPriority="71"/>
-    <w:lsdException w:name="Colorful List Accent 4" w:uiPriority="72"/>
-    <w:lsdException w:name="Colorful Grid Accent 4" w:uiPriority="73"/>
-    <w:lsdException w:name="Light Shading Accent 5" w:uiPriority="60"/>
-    <w:lsdException w:name="Light List Accent 5" w:uiPriority="61"/>
-    <w:lsdException w:name="Light Grid Accent 5" w:uiPriority="62"/>
-    <w:lsdException w:name="Medium Shading 1 Accent 5" w:uiPriority="63"/>
-    <w:lsdException w:name="Medium Shading 2 Accent 5" w:uiPriority="64"/>
-    <w:lsdException w:name="Medium List 1 Accent 5" w:uiPriority="65"/>
-    <w:lsdException w:name="Medium List 2 Accent 5" w:uiPriority="66"/>
-    <w:lsdException w:name="Medium Grid 1 Accent 5" w:uiPriority="67"/>
-    <w:lsdException w:name="Medium Grid 2 Accent 5" w:uiPriority="68"/>
-    <w:lsdException w:name="Medium Grid 3 Accent 5" w:uiPriority="69"/>
-    <w:lsdException w:name="Dark List Accent 5" w:uiPriority="70"/>
-    <w:lsdException w:name="Colorful Shading Accent 5" w:uiPriority="71"/>
-    <w:lsdException w:name="Colorful List Accent 5" w:uiPriority="72"/>
-    <w:lsdException w:name="Colorful Grid Accent 5" w:uiPriority="73"/>
-    <w:lsdException w:name="Light Shading Accent 6" w:uiPriority="60"/>
-    <w:lsdException w:name="Light List Accent 6" w:uiPriority="61"/>
-    <w:lsdException w:name="Light Grid Accent 6" w:uiPriority="62"/>
-    <w:lsdException w:name="Medium Shading 1 Accent 6" w:uiPriority="63"/>
-    <w:lsdException w:name="Medium Shading 2 Accent 6" w:uiPriority="64"/>
-    <w:lsdException w:name="Medium List 1 Accent 6" w:uiPriority="65"/>
-    <w:lsdException w:name="Medium List 2 Accent 6" w:uiPriority="66"/>
-    <w:lsdException w:name="Medium Grid 1 Accent 6" w:uiPriority="67"/>
-    <w:lsdException w:name="Medium Grid 2 Accent 6" w:uiPriority="68"/>
-    <w:lsdException w:name="Medium Grid 3 Accent 6" w:uiPriority="69"/>
-    <w:lsdException w:name="Dark List Accent 6" w:uiPriority="70"/>
-    <w:lsdException w:name="Colorful Shading Accent 6" w:uiPriority="71"/>
-    <w:lsdException w:name="Colorful List Accent 6" w:uiPriority="72"/>
-    <w:lsdException w:name="Colorful Grid Accent 6" w:uiPriority="73"/>
-    <w:lsdException w:name="Subtle Emphasis" w:uiPriority="19" w:qFormat="1"/>
-    <w:lsdException w:name="Intense Emphasis" w:uiPriority="21" w:qFormat="1"/>
-    <w:lsdException w:name="Subtle Reference" w:uiPriority="31" w:qFormat="1"/>
-    <w:lsdException w:name="Intense Reference" w:uiPriority="32" w:qFormat="1"/>
-    <w:lsdException w:name="Book Title" w:uiPriority="33" w:qFormat="1"/>
-    <w:lsdException w:name="Bibliography" w:semiHidden="1" w:uiPriority="37" w:unhideWhenUsed="1"/>
-    <w:lsdException w:name="TOC Heading" w:semiHidden="1" w:uiPriority="39" w:unhideWhenUsed="1" w:qFormat="1"/>
-    <w:lsdException w:name="Plain Table 1" w:uiPriority="41"/>
-    <w:lsdException w:name="Plain Table 2" w:uiPriority="42"/>
-    <w:lsdException w:name="Plain Table 3" w:uiPriority="43"/>
-    <w:lsdException w:name="Plain Table 4" w:uiPriority="44"/>
-    <w:lsdException w:name="Plain Table 5" w:uiPriority="45"/>
-    <w:lsdException w:name="Grid Table Light" w:uiPriority="40"/>
-    <w:lsdException w:name="Grid Table 1 Light" w:uiPriority="46"/>
-    <w:lsdException w:name="Grid Table 2" w:uiPriority="47"/>
-    <w:lsdException w:name="Grid Table 3" w:uiPriority="48"/>
-    <w:lsdException w:name="Grid Table 4" w:uiPriority="49"/>
-    <w:lsdException w:name="Grid Table 5 Dark" w:uiPriority="50"/>
-    <w:lsdException w:name="Grid Table 6 Colorful" w:uiPriority="51"/>
-    <w:lsdException w:name="Grid Table 7 Colorful" w:uiPriority="52"/>
-    <w:lsdException w:name="Grid Table 1 Light Accent 1" w:uiPriority="46"/>
-    <w:lsdException w:name="Grid Table 2 Accent 1" w:uiPriority="47"/>
-    <w:lsdException w:name="Grid Table 3 Accent 1" w:uiPriority="48"/>
-    <w:lsdException w:name="Grid Table 4 Accent 1" w:uiPriority="49"/>
-    <w:lsdException w:name="Grid Table 5 Dark Accent 1" w:uiPriority="50"/>
-    <w:lsdException w:name="Grid Table 6 Colorful Accent 1" w:uiPriority="51"/>
-    <w:lsdException w:name="Grid Table 7 Colorful Accent 1" w:uiPriority="52"/>
-    <w:lsdException w:name="Grid Table 1 Light Accent 2" w:uiPriority="46"/>
-    <w:lsdException w:name="Grid Table 2 Accent 2" w:uiPriority="47"/>
-    <w:lsdException w:name="Grid Table 3 Accent 2" w:uiPriority="48"/>
-    <w:lsdException w:name="Grid Table 4 Accent 2" w:uiPriority="49"/>
-    <w:lsdException w:name="Grid Table 5 Dark Accent 2" w:uiPriority="50"/>
-    <w:lsdException w:name="Grid Table 6 Colorful Accent 2" w:uiPriority="51"/>
-    <w:lsdException w:name="Grid Table 7 Colorful Accent 2" w:uiPriority="52"/>
-    <w:lsdException w:name="Grid Table 1 Light Accent 3" w:uiPriority="46"/>
-    <w:lsdException w:name="Grid Table 2 Accent 3" w:uiPriority="47"/>
-    <w:lsdException w:name="Grid Table 3 Accent 3" w:uiPriority="48"/>
-    <w:lsdException w:name="Grid Table 4 Accent 3" w:uiPriority="49"/>
-    <w:lsdException w:name="Grid Table 5 Dark Accent 3" w:uiPriority="50"/>
-    <w:lsdException w:name="Grid Table 6 Colorful Accent 3" w:uiPriority="51"/>
-    <w:lsdException w:name="Grid Table 7 Colorful Accent 3" w:uiPriority="52"/>
-    <w:lsdException w:name="Grid Table 1 Light Accent 4" w:uiPriority="46"/>
-    <w:lsdException w:name="Grid Table 2 Accent 4" w:uiPriority="47"/>
-    <w:lsdException w:name="Grid Table 3 Accent 4" w:uiPriority="48"/>
-    <w:lsdException w:name="Grid Table 4 Accent 4" w:uiPriority="49"/>
-    <w:lsdException w:name="Grid Table 5 Dark Accent 4" w:uiPriority="50"/>
-    <w:lsdException w:name="Grid Table 6 Colorful Accent 4" w:uiPriority="51"/>
-    <w:lsdException w:name="Grid Table 7 Colorful Accent 4" w:uiPriority="52"/>
-    <w:lsdException w:name="Grid Table 1 Light Accent 5" w:uiPriority="46"/>
-    <w:lsdException w:name="Grid Table 2 Accent 5" w:uiPriority="47"/>
-    <w:lsdException w:name="Grid Table 3 Accent 5" w:uiPriority="48"/>
-    <w:lsdException w:name="Grid Table 4 Accent 5" w:uiPriority="49"/>
-    <w:lsdException w:name="Grid Table 5 Dark Accent 5" w:uiPriority="50"/>
-    <w:lsdException w:name="Grid Table 6 Colorful Accent 5" w:uiPriority="51"/>
-    <w:lsdException w:name="Grid Table 7 Colorful Accent 5" w:uiPriority="52"/>
-    <w:lsdException w:name="Grid Table 1 Light Accent 6" w:uiPriority="46"/>
-    <w:lsdException w:name="Grid Table 2 Accent 6" w:uiPriority="47"/>
-    <w:lsdException w:name="Grid Table 3 Accent 6" w:uiPriority="48"/>
-    <w:lsdException w:name="Grid Table 4 Accent 6" w:uiPriority="49"/>
-    <w:lsdException w:name="Grid Table 5 Dark Accent 6" w:uiPriority="50"/>
-    <w:lsdException w:name="Grid Table 6 Colorful Accent 6" w:uiPriority="51"/>
-    <w:lsdException w:name="Grid Table 7 Colorful Accent 6" w:uiPriority="52"/>
-    <w:lsdException w:name="List Table 1 Light" w:uiPriority="46"/>
-    <w:lsdException w:name="List Table 2" w:uiPriority="47"/>
-    <w:lsdException w:name="List Table 3" w:uiPriority="48"/>
-    <w:lsdException w:name="List Table 4" w:uiPriority="49"/>
-    <w:lsdException w:name="List Table 5 Dark" w:uiPriority="50"/>
-    <w:lsdException w:name="List Table 6 Colorful" w:uiPriority="51"/>
-    <w:lsdException w:name="List Table 7 Colorful" w:uiPriority="52"/>
-    <w:lsdException w:name="List Table 1 Light Accent 1" w:uiPriority="46"/>
-    <w:lsdException w:name="List Table 2 Accent 1" w:uiPriority="47"/>
-    <w:lsdException w:name="List Table 3 Accent 1" w:uiPriority="48"/>
-    <w:lsdException w:name="List Table 4 Accent 1" w:uiPriority="49"/>
-    <w:lsdException w:name="List Table 5 Dark Accent 1" w:uiPriority="50"/>
-    <w:lsdException w:name="List Table 6 Colorful Accent 1" w:uiPriority="51"/>
-    <w:lsdException w:name="List Table 7 Colorful Accent 1" w:uiPriority="52"/>
-    <w:lsdException w:name="List Table 1 Light Accent 2" w:uiPriority="46"/>
-    <w:lsdException w:name="List Table 2 Accent 2" w:uiPriority="47"/>
-    <w:lsdException w:name="List Table 3 Accent 2" w:uiPriority="48"/>
-    <w:lsdException w:name="List Table 4 Accent 2" w:uiPriority="49"/>
-    <w:lsdException w:name="List Table 5 Dark Accent 2" w:uiPriority="50"/>
-    <w:lsdException w:name="List Table 6 Colorful Accent 2" w:uiPriority="51"/>
-    <w:lsdException w:name="List Table 7 Colorful Accent 2" w:uiPriority="52"/>
-    <w:lsdException w:name="List Table 1 Light Accent 3" w:uiPriority="46"/>
-    <w:lsdException w:name="List Table 2 Accent 3" w:uiPriority="47"/>
-    <w:lsdException w:name="List Table 3 Accent 3" w:uiPriority="48"/>
-    <w:lsdException w:name="List Table 4 Accent 3" w:uiPriority="49"/>
-    <w:lsdException w:name="List Table 5 Dark Accent 3" w:uiPriority="50"/>
-    <w:lsdException w:name="List Table 6 Colorful Accent 3" w:uiPriority="51"/>
-    <w:lsdException w:name="List Table 7 Colorful Accent 3" w:uiPriority="52"/>
-    <w:lsdException w:name="List Table 1 Light Accent 4" w:uiPriority="46"/>
-    <w:lsdException w:name="List Table 2 Accent 4" w:uiPriority="47"/>
-    <w:lsdException w:name="List Table 3 Accent 4" w:uiPriority="48"/>
-    <w:lsdException w:name="List Table 4 Accent 4" w:uiPriority="49"/>
-    <w:lsdException w:name="List Table 5 Dark Accent 4" w:uiPriority="50"/>
-    <w:lsdException w:name="List Table 6 Colorful Accent 4" w:uiPriority="51"/>
-    <w:lsdException w:name="List Table 7 Colorful Accent 4" w:uiPriority="52"/>
-    <w:lsdException w:name="List Table 1 Light Accent 5" w:uiPriority="46"/>
-    <w:lsdException w:name="List Table 2 Accent 5" w:uiPriority="47"/>
-    <w:lsdException w:name="List Table 3 Accent 5" w:uiPriority="48"/>
-    <w:lsdException w:name="List Table 4 Accent 5" w:uiPriority="49"/>
-    <w:lsdException w:name="List Table 5 Dark Accent 5" w:uiPriority="50"/>
-    <w:lsdException w:name="List Table 6 Colorful Accent 5" w:uiPriority="51"/>
-    <w:lsdException w:name="List Table 7 Colorful Accent 5" w:uiPriority="52"/>
-    <w:lsdException w:name="List Table 1 Light Accent 6" w:uiPriority="46"/>
-    <w:lsdException w:name="List Table 2 Accent 6" w:uiPriority="47"/>
-    <w:lsdException w:name="List Table 3 Accent 6" w:uiPriority="48"/>
-    <w:lsdException w:name="List Table 4 Accent 6" w:uiPriority="49"/>
-    <w:lsdException w:name="List Table 5 Dark Accent 6" w:uiPriority="50"/>
-    <w:lsdException w:name="List Table 6 Colorful Accent 6" w:uiPriority="51"/>
-    <w:lsdException w:name="List Table 7 Colorful Accent 6" w:uiPriority="52"/>
+  <w:latentStyles w:defLockedState="0" w:defUIPriority="99" w:defSemiHidden="1" w:defUnhideWhenUsed="1" w:defQFormat="0" w:count="267">
+    <w:lsdException w:name="Normal" w:semiHidden="0" w:uiPriority="0" w:unhideWhenUsed="0" w:qFormat="1"/>
+    <w:lsdException w:name="heading 1" w:semiHidden="0" w:uiPriority="9" w:unhideWhenUsed="0" w:qFormat="1"/>
+    <w:lsdException w:name="heading 2" w:uiPriority="9" w:qFormat="1"/>
+    <w:lsdException w:name="heading 3" w:uiPriority="9" w:qFormat="1"/>
+    <w:lsdException w:name="heading 4" w:uiPriority="9" w:qFormat="1"/>
+    <w:lsdException w:name="heading 5" w:uiPriority="9" w:qFormat="1"/>
+    <w:lsdException w:name="heading 6" w:uiPriority="9" w:qFormat="1"/>
+    <w:lsdException w:name="heading 7" w:uiPriority="9" w:qFormat="1"/>
+    <w:lsdException w:name="heading 8" w:uiPriority="9" w:qFormat="1"/>
+    <w:lsdException w:name="heading 9" w:uiPriority="9" w:qFormat="1"/>
+    <w:lsdException w:name="toc 1" w:uiPriority="39"/>
+    <w:lsdException w:name="toc 2" w:uiPriority="39"/>
+    <w:lsdException w:name="toc 3" w:uiPriority="39"/>
+    <w:lsdException w:name="toc 4" w:uiPriority="39"/>
+    <w:lsdException w:name="toc 5" w:uiPriority="39"/>
+    <w:lsdException w:name="toc 6" w:uiPriority="39"/>
+    <w:lsdException w:name="toc 7" w:uiPriority="39"/>
+    <w:lsdException w:name="toc 8" w:uiPriority="39"/>
+    <w:lsdException w:name="toc 9" w:uiPriority="39"/>
+    <w:lsdException w:name="caption" w:uiPriority="35" w:qFormat="1"/>
+    <w:lsdException w:name="Title" w:semiHidden="0" w:uiPriority="10" w:unhideWhenUsed="0" w:qFormat="1"/>
+    <w:lsdException w:name="Default Paragraph Font" w:uiPriority="1"/>
+    <w:lsdException w:name="Subtitle" w:semiHidden="0" w:uiPriority="11" w:unhideWhenUsed="0" w:qFormat="1"/>
+    <w:lsdException w:name="Strong" w:semiHidden="0" w:uiPriority="22" w:unhideWhenUsed="0" w:qFormat="1"/>
+    <w:lsdException w:name="Emphasis" w:semiHidden="0" w:uiPriority="20" w:unhideWhenUsed="0" w:qFormat="1"/>
+    <w:lsdException w:name="Table Grid" w:semiHidden="0" w:uiPriority="59" w:unhideWhenUsed="0"/>
+    <w:lsdException w:name="Placeholder Text" w:unhideWhenUsed="0"/>
+    <w:lsdException w:name="No Spacing" w:semiHidden="0" w:uiPriority="1" w:unhideWhenUsed="0" w:qFormat="1"/>
+    <w:lsdException w:name="Light Shading" w:semiHidden="0" w:uiPriority="60" w:unhideWhenUsed="0"/>
+    <w:lsdException w:name="Light List" w:semiHidden="0" w:uiPriority="61" w:unhideWhenUsed="0"/>
+    <w:lsdException w:name="Light Grid" w:semiHidden="0" w:uiPriority="62" w:unhideWhenUsed="0"/>
+    <w:lsdException w:name="Medium Shading 1" w:semiHidden="0" w:uiPriority="63" w:unhideWhenUsed="0"/>
+    <w:lsdException w:name="Medium Shading 2" w:semiHidden="0" w:uiPriority="64" w:unhideWhenUsed="0"/>
+    <w:lsdException w:name="Medium List 1" w:semiHidden="0" w:uiPriority="65" w:unhideWhenUsed="0"/>
+    <w:lsdException w:name="Medium List 2" w:semiHidden="0" w:uiPriority="66" w:unhideWhenUsed="0"/>
+    <w:lsdException w:name="Medium Grid 1" w:semiHidden="0" w:uiPriority="67" w:unhideWhenUsed="0"/>
+    <w:lsdException w:name="Medium Grid 2" w:semiHidden="0" w:uiPriority="68" w:unhideWhenUsed="0"/>
+    <w:lsdException w:name="Medium Grid 3" w:semiHidden="0" w:uiPriority="69" w:unhideWhenUsed="0"/>
+    <w:lsdException w:name="Dark List" w:semiHidden="0" w:uiPriority="70" w:unhideWhenUsed="0"/>
+    <w:lsdException w:name="Colorful Shading" w:semiHidden="0" w:uiPriority="71" w:unhideWhenUsed="0"/>
+    <w:lsdException w:name="Colorful List" w:semiHidden="0" w:uiPriority="72" w:unhideWhenUsed="0"/>
+    <w:lsdException w:name="Colorful Grid" w:semiHidden="0" w:uiPriority="73" w:unhideWhenUsed="0"/>
+    <w:lsdException w:name="Light Shading Accent 1" w:semiHidden="0" w:uiPriority="60" w:unhideWhenUsed="0"/>
+    <w:lsdException w:name="Light List Accent 1" w:semiHidden="0" w:uiPriority="61" w:unhideWhenUsed="0"/>
+    <w:lsdException w:name="Light Grid Accent 1" w:semiHidden="0" w:uiPriority="62" w:unhideWhenUsed="0"/>
+    <w:lsdException w:name="Medium Shading 1 Accent 1" w:semiHidden="0" w:uiPriority="63" w:unhideWhenUsed="0"/>
+    <w:lsdException w:name="Medium Shading 2 Accent 1" w:semiHidden="0" w:uiPriority="64" w:unhideWhenUsed="0"/>
+    <w:lsdException w:name="Medium List 1 Accent 1" w:semiHidden="0" w:uiPriority="65" w:unhideWhenUsed="0"/>
+    <w:lsdException w:name="Revision" w:unhideWhenUsed="0"/>
+    <w:lsdException w:name="List Paragraph" w:semiHidden="0" w:uiPriority="34" w:unhideWhenUsed="0" w:qFormat="1"/>
+    <w:lsdException w:name="Quote" w:semiHidden="0" w:uiPriority="29" w:unhideWhenUsed="0" w:qFormat="1"/>
+    <w:lsdException w:name="Intense Quote" w:semiHidden="0" w:uiPriority="30" w:unhideWhenUsed="0" w:qFormat="1"/>
+    <w:lsdException w:name="Medium List 2 Accent 1" w:semiHidden="0" w:uiPriority="66" w:unhideWhenUsed="0"/>
+    <w:lsdException w:name="Medium Grid 1 Accent 1" w:semiHidden="0" w:uiPriority="67" w:unhideWhenUsed="0"/>
+    <w:lsdException w:name="Medium Grid 2 Accent 1" w:semiHidden="0" w:uiPriority="68" w:unhideWhenUsed="0"/>
+    <w:lsdException w:name="Medium Grid 3 Accent 1" w:semiHidden="0" w:uiPriority="69" w:unhideWhenUsed="0"/>
+    <w:lsdException w:name="Dark List Accent 1" w:semiHidden="0" w:uiPriority="70" w:unhideWhenUsed="0"/>
+    <w:lsdException w:name="Colorful Shading Accent 1" w:semiHidden="0" w:uiPriority="71" w:unhideWhenUsed="0"/>
+    <w:lsdException w:name="Colorful List Accent 1" w:semiHidden="0" w:uiPriority="72" w:unhideWhenUsed="0"/>
+    <w:lsdException w:name="Colorful Grid Accent 1" w:semiHidden="0" w:uiPriority="73" w:unhideWhenUsed="0"/>
+    <w:lsdException w:name="Light Shading Accent 2" w:semiHidden="0" w:uiPriority="60" w:unhideWhenUsed="0"/>
+    <w:lsdException w:name="Light List Accent 2" w:semiHidden="0" w:uiPriority="61" w:unhideWhenUsed="0"/>
+    <w:lsdException w:name="Light Grid Accent 2" w:semiHidden="0" w:uiPriority="62" w:unhideWhenUsed="0"/>
+    <w:lsdException w:name="Medium Shading 1 Accent 2" w:semiHidden="0" w:uiPriority="63" w:unhideWhenUsed="0"/>
+    <w:lsdException w:name="Medium Shading 2 Accent 2" w:semiHidden="0" w:uiPriority="64" w:unhideWhenUsed="0"/>
+    <w:lsdException w:name="Medium List 1 Accent 2" w:semiHidden="0" w:uiPriority="65" w:unhideWhenUsed="0"/>
+    <w:lsdException w:name="Medium List 2 Accent 2" w:semiHidden="0" w:uiPriority="66" w:unhideWhenUsed="0"/>
+    <w:lsdException w:name="Medium Grid 1 Accent 2" w:semiHidden="0" w:uiPriority="67" w:unhideWhenUsed="0"/>
+    <w:lsdException w:name="Medium Grid 2 Accent 2" w:semiHidden="0" w:uiPriority="68" w:unhideWhenUsed="0"/>
+    <w:lsdException w:name="Medium Grid 3 Accent 2" w:semiHidden="0" w:uiPriority="69" w:unhideWhenUsed="0"/>
+    <w:lsdException w:name="Dark List Accent 2" w:semiHidden="0" w:uiPriority="70" w:unhideWhenUsed="0"/>
+    <w:lsdException w:name="Colorful Shading Accent 2" w:semiHidden="0" w:uiPriority="71" w:unhideWhenUsed="0"/>
+    <w:lsdException w:name="Colorful List Accent 2" w:semiHidden="0" w:uiPriority="72" w:unhideWhenUsed="0"/>
+    <w:lsdException w:name="Colorful Grid Accent 2" w:semiHidden="0" w:uiPriority="73" w:unhideWhenUsed="0"/>
+    <w:lsdException w:name="Light Shading Accent 3" w:semiHidden="0" w:uiPriority="60" w:unhideWhenUsed="0"/>
+    <w:lsdException w:name="Light List Accent 3" w:semiHidden="0" w:uiPriority="61" w:unhideWhenUsed="0"/>
+    <w:lsdException w:name="Light Grid Accent 3" w:semiHidden="0" w:uiPriority="62" w:unhideWhenUsed="0"/>
+    <w:lsdException w:name="Medium Shading 1 Accent 3" w:semiHidden="0" w:uiPriority="63" w:unhideWhenUsed="0"/>
+    <w:lsdException w:name="Medium Shading 2 Accent 3" w:semiHidden="0" w:uiPriority="64" w:unhideWhenUsed="0"/>
+    <w:lsdException w:name="Medium List 1 Accent 3" w:semiHidden="0" w:uiPriority="65" w:unhideWhenUsed="0"/>
+    <w:lsdException w:name="Medium List 2 Accent 3" w:semiHidden="0" w:uiPriority="66" w:unhideWhenUsed="0"/>
+    <w:lsdException w:name="Medium Grid 1 Accent 3" w:semiHidden="0" w:uiPriority="67" w:unhideWhenUsed="0"/>
+    <w:lsdException w:name="Medium Grid 2 Accent 3" w:semiHidden="0" w:uiPriority="68" w:unhideWhenUsed="0"/>
+    <w:lsdException w:name="Medium Grid 3 Accent 3" w:semiHidden="0" w:uiPriority="69" w:unhideWhenUsed="0"/>
+    <w:lsdException w:name="Dark List Accent 3" w:semiHidden="0" w:uiPriority="70" w:unhideWhenUsed="0"/>
+    <w:lsdException w:name="Colorful Shading Accent 3" w:semiHidden="0" w:uiPriority="71" w:unhideWhenUsed="0"/>
+    <w:lsdException w:name="Colorful List Accent 3" w:semiHidden="0" w:uiPriority="72" w:unhideWhenUsed="0"/>
+    <w:lsdException w:name="Colorful Grid Accent 3" w:semiHidden="0" w:uiPriority="73" w:unhideWhenUsed="0"/>
+    <w:lsdException w:name="Light Shading Accent 4" w:semiHidden="0" w:uiPriority="60" w:unhideWhenUsed="0"/>
+    <w:lsdException w:name="Light List Accent 4" w:semiHidden="0" w:uiPriority="61" w:unhideWhenUsed="0"/>
+    <w:lsdException w:name="Light Grid Accent 4" w:semiHidden="0" w:uiPriority="62" w:unhideWhenUsed="0"/>
+    <w:lsdException w:name="Medium Shading 1 Accent 4" w:semiHidden="0" w:uiPriority="63" w:unhideWhenUsed="0"/>
+    <w:lsdException w:name="Medium Shading 2 Accent 4" w:semiHidden="0" w:uiPriority="64" w:unhideWhenUsed="0"/>
+    <w:lsdException w:name="Medium List 1 Accent 4" w:semiHidden="0" w:uiPriority="65" w:unhideWhenUsed="0"/>
+    <w:lsdException w:name="Medium List 2 Accent 4" w:semiHidden="0" w:uiPriority="66" w:unhideWhenUsed="0"/>
+    <w:lsdException w:name="Medium Grid 1 Accent 4" w:semiHidden="0" w:uiPriority="67" w:unhideWhenUsed="0"/>
+    <w:lsdException w:name="Medium Grid 2 Accent 4" w:semiHidden="0" w:uiPriority="68" w:unhideWhenUsed="0"/>
+    <w:lsdException w:name="Medium Grid 3 Accent 4" w:semiHidden="0" w:uiPriority="69" w:unhideWhenUsed="0"/>
+    <w:lsdException w:name="Dark List Accent 4" w:semiHidden="0" w:uiPriority="70" w:unhideWhenUsed="0"/>
+    <w:lsdException w:name="Colorful Shading Accent 4" w:semiHidden="0" w:uiPriority="71" w:unhideWhenUsed="0"/>
+    <w:lsdException w:name="Colorful List Accent 4" w:semiHidden="0" w:uiPriority="72" w:unhideWhenUsed="0"/>
+    <w:lsdException w:name="Colorful Grid Accent 4" w:semiHidden="0" w:uiPriority="73" w:unhideWhenUsed="0"/>
+    <w:lsdException w:name="Light Shading Accent 5" w:semiHidden="0" w:uiPriority="60" w:unhideWhenUsed="0"/>
+    <w:lsdException w:name="Light List Accent 5" w:semiHidden="0" w:uiPriority="61" w:unhideWhenUsed="0"/>
+    <w:lsdException w:name="Light Grid Accent 5" w:semiHidden="0" w:uiPriority="62" w:unhideWhenUsed="0"/>
+    <w:lsdException w:name="Medium Shading 1 Accent 5" w:semiHidden="0" w:uiPriority="63" w:unhideWhenUsed="0"/>
+    <w:lsdException w:name="Medium Shading 2 Accent 5" w:semiHidden="0" w:uiPriority="64" w:unhideWhenUsed="0"/>
+    <w:lsdException w:name="Medium List 1 Accent 5" w:semiHidden="0" w:uiPriority="65" w:unhideWhenUsed="0"/>
+    <w:lsdException w:name="Medium List 2 Accent 5" w:semiHidden="0" w:uiPriority="66" w:unhideWhenUsed="0"/>
+    <w:lsdException w:name="Medium Grid 1 Accent 5" w:semiHidden="0" w:uiPriority="67" w:unhideWhenUsed="0"/>
+    <w:lsdException w:name="Medium Grid 2 Accent 5" w:semiHidden="0" w:uiPriority="68" w:unhideWhenUsed="0"/>
+    <w:lsdException w:name="Medium Grid 3 Accent 5" w:semiHidden="0" w:uiPriority="69" w:unhideWhenUsed="0"/>
+    <w:lsdException w:name="Dark List Accent 5" w:semiHidden="0" w:uiPriority="70" w:unhideWhenUsed="0"/>
+    <w:lsdException w:name="Colorful Shading Accent 5" w:semiHidden="0" w:uiPriority="71" w:unhideWhenUsed="0"/>
+    <w:lsdException w:name="Colorful List Accent 5" w:semiHidden="0" w:uiPriority="72" w:unhideWhenUsed="0"/>
+    <w:lsdException w:name="Colorful Grid Accent 5" w:semiHidden="0" w:uiPriority="73" w:unhideWhenUsed="0"/>
+    <w:lsdException w:name="Light Shading Accent 6" w:semiHidden="0" w:uiPriority="60" w:unhideWhenUsed="0"/>
+    <w:lsdException w:name="Light List Accent 6" w:semiHidden="0" w:uiPriority="61" w:unhideWhenUsed="0"/>
+    <w:lsdException w:name="Light Grid Accent 6" w:semiHidden="0" w:uiPriority="62" w:unhideWhenUsed="0"/>
+    <w:lsdException w:name="Medium Shading 1 Accent 6" w:semiHidden="0" w:uiPriority="63" w:unhideWhenUsed="0"/>
+    <w:lsdException w:name="Medium Shading 2 Accent 6" w:semiHidden="0" w:uiPriority="64" w:unhideWhenUsed="0"/>
+    <w:lsdException w:name="Medium List 1 Accent 6" w:semiHidden="0" w:uiPriority="65" w:unhideWhenUsed="0"/>
+    <w:lsdException w:name="Medium List 2 Accent 6" w:semiHidden="0" w:uiPriority="66" w:unhideWhenUsed="0"/>
+    <w:lsdException w:name="Medium Grid 1 Accent 6" w:semiHidden="0" w:uiPriority="67" w:unhideWhenUsed="0"/>
+    <w:lsdException w:name="Medium Grid 2 Accent 6" w:semiHidden="0" w:uiPriority="68" w:unhideWhenUsed="0"/>
+    <w:lsdException w:name="Medium Grid 3 Accent 6" w:semiHidden="0" w:uiPriority="69" w:unhideWhenUsed="0"/>
+    <w:lsdException w:name="Dark List Accent 6" w:semiHidden="0" w:uiPriority="70" w:unhideWhenUsed="0"/>
+    <w:lsdException w:name="Colorful Shading Accent 6" w:semiHidden="0" w:uiPriority="71" w:unhideWhenUsed="0"/>
+    <w:lsdException w:name="Colorful List Accent 6" w:semiHidden="0" w:uiPriority="72" w:unhideWhenUsed="0"/>
+    <w:lsdException w:name="Colorful Grid Accent 6" w:semiHidden="0" w:uiPriority="73" w:unhideWhenUsed="0"/>
+    <w:lsdException w:name="Subtle Emphasis" w:semiHidden="0" w:uiPriority="19" w:unhideWhenUsed="0" w:qFormat="1"/>
+    <w:lsdException w:name="Intense Emphasis" w:semiHidden="0" w:uiPriority="21" w:unhideWhenUsed="0" w:qFormat="1"/>
+    <w:lsdException w:name="Subtle Reference" w:semiHidden="0" w:uiPriority="31" w:unhideWhenUsed="0" w:qFormat="1"/>
+    <w:lsdException w:name="Intense Reference" w:semiHidden="0" w:uiPriority="32" w:unhideWhenUsed="0" w:qFormat="1"/>
+    <w:lsdException w:name="Book Title" w:semiHidden="0" w:uiPriority="33" w:unhideWhenUsed="0" w:qFormat="1"/>
+    <w:lsdException w:name="Bibliography" w:uiPriority="37"/>
+    <w:lsdException w:name="TOC Heading" w:uiPriority="39" w:qFormat="1"/>
   </w:latentStyles>
   <w:style w:type="paragraph" w:default="1" w:styleId="Normal">
     <w:name w:val="Normal"/>
@@ -42047,6 +41358,7 @@
       <w:lang w:val="en-GB" w:eastAsia="ja-JP"/>
     </w:rPr>
     <w:tblPr>
+      <w:tblInd w:w="0" w:type="dxa"/>
       <w:tblBorders>
         <w:top w:val="single" w:sz="4" w:space="0" w:color="auto"/>
         <w:left w:val="single" w:sz="4" w:space="0" w:color="auto"/>
@@ -42055,6 +41367,12 @@
         <w:insideH w:val="single" w:sz="4" w:space="0" w:color="auto"/>
         <w:insideV w:val="single" w:sz="4" w:space="0" w:color="auto"/>
       </w:tblBorders>
+      <w:tblCellMar>
+        <w:top w:w="0" w:type="dxa"/>
+        <w:left w:w="108" w:type="dxa"/>
+        <w:bottom w:w="0" w:type="dxa"/>
+        <w:right w:w="108" w:type="dxa"/>
+      </w:tblCellMar>
     </w:tblPr>
   </w:style>
   <w:style w:type="paragraph" w:styleId="Header">
@@ -42182,6 +41500,7 @@
     <w:tblPr>
       <w:tblStyleRowBandSize w:val="1"/>
       <w:tblStyleColBandSize w:val="1"/>
+      <w:tblInd w:w="0" w:type="dxa"/>
       <w:tblBorders>
         <w:top w:val="single" w:sz="8" w:space="0" w:color="000000" w:themeColor="text1"/>
         <w:left w:val="single" w:sz="8" w:space="0" w:color="000000" w:themeColor="text1"/>
@@ -42190,6 +41509,12 @@
         <w:insideH w:val="single" w:sz="8" w:space="0" w:color="000000" w:themeColor="text1"/>
         <w:insideV w:val="single" w:sz="8" w:space="0" w:color="000000" w:themeColor="text1"/>
       </w:tblBorders>
+      <w:tblCellMar>
+        <w:top w:w="0" w:type="dxa"/>
+        <w:left w:w="108" w:type="dxa"/>
+        <w:bottom w:w="0" w:type="dxa"/>
+        <w:right w:w="108" w:type="dxa"/>
+      </w:tblCellMar>
     </w:tblPr>
     <w:tblStylePr w:type="firstRow">
       <w:pPr>
@@ -42703,10 +42028,17 @@
     <w:tblPr>
       <w:tblStyleRowBandSize w:val="1"/>
       <w:tblStyleColBandSize w:val="1"/>
+      <w:tblInd w:w="0" w:type="dxa"/>
       <w:tblBorders>
         <w:top w:val="single" w:sz="8" w:space="0" w:color="4BACC6" w:themeColor="accent5"/>
         <w:bottom w:val="single" w:sz="8" w:space="0" w:color="4BACC6" w:themeColor="accent5"/>
       </w:tblBorders>
+      <w:tblCellMar>
+        <w:top w:w="0" w:type="dxa"/>
+        <w:left w:w="108" w:type="dxa"/>
+        <w:bottom w:w="0" w:type="dxa"/>
+        <w:right w:w="108" w:type="dxa"/>
+      </w:tblCellMar>
     </w:tblPr>
     <w:tblStylePr w:type="firstRow">
       <w:pPr>
@@ -42890,8 +42222,8 @@
       <w:u w:val="single"/>
     </w:rPr>
   </w:style>
-  <w:style w:type="table" w:customStyle="1" w:styleId="GridTable4-Accent31">
-    <w:name w:val="Grid Table 4 - Accent 31"/>
+  <w:style w:type="table" w:customStyle="1" w:styleId="GridTable4Accent3">
+    <w:name w:val="Grid Table 4 Accent 3"/>
     <w:basedOn w:val="TableNormal"/>
     <w:uiPriority w:val="49"/>
     <w:rsid w:val="00B219B6"/>
@@ -42903,6 +42235,7 @@
     <w:tblPr>
       <w:tblStyleRowBandSize w:val="1"/>
       <w:tblStyleColBandSize w:val="1"/>
+      <w:tblInd w:w="0" w:type="dxa"/>
       <w:tblBorders>
         <w:top w:val="single" w:sz="4" w:space="0" w:color="C2D69B" w:themeColor="accent3" w:themeTint="99"/>
         <w:left w:val="single" w:sz="4" w:space="0" w:color="C2D69B" w:themeColor="accent3" w:themeTint="99"/>
@@ -42911,6 +42244,12 @@
         <w:insideH w:val="single" w:sz="4" w:space="0" w:color="C2D69B" w:themeColor="accent3" w:themeTint="99"/>
         <w:insideV w:val="single" w:sz="4" w:space="0" w:color="C2D69B" w:themeColor="accent3" w:themeTint="99"/>
       </w:tblBorders>
+      <w:tblCellMar>
+        <w:top w:w="0" w:type="dxa"/>
+        <w:left w:w="108" w:type="dxa"/>
+        <w:bottom w:w="0" w:type="dxa"/>
+        <w:right w:w="108" w:type="dxa"/>
+      </w:tblCellMar>
     </w:tblPr>
     <w:tblStylePr w:type="firstRow">
       <w:rPr>
@@ -42967,6 +42306,196 @@
         <w:shd w:val="clear" w:color="auto" w:fill="EAF1DD" w:themeFill="accent3" w:themeFillTint="33"/>
       </w:tcPr>
     </w:tblStylePr>
+  </w:style>
+</w:styles>
+</file>
+
+<file path=word/stylesWithEffects.xml><?xml version="1.0" encoding="utf-8"?>
+<w:styles xmlns:wpc="http://schemas.microsoft.com/office/word/2010/wordprocessingCanvas" xmlns:mc="http://schemas.openxmlformats.org/markup-compatibility/2006" xmlns:o="urn:schemas-microsoft-com:office:office" xmlns:r="http://schemas.openxmlformats.org/officeDocument/2006/relationships" xmlns:m="http://schemas.openxmlformats.org/officeDocument/2006/math" xmlns:v="urn:schemas-microsoft-com:vml" xmlns:wp14="http://schemas.microsoft.com/office/word/2010/wordprocessingDrawing" xmlns:wp="http://schemas.openxmlformats.org/drawingml/2006/wordprocessingDrawing" xmlns:w10="urn:schemas-microsoft-com:office:word" xmlns:w="http://schemas.openxmlformats.org/wordprocessingml/2006/main" xmlns:w14="http://schemas.microsoft.com/office/word/2010/wordml" xmlns:wpg="http://schemas.microsoft.com/office/word/2010/wordprocessingGroup" xmlns:wpi="http://schemas.microsoft.com/office/word/2010/wordprocessingInk" xmlns:wne="http://schemas.microsoft.com/office/word/2006/wordml" xmlns:wps="http://schemas.microsoft.com/office/word/2010/wordprocessingShape" mc:Ignorable="w14 wp14">
+  <w:docDefaults>
+    <w:rPrDefault>
+      <w:rPr>
+        <w:rFonts w:asciiTheme="minorHAnsi" w:eastAsiaTheme="minorEastAsia" w:hAnsiTheme="minorHAnsi" w:cstheme="minorBidi"/>
+        <w:sz w:val="22"/>
+        <w:szCs w:val="22"/>
+        <w:lang w:val="vi-VN" w:eastAsia="vi-VN" w:bidi="ar-SA"/>
+      </w:rPr>
+    </w:rPrDefault>
+    <w:pPrDefault>
+      <w:pPr>
+        <w:spacing w:after="200" w:line="276" w:lineRule="auto"/>
+      </w:pPr>
+    </w:pPrDefault>
+  </w:docDefaults>
+  <w:latentStyles w:defLockedState="0" w:defUIPriority="99" w:defSemiHidden="1" w:defUnhideWhenUsed="1" w:defQFormat="0" w:count="267">
+    <w:lsdException w:name="Normal" w:semiHidden="0" w:uiPriority="0" w:unhideWhenUsed="0" w:qFormat="1"/>
+    <w:lsdException w:name="heading 1" w:semiHidden="0" w:uiPriority="9" w:unhideWhenUsed="0" w:qFormat="1"/>
+    <w:lsdException w:name="heading 2" w:uiPriority="9" w:qFormat="1"/>
+    <w:lsdException w:name="heading 3" w:uiPriority="9" w:qFormat="1"/>
+    <w:lsdException w:name="heading 4" w:uiPriority="9" w:qFormat="1"/>
+    <w:lsdException w:name="heading 5" w:uiPriority="9" w:qFormat="1"/>
+    <w:lsdException w:name="heading 6" w:uiPriority="9" w:qFormat="1"/>
+    <w:lsdException w:name="heading 7" w:uiPriority="9" w:qFormat="1"/>
+    <w:lsdException w:name="heading 8" w:uiPriority="9" w:qFormat="1"/>
+    <w:lsdException w:name="heading 9" w:uiPriority="9" w:qFormat="1"/>
+    <w:lsdException w:name="toc 1" w:uiPriority="39"/>
+    <w:lsdException w:name="toc 2" w:uiPriority="39"/>
+    <w:lsdException w:name="toc 3" w:uiPriority="39"/>
+    <w:lsdException w:name="toc 4" w:uiPriority="39"/>
+    <w:lsdException w:name="toc 5" w:uiPriority="39"/>
+    <w:lsdException w:name="toc 6" w:uiPriority="39"/>
+    <w:lsdException w:name="toc 7" w:uiPriority="39"/>
+    <w:lsdException w:name="toc 8" w:uiPriority="39"/>
+    <w:lsdException w:name="toc 9" w:uiPriority="39"/>
+    <w:lsdException w:name="caption" w:uiPriority="35" w:qFormat="1"/>
+    <w:lsdException w:name="Title" w:semiHidden="0" w:uiPriority="10" w:unhideWhenUsed="0" w:qFormat="1"/>
+    <w:lsdException w:name="Default Paragraph Font" w:uiPriority="1"/>
+    <w:lsdException w:name="Subtitle" w:semiHidden="0" w:uiPriority="11" w:unhideWhenUsed="0" w:qFormat="1"/>
+    <w:lsdException w:name="Strong" w:semiHidden="0" w:uiPriority="22" w:unhideWhenUsed="0" w:qFormat="1"/>
+    <w:lsdException w:name="Emphasis" w:semiHidden="0" w:uiPriority="20" w:unhideWhenUsed="0" w:qFormat="1"/>
+    <w:lsdException w:name="Table Grid" w:semiHidden="0" w:uiPriority="59" w:unhideWhenUsed="0"/>
+    <w:lsdException w:name="Placeholder Text" w:unhideWhenUsed="0"/>
+    <w:lsdException w:name="No Spacing" w:semiHidden="0" w:uiPriority="1" w:unhideWhenUsed="0" w:qFormat="1"/>
+    <w:lsdException w:name="Light Shading" w:semiHidden="0" w:uiPriority="60" w:unhideWhenUsed="0"/>
+    <w:lsdException w:name="Light List" w:semiHidden="0" w:uiPriority="61" w:unhideWhenUsed="0"/>
+    <w:lsdException w:name="Light Grid" w:semiHidden="0" w:uiPriority="62" w:unhideWhenUsed="0"/>
+    <w:lsdException w:name="Medium Shading 1" w:semiHidden="0" w:uiPriority="63" w:unhideWhenUsed="0"/>
+    <w:lsdException w:name="Medium Shading 2" w:semiHidden="0" w:uiPriority="64" w:unhideWhenUsed="0"/>
+    <w:lsdException w:name="Medium List 1" w:semiHidden="0" w:uiPriority="65" w:unhideWhenUsed="0"/>
+    <w:lsdException w:name="Medium List 2" w:semiHidden="0" w:uiPriority="66" w:unhideWhenUsed="0"/>
+    <w:lsdException w:name="Medium Grid 1" w:semiHidden="0" w:uiPriority="67" w:unhideWhenUsed="0"/>
+    <w:lsdException w:name="Medium Grid 2" w:semiHidden="0" w:uiPriority="68" w:unhideWhenUsed="0"/>
+    <w:lsdException w:name="Medium Grid 3" w:semiHidden="0" w:uiPriority="69" w:unhideWhenUsed="0"/>
+    <w:lsdException w:name="Dark List" w:semiHidden="0" w:uiPriority="70" w:unhideWhenUsed="0"/>
+    <w:lsdException w:name="Colorful Shading" w:semiHidden="0" w:uiPriority="71" w:unhideWhenUsed="0"/>
+    <w:lsdException w:name="Colorful List" w:semiHidden="0" w:uiPriority="72" w:unhideWhenUsed="0"/>
+    <w:lsdException w:name="Colorful Grid" w:semiHidden="0" w:uiPriority="73" w:unhideWhenUsed="0"/>
+    <w:lsdException w:name="Light Shading Accent 1" w:semiHidden="0" w:uiPriority="60" w:unhideWhenUsed="0"/>
+    <w:lsdException w:name="Light List Accent 1" w:semiHidden="0" w:uiPriority="61" w:unhideWhenUsed="0"/>
+    <w:lsdException w:name="Light Grid Accent 1" w:semiHidden="0" w:uiPriority="62" w:unhideWhenUsed="0"/>
+    <w:lsdException w:name="Medium Shading 1 Accent 1" w:semiHidden="0" w:uiPriority="63" w:unhideWhenUsed="0"/>
+    <w:lsdException w:name="Medium Shading 2 Accent 1" w:semiHidden="0" w:uiPriority="64" w:unhideWhenUsed="0"/>
+    <w:lsdException w:name="Medium List 1 Accent 1" w:semiHidden="0" w:uiPriority="65" w:unhideWhenUsed="0"/>
+    <w:lsdException w:name="Revision" w:unhideWhenUsed="0"/>
+    <w:lsdException w:name="List Paragraph" w:semiHidden="0" w:uiPriority="34" w:unhideWhenUsed="0" w:qFormat="1"/>
+    <w:lsdException w:name="Quote" w:semiHidden="0" w:uiPriority="29" w:unhideWhenUsed="0" w:qFormat="1"/>
+    <w:lsdException w:name="Intense Quote" w:semiHidden="0" w:uiPriority="30" w:unhideWhenUsed="0" w:qFormat="1"/>
+    <w:lsdException w:name="Medium List 2 Accent 1" w:semiHidden="0" w:uiPriority="66" w:unhideWhenUsed="0"/>
+    <w:lsdException w:name="Medium Grid 1 Accent 1" w:semiHidden="0" w:uiPriority="67" w:unhideWhenUsed="0"/>
+    <w:lsdException w:name="Medium Grid 2 Accent 1" w:semiHidden="0" w:uiPriority="68" w:unhideWhenUsed="0"/>
+    <w:lsdException w:name="Medium Grid 3 Accent 1" w:semiHidden="0" w:uiPriority="69" w:unhideWhenUsed="0"/>
+    <w:lsdException w:name="Dark List Accent 1" w:semiHidden="0" w:uiPriority="70" w:unhideWhenUsed="0"/>
+    <w:lsdException w:name="Colorful Shading Accent 1" w:semiHidden="0" w:uiPriority="71" w:unhideWhenUsed="0"/>
+    <w:lsdException w:name="Colorful List Accent 1" w:semiHidden="0" w:uiPriority="72" w:unhideWhenUsed="0"/>
+    <w:lsdException w:name="Colorful Grid Accent 1" w:semiHidden="0" w:uiPriority="73" w:unhideWhenUsed="0"/>
+    <w:lsdException w:name="Light Shading Accent 2" w:semiHidden="0" w:uiPriority="60" w:unhideWhenUsed="0"/>
+    <w:lsdException w:name="Light List Accent 2" w:semiHidden="0" w:uiPriority="61" w:unhideWhenUsed="0"/>
+    <w:lsdException w:name="Light Grid Accent 2" w:semiHidden="0" w:uiPriority="62" w:unhideWhenUsed="0"/>
+    <w:lsdException w:name="Medium Shading 1 Accent 2" w:semiHidden="0" w:uiPriority="63" w:unhideWhenUsed="0"/>
+    <w:lsdException w:name="Medium Shading 2 Accent 2" w:semiHidden="0" w:uiPriority="64" w:unhideWhenUsed="0"/>
+    <w:lsdException w:name="Medium List 1 Accent 2" w:semiHidden="0" w:uiPriority="65" w:unhideWhenUsed="0"/>
+    <w:lsdException w:name="Medium List 2 Accent 2" w:semiHidden="0" w:uiPriority="66" w:unhideWhenUsed="0"/>
+    <w:lsdException w:name="Medium Grid 1 Accent 2" w:semiHidden="0" w:uiPriority="67" w:unhideWhenUsed="0"/>
+    <w:lsdException w:name="Medium Grid 2 Accent 2" w:semiHidden="0" w:uiPriority="68" w:unhideWhenUsed="0"/>
+    <w:lsdException w:name="Medium Grid 3 Accent 2" w:semiHidden="0" w:uiPriority="69" w:unhideWhenUsed="0"/>
+    <w:lsdException w:name="Dark List Accent 2" w:semiHidden="0" w:uiPriority="70" w:unhideWhenUsed="0"/>
+    <w:lsdException w:name="Colorful Shading Accent 2" w:semiHidden="0" w:uiPriority="71" w:unhideWhenUsed="0"/>
+    <w:lsdException w:name="Colorful List Accent 2" w:semiHidden="0" w:uiPriority="72" w:unhideWhenUsed="0"/>
+    <w:lsdException w:name="Colorful Grid Accent 2" w:semiHidden="0" w:uiPriority="73" w:unhideWhenUsed="0"/>
+    <w:lsdException w:name="Light Shading Accent 3" w:semiHidden="0" w:uiPriority="60" w:unhideWhenUsed="0"/>
+    <w:lsdException w:name="Light List Accent 3" w:semiHidden="0" w:uiPriority="61" w:unhideWhenUsed="0"/>
+    <w:lsdException w:name="Light Grid Accent 3" w:semiHidden="0" w:uiPriority="62" w:unhideWhenUsed="0"/>
+    <w:lsdException w:name="Medium Shading 1 Accent 3" w:semiHidden="0" w:uiPriority="63" w:unhideWhenUsed="0"/>
+    <w:lsdException w:name="Medium Shading 2 Accent 3" w:semiHidden="0" w:uiPriority="64" w:unhideWhenUsed="0"/>
+    <w:lsdException w:name="Medium List 1 Accent 3" w:semiHidden="0" w:uiPriority="65" w:unhideWhenUsed="0"/>
+    <w:lsdException w:name="Medium List 2 Accent 3" w:semiHidden="0" w:uiPriority="66" w:unhideWhenUsed="0"/>
+    <w:lsdException w:name="Medium Grid 1 Accent 3" w:semiHidden="0" w:uiPriority="67" w:unhideWhenUsed="0"/>
+    <w:lsdException w:name="Medium Grid 2 Accent 3" w:semiHidden="0" w:uiPriority="68" w:unhideWhenUsed="0"/>
+    <w:lsdException w:name="Medium Grid 3 Accent 3" w:semiHidden="0" w:uiPriority="69" w:unhideWhenUsed="0"/>
+    <w:lsdException w:name="Dark List Accent 3" w:semiHidden="0" w:uiPriority="70" w:unhideWhenUsed="0"/>
+    <w:lsdException w:name="Colorful Shading Accent 3" w:semiHidden="0" w:uiPriority="71" w:unhideWhenUsed="0"/>
+    <w:lsdException w:name="Colorful List Accent 3" w:semiHidden="0" w:uiPriority="72" w:unhideWhenUsed="0"/>
+    <w:lsdException w:name="Colorful Grid Accent 3" w:semiHidden="0" w:uiPriority="73" w:unhideWhenUsed="0"/>
+    <w:lsdException w:name="Light Shading Accent 4" w:semiHidden="0" w:uiPriority="60" w:unhideWhenUsed="0"/>
+    <w:lsdException w:name="Light List Accent 4" w:semiHidden="0" w:uiPriority="61" w:unhideWhenUsed="0"/>
+    <w:lsdException w:name="Light Grid Accent 4" w:semiHidden="0" w:uiPriority="62" w:unhideWhenUsed="0"/>
+    <w:lsdException w:name="Medium Shading 1 Accent 4" w:semiHidden="0" w:uiPriority="63" w:unhideWhenUsed="0"/>
+    <w:lsdException w:name="Medium Shading 2 Accent 4" w:semiHidden="0" w:uiPriority="64" w:unhideWhenUsed="0"/>
+    <w:lsdException w:name="Medium List 1 Accent 4" w:semiHidden="0" w:uiPriority="65" w:unhideWhenUsed="0"/>
+    <w:lsdException w:name="Medium List 2 Accent 4" w:semiHidden="0" w:uiPriority="66" w:unhideWhenUsed="0"/>
+    <w:lsdException w:name="Medium Grid 1 Accent 4" w:semiHidden="0" w:uiPriority="67" w:unhideWhenUsed="0"/>
+    <w:lsdException w:name="Medium Grid 2 Accent 4" w:semiHidden="0" w:uiPriority="68" w:unhideWhenUsed="0"/>
+    <w:lsdException w:name="Medium Grid 3 Accent 4" w:semiHidden="0" w:uiPriority="69" w:unhideWhenUsed="0"/>
+    <w:lsdException w:name="Dark List Accent 4" w:semiHidden="0" w:uiPriority="70" w:unhideWhenUsed="0"/>
+    <w:lsdException w:name="Colorful Shading Accent 4" w:semiHidden="0" w:uiPriority="71" w:unhideWhenUsed="0"/>
+    <w:lsdException w:name="Colorful List Accent 4" w:semiHidden="0" w:uiPriority="72" w:unhideWhenUsed="0"/>
+    <w:lsdException w:name="Colorful Grid Accent 4" w:semiHidden="0" w:uiPriority="73" w:unhideWhenUsed="0"/>
+    <w:lsdException w:name="Light Shading Accent 5" w:semiHidden="0" w:uiPriority="60" w:unhideWhenUsed="0"/>
+    <w:lsdException w:name="Light List Accent 5" w:semiHidden="0" w:uiPriority="61" w:unhideWhenUsed="0"/>
+    <w:lsdException w:name="Light Grid Accent 5" w:semiHidden="0" w:uiPriority="62" w:unhideWhenUsed="0"/>
+    <w:lsdException w:name="Medium Shading 1 Accent 5" w:semiHidden="0" w:uiPriority="63" w:unhideWhenUsed="0"/>
+    <w:lsdException w:name="Medium Shading 2 Accent 5" w:semiHidden="0" w:uiPriority="64" w:unhideWhenUsed="0"/>
+    <w:lsdException w:name="Medium List 1 Accent 5" w:semiHidden="0" w:uiPriority="65" w:unhideWhenUsed="0"/>
+    <w:lsdException w:name="Medium List 2 Accent 5" w:semiHidden="0" w:uiPriority="66" w:unhideWhenUsed="0"/>
+    <w:lsdException w:name="Medium Grid 1 Accent 5" w:semiHidden="0" w:uiPriority="67" w:unhideWhenUsed="0"/>
+    <w:lsdException w:name="Medium Grid 2 Accent 5" w:semiHidden="0" w:uiPriority="68" w:unhideWhenUsed="0"/>
+    <w:lsdException w:name="Medium Grid 3 Accent 5" w:semiHidden="0" w:uiPriority="69" w:unhideWhenUsed="0"/>
+    <w:lsdException w:name="Dark List Accent 5" w:semiHidden="0" w:uiPriority="70" w:unhideWhenUsed="0"/>
+    <w:lsdException w:name="Colorful Shading Accent 5" w:semiHidden="0" w:uiPriority="71" w:unhideWhenUsed="0"/>
+    <w:lsdException w:name="Colorful List Accent 5" w:semiHidden="0" w:uiPriority="72" w:unhideWhenUsed="0"/>
+    <w:lsdException w:name="Colorful Grid Accent 5" w:semiHidden="0" w:uiPriority="73" w:unhideWhenUsed="0"/>
+    <w:lsdException w:name="Light Shading Accent 6" w:semiHidden="0" w:uiPriority="60" w:unhideWhenUsed="0"/>
+    <w:lsdException w:name="Light List Accent 6" w:semiHidden="0" w:uiPriority="61" w:unhideWhenUsed="0"/>
+    <w:lsdException w:name="Light Grid Accent 6" w:semiHidden="0" w:uiPriority="62" w:unhideWhenUsed="0"/>
+    <w:lsdException w:name="Medium Shading 1 Accent 6" w:semiHidden="0" w:uiPriority="63" w:unhideWhenUsed="0"/>
+    <w:lsdException w:name="Medium Shading 2 Accent 6" w:semiHidden="0" w:uiPriority="64" w:unhideWhenUsed="0"/>
+    <w:lsdException w:name="Medium List 1 Accent 6" w:semiHidden="0" w:uiPriority="65" w:unhideWhenUsed="0"/>
+    <w:lsdException w:name="Medium List 2 Accent 6" w:semiHidden="0" w:uiPriority="66" w:unhideWhenUsed="0"/>
+    <w:lsdException w:name="Medium Grid 1 Accent 6" w:semiHidden="0" w:uiPriority="67" w:unhideWhenUsed="0"/>
+    <w:lsdException w:name="Medium Grid 2 Accent 6" w:semiHidden="0" w:uiPriority="68" w:unhideWhenUsed="0"/>
+    <w:lsdException w:name="Medium Grid 3 Accent 6" w:semiHidden="0" w:uiPriority="69" w:unhideWhenUsed="0"/>
+    <w:lsdException w:name="Dark List Accent 6" w:semiHidden="0" w:uiPriority="70" w:unhideWhenUsed="0"/>
+    <w:lsdException w:name="Colorful Shading Accent 6" w:semiHidden="0" w:uiPriority="71" w:unhideWhenUsed="0"/>
+    <w:lsdException w:name="Colorful List Accent 6" w:semiHidden="0" w:uiPriority="72" w:unhideWhenUsed="0"/>
+    <w:lsdException w:name="Colorful Grid Accent 6" w:semiHidden="0" w:uiPriority="73" w:unhideWhenUsed="0"/>
+    <w:lsdException w:name="Subtle Emphasis" w:semiHidden="0" w:uiPriority="19" w:unhideWhenUsed="0" w:qFormat="1"/>
+    <w:lsdException w:name="Intense Emphasis" w:semiHidden="0" w:uiPriority="21" w:unhideWhenUsed="0" w:qFormat="1"/>
+    <w:lsdException w:name="Subtle Reference" w:semiHidden="0" w:uiPriority="31" w:unhideWhenUsed="0" w:qFormat="1"/>
+    <w:lsdException w:name="Intense Reference" w:semiHidden="0" w:uiPriority="32" w:unhideWhenUsed="0" w:qFormat="1"/>
+    <w:lsdException w:name="Book Title" w:semiHidden="0" w:uiPriority="33" w:unhideWhenUsed="0" w:qFormat="1"/>
+    <w:lsdException w:name="Bibliography" w:uiPriority="37"/>
+    <w:lsdException w:name="TOC Heading" w:uiPriority="39" w:qFormat="1"/>
+  </w:latentStyles>
+  <w:style w:type="paragraph" w:default="1" w:styleId="Normal">
+    <w:name w:val="Normal"/>
+    <w:qFormat/>
+  </w:style>
+  <w:style w:type="character" w:default="1" w:styleId="DefaultParagraphFont">
+    <w:name w:val="Default Paragraph Font"/>
+    <w:uiPriority w:val="1"/>
+    <w:semiHidden/>
+    <w:unhideWhenUsed/>
+  </w:style>
+  <w:style w:type="table" w:default="1" w:styleId="TableNormal">
+    <w:name w:val="Normal Table"/>
+    <w:uiPriority w:val="99"/>
+    <w:semiHidden/>
+    <w:unhideWhenUsed/>
+    <w:tblPr>
+      <w:tblInd w:w="0" w:type="dxa"/>
+      <w:tblCellMar>
+        <w:top w:w="0" w:type="dxa"/>
+        <w:left w:w="108" w:type="dxa"/>
+        <w:bottom w:w="0" w:type="dxa"/>
+        <w:right w:w="108" w:type="dxa"/>
+      </w:tblCellMar>
+    </w:tblPr>
+  </w:style>
+  <w:style w:type="numbering" w:default="1" w:styleId="NoList">
+    <w:name w:val="No List"/>
+    <w:uiPriority w:val="99"/>
+    <w:semiHidden/>
+    <w:unhideWhenUsed/>
   </w:style>
 </w:styles>
 </file>
@@ -43259,7 +42788,7 @@
 </file>
 
 <file path=customXml/itemProps1.xml><?xml version="1.0" encoding="utf-8"?>
-<ds:datastoreItem xmlns:ds="http://schemas.openxmlformats.org/officeDocument/2006/customXml" ds:itemID="{01E825EB-049F-422D-813C-30EF61C88F56}">
+<ds:datastoreItem xmlns:ds="http://schemas.openxmlformats.org/officeDocument/2006/customXml" ds:itemID="{E779EF8C-C46F-4B2F-BACB-AA039EC40911}">
   <ds:schemaRefs>
     <ds:schemaRef ds:uri="http://schemas.openxmlformats.org/officeDocument/2006/bibliography"/>
   </ds:schemaRefs>

</xml_diff>